<commit_message>
activity 2 to incorporate the login
</commit_message>
<xml_diff>
--- a/Notes.docx
+++ b/Notes.docx
@@ -244,11 +244,21 @@
       <w:r>
         <w:t xml:space="preserve">, </w:t>
       </w:r>
+      <w:proofErr w:type="spellStart"/>
       <w:r>
         <w:t>NullPointerException</w:t>
       </w:r>
-      <w:r>
-        <w:t>, ArrayIndexOutpBoundsException – Unchecked Exceptions</w:t>
+      <w:proofErr w:type="spellEnd"/>
+      <w:r>
+        <w:t xml:space="preserve">, </w:t>
+      </w:r>
+      <w:proofErr w:type="spellStart"/>
+      <w:r>
+        <w:t>ArrayIndexOutpBoundsException</w:t>
+      </w:r>
+      <w:proofErr w:type="spellEnd"/>
+      <w:r>
+        <w:t xml:space="preserve"> – Unchecked Exceptions</w:t>
       </w:r>
     </w:p>
     <w:p>
@@ -272,8 +282,13 @@
       </w:r>
     </w:p>
     <w:p>
-      <w:r>
-        <w:t>Classnames &amp; Constructors: Starts with uppercase &amp; follows the camel case</w:t>
+      <w:proofErr w:type="spellStart"/>
+      <w:r>
+        <w:t>Classnames</w:t>
+      </w:r>
+      <w:proofErr w:type="spellEnd"/>
+      <w:r>
+        <w:t xml:space="preserve"> &amp; Constructors: Starts with uppercase &amp; follows the camel case</w:t>
       </w:r>
     </w:p>
     <w:p>
@@ -311,7 +326,15 @@
         </w:numPr>
       </w:pPr>
       <w:r>
-        <w:t>LocalDate: It is to represent the date like doj, dob, current date</w:t>
+        <w:t xml:space="preserve">LocalDate: It is to represent the date like </w:t>
+      </w:r>
+      <w:proofErr w:type="spellStart"/>
+      <w:r>
+        <w:t>doj</w:t>
+      </w:r>
+      <w:proofErr w:type="spellEnd"/>
+      <w:r>
+        <w:t>, dob, current date</w:t>
       </w:r>
     </w:p>
     <w:p>
@@ -635,21 +658,55 @@
     <w:p/>
     <w:p>
       <w:r>
-        <w:t>LocalDate is present in java.time package which you must import.</w:t>
-      </w:r>
-    </w:p>
-    <w:p>
-      <w:r>
-        <w:t>Note: Object, String, System and etc are part of java.lang which you don’t have to import</w:t>
-      </w:r>
-    </w:p>
-    <w:p/>
-    <w:p>
+        <w:t xml:space="preserve">LocalDate is present in </w:t>
+      </w:r>
+      <w:proofErr w:type="gramStart"/>
+      <w:r>
+        <w:t>java.time</w:t>
+      </w:r>
+      <w:proofErr w:type="gramEnd"/>
+      <w:r>
+        <w:t xml:space="preserve"> package which you must import.</w:t>
+      </w:r>
+    </w:p>
+    <w:p>
+      <w:r>
+        <w:t xml:space="preserve">Note: Object, String, System and </w:t>
+      </w:r>
+      <w:proofErr w:type="spellStart"/>
+      <w:r>
+        <w:t>etc</w:t>
+      </w:r>
+      <w:proofErr w:type="spellEnd"/>
+      <w:r>
+        <w:t xml:space="preserve"> are part of </w:t>
+      </w:r>
+      <w:proofErr w:type="spellStart"/>
+      <w:proofErr w:type="gramStart"/>
+      <w:r>
+        <w:t>java.lang</w:t>
+      </w:r>
+      <w:proofErr w:type="spellEnd"/>
+      <w:proofErr w:type="gramEnd"/>
+      <w:r>
+        <w:t xml:space="preserve"> which you don’t have to import</w:t>
+      </w:r>
+    </w:p>
+    <w:p/>
+    <w:p>
+      <w:proofErr w:type="gramStart"/>
       <w:r>
         <w:rPr>
           <w:highlight w:val="yellow"/>
         </w:rPr>
-        <w:t>toString():</w:t>
+        <w:t>toString(</w:t>
+      </w:r>
+      <w:proofErr w:type="gramEnd"/>
+      <w:r>
+        <w:rPr>
+          <w:highlight w:val="yellow"/>
+        </w:rPr>
+        <w:t>):</w:t>
       </w:r>
       <w:r>
         <w:t xml:space="preserve"> It is called when you print the object, by default it returns memory address </w:t>
@@ -669,7 +726,21 @@
         <w:rPr>
           <w:highlight w:val="yellow"/>
         </w:rPr>
-        <w:t>Signature of toString():</w:t>
+        <w:t xml:space="preserve">Signature of </w:t>
+      </w:r>
+      <w:proofErr w:type="gramStart"/>
+      <w:r>
+        <w:rPr>
+          <w:highlight w:val="yellow"/>
+        </w:rPr>
+        <w:t>toString(</w:t>
+      </w:r>
+      <w:proofErr w:type="gramEnd"/>
+      <w:r>
+        <w:rPr>
+          <w:highlight w:val="yellow"/>
+        </w:rPr>
+        <w:t>):</w:t>
       </w:r>
       <w:r>
         <w:t xml:space="preserve"> public String toString()</w:t>
@@ -686,16 +757,40 @@
     </w:p>
     <w:p>
       <w:r>
-        <w:t>Since we don’t have the database we are maintaining the user data in an array.</w:t>
-      </w:r>
-    </w:p>
-    <w:p>
-      <w:r>
-        <w:t xml:space="preserve">class UserService { </w:t>
+        <w:t xml:space="preserve">Since we don’t have the </w:t>
+      </w:r>
+      <w:proofErr w:type="gramStart"/>
+      <w:r>
+        <w:t>database</w:t>
+      </w:r>
+      <w:proofErr w:type="gramEnd"/>
+      <w:r>
+        <w:t xml:space="preserve"> we are maintaining the user data in an array.</w:t>
+      </w:r>
+    </w:p>
+    <w:p>
+      <w:r>
+        <w:t xml:space="preserve">class </w:t>
+      </w:r>
+      <w:proofErr w:type="spellStart"/>
+      <w:r>
+        <w:t>UserService</w:t>
+      </w:r>
+      <w:proofErr w:type="spellEnd"/>
+      <w:r>
+        <w:t xml:space="preserve"> { </w:t>
       </w:r>
       <w:r>
         <w:br/>
-        <w:t xml:space="preserve">      User[] users = new User[5]; </w:t>
+        <w:t xml:space="preserve">      </w:t>
+      </w:r>
+      <w:proofErr w:type="gramStart"/>
+      <w:r>
+        <w:t>User[</w:t>
+      </w:r>
+      <w:proofErr w:type="gramEnd"/>
+      <w:r>
+        <w:t xml:space="preserve">] users = new User[5]; </w:t>
       </w:r>
       <w:r>
         <w:br/>
@@ -737,7 +832,20 @@
       </w:r>
       <w:r>
         <w:br/>
-        <w:t xml:space="preserve">User findByName(String name) { </w:t>
+        <w:t xml:space="preserve">User </w:t>
+      </w:r>
+      <w:proofErr w:type="spellStart"/>
+      <w:proofErr w:type="gramStart"/>
+      <w:r>
+        <w:t>findByName</w:t>
+      </w:r>
+      <w:proofErr w:type="spellEnd"/>
+      <w:r>
+        <w:t>(</w:t>
+      </w:r>
+      <w:proofErr w:type="gramEnd"/>
+      <w:r>
+        <w:t xml:space="preserve">String name) { </w:t>
       </w:r>
       <w:r>
         <w:br/>
@@ -766,7 +874,20 @@
     </w:p>
     <w:p>
       <w:r>
-        <w:t xml:space="preserve">User findByName(String name) </w:t>
+        <w:t xml:space="preserve">User </w:t>
+      </w:r>
+      <w:proofErr w:type="spellStart"/>
+      <w:proofErr w:type="gramStart"/>
+      <w:r>
+        <w:t>findByName</w:t>
+      </w:r>
+      <w:proofErr w:type="spellEnd"/>
+      <w:r>
+        <w:t>(</w:t>
+      </w:r>
+      <w:proofErr w:type="gramEnd"/>
+      <w:r>
+        <w:t xml:space="preserve">String name) </w:t>
       </w:r>
       <w:r>
         <w:rPr>
@@ -793,14 +914,32 @@
     </w:p>
     <w:p>
       <w:r>
-        <w:t xml:space="preserve">class UserNotFoundException extends Exception { </w:t>
+        <w:t xml:space="preserve">class </w:t>
+      </w:r>
+      <w:proofErr w:type="spellStart"/>
+      <w:r>
+        <w:t>UserNotFoundException</w:t>
+      </w:r>
+      <w:proofErr w:type="spellEnd"/>
+      <w:r>
+        <w:t xml:space="preserve"> extends Exception { </w:t>
       </w:r>
       <w:r>
         <w:br/>
         <w:t xml:space="preserve">    </w:t>
       </w:r>
-      <w:r>
-        <w:t xml:space="preserve">UserNotFoundException(String message) { … } </w:t>
+      <w:proofErr w:type="spellStart"/>
+      <w:proofErr w:type="gramStart"/>
+      <w:r>
+        <w:t>UserNotFoundException</w:t>
+      </w:r>
+      <w:proofErr w:type="spellEnd"/>
+      <w:r>
+        <w:t>(</w:t>
+      </w:r>
+      <w:proofErr w:type="gramEnd"/>
+      <w:r>
+        <w:t xml:space="preserve">String message) { … } </w:t>
       </w:r>
       <w:r>
         <w:br/>
@@ -813,12 +952,25 @@
       </w:r>
     </w:p>
     <w:p>
-      <w:r>
-        <w:t xml:space="preserve">If(…) { </w:t>
+      <w:proofErr w:type="gramStart"/>
+      <w:r>
+        <w:t>If(</w:t>
+      </w:r>
+      <w:proofErr w:type="gramEnd"/>
+      <w:r>
+        <w:t xml:space="preserve">…) { </w:t>
       </w:r>
       <w:r>
         <w:br/>
-        <w:t xml:space="preserve">   throw new UserNotFoundException(“User with “+name+” is not found”);</w:t>
+        <w:t xml:space="preserve">   throw new </w:t>
+      </w:r>
+      <w:proofErr w:type="spellStart"/>
+      <w:r>
+        <w:t>UserNotFoundException</w:t>
+      </w:r>
+      <w:proofErr w:type="spellEnd"/>
+      <w:r>
+        <w:t>(“User with “+name+” is not found”);</w:t>
       </w:r>
       <w:r>
         <w:br/>
@@ -833,8 +985,18 @@
         <w:t>Note:</w:t>
       </w:r>
       <w:r>
-        <w:t xml:space="preserve"> You must create all the exception classes related to your requirement in a separate package like com.npci.exceptions</w:t>
-      </w:r>
+        <w:t xml:space="preserve"> You must create all the exception classes related to your requirement in a separate package like </w:t>
+      </w:r>
+      <w:proofErr w:type="spellStart"/>
+      <w:proofErr w:type="gramStart"/>
+      <w:r>
+        <w:t>com.npci</w:t>
+      </w:r>
+      <w:proofErr w:type="gramEnd"/>
+      <w:r>
+        <w:t>.exceptions</w:t>
+      </w:r>
+      <w:proofErr w:type="spellEnd"/>
     </w:p>
     <w:p/>
     <w:p>
@@ -1085,7 +1247,15 @@
     <w:p/>
     <w:p>
       <w:r>
-        <w:t>mysql&gt; create database npci_db;</w:t>
+        <w:t xml:space="preserve">mysql&gt; create database </w:t>
+      </w:r>
+      <w:proofErr w:type="spellStart"/>
+      <w:r>
+        <w:t>npci_db</w:t>
+      </w:r>
+      <w:proofErr w:type="spellEnd"/>
+      <w:r>
+        <w:t>;</w:t>
       </w:r>
     </w:p>
     <w:p>
@@ -1096,7 +1266,15 @@
     <w:p/>
     <w:p>
       <w:r>
-        <w:t>mysql&gt; use npci_db;</w:t>
+        <w:t xml:space="preserve">mysql&gt; use </w:t>
+      </w:r>
+      <w:proofErr w:type="spellStart"/>
+      <w:r>
+        <w:t>npci_db</w:t>
+      </w:r>
+      <w:proofErr w:type="spellEnd"/>
+      <w:r>
+        <w:t>;</w:t>
       </w:r>
     </w:p>
     <w:p>
@@ -1106,7 +1284,36 @@
     </w:p>
     <w:p>
       <w:r>
-        <w:t>mysql&gt; create table employees(employee_id int primary key, employee_name varchar(15), phone_number int unique);</w:t>
+        <w:t xml:space="preserve">mysql&gt; create table </w:t>
+      </w:r>
+      <w:proofErr w:type="gramStart"/>
+      <w:r>
+        <w:t>employees(</w:t>
+      </w:r>
+      <w:proofErr w:type="spellStart"/>
+      <w:proofErr w:type="gramEnd"/>
+      <w:r>
+        <w:t>employee_id</w:t>
+      </w:r>
+      <w:proofErr w:type="spellEnd"/>
+      <w:r>
+        <w:t xml:space="preserve"> int primary key, </w:t>
+      </w:r>
+      <w:proofErr w:type="spellStart"/>
+      <w:r>
+        <w:t>employee_name</w:t>
+      </w:r>
+      <w:proofErr w:type="spellEnd"/>
+      <w:r>
+        <w:t xml:space="preserve"> varchar(15), </w:t>
+      </w:r>
+      <w:proofErr w:type="spellStart"/>
+      <w:r>
+        <w:t>phone_number</w:t>
+      </w:r>
+      <w:proofErr w:type="spellEnd"/>
+      <w:r>
+        <w:t xml:space="preserve"> int unique);</w:t>
       </w:r>
     </w:p>
     <w:p>
@@ -1117,7 +1324,15 @@
     <w:p/>
     <w:p>
       <w:r>
-        <w:t>mysql&gt; insert into employees values(500, 'Alex', 99008800);</w:t>
+        <w:t xml:space="preserve">mysql&gt; insert into employees </w:t>
+      </w:r>
+      <w:proofErr w:type="gramStart"/>
+      <w:r>
+        <w:t>values(</w:t>
+      </w:r>
+      <w:proofErr w:type="gramEnd"/>
+      <w:r>
+        <w:t>500, 'Alex', 99008800);</w:t>
       </w:r>
     </w:p>
     <w:p>
@@ -1128,7 +1343,15 @@
     <w:p/>
     <w:p>
       <w:r>
-        <w:t>mysql&gt; insert into employees values(501, 'Bruce', null);</w:t>
+        <w:t xml:space="preserve">mysql&gt; insert into employees </w:t>
+      </w:r>
+      <w:proofErr w:type="gramStart"/>
+      <w:r>
+        <w:t>values(</w:t>
+      </w:r>
+      <w:proofErr w:type="gramEnd"/>
+      <w:r>
+        <w:t>501, 'Bruce', null);</w:t>
       </w:r>
     </w:p>
     <w:p>
@@ -1139,7 +1362,15 @@
     <w:p/>
     <w:p>
       <w:r>
-        <w:t>mysql&gt; insert into employees values(502, 'Charles', null);</w:t>
+        <w:t xml:space="preserve">mysql&gt; insert into employees </w:t>
+      </w:r>
+      <w:proofErr w:type="gramStart"/>
+      <w:r>
+        <w:t>values(</w:t>
+      </w:r>
+      <w:proofErr w:type="gramEnd"/>
+      <w:r>
+        <w:t>502, 'Charles', null);</w:t>
       </w:r>
     </w:p>
     <w:p>
@@ -1161,7 +1392,31 @@
     </w:p>
     <w:p>
       <w:r>
-        <w:t>| employee_id | employee_name | phone_number |</w:t>
+        <w:t xml:space="preserve">| </w:t>
+      </w:r>
+      <w:proofErr w:type="spellStart"/>
+      <w:r>
+        <w:t>employee_id</w:t>
+      </w:r>
+      <w:proofErr w:type="spellEnd"/>
+      <w:r>
+        <w:t xml:space="preserve"> | </w:t>
+      </w:r>
+      <w:proofErr w:type="spellStart"/>
+      <w:r>
+        <w:t>employee_name</w:t>
+      </w:r>
+      <w:proofErr w:type="spellEnd"/>
+      <w:r>
+        <w:t xml:space="preserve"> | </w:t>
+      </w:r>
+      <w:proofErr w:type="spellStart"/>
+      <w:r>
+        <w:t>phone_number</w:t>
+      </w:r>
+      <w:proofErr w:type="spellEnd"/>
+      <w:r>
+        <w:t xml:space="preserve"> |</w:t>
       </w:r>
     </w:p>
     <w:p>
@@ -1197,7 +1452,23 @@
     <w:p/>
     <w:p>
       <w:r>
-        <w:t>mysql&gt; update employees set phone_number=8899888 where employee_id=501;</w:t>
+        <w:t xml:space="preserve">mysql&gt; update employees set </w:t>
+      </w:r>
+      <w:proofErr w:type="spellStart"/>
+      <w:r>
+        <w:t>phone_number</w:t>
+      </w:r>
+      <w:proofErr w:type="spellEnd"/>
+      <w:r>
+        <w:t xml:space="preserve">=8899888 where </w:t>
+      </w:r>
+      <w:proofErr w:type="spellStart"/>
+      <w:r>
+        <w:t>employee_id</w:t>
+      </w:r>
+      <w:proofErr w:type="spellEnd"/>
+      <w:r>
+        <w:t>=501;</w:t>
       </w:r>
     </w:p>
     <w:p>
@@ -1207,23 +1478,76 @@
     </w:p>
     <w:p>
       <w:r>
-        <w:t>Rows matched: 1  Changed: 1  Warnings: 0</w:t>
-      </w:r>
-    </w:p>
-    <w:p/>
-    <w:p>
-      <w:r>
-        <w:t>mysql&gt; update employees set phone_number=8899888 where employee_id=502;</w:t>
-      </w:r>
-    </w:p>
-    <w:p>
-      <w:r>
-        <w:t>ERROR 1062 (23000): Duplicate entry '8899888' for key 'employees.phone_number'</w:t>
-      </w:r>
-    </w:p>
-    <w:p>
-      <w:r>
-        <w:t>mysql&gt; update employees set phone_number=8899898 where employee_id=502;</w:t>
+        <w:t xml:space="preserve">Rows matched: </w:t>
+      </w:r>
+      <w:proofErr w:type="gramStart"/>
+      <w:r>
+        <w:t>1  Changed</w:t>
+      </w:r>
+      <w:proofErr w:type="gramEnd"/>
+      <w:r>
+        <w:t>: 1  Warnings: 0</w:t>
+      </w:r>
+    </w:p>
+    <w:p/>
+    <w:p>
+      <w:r>
+        <w:t xml:space="preserve">mysql&gt; update employees set </w:t>
+      </w:r>
+      <w:proofErr w:type="spellStart"/>
+      <w:r>
+        <w:t>phone_number</w:t>
+      </w:r>
+      <w:proofErr w:type="spellEnd"/>
+      <w:r>
+        <w:t xml:space="preserve">=8899888 where </w:t>
+      </w:r>
+      <w:proofErr w:type="spellStart"/>
+      <w:r>
+        <w:t>employee_id</w:t>
+      </w:r>
+      <w:proofErr w:type="spellEnd"/>
+      <w:r>
+        <w:t>=502;</w:t>
+      </w:r>
+    </w:p>
+    <w:p>
+      <w:r>
+        <w:t>ERROR 1062 (23000): Duplicate entry '8899888' for key '</w:t>
+      </w:r>
+      <w:proofErr w:type="spellStart"/>
+      <w:proofErr w:type="gramStart"/>
+      <w:r>
+        <w:t>employees.phone</w:t>
+      </w:r>
+      <w:proofErr w:type="gramEnd"/>
+      <w:r>
+        <w:t>_number</w:t>
+      </w:r>
+      <w:proofErr w:type="spellEnd"/>
+      <w:r>
+        <w:t>'</w:t>
+      </w:r>
+    </w:p>
+    <w:p>
+      <w:r>
+        <w:t xml:space="preserve">mysql&gt; update employees set </w:t>
+      </w:r>
+      <w:proofErr w:type="spellStart"/>
+      <w:r>
+        <w:t>phone_number</w:t>
+      </w:r>
+      <w:proofErr w:type="spellEnd"/>
+      <w:r>
+        <w:t xml:space="preserve">=8899898 where </w:t>
+      </w:r>
+      <w:proofErr w:type="spellStart"/>
+      <w:r>
+        <w:t>employee_id</w:t>
+      </w:r>
+      <w:proofErr w:type="spellEnd"/>
+      <w:r>
+        <w:t>=502;</w:t>
       </w:r>
     </w:p>
     <w:p>
@@ -1233,7 +1557,15 @@
     </w:p>
     <w:p>
       <w:r>
-        <w:t>Rows matched: 1  Changed: 1  Warnings: 0</w:t>
+        <w:t xml:space="preserve">Rows matched: </w:t>
+      </w:r>
+      <w:proofErr w:type="gramStart"/>
+      <w:r>
+        <w:t>1  Changed</w:t>
+      </w:r>
+      <w:proofErr w:type="gramEnd"/>
+      <w:r>
+        <w:t>: 1  Warnings: 0</w:t>
       </w:r>
     </w:p>
     <w:p/>
@@ -1249,7 +1581,15 @@
     </w:p>
     <w:p>
       <w:r>
-        <w:t>Records: 0  Duplicates: 0  Warnings: 0</w:t>
+        <w:t xml:space="preserve">Records: </w:t>
+      </w:r>
+      <w:proofErr w:type="gramStart"/>
+      <w:r>
+        <w:t>0  Duplicates</w:t>
+      </w:r>
+      <w:proofErr w:type="gramEnd"/>
+      <w:r>
+        <w:t>: 0  Warnings: 0</w:t>
       </w:r>
     </w:p>
     <w:p/>
@@ -1265,7 +1605,31 @@
     </w:p>
     <w:p>
       <w:r>
-        <w:t>| employee_id | employee_name | phone_number | salary |</w:t>
+        <w:t xml:space="preserve">| </w:t>
+      </w:r>
+      <w:proofErr w:type="spellStart"/>
+      <w:r>
+        <w:t>employee_id</w:t>
+      </w:r>
+      <w:proofErr w:type="spellEnd"/>
+      <w:r>
+        <w:t xml:space="preserve"> | </w:t>
+      </w:r>
+      <w:proofErr w:type="spellStart"/>
+      <w:r>
+        <w:t>employee_name</w:t>
+      </w:r>
+      <w:proofErr w:type="spellEnd"/>
+      <w:r>
+        <w:t xml:space="preserve"> | </w:t>
+      </w:r>
+      <w:proofErr w:type="spellStart"/>
+      <w:r>
+        <w:t>phone_number</w:t>
+      </w:r>
+      <w:proofErr w:type="spellEnd"/>
+      <w:r>
+        <w:t xml:space="preserve"> | salary |</w:t>
       </w:r>
     </w:p>
     <w:p>
@@ -1302,7 +1666,23 @@
     <w:p/>
     <w:p>
       <w:r>
-        <w:t>mysql&gt; alter table employees add column email_id varchar(20), add column pan varchar(10);</w:t>
+        <w:t xml:space="preserve">mysql&gt; alter table employees add column </w:t>
+      </w:r>
+      <w:proofErr w:type="spellStart"/>
+      <w:r>
+        <w:t>email_id</w:t>
+      </w:r>
+      <w:proofErr w:type="spellEnd"/>
+      <w:r>
+        <w:t xml:space="preserve"> </w:t>
+      </w:r>
+      <w:proofErr w:type="gramStart"/>
+      <w:r>
+        <w:t>varchar(</w:t>
+      </w:r>
+      <w:proofErr w:type="gramEnd"/>
+      <w:r>
+        <w:t>20), add column pan varchar(10);</w:t>
       </w:r>
     </w:p>
     <w:p>
@@ -1312,7 +1692,15 @@
     </w:p>
     <w:p>
       <w:r>
-        <w:t>Records: 0  Duplicates: 0  Warnings: 0</w:t>
+        <w:t xml:space="preserve">Records: </w:t>
+      </w:r>
+      <w:proofErr w:type="gramStart"/>
+      <w:r>
+        <w:t>0  Duplicates</w:t>
+      </w:r>
+      <w:proofErr w:type="gramEnd"/>
+      <w:r>
+        <w:t>: 0  Warnings: 0</w:t>
       </w:r>
     </w:p>
     <w:p/>
@@ -1338,32 +1726,104 @@
     </w:p>
     <w:p>
       <w:r>
-        <w:t>| employee_id   | int         | NO   | PRI | NULL    |       |</w:t>
-      </w:r>
-    </w:p>
-    <w:p>
-      <w:r>
-        <w:t>| employee_name | varchar(15) | YES  |     | NULL    |       |</w:t>
-      </w:r>
-    </w:p>
-    <w:p>
-      <w:r>
-        <w:t>| phone_number  | int         | YES  | UNI | NULL    |       |</w:t>
-      </w:r>
-    </w:p>
-    <w:p>
-      <w:r>
-        <w:t>| salary        | double      | YES  |     | NULL    |       |</w:t>
-      </w:r>
-    </w:p>
-    <w:p>
-      <w:r>
-        <w:t>| email_id      | varchar(20) | YES  |     | NULL    |       |</w:t>
-      </w:r>
-    </w:p>
-    <w:p>
-      <w:r>
-        <w:t>| pan           | varchar(10) | YES  |     | NULL    |       |</w:t>
+        <w:t xml:space="preserve">| </w:t>
+      </w:r>
+      <w:proofErr w:type="spellStart"/>
+      <w:r>
+        <w:t>employee_id</w:t>
+      </w:r>
+      <w:proofErr w:type="spellEnd"/>
+      <w:r>
+        <w:t xml:space="preserve">   | int         | NO   | PRI | NULL    |       |</w:t>
+      </w:r>
+    </w:p>
+    <w:p>
+      <w:r>
+        <w:t xml:space="preserve">| </w:t>
+      </w:r>
+      <w:proofErr w:type="spellStart"/>
+      <w:r>
+        <w:t>employee_name</w:t>
+      </w:r>
+      <w:proofErr w:type="spellEnd"/>
+      <w:r>
+        <w:t xml:space="preserve"> | </w:t>
+      </w:r>
+      <w:proofErr w:type="gramStart"/>
+      <w:r>
+        <w:t>varchar(</w:t>
+      </w:r>
+      <w:proofErr w:type="gramEnd"/>
+      <w:r>
+        <w:t>15) | YES  |     | NULL    |       |</w:t>
+      </w:r>
+    </w:p>
+    <w:p>
+      <w:r>
+        <w:t xml:space="preserve">| </w:t>
+      </w:r>
+      <w:proofErr w:type="spellStart"/>
+      <w:r>
+        <w:t>phone_</w:t>
+      </w:r>
+      <w:proofErr w:type="gramStart"/>
+      <w:r>
+        <w:t>number</w:t>
+      </w:r>
+      <w:proofErr w:type="spellEnd"/>
+      <w:r>
+        <w:t xml:space="preserve">  |</w:t>
+      </w:r>
+      <w:proofErr w:type="gramEnd"/>
+      <w:r>
+        <w:t xml:space="preserve"> int         | YES  | UNI | NULL    |       |</w:t>
+      </w:r>
+    </w:p>
+    <w:p>
+      <w:r>
+        <w:t xml:space="preserve">| salary        | double      | </w:t>
+      </w:r>
+      <w:proofErr w:type="gramStart"/>
+      <w:r>
+        <w:t>YES  |</w:t>
+      </w:r>
+      <w:proofErr w:type="gramEnd"/>
+      <w:r>
+        <w:t xml:space="preserve">     | NULL    |       |</w:t>
+      </w:r>
+    </w:p>
+    <w:p>
+      <w:r>
+        <w:t xml:space="preserve">| </w:t>
+      </w:r>
+      <w:proofErr w:type="spellStart"/>
+      <w:r>
+        <w:t>email_id</w:t>
+      </w:r>
+      <w:proofErr w:type="spellEnd"/>
+      <w:r>
+        <w:t xml:space="preserve">      | </w:t>
+      </w:r>
+      <w:proofErr w:type="gramStart"/>
+      <w:r>
+        <w:t>varchar(</w:t>
+      </w:r>
+      <w:proofErr w:type="gramEnd"/>
+      <w:r>
+        <w:t>20) | YES  |     | NULL    |       |</w:t>
+      </w:r>
+    </w:p>
+    <w:p>
+      <w:r>
+        <w:t xml:space="preserve">| pan           | </w:t>
+      </w:r>
+      <w:proofErr w:type="gramStart"/>
+      <w:r>
+        <w:t>varchar(</w:t>
+      </w:r>
+      <w:proofErr w:type="gramEnd"/>
+      <w:r>
+        <w:t>10) | YES  |     | NULL    |       |</w:t>
       </w:r>
     </w:p>
     <w:p>
@@ -1379,7 +1839,15 @@
     <w:p/>
     <w:p>
       <w:r>
-        <w:t>mysql&gt; alter table employees drop column pan, drop column email_id, drop column salary;</w:t>
+        <w:t xml:space="preserve">mysql&gt; alter table employees drop column pan, drop column </w:t>
+      </w:r>
+      <w:proofErr w:type="spellStart"/>
+      <w:r>
+        <w:t>email_id</w:t>
+      </w:r>
+      <w:proofErr w:type="spellEnd"/>
+      <w:r>
+        <w:t>, drop column salary;</w:t>
       </w:r>
     </w:p>
     <w:p>
@@ -1389,7 +1857,15 @@
     </w:p>
     <w:p>
       <w:r>
-        <w:t>Records: 0  Duplicates: 0  Warnings: 0</w:t>
+        <w:t xml:space="preserve">Records: </w:t>
+      </w:r>
+      <w:proofErr w:type="gramStart"/>
+      <w:r>
+        <w:t>0  Duplicates</w:t>
+      </w:r>
+      <w:proofErr w:type="gramEnd"/>
+      <w:r>
+        <w:t>: 0  Warnings: 0</w:t>
       </w:r>
     </w:p>
     <w:p/>
@@ -1416,17 +1892,57 @@
     </w:p>
     <w:p>
       <w:r>
-        <w:t>| employee_id   | int         | NO   | PRI | NULL    |       |</w:t>
-      </w:r>
-    </w:p>
-    <w:p>
-      <w:r>
-        <w:t>| employee_name | varchar(15) | YES  |     | NULL    |       |</w:t>
-      </w:r>
-    </w:p>
-    <w:p>
-      <w:r>
-        <w:t>| phone_number  | int         | YES  | UNI | NULL    |       |</w:t>
+        <w:t xml:space="preserve">| </w:t>
+      </w:r>
+      <w:proofErr w:type="spellStart"/>
+      <w:r>
+        <w:t>employee_id</w:t>
+      </w:r>
+      <w:proofErr w:type="spellEnd"/>
+      <w:r>
+        <w:t xml:space="preserve">   | int         | NO   | PRI | NULL    |       |</w:t>
+      </w:r>
+    </w:p>
+    <w:p>
+      <w:r>
+        <w:t xml:space="preserve">| </w:t>
+      </w:r>
+      <w:proofErr w:type="spellStart"/>
+      <w:r>
+        <w:t>employee_name</w:t>
+      </w:r>
+      <w:proofErr w:type="spellEnd"/>
+      <w:r>
+        <w:t xml:space="preserve"> | </w:t>
+      </w:r>
+      <w:proofErr w:type="gramStart"/>
+      <w:r>
+        <w:t>varchar(</w:t>
+      </w:r>
+      <w:proofErr w:type="gramEnd"/>
+      <w:r>
+        <w:t>15) | YES  |     | NULL    |       |</w:t>
+      </w:r>
+    </w:p>
+    <w:p>
+      <w:r>
+        <w:t xml:space="preserve">| </w:t>
+      </w:r>
+      <w:proofErr w:type="spellStart"/>
+      <w:r>
+        <w:t>phone_</w:t>
+      </w:r>
+      <w:proofErr w:type="gramStart"/>
+      <w:r>
+        <w:t>number</w:t>
+      </w:r>
+      <w:proofErr w:type="spellEnd"/>
+      <w:r>
+        <w:t xml:space="preserve">  |</w:t>
+      </w:r>
+      <w:proofErr w:type="gramEnd"/>
+      <w:r>
+        <w:t xml:space="preserve"> int         | YES  | UNI | NULL    |       |</w:t>
       </w:r>
     </w:p>
     <w:p>
@@ -1452,7 +1968,31 @@
     </w:p>
     <w:p>
       <w:r>
-        <w:t>| employee_id | employee_name | phone_number |</w:t>
+        <w:t xml:space="preserve">| </w:t>
+      </w:r>
+      <w:proofErr w:type="spellStart"/>
+      <w:r>
+        <w:t>employee_id</w:t>
+      </w:r>
+      <w:proofErr w:type="spellEnd"/>
+      <w:r>
+        <w:t xml:space="preserve"> | </w:t>
+      </w:r>
+      <w:proofErr w:type="spellStart"/>
+      <w:r>
+        <w:t>employee_name</w:t>
+      </w:r>
+      <w:proofErr w:type="spellEnd"/>
+      <w:r>
+        <w:t xml:space="preserve"> | </w:t>
+      </w:r>
+      <w:proofErr w:type="spellStart"/>
+      <w:r>
+        <w:t>phone_number</w:t>
+      </w:r>
+      <w:proofErr w:type="spellEnd"/>
+      <w:r>
+        <w:t xml:space="preserve"> |</w:t>
       </w:r>
     </w:p>
     <w:p>
@@ -1488,17 +2028,41 @@
     <w:p/>
     <w:p>
       <w:r>
-        <w:t>mysql&gt; select databases();</w:t>
-      </w:r>
-    </w:p>
-    <w:p>
-      <w:r>
-        <w:t>ERROR 1064 (42000): You have an error in your SQL syntax; check the manual that corresponds to your MySQL server version for the right syntax to use near 'databases()' at line 1</w:t>
-      </w:r>
-    </w:p>
-    <w:p>
-      <w:r>
-        <w:t>mysql&gt; select database();</w:t>
+        <w:t xml:space="preserve">mysql&gt; select </w:t>
+      </w:r>
+      <w:proofErr w:type="gramStart"/>
+      <w:r>
+        <w:t>databases(</w:t>
+      </w:r>
+      <w:proofErr w:type="gramEnd"/>
+      <w:r>
+        <w:t>);</w:t>
+      </w:r>
+    </w:p>
+    <w:p>
+      <w:r>
+        <w:t>ERROR 1064 (42000): You have an error in your SQL syntax; check the manual that corresponds to your MySQL server version for the right syntax to use near '</w:t>
+      </w:r>
+      <w:proofErr w:type="gramStart"/>
+      <w:r>
+        <w:t>databases(</w:t>
+      </w:r>
+      <w:proofErr w:type="gramEnd"/>
+      <w:r>
+        <w:t>)' at line 1</w:t>
+      </w:r>
+    </w:p>
+    <w:p>
+      <w:r>
+        <w:t xml:space="preserve">mysql&gt; select </w:t>
+      </w:r>
+      <w:proofErr w:type="gramStart"/>
+      <w:r>
+        <w:t>database(</w:t>
+      </w:r>
+      <w:proofErr w:type="gramEnd"/>
+      <w:r>
+        <w:t>);</w:t>
       </w:r>
     </w:p>
     <w:p>
@@ -1508,7 +2072,15 @@
     </w:p>
     <w:p>
       <w:r>
-        <w:t>| database() |</w:t>
+        <w:t xml:space="preserve">| </w:t>
+      </w:r>
+      <w:proofErr w:type="gramStart"/>
+      <w:r>
+        <w:t>database(</w:t>
+      </w:r>
+      <w:proofErr w:type="gramEnd"/>
+      <w:r>
+        <w:t>) |</w:t>
       </w:r>
     </w:p>
     <w:p>
@@ -1518,7 +2090,15 @@
     </w:p>
     <w:p>
       <w:r>
-        <w:t>| npci_db    |</w:t>
+        <w:t xml:space="preserve">| </w:t>
+      </w:r>
+      <w:proofErr w:type="spellStart"/>
+      <w:r>
+        <w:t>npci_db</w:t>
+      </w:r>
+      <w:proofErr w:type="spellEnd"/>
+      <w:r>
+        <w:t xml:space="preserve">    |</w:t>
       </w:r>
     </w:p>
     <w:p>
@@ -1534,7 +2114,15 @@
     <w:p/>
     <w:p>
       <w:r>
-        <w:t>mysql&gt; select PI();</w:t>
+        <w:t xml:space="preserve">mysql&gt; select </w:t>
+      </w:r>
+      <w:proofErr w:type="gramStart"/>
+      <w:r>
+        <w:t>PI(</w:t>
+      </w:r>
+      <w:proofErr w:type="gramEnd"/>
+      <w:r>
+        <w:t>);</w:t>
       </w:r>
     </w:p>
     <w:p>
@@ -1544,7 +2132,15 @@
     </w:p>
     <w:p>
       <w:r>
-        <w:t>| PI()     |</w:t>
+        <w:t xml:space="preserve">| </w:t>
+      </w:r>
+      <w:proofErr w:type="gramStart"/>
+      <w:r>
+        <w:t>PI(</w:t>
+      </w:r>
+      <w:proofErr w:type="gramEnd"/>
+      <w:r>
+        <w:t>)     |</w:t>
       </w:r>
     </w:p>
     <w:p>
@@ -1570,7 +2166,15 @@
     <w:p/>
     <w:p>
       <w:r>
-        <w:t>mysql&gt; select now();</w:t>
+        <w:t xml:space="preserve">mysql&gt; select </w:t>
+      </w:r>
+      <w:proofErr w:type="gramStart"/>
+      <w:r>
+        <w:t>now(</w:t>
+      </w:r>
+      <w:proofErr w:type="gramEnd"/>
+      <w:r>
+        <w:t>);</w:t>
       </w:r>
     </w:p>
     <w:p>
@@ -1580,7 +2184,15 @@
     </w:p>
     <w:p>
       <w:r>
-        <w:t>| now()               |</w:t>
+        <w:t xml:space="preserve">| </w:t>
+      </w:r>
+      <w:proofErr w:type="gramStart"/>
+      <w:r>
+        <w:t>now(</w:t>
+      </w:r>
+      <w:proofErr w:type="gramEnd"/>
+      <w:r>
+        <w:t>)               |</w:t>
       </w:r>
     </w:p>
     <w:p>
@@ -1665,7 +2277,15 @@
     </w:p>
     <w:p>
       <w:r>
-        <w:t>Day3:  Threads, Filehandling, JDBC</w:t>
+        <w:t xml:space="preserve">Day3:  Threads, </w:t>
+      </w:r>
+      <w:proofErr w:type="spellStart"/>
+      <w:r>
+        <w:t>Filehandling</w:t>
+      </w:r>
+      <w:proofErr w:type="spellEnd"/>
+      <w:r>
+        <w:t>, JDBC</w:t>
       </w:r>
     </w:p>
     <w:p>
@@ -1759,7 +2379,15 @@
     </w:p>
     <w:p>
       <w:r>
-        <w:t>Select column_names from table1 join table2 on condition</w:t>
+        <w:t xml:space="preserve">Select </w:t>
+      </w:r>
+      <w:proofErr w:type="spellStart"/>
+      <w:r>
+        <w:t>column_names</w:t>
+      </w:r>
+      <w:proofErr w:type="spellEnd"/>
+      <w:r>
+        <w:t xml:space="preserve"> from table1 join table2 on condition</w:t>
       </w:r>
     </w:p>
     <w:p>
@@ -1769,7 +2397,23 @@
     </w:p>
     <w:p>
       <w:r>
-        <w:t>Select table_name.column_names from table1 join table2 on condition</w:t>
+        <w:t xml:space="preserve">Select </w:t>
+      </w:r>
+      <w:proofErr w:type="spellStart"/>
+      <w:r>
+        <w:t>table_</w:t>
+      </w:r>
+      <w:proofErr w:type="gramStart"/>
+      <w:r>
+        <w:t>name.column</w:t>
+      </w:r>
+      <w:proofErr w:type="gramEnd"/>
+      <w:r>
+        <w:t>_names</w:t>
+      </w:r>
+      <w:proofErr w:type="spellEnd"/>
+      <w:r>
+        <w:t xml:space="preserve"> from table1 join table2 on condition</w:t>
       </w:r>
     </w:p>
     <w:p>
@@ -1779,7 +2423,20 @@
     </w:p>
     <w:p>
       <w:r>
-        <w:t>Select alias.column_names from table1 alias join table2 alias on condition</w:t>
+        <w:t xml:space="preserve">Select </w:t>
+      </w:r>
+      <w:proofErr w:type="spellStart"/>
+      <w:proofErr w:type="gramStart"/>
+      <w:r>
+        <w:t>alias.column</w:t>
+      </w:r>
+      <w:proofErr w:type="gramEnd"/>
+      <w:r>
+        <w:t>_names</w:t>
+      </w:r>
+      <w:proofErr w:type="spellEnd"/>
+      <w:r>
+        <w:t xml:space="preserve"> from table1 alias join table2 alias on condition</w:t>
       </w:r>
     </w:p>
     <w:p>
@@ -1837,7 +2494,15 @@
     </w:p>
     <w:p>
       <w:r>
-        <w:t>Create table students(column, … index index_name(column));</w:t>
+        <w:t xml:space="preserve">Create table </w:t>
+      </w:r>
+      <w:proofErr w:type="gramStart"/>
+      <w:r>
+        <w:t>students(</w:t>
+      </w:r>
+      <w:proofErr w:type="gramEnd"/>
+      <w:r>
+        <w:t>column, … index index_name(column));</w:t>
       </w:r>
     </w:p>
     <w:p>
@@ -1905,7 +2570,15 @@
     </w:p>
     <w:p>
       <w:r>
-        <w:t xml:space="preserve">Create procedure procedure_name(arguments, arguments) </w:t>
+        <w:t>Create procedure procedure_</w:t>
+      </w:r>
+      <w:proofErr w:type="gramStart"/>
+      <w:r>
+        <w:t>name(</w:t>
+      </w:r>
+      <w:proofErr w:type="gramEnd"/>
+      <w:r>
+        <w:t xml:space="preserve">arguments, arguments) </w:t>
       </w:r>
     </w:p>
     <w:p>
@@ -1927,7 +2600,23 @@
         <w:t>Note:</w:t>
       </w:r>
       <w:r>
-        <w:t xml:space="preserve"> Since ; is terminal statement &amp; its used in the procedures for terminating multiple statements we must use a different delimiter to terminate the procedure</w:t>
+        <w:t xml:space="preserve"> </w:t>
+      </w:r>
+      <w:proofErr w:type="gramStart"/>
+      <w:r>
+        <w:t>Since ;</w:t>
+      </w:r>
+      <w:proofErr w:type="gramEnd"/>
+      <w:r>
+        <w:t xml:space="preserve"> is terminal statement &amp; </w:t>
+      </w:r>
+      <w:proofErr w:type="spellStart"/>
+      <w:r>
+        <w:t>its</w:t>
+      </w:r>
+      <w:proofErr w:type="spellEnd"/>
+      <w:r>
+        <w:t xml:space="preserve"> used in the procedures for terminating multiple statements we must use a different delimiter to terminate the procedure</w:t>
       </w:r>
     </w:p>
     <w:p>
@@ -1966,8 +2655,18 @@
         <w:t>Note:</w:t>
       </w:r>
       <w:r>
-        <w:t xml:space="preserve"> Create all the design pattern classes in a separate package like com.npci.utility</w:t>
-      </w:r>
+        <w:t xml:space="preserve"> Create all the design pattern classes in a separate package like </w:t>
+      </w:r>
+      <w:proofErr w:type="spellStart"/>
+      <w:proofErr w:type="gramStart"/>
+      <w:r>
+        <w:t>com.npci</w:t>
+      </w:r>
+      <w:proofErr w:type="gramEnd"/>
+      <w:r>
+        <w:t>.utility</w:t>
+      </w:r>
+      <w:proofErr w:type="spellEnd"/>
     </w:p>
     <w:p/>
     <w:p>
@@ -2027,7 +2726,15 @@
     </w:p>
     <w:p>
       <w:r>
-        <w:t>These provide set of API’s to maintain the data</w:t>
+        <w:t xml:space="preserve">These provide set of </w:t>
+      </w:r>
+      <w:proofErr w:type="gramStart"/>
+      <w:r>
+        <w:t>API’s</w:t>
+      </w:r>
+      <w:proofErr w:type="gramEnd"/>
+      <w:r>
+        <w:t xml:space="preserve"> to maintain the data</w:t>
       </w:r>
       <w:r>
         <w:t xml:space="preserve"> in various way </w:t>
@@ -2427,7 +3134,15 @@
         <w:t>HashSet:</w:t>
       </w:r>
       <w:r>
-        <w:t xml:space="preserve"> It maintains the elements in random order, its retrieval is faster compare to other implementations</w:t>
+        <w:t xml:space="preserve"> It maintains the elements in random order, its retrieval is faster </w:t>
+      </w:r>
+      <w:proofErr w:type="gramStart"/>
+      <w:r>
+        <w:t>compare</w:t>
+      </w:r>
+      <w:proofErr w:type="gramEnd"/>
+      <w:r>
+        <w:t xml:space="preserve"> to other implementations</w:t>
       </w:r>
     </w:p>
     <w:p>
@@ -2470,12 +3185,40 @@
     </w:p>
     <w:p>
       <w:r>
-        <w:t>Set.add(obj) &gt;&gt; obj.hashCode() == if object collides &gt;&gt; obj.equals(obj2) adds it if equals is false else ignores it</w:t>
-      </w:r>
-    </w:p>
-    <w:p>
-      <w:r>
-        <w:t>Set.add(obj) &gt;&gt; obj.hashCode() == if doesn’t collide &gt;&gt; adds it</w:t>
+        <w:t xml:space="preserve">Set.add(obj) &gt;&gt; </w:t>
+      </w:r>
+      <w:proofErr w:type="spellStart"/>
+      <w:proofErr w:type="gramStart"/>
+      <w:r>
+        <w:t>obj.hashCode</w:t>
+      </w:r>
+      <w:proofErr w:type="spellEnd"/>
+      <w:proofErr w:type="gramEnd"/>
+      <w:r>
+        <w:t xml:space="preserve">() == if object collides &gt;&gt; </w:t>
+      </w:r>
+      <w:proofErr w:type="spellStart"/>
+      <w:r>
+        <w:t>obj.equals</w:t>
+      </w:r>
+      <w:proofErr w:type="spellEnd"/>
+      <w:r>
+        <w:t>(obj2) adds it if equals is false else ignores it</w:t>
+      </w:r>
+    </w:p>
+    <w:p>
+      <w:r>
+        <w:t xml:space="preserve">Set.add(obj) &gt;&gt; </w:t>
+      </w:r>
+      <w:proofErr w:type="spellStart"/>
+      <w:proofErr w:type="gramStart"/>
+      <w:r>
+        <w:t>obj.hashCode</w:t>
+      </w:r>
+      <w:proofErr w:type="spellEnd"/>
+      <w:proofErr w:type="gramEnd"/>
+      <w:r>
+        <w:t>() == if doesn’t collide &gt;&gt; adds it</w:t>
       </w:r>
     </w:p>
     <w:p/>
@@ -2498,15 +3241,36 @@
         <w:t>Note:</w:t>
       </w:r>
       <w:r>
-        <w:t xml:space="preserve"> Currently we are testing save, findAll, findUserByName using main method, but we can write test cases for each methods</w:t>
-      </w:r>
+        <w:t xml:space="preserve"> Currently we are testing save, findAll, </w:t>
+      </w:r>
+      <w:proofErr w:type="spellStart"/>
+      <w:r>
+        <w:t>findUserByName</w:t>
+      </w:r>
+      <w:proofErr w:type="spellEnd"/>
+      <w:r>
+        <w:t xml:space="preserve"> using main method, but we can write test cases for each </w:t>
+      </w:r>
+      <w:proofErr w:type="gramStart"/>
+      <w:r>
+        <w:t>methods</w:t>
+      </w:r>
+      <w:proofErr w:type="gramEnd"/>
       <w:r>
         <w:t>.</w:t>
       </w:r>
     </w:p>
     <w:p>
       <w:r>
-        <w:t>Test Cases will give Green report if test passes else gives Red report when the test fails</w:t>
+        <w:t xml:space="preserve">Test Cases will give </w:t>
+      </w:r>
+      <w:proofErr w:type="gramStart"/>
+      <w:r>
+        <w:t>Green</w:t>
+      </w:r>
+      <w:proofErr w:type="gramEnd"/>
+      <w:r>
+        <w:t xml:space="preserve"> report if test passes else gives Red report when the test fails</w:t>
       </w:r>
     </w:p>
     <w:p>
@@ -2534,7 +3298,15 @@
       </w:r>
       <w:r>
         <w:br/>
-        <w:t xml:space="preserve">   public int add(int x, int y) { return x + y; } </w:t>
+        <w:t xml:space="preserve">   public int </w:t>
+      </w:r>
+      <w:proofErr w:type="gramStart"/>
+      <w:r>
+        <w:t>add(</w:t>
+      </w:r>
+      <w:proofErr w:type="gramEnd"/>
+      <w:r>
+        <w:t xml:space="preserve">int x, int y) { return x + y; } </w:t>
       </w:r>
       <w:r>
         <w:br/>
@@ -2543,15 +3315,39 @@
     </w:p>
     <w:p>
       <w:r>
-        <w:t>From main: Calculator c = new Calculator(); c.add(20, 30);</w:t>
-      </w:r>
-    </w:p>
-    <w:p>
-      <w:r>
-        <w:t>From test case Calculator c = new Calculator</w:t>
-      </w:r>
-      <w:r>
-        <w:t>()</w:t>
+        <w:t xml:space="preserve">From main: Calculator c = new </w:t>
+      </w:r>
+      <w:proofErr w:type="gramStart"/>
+      <w:r>
+        <w:t>Calculator(</w:t>
+      </w:r>
+      <w:proofErr w:type="gramEnd"/>
+      <w:r>
+        <w:t xml:space="preserve">); </w:t>
+      </w:r>
+      <w:proofErr w:type="spellStart"/>
+      <w:r>
+        <w:t>c.add</w:t>
+      </w:r>
+      <w:proofErr w:type="spellEnd"/>
+      <w:r>
+        <w:t>(20, 30);</w:t>
+      </w:r>
+    </w:p>
+    <w:p>
+      <w:r>
+        <w:t xml:space="preserve">From test case Calculator c = new </w:t>
+      </w:r>
+      <w:proofErr w:type="gramStart"/>
+      <w:r>
+        <w:t>Calculator</w:t>
+      </w:r>
+      <w:r>
+        <w:t>(</w:t>
+      </w:r>
+      <w:proofErr w:type="gramEnd"/>
+      <w:r>
+        <w:t>)</w:t>
       </w:r>
       <w:r>
         <w:t>;</w:t>
@@ -2559,13 +3355,33 @@
     </w:p>
     <w:p>
       <w:r>
-        <w:t>int result = c.add(20, 30);</w:t>
-      </w:r>
-    </w:p>
-    <w:p>
-      <w:r>
-        <w:t>assertEquals(</w:t>
-      </w:r>
+        <w:t xml:space="preserve">int result = </w:t>
+      </w:r>
+      <w:proofErr w:type="spellStart"/>
+      <w:proofErr w:type="gramStart"/>
+      <w:r>
+        <w:t>c.add</w:t>
+      </w:r>
+      <w:proofErr w:type="spellEnd"/>
+      <w:r>
+        <w:t>(</w:t>
+      </w:r>
+      <w:proofErr w:type="gramEnd"/>
+      <w:r>
+        <w:t>20, 30);</w:t>
+      </w:r>
+    </w:p>
+    <w:p>
+      <w:proofErr w:type="spellStart"/>
+      <w:proofErr w:type="gramStart"/>
+      <w:r>
+        <w:t>assertEquals</w:t>
+      </w:r>
+      <w:proofErr w:type="spellEnd"/>
+      <w:r>
+        <w:t>(</w:t>
+      </w:r>
+      <w:proofErr w:type="gramEnd"/>
       <w:r>
         <w:t>5</w:t>
       </w:r>
@@ -2579,17 +3395,35 @@
         <w:rPr>
           <w:highlight w:val="yellow"/>
         </w:rPr>
-        <w:t>Activity</w:t>
-      </w:r>
-    </w:p>
-    <w:p>
-      <w:r>
-        <w:t>Create a Profile that will have following properties: profileId, name, password, dob, phone.</w:t>
-      </w:r>
-    </w:p>
-    <w:p>
-      <w:r>
-        <w:t>Use the layered architecture and in the service layer you must able to perform following operations</w:t>
+        <w:t>Activit</w:t>
+      </w:r>
+      <w:r>
+        <w:rPr>
+          <w:highlight w:val="yellow"/>
+        </w:rPr>
+        <w:t>y 1</w:t>
+      </w:r>
+    </w:p>
+    <w:p>
+      <w:r>
+        <w:t xml:space="preserve">Create a Profile that will have </w:t>
+      </w:r>
+      <w:r>
+        <w:t xml:space="preserve">the </w:t>
+      </w:r>
+      <w:r>
+        <w:t>following properties: profileId, name, password, dob, phone.</w:t>
+      </w:r>
+    </w:p>
+    <w:p>
+      <w:r>
+        <w:t>Use the layered architecture and in the service layer you must</w:t>
+      </w:r>
+      <w:r>
+        <w:t xml:space="preserve"> be</w:t>
+      </w:r>
+      <w:r>
+        <w:t xml:space="preserve"> able to perform following operations</w:t>
       </w:r>
     </w:p>
     <w:p>
@@ -2618,7 +3452,13 @@
     </w:p>
     <w:p>
       <w:r>
-        <w:t>Maintain the Profile in Collection framework</w:t>
+        <w:t xml:space="preserve">Maintain the Profile in </w:t>
+      </w:r>
+      <w:r>
+        <w:t xml:space="preserve">a </w:t>
+      </w:r>
+      <w:r>
+        <w:t>Collection framework</w:t>
       </w:r>
       <w:r>
         <w:t xml:space="preserve"> in the service layer</w:t>
@@ -2643,87 +3483,60 @@
       <w:r>
         <w:t>and also for not saving the duplicate profile</w:t>
       </w:r>
+      <w:r>
+        <w:t>.</w:t>
+      </w:r>
+    </w:p>
+    <w:p>
+      <w:r>
+        <w:t xml:space="preserve">Design the classes &amp; interfaces accordingly, write the code such that it must be loosely coupled apply appropriate design patterns so that the client must able to get the multiple </w:t>
+      </w:r>
+      <w:proofErr w:type="gramStart"/>
+      <w:r>
+        <w:t>implementation</w:t>
+      </w:r>
+      <w:proofErr w:type="gramEnd"/>
+      <w:r>
+        <w:t xml:space="preserve"> of the service layer without changing the code</w:t>
+      </w:r>
     </w:p>
     <w:p>
       <w:r>
         <w:rPr>
           <w:highlight w:val="yellow"/>
         </w:rPr>
-        <w:t xml:space="preserve">Classes </w:t>
-      </w:r>
-      <w:r>
-        <w:rPr>
-          <w:highlight w:val="yellow"/>
-        </w:rPr>
-        <w:t xml:space="preserve">&amp; Interfaces </w:t>
-      </w:r>
-      <w:r>
-        <w:rPr>
-          <w:highlight w:val="yellow"/>
-        </w:rPr>
-        <w:t>to create</w:t>
-      </w:r>
-    </w:p>
-    <w:p>
-      <w:pPr>
-        <w:pStyle w:val="ListParagraph"/>
-        <w:numPr>
-          <w:ilvl w:val="0"/>
-          <w:numId w:val="9"/>
-        </w:numPr>
-      </w:pPr>
-      <w:r>
-        <w:t>Profile</w:t>
-      </w:r>
-    </w:p>
-    <w:p>
-      <w:pPr>
-        <w:pStyle w:val="ListParagraph"/>
-        <w:numPr>
-          <w:ilvl w:val="0"/>
-          <w:numId w:val="9"/>
-        </w:numPr>
-      </w:pPr>
-      <w:r>
-        <w:t>ProfileService</w:t>
-      </w:r>
-    </w:p>
-    <w:p>
-      <w:pPr>
-        <w:pStyle w:val="ListParagraph"/>
-        <w:numPr>
-          <w:ilvl w:val="0"/>
-          <w:numId w:val="9"/>
-        </w:numPr>
-      </w:pPr>
-      <w:r>
-        <w:t>ProfileServiceSetImpl</w:t>
-      </w:r>
-    </w:p>
-    <w:p>
-      <w:pPr>
-        <w:pStyle w:val="ListParagraph"/>
-        <w:numPr>
-          <w:ilvl w:val="0"/>
-          <w:numId w:val="9"/>
-        </w:numPr>
-      </w:pPr>
-      <w:r>
-        <w:t>ProfileServiceFactory</w:t>
-      </w:r>
-    </w:p>
-    <w:p>
-      <w:pPr>
-        <w:pStyle w:val="ListParagraph"/>
-        <w:numPr>
-          <w:ilvl w:val="0"/>
-          <w:numId w:val="9"/>
-        </w:numPr>
-      </w:pPr>
-      <w:r>
-        <w:t>ProfileServiceTestCases</w:t>
-      </w:r>
-    </w:p>
+        <w:t>Activity 2</w:t>
+      </w:r>
+    </w:p>
+    <w:p>
+      <w:r>
+        <w:t xml:space="preserve">To the existing </w:t>
+      </w:r>
+      <w:r>
+        <w:t>P</w:t>
+      </w:r>
+      <w:r>
+        <w:t>rofile activity provide a login method</w:t>
+      </w:r>
+      <w:r>
+        <w:t xml:space="preserve"> in the service layer</w:t>
+      </w:r>
+      <w:r>
+        <w:t xml:space="preserve"> which must accept profileId &amp; password on a valid profileId and password it must return the Profile else throw a checked exception </w:t>
+      </w:r>
+    </w:p>
+    <w:p>
+      <w:r>
+        <w:t>Ensure you have a test case to pass profileId and password that expects Profile on those inputs</w:t>
+      </w:r>
+      <w:r>
+        <w:t xml:space="preserve"> or assert the error messages you are expecting when profileId or password is wrong</w:t>
+      </w:r>
+      <w:r>
+        <w:t>.</w:t>
+      </w:r>
+    </w:p>
+    <w:p/>
     <w:sectPr>
       <w:pgSz w:w="12240" w:h="15840"/>
       <w:pgMar w:top="1440" w:right="1440" w:bottom="1440" w:left="1440" w:header="720" w:footer="720" w:gutter="0"/>
@@ -4089,7 +4902,7 @@
   <inkml:trace contextRef="#ctx0" brushRef="#br0">1 163 6083,'0'0'5426,"6"5"-5010,-1 0-410,11 6 512,-16-11-504,1 0 0,-1 0 0,1 0 0,0-1 0,-1 1 1,1 0-1,-1-1 0,0 1 0,1 0 0,-1-1 0,1 1 0,-1-1 0,1 1 1,-1-1-1,0 1 0,1-1 0,-1 1 0,0-1 0,0 1 0,1-1 0,-1 1 0,0-1 1,0 1-1,0-1 0,0 1 0,0-1 0,0 0 0,0 1 0,0-1 0,0 1 1,0-1-1,0 0 0,0 1 0,0-1 0,0 1 0,-1-2 0,1-11-36,1-1-1,0 1 1,1-1 0,0 1-1,1 0 1,1 0-1,0 0 1,1 0 0,9-17-1,-14 29 25,0 0 0,1 0-1,-1 0 1,1 0 0,0 0 0,-1 0-1,1 1 1,0-1 0,-1 0 0,1 0-1,0 1 1,0-1 0,0 0 0,0 1-1,-1-1 1,1 1 0,0-1 0,0 1-1,0-1 1,0 1 0,0 0 0,0 0-1,0-1 1,0 1 0,1 0 0,-1 0-1,1 0 1,-1 1 6,1-1 0,-1 1 0,0 0 0,0 0 0,1 0 0,-1 0 0,0 0 1,0 0-1,0 0 0,0 0 0,0 1 0,0-1 0,-1 0 0,1 1 0,0-1 0,0 2 0,2 5-78,1 1 0,-2 0-1,0-1 1,3 19 0,-4 23-4738,-1-30-533</inkml:trace>
   <inkml:trace contextRef="#ctx0" brushRef="#br0" timeOffset="359.68">153 237 6723,'0'0'6819,"63"63"-6819,-63-46-256,0 0-1025,0-1-639,0-2-898,-2-4-3857</inkml:trace>
   <inkml:trace contextRef="#ctx0" brushRef="#br0" timeOffset="360.68">227 506 5827,'0'0'2433</inkml:trace>
-  <inkml:trace contextRef="#ctx0" brushRef="#br0" timeOffset="720.85">250 708 7203,'0'0'3746,"53"28"-7236</inkml:trace>
+  <inkml:trace contextRef="#ctx0" brushRef="#br0" timeOffset="720.84">250 708 7203,'0'0'3746,"53"28"-7236</inkml:trace>
   <inkml:trace contextRef="#ctx0" brushRef="#br0" timeOffset="1050.49">209 1067 7876,'0'0'9860,"15"70"-9027,-15-15-449,0 6-224,0-5 0,0 0-96,0-8-64,1-6-32,-1-9-224,0-9-897,0-11-2016</inkml:trace>
   <inkml:trace contextRef="#ctx0" brushRef="#br0" timeOffset="1378.89">71 1159 9604,'0'0'3618,"110"-78"-3298,-43 58-288,-6 3-32,-11 5-896,-20 7-3394</inkml:trace>
   <inkml:trace contextRef="#ctx0" brushRef="#br0" timeOffset="1754.87">355 1249 9412,'0'0'1991,"18"4"-930,58 19-356,-72-21-656,0 0 0,-1 0 0,1 0 0,-1 0 0,0 1 0,1 0 0,-1-1 0,0 1 0,-1 0 1,1 0-1,0 1 0,-1-1 0,0 1 0,0-1 0,0 1 0,0 0 0,0-1 0,-1 1 0,1 0 0,-1 0 0,0 0 1,0 8-1,0-4-16,0 0 0,-1 0 1,0 0-1,0 1 0,-1-1 0,0 0 1,-1 0-1,1 0 0,-4 8 1,5-14-26,-1-1 1,1 0 0,0 0-1,-1 0 1,1 0 0,-1 1-1,1-1 1,-1 0-1,1 0 1,-1 0 0,0 0-1,1 0 1,-1 0 0,0-1-1,0 1 1,0 0 0,0 0-1,1 0 1,-1-1 0,-2 2-1,3-3 1,-1 1 0,0-1-1,1 1 1,-1-1 0,1 0-1,-1 1 1,1-1 0,-1 1-1,1-1 1,-1 0 0,1 1-1,0-1 1,-1 0 0,1 0-1,0 1 1,0-1 0,-1 0-1,1 0 1,0 1 0,0-1-1,0-1 1,-5-54 323,6 36-228,0-1-1,1 1 1,1-1 0,0 1 0,9-24-1,-10 36-303,1 0 0,0 0 0,1 0 0,-1 1 0,1 0 1,1-1-1,0 1 0,0 1 0,0-1 0,1 1 0,0 0 0,0 0 0,0 1 0,1-1 0,12-6 0,3 4-4098,-4 7-4146</inkml:trace>
@@ -4145,7 +4958,7 @@
   <inkml:trace contextRef="#ctx0" brushRef="#br0" timeOffset="6926.94">2213 1187 8964,'0'0'3426,"24"90"-3426,-20-68-224,-2-4-225,1-3 385,3 1-192,-4-1-864,-2 1-513,0 1-704,0-2-1537</inkml:trace>
   <inkml:trace contextRef="#ctx0" brushRef="#br0" timeOffset="7257.13">2280 1483 4610,'0'0'6915,"0"82"-6915,0-69-320,0 4-2081,-4 2-5683</inkml:trace>
   <inkml:trace contextRef="#ctx0" brushRef="#br0" timeOffset="7258.13">2282 1705 7267,'0'0'5411,"0"92"-5411,-4-82-1921,-2-1-4642</inkml:trace>
-  <inkml:trace contextRef="#ctx0" brushRef="#br0" timeOffset="7946.47">1440 2221 5507,'0'0'9124,"0"6"-7513,-2 28-1231,-2 1 0,-1-1 1,-11 39-1,8-39-99,1 0 1,1 1-1,0 42 1,5-73-288,1 0 0,0 0 0,0 0 0,1 0 0,-1-1 0,1 1 0,0 0 0,-1 0 0,2 0 0,-1-1 0,0 1 0,1-1 0,3 6 0,-3-7-1,1 0 0,-1 0 0,1 0 0,0-1 0,-1 1 0,1-1 0,0 0 0,0 1 1,0-1-1,0-1 0,0 1 0,0 0 0,0-1 0,0 0 0,0 1 0,1-1 0,5-1 1,-1 0-43,1 1 0,-1-2 1,0 1-1,1-1 1,-1 0-1,0-1 1,0 0-1,-1 0 1,14-8-1,-11 5-1264,0 0 1,-1-1-1,14-13 1,-12 7-4526</inkml:trace>
+  <inkml:trace contextRef="#ctx0" brushRef="#br0" timeOffset="7946.46">1440 2221 5507,'0'0'9124,"0"6"-7513,-2 28-1231,-2 1 0,-1-1 1,-11 39-1,8-39-99,1 0 1,1 1-1,0 42 1,5-73-288,1 0 0,0 0 0,0 0 0,1 0 0,-1-1 0,1 1 0,0 0 0,-1 0 0,2 0 0,-1-1 0,0 1 0,1-1 0,3 6 0,-3-7-1,1 0 0,-1 0 0,1 0 0,0-1 0,-1 1 0,1-1 0,0 0 0,0 1 1,0-1-1,0-1 0,0 1 0,0 0 0,0-1 0,0 0 0,0 1 0,1-1 0,5-1 1,-1 0-43,1 1 0,-1-2 1,0 1-1,1-1 1,-1 0-1,0-1 1,0 0-1,-1 0 1,14-8-1,-11 5-1264,0 0 1,-1-1-1,14-13 1,-12 7-4526</inkml:trace>
   <inkml:trace contextRef="#ctx0" brushRef="#br0" timeOffset="8307.31">1652 2416 12454,'0'0'3009,"2"116"-2881,-2-79-128,0-3-256,0-6-1505,0-6-2817</inkml:trace>
   <inkml:trace contextRef="#ctx0" brushRef="#br0" timeOffset="8308.31">1647 2270 10021,'0'0'2657</inkml:trace>
   <inkml:trace contextRef="#ctx0" brushRef="#br0" timeOffset="8651.77">1808 2399 2273,'0'0'11211,"6"11"-9979,-1-2-1031,-1 0 0,0 0 1,0 0-1,-1 0 0,0 0 0,0 1 0,-1 0 0,-1-1 1,1 17-1,-8 22-108,6-48-110,0 0 0,0 0 1,0 0-1,0 0 0,-1 0 1,1 0-1,0 0 0,0 0 1,0 0-1,0 0 1,0 0-1,0 0 0,0 0 1,0 0-1,0 0 0,0 0 1,0 0-1,0 0 0,0 0 1,-1 0-1,1 0 1,0 0-1,0 0 0,0 0 1,5-27-259,1 6-165,1 1 1,1 0-1,16-30 1,11-28-583,-35 78 1028,0 0 0,0 0-1,0 1 1,0-1 0,0 0 0,0 0 0,0 0-1,0 0 1,0 0 0,0 1 0,0-1 0,0 0-1,0 0 1,0 0 0,0 0 0,0 0 0,0 1-1,0-1 1,0 0 0,0 0 0,1 0 0,-1 0-1,0 0 1,0 0 0,0 0 0,0 1-1,0-1 1,0 0 0,0 0 0,0 0 0,1 0-1,-1 0 1,0 0 0,0 0 0,0 0 0,0 0-1,0 0 1,1 0 0,-1 0 0,0 0 0,0 0-1,0 0 1,0 0 0,0 0 0,1 0 0,-1 0-1,0 0 1,0 0 0,0 0 0,0 0 0,0 0-1,1 0 1,-1 0 0,0 0 0,0 0-1,0 0 1,0 0 0,0-1 0,0 1 0,1 0-1,-1 0 1,0 0 0,0 0 0,0 0 0,8 24 836,3 32 522,6 3-847,-15-56-709,-1 1-1,1 0 1,0-1-1,0 0 1,0 0-1,1 1 1,-1-1-1,1-1 1,0 1-1,-1 0 1,1-1 0,0 1-1,6 2 1,-3-3-4376</inkml:trace>
@@ -4170,7 +4983,7 @@
   <inkml:trace contextRef="#ctx0" brushRef="#br0" timeOffset="15341.14">3379 1252 1953,'0'0'14006,"6"-6"-13846,-1 0-143,1 1 2,0 0-1,-1-1 1,1 0-1,-1 0 1,-1 0-1,1-1 1,-1 1-1,0-1 0,-1 0 1,0 0-1,0 0 1,0-1-1,-1 1 1,0 0-1,0-1 1,0-8-1,-2-29-141,-2 45 117,1-1-1,-1 1 0,0-1 1,1 1-1,-1 0 0,1 0 1,-1-1-1,0 1 0,1 0 1,-1 1-1,1-1 0,-1 0 1,0 0-1,1 1 0,-1-1 1,1 1-1,-1-1 0,1 1 1,-2 0-1,-1 3 64,0 0 0,1 0 1,0-1-1,0 2 0,0-1 0,0 0 0,1 1 0,-1-1 1,1 1-1,0 0 0,1 0 0,-1-1 0,1 1 1,0 1-1,0-1 0,0 5 0,-1 3 86,1 0 0,1 1 0,0-1 0,1 0 0,3 17 0,-4-27-142,1 0 1,0 0-1,0 0 0,0-1 0,1 1 0,-1-1 0,1 1 0,-1-1 0,1 1 1,0-1-1,0 0 0,0 0 0,0 0 0,0 0 0,0 0 0,1 0 0,-1 0 1,1-1-1,-1 0 0,1 1 0,5 1 0,-2-1-330,-1-1 1,1 1-1,0-1 0,0-1 0,0 1 1,0-1-1,-1 0 0,1 0 1,0 0-1,7-2 0,11-7-5108</inkml:trace>
   <inkml:trace contextRef="#ctx0" brushRef="#br0" timeOffset="15717.98">3721 911 1569,'0'0'14145,"-17"0"-13403,6 0-640,6-1-79,0 0 0,0 1 1,0 0-1,1 0 0,-1 0 1,0 0-1,0 1 0,0 0 1,0 0-1,1 0 0,-1 1 1,0 0-1,1-1 0,0 2 1,-1-1-1,1 0 0,0 1 1,0 0-1,0 0 0,-6 6 1,5-2 36,0 1 1,0-1-1,1 1 1,0-1-1,0 1 0,1 0 1,0 1-1,1-1 1,-3 14-1,4-18-47,1 0 0,-1-1 0,1 1 0,0 0-1,0 0 1,1 0 0,-1 0 0,1-1 0,0 1 0,0 0-1,0-1 1,0 1 0,1 0 0,-1-1 0,1 1 0,0-1-1,0 0 1,0 0 0,0 0 0,1 0 0,-1 0 0,1 0-1,5 3 1,37 21 57,-31-19-20,1 0-1,23 20 0,-35-26-44,0 0-1,-1 1 0,1-1 0,-1 1 1,1 0-1,-1 0 0,0 0 0,0 0 1,-1 0-1,1 0 0,-1 0 0,1 1 1,-1-1-1,0 1 0,0-1 0,0 1 1,-1-1-1,1 5 0,-2-5-18,1 0 0,-1 0 0,0 0 1,0 0-1,0 0 0,-1 0 0,1 0 0,-1-1 0,0 1 0,1 0 0,-1-1 1,0 1-1,0-1 0,-1 0 0,1 0 0,0 0 0,-1 0 0,1 0 0,-1 0 1,0-1-1,0 1 0,1-1 0,-1 0 0,-4 1 0,-3 2-95,1 0 0,-1-1 0,0-1 0,1 0 0,-1 0 0,-16 0 0,25-2-13,0 0-1,0 0 1,0 0-1,0 0 0,0 0 1,0-1-1,0 1 1,1 0-1,-1-1 1,0 1-1,0 0 1,0-1-1,0 1 1,1-1-1,-1 1 1,0-1-1,1 0 0,-1 1 1,0-1-1,1 0 1,-1 1-1,1-1 1,-1 0-1,1 0 1,-1 0-1,1 1 1,-1-1-1,1 0 0,0 0 1,0 0-1,-1 0 1,1 0-1,0 0 1,0 0-1,0 1 1,0-1-1,0 0 1,0 0-1,0 0 0,0 0 1,1 0-1,-1 0 1,0 0-1,1-1 1,-1-4-575,0-18-2557</inkml:trace>
   <inkml:trace contextRef="#ctx0" brushRef="#br0" timeOffset="16220.31">3822 1146 7235,'0'0'9397,"26"7"-9013,-25-7-384,1 0 0,-1 0-1,1 0 1,-1 0 0,1 0 0,0-1 0,-1 1 0,1 0 0,-1-1-1,1 1 1,-1-1 0,1 0 0,-1 1 0,0-1 0,1 0 0,-1 0-1,0 0 1,0 0 0,1 0 0,-1 0 0,0 0 0,0 0 0,0 0-1,1-2 1,-1 0-14,0 1 0,-1-1-1,1 1 1,-1-1 0,1 0-1,-1 1 1,0-1-1,0 0 1,0 1 0,0-1-1,0 0 1,-1 1 0,1-1-1,-2-3 1,2 5 12,-1 0 0,1 0 0,0 0 0,-1 0 0,1 0 1,-1 0-1,1 0 0,-1 0 0,1 0 0,-1 0 0,1 0 0,-1 1 0,0-1 0,0 0 0,1 0 0,-1 1 0,0-1 1,0 1-1,0-1 0,0 1 0,0-1 0,0 1 0,0-1 0,0 1 0,0 0 0,0-1 0,0 1 0,0 0 0,0 0 1,0 0-1,0 0 0,0 0 0,0 0 0,0 0 0,0 0 0,0 0 0,0 1 0,-2-1 0,1 1 0,0 0 0,0 0-1,0-1 1,0 1-1,0 0 1,0 1 0,0-1-1,0 0 1,1 0 0,-1 1-1,0-1 1,1 1-1,-1 0 1,1-1 0,-1 1-1,1 0 1,-1 2 0,0 0-13,1 0 1,-1-1-1,1 1 1,0 1 0,1-1-1,-1 0 1,1 0 0,-1 0-1,1 0 1,1 0-1,-1 1 1,0-1 0,1 0-1,0 0 1,0 0-1,0 0 1,1 0 0,-1 0-1,1-1 1,0 1-1,0 0 1,0-1 0,0 1-1,1-1 1,0 0 0,-1 0-1,5 4 1,-3-3-18,1-1-1,-1 1 1,1-1 0,0 0 0,0-1 0,0 1 0,1-1 0,-1 0-1,1 0 1,-1 0 0,1-1 0,-1 0 0,1 0 0,0 0 0,0-1-1,-1 0 1,1 0 0,0 0 0,7-2 0,-10 0-1,1 1 0,-1-1 0,1 0 1,-1 0-1,0 0 0,0 0 0,0-1 0,0 1 0,0-1 1,-1 0-1,1 0 0,-1 0 0,0 0 0,1 0 1,-2 0-1,1-1 0,0 1 0,-1-1 0,1 1 1,-1-1-1,2-7 0,2-12 88,0 0-1,3-29 1,-8 48-47,15-330 2361,-28 354-1926,-2 27-292,2 0 1,2 1-1,3 1 0,1-1 0,0 76 0,7-111-148,0-1 0,0 0 0,1 1 1,1-1-1,5 23 0,-5-32-66,-1 0 0,0 1 1,1-1-1,0 0 1,0 0-1,0 0 0,0 0 1,0 0-1,0 0 0,1-1 1,0 1-1,-1-1 0,1 0 1,0 0-1,0 0 1,0 0-1,0 0 0,1 0 1,-1-1-1,0 0 0,1 0 1,-1 0-1,1 0 1,3 0-1,37 2-3288,2-3-3607</inkml:trace>
-  <inkml:trace contextRef="#ctx0" brushRef="#br0" timeOffset="16597.19">4067 1012 15943,'0'0'2561,"104"-35"-2561,-34 12-1216,-7-4-4643</inkml:trace>
+  <inkml:trace contextRef="#ctx0" brushRef="#br0" timeOffset="16597.18">4067 1012 15943,'0'0'2561,"104"-35"-2561,-34 12-1216,-7-4-4643</inkml:trace>
 </inkml:ink>
 </file>
 
@@ -4243,7 +5056,7 @@
   <inkml:trace contextRef="#ctx0" brushRef="#br0">8257 383 720,'0'0'14455,"-75"5"-12278,75-13-1121,17-4-639,16-1-321,11-2-64,-3 4 32,-4 7-64,-8 3-320,-8 1-1025,-10 0-2529</inkml:trace>
   <inkml:trace contextRef="#ctx0" brushRef="#br0" timeOffset="360.86">8284 436 1569,'0'0'6627,"-6"80"-4706,8-46 128,10 1-897,-5-1-191,-7-3-609,0-1-32,-2-6-256,-18-7 0,-5-6 32,-4-7-96,-1-2-96,3-2-192,4 0-897,11-8-2176,12-6-3843</inkml:trace>
   <inkml:trace contextRef="#ctx0" brushRef="#br0" timeOffset="855.72">8583 522 5378,'0'0'4952,"-16"-2"-4909,-50-6 5,63 8-35,1 0 0,0 0 0,-1 1-1,1-1 1,0 1 0,0-1 0,-1 1 0,1 0 0,0 0 0,0 0 0,0 0 0,0 1 0,0-1 0,0 0-1,0 1 1,0-1 0,1 1 0,-1 0 0,1 0 0,-1-1 0,1 1 0,-1 0 0,1 0 0,0 0 0,0 1 0,0-1-1,0 2 1,-2 3 83,1 0-1,0 0 1,1 0-1,0-1 1,0 2-1,0 8 1,1-14-92,-1-1 1,1 1 0,0 0 0,0 0 0,0 0 0,1 0-1,-1-1 1,0 1 0,1 0 0,-1 0 0,1 0 0,0-1 0,-1 1-1,1 0 1,0-1 0,0 1 0,0-1 0,0 1 0,0-1-1,1 1 1,-1-1 0,0 0 0,1 0 0,-1 1 0,1-1-1,-1 0 1,1 0 0,-1-1 0,1 1 0,0 0 0,0 0 0,-1-1-1,1 1 1,0-1 0,0 1 0,0-1 0,-1 0 0,1 0-1,0 0 1,0 0 0,0 0 0,0 0 0,-1-1 0,1 1-1,0 0 1,0-1 0,0 0 0,-1 1 0,1-1 0,0 0-1,-1 0 1,1 0 0,2-2 0,-1 1-37,-1 0-1,1 0 1,-1 0 0,0-1-1,1 1 1,-1-1 0,0 1-1,-1-1 1,1 0 0,0 0-1,-1 0 1,1 0 0,-1 0-1,0 0 1,1-3 0,7-54-865,-6 30 934,-2 30-28,-1 0-1,0-1 0,0 1 0,0 0 0,0-1 1,1 1-1,-1 0 0,0 0 0,0 0 0,1-1 0,-1 1 1,0 0-1,0 0 0,1 0 0,-1-1 0,0 1 1,0 0-1,1 0 0,-1 0 0,0 0 0,1 0 1,-1 0-1,0 0 0,1 0 0,-1 0 0,0 0 0,1 0 1,-1 0-1,0 0 0,1 0 0,-1 0 0,0 0 1,1 0-1,-1 0 0,0 0 0,1 0 0,-1 0 1,0 1-1,0-1 0,1 0 0,-1 0 0,0 0 0,0 0 1,1 1-1,-1-1 0,0 0 0,0 0 0,1 1 1,-1-1-1,0 0 0,0 1 0,0-1 0,0 0 1,1 1-1,17 17 379,-15-15-307,1 1-90,0 1 0,0-1-1,0 0 1,1 0 0,0 0-1,0 0 1,0-1 0,0 0-1,1 0 1,-1 0 0,1-1-1,-1 0 1,1 0 0,9 2-1,-14-4-36,0-1-1,0 1 1,0-1-1,0 1 1,0-1-1,0 1 0,0-1 1,0 1-1,-1-1 1,1 0-1,0 1 0,0-1 1,-1 0-1,1 0 1,0 0-1,-1 0 1,1 0-1,-1 1 0,1-1 1,-1 0-1,1-2 1,11-30-718,-5 14 229,-5 15 479,0 0 1,0 0-1,1 0 1,-1 1 0,1-1-1,0 1 1,0-1-1,1 1 1,3-3 0,-6 5 73,0 0 1,0 1 0,0-1-1,0 1 1,0 0 0,0-1-1,0 1 1,0 0 0,0 0-1,0-1 1,0 1 0,0 0-1,0 0 1,0 0 0,0 0-1,0 1 1,0-1 0,0 0-1,0 0 1,0 1 0,0-1-1,0 0 1,0 1 0,0-1-1,0 1 1,0-1 0,0 1-1,0 0 1,0-1 0,-1 1-1,1 0 1,0-1 0,-1 1-1,1 0 1,0 0 0,-1 0-1,1 0 1,-1 0 0,1 0-1,-1 0 1,1 0 0,-1 0-1,1 2 1,1 3 150,-1-4-104,0 0-1,-1-1 0,1 1 0,0 0 0,0 0 0,-1 0 1,2-1-1,-1 1 0,0-1 0,0 1 0,0-1 0,1 1 1,-1-1-1,1 0 0,-1 1 0,1-1 0,-1 0 0,1 0 1,0 0-1,-1 0 0,5 1 0,-4-6 135,0 1 0,0-1-1,0 0 1,0 0 0,0 0 0,-1 0-1,0 0 1,0 0 0,1-8 0,2-1-79,17-38-35,-19 47-282,0 1 0,0 0 0,0 0-1,0 0 1,0 0 0,1 0 0,-1 1 0,1-1 0,0 1 0,0 0 0,0-1 0,0 1 0,4-2 0,5 2-2785</inkml:trace>
-  <inkml:trace contextRef="#ctx0" brushRef="#br0" timeOffset="1209.1">9133 375 4450,'0'0'4434,"-15"-6"-3895,-47-19-64,60 25-452,1-1 1,0 1-1,-1-1 0,1 1 1,-1 0-1,1 0 1,-1 0-1,1-1 1,-1 2-1,1-1 0,-1 0 1,1 0-1,-1 0 1,1 1-1,0-1 0,-1 0 1,1 1-1,-1 0 1,1-1-1,0 1 0,0 0 1,-1-1-1,1 1 1,0 0-1,0 0 0,0 0 1,0 0-1,0 0 1,0 0-1,0 1 0,0-1 1,0 0-1,1 0 1,-1 1-1,0-1 0,0 3 1,-1 1 144,0 0 0,1 0 1,0 1-1,0-1 0,0 1 0,0 8 0,24-14 478,23-11-264,-37 9-328,0-1 1,1 1-1,-1 1 1,15-1-1,-20 2-69,0 0 1,-1 1-1,1-1 1,0 1-1,-1 0 1,1 0-1,0 0 1,-1 1-1,0-1 1,1 1-1,-1 0 1,0 0-1,0 0 1,0 0-1,5 5 1,35 36-1699,-22-19-811</inkml:trace>
+  <inkml:trace contextRef="#ctx0" brushRef="#br0" timeOffset="1209.09">9133 375 4450,'0'0'4434,"-15"-6"-3895,-47-19-64,60 25-452,1-1 1,0 1-1,-1-1 0,1 1 1,-1 0-1,1 0 1,-1 0-1,1-1 1,-1 2-1,1-1 0,-1 0 1,1 0-1,-1 0 1,1 1-1,0-1 0,-1 0 1,1 1-1,-1 0 1,1-1-1,0 1 0,0 0 1,-1-1-1,1 1 1,0 0-1,0 0 0,0 0 1,0 0-1,0 0 1,0 0-1,0 1 0,0-1 1,0 0-1,1 0 1,-1 1-1,0-1 0,0 3 1,-1 1 144,0 0 0,1 0 1,0 1-1,0-1 0,0 1 0,0 8 0,24-14 478,23-11-264,-37 9-328,0-1 1,1 1-1,-1 1 1,15-1-1,-20 2-69,0 0 1,-1 1-1,1-1 1,0 1-1,-1 0 1,1 0-1,0 0 1,-1 1-1,0-1 1,1 1-1,-1 0 1,0 0-1,0 0 1,0 0-1,5 5 1,35 36-1699,-22-19-811</inkml:trace>
   <inkml:trace contextRef="#ctx0" brushRef="#br0" timeOffset="1539.16">9461 323 10373,'0'0'4418,"2"16"-4376,-1-3-15,4 57 90,-4-64-110,-2 0-1,1 0 0,-1 1 1,1-1-1,-2 0 0,1 0 1,-1 0-1,0 0 0,0 0 1,-4 6-1,6-11-16,0 0 1,-1 0-1,1 0 1,-1 0-1,1 0 1,0-1-1,-1 1 1,0 0-1,1 0 1,-1-1-1,1 1 1,-1 0-1,0-1 1,0 1-1,1-1 1,-1 1-1,0-1 1,0 1-1,0-1 1,0 1-1,1-1 1,-1 0-1,0 0 1,-2 1-1,3-2-19,-1 1 0,0-1-1,1 0 1,-1 0 0,1 1-1,-1-1 1,1 0 0,-1 0-1,1 0 1,-1 0 0,1 0-1,0 0 1,0 0 0,-1 1-1,1-1 1,0 0 0,0 0-1,0-2 1,1-63-1109,-1 57 1027,3-25 78,1 0 0,2 0 1,1 0-1,2 1 0,25-63 0,-23 82 1338,-4 24-837,0 32-276,-7-35 25,32 189-35,-27-171-1836,-4-8-1841</inkml:trace>
   <inkml:trace contextRef="#ctx0" brushRef="#br0" timeOffset="1978.15">9469 332 2817,'0'0'3559,"18"-5"-2881,211-47-315,-226 52-319,1-1 0,-1 1 0,0-1 0,1 0 1,-1 0-1,0-1 0,1 1 0,-1-1 0,0 1 1,0-1-1,0 0 0,0 0 0,0-1 0,-1 1 0,1 0 1,-1-1-1,1 0 0,-1 1 0,0-1 0,0 0 1,0 0-1,-1 0 0,1 0 0,1-6 0,-1 18 4629,3 40-3877,0 9 39,14 60-1,-9-69-611,-3 0 0,1 56-1,-36-182-328,17 24 69,3 0 1,2 0 0,2 0 0,4-55-1,-1 101 39,2-1 0,-1 1 0,1-1 0,1 1 0,-1-1 0,1 1 0,5-12 0,-7 17-1,1 1-1,0-1 1,0 0-1,0 0 1,0 1-1,0-1 1,1 0-1,-1 1 1,0 0-1,1-1 1,-1 1-1,1 0 0,0-1 1,-1 1-1,1 0 1,0 0-1,-1 0 1,1 1-1,0-1 1,0 0-1,0 1 1,0-1-1,0 1 1,0-1-1,0 1 1,0 0-1,0 0 1,0 0-1,0 0 0,0 0 1,0 1-1,0-1 1,2 1-1,-2 0-1,0 0-1,0 0 0,-1 0 1,1 0-1,0 0 0,-1 1 0,1-1 1,-1 0-1,1 1 0,-1-1 1,0 1-1,0-1 0,0 1 0,0 0 1,0-1-1,0 1 0,0 0 1,0 0-1,-1 0 0,1-1 1,0 1-1,-1 0 0,0 0 0,1 4 1,1 56-41,-3-45 52,-18 134-1782,22-147-1061,10-3-1772</inkml:trace>
   <inkml:trace contextRef="#ctx0" brushRef="#br0" timeOffset="2307.59">10066 260 5507,'0'0'6984,"0"14"-6210,2 8-614,-1 61 754,-1-76-811,0 0 1,-1-1 0,0 1-1,0-1 1,0 1 0,-1-1-1,0 0 1,0 0 0,-1 0-1,-4 8 1,7-14-101,0 1-1,0-1 1,0 0 0,-1 0-1,1 1 1,0-1 0,0 0-1,0 1 1,-1-1 0,1 0-1,0 0 1,0 0 0,-1 1-1,1-1 1,0 0 0,-1 0-1,1 0 1,0 0 0,-1 1-1,1-1 1,0 0 0,-1 0-1,1 0 1,0 0 0,-1 0-1,1 0 1,0 0 0,-1 0-1,1 0 1,0 0 0,-1 0-1,1 0 1,0 0 0,-1 0-1,1-1 1,0 1 0,0 0-1,-1 0 1,1 0 0,0 0-1,-1-1 1,1 1 0,0 0-1,0 0 1,-1 0-1,1-1 1,0 1 0,0 0-1,-1 0 1,1-1 0,0 1-1,0 0 1,0-1 0,0 1-1,0 0 1,-1-1 0,1 1-1,0 0 1,0-1 0,0 1-1,0 0 1,0-1 0,-6-23 32,6 24-40,-6-56 23,3 0 1,1 0 0,8-63-1,-4 101 1,0 1 1,1 0-1,5-17 0,-7 31-8,-1 0-1,1 0 0,0 0 1,0 1-1,0-1 1,0 0-1,0 1 0,0-1 1,1 1-1,0 0 1,-1-1-1,1 1 0,0 0 1,0 0-1,0 0 0,0 0 1,0 0-1,1 0 1,-1 1-1,0-1 0,1 1 1,-1 0-1,1-1 1,0 1-1,-1 0 0,6 0 1,-6 1-5,0 0 1,-1 1 0,1-1 0,0 1-1,-1-1 1,1 1 0,0 0-1,-1 0 1,1-1 0,-1 1 0,1 0-1,-1 1 1,0-1 0,1 0-1,-1 0 1,0 1 0,0-1 0,0 0-1,0 1 1,0-1 0,0 1-1,0-1 1,-1 1 0,1 0 0,0-1-1,-1 1 1,0 0 0,1 0-1,-1-1 1,0 3 0,6 61 103,-6-58-97,1 13-235,-1 0 0,-1 0 0,-1 0 0,-1 0 0,0 0 0,-2-1 0,0 0 0,-1 1 0,-15 30 0,-5 1-4426</inkml:trace>
@@ -4254,7 +5067,7 @@
   <inkml:trace contextRef="#ctx0" brushRef="#br0" timeOffset="5733.56">6591 1247 5442,'108'-64'2722,"-108"54"-33,0 6-544,1 8-2145,1 21 0,2 8 192,1 5-192,3 2-672,3-2-3202</inkml:trace>
   <inkml:trace contextRef="#ctx0" brushRef="#br0" timeOffset="9279.58">4537 1713 336,'0'0'4717,"-21"-26"6670,24 72-11253,1 0 1,2-1 0,15 53-1,-4-45-4258,-9-40 42</inkml:trace>
   <inkml:trace contextRef="#ctx0" brushRef="#br0" timeOffset="9640.75">4789 1746 3233,'0'0'2919,"1"-16"-1468,5-51-421,-6 66-963,0-1 0,0 0 1,0 1-1,0-1 0,0 1 0,-1-1 0,1 0 0,0 1 0,-1-1 0,1 1 0,-1-1 1,1 1-1,-1-1 0,0 1 0,0 0 0,0-1 0,1 1 0,-1 0 0,-1 0 0,1-1 0,0 1 1,0 0-1,0 0 0,0 0 0,-1 0 0,1 1 0,-1-1 0,1 0 0,0 0 0,-1 1 1,1-1-1,-1 1 0,-2-1 0,-3 0 172,1 0 0,-1 1 0,0-1 1,0 1-1,-12 2 0,11-1-87,5-1-118,1 0-1,-1 1 1,0-1 0,0 1 0,1-1 0,-1 1-1,0 0 1,1 0 0,-1 0 0,1 1 0,0-1-1,-1 1 1,1-1 0,0 1 0,0 0 0,0 0 0,0 0-1,0 0 1,0 0 0,0 0 0,-1 4 0,0-2-18,1 1 1,0 0 0,0 0 0,1 1-1,-1-1 1,1 0 0,0 0 0,1 1 0,-1-1-1,1 6 1,0-10-17,0 0-1,0 0 1,1-1 0,-1 1-1,0 0 1,0 0-1,1-1 1,-1 1 0,0 0-1,1 0 1,-1-1 0,0 1-1,1-1 1,-1 1-1,1 0 1,0-1 0,-1 1-1,1-1 1,-1 1 0,1-1-1,0 1 1,-1-1-1,1 0 1,0 1 0,-1-1-1,1 0 1,0 1 0,1-1-1,31 4 8,-24-5-3,1 1 0,-1-2 0,1 1 0,14-6 0,-23 7-3,0 0 0,-1-1-1,1 1 1,-1 0 0,1 0-1,0 0 1,-1 0 0,1 0 0,0 0-1,-1-1 1,1 2 0,0-1-1,-1 0 1,1 0 0,0 0-1,-1 0 1,1 0 0,0 0 0,-1 1-1,1-1 1,0 0 0,-1 1-1,1-1 1,-1 0 0,1 1 0,-1-1-1,1 1 1,-1-1 0,1 1-1,10 24 50,-3 45 56,-7-48-91,0 3-81,-1-20-325,-1 1-1,2 0 1,-1-1 0,1 1 0,-1-1 0,2 1-1,2 9 1,2-9-3648</inkml:trace>
-  <inkml:trace contextRef="#ctx0" brushRef="#br0" timeOffset="10129.85">5054 1628 3650,'0'0'6008,"-4"-14"-4760,-14-40-442,17 53-791,1 0-1,-1 0 1,1 0-1,-1 0 1,0 0-1,1 0 1,-1 0 0,0 0-1,0 0 1,0 1-1,0-1 1,0 0-1,0 1 1,0-1 0,0 0-1,0 1 1,0-1-1,0 1 1,0 0-1,0-1 1,0 1 0,0 0-1,-1 0 1,1 0-1,0-1 1,0 1-1,0 0 1,0 1 0,-1-1-1,1 0 1,0 0-1,0 0 1,0 1-1,0-1 1,0 1-1,0-1 1,-2 2 0,-1 0 8,0 0 1,0 0-1,0 1 1,1-1-1,0 1 1,-1 0-1,-2 4 1,3-5-10,1 1 0,0 0 0,0 0 0,0 1 0,0-1 0,0 0 0,1 1 0,-1-1 0,1 1-1,0-1 1,0 1 0,1 0 0,-1-1 0,1 1 0,0 0 0,-1-1 0,2 1 0,-1 0 0,0 0 0,1-1 0,0 1 0,-1-1 0,2 1 0,-1 0 0,0-1 0,1 0 0,2 5 0,4 4 119,0 1 1,1-1-1,1-1 0,0 1 0,14 11 1,-21-20-98,0-1-27,0 1 0,0-1 0,-1 1 1,1 0-1,-1 0 0,0 0 0,0 0 0,0 0 0,0 0 1,-1 0-1,1 1 0,-1-1 0,0 1 0,0-1 0,0 1 0,0 0 1,-1-1-1,1 8 0,-2-9-10,0 1 0,0-1 0,0 0 1,0 0-1,0 0 0,0 0 0,-1 0 0,1 0 1,-1 0-1,1 0 0,-1 0 0,0-1 0,1 1 0,-1 0 1,0-1-1,0 0 0,0 0 0,-1 1 0,1-1 1,0 0-1,0-1 0,0 1 0,-1 0 0,1-1 0,-1 1 1,1-1-1,0 0 0,-1 1 0,-2-1 0,-3 1-25,0-1 0,0 1 0,0-1 0,1 0 0,-1-1 0,0 0-1,0 0 1,-8-3 0,14 4 15,1-1 0,-1 0 0,0 0 0,0 0 0,1 0 0,-1 0 1,0 0-1,1 0 0,-1 0 0,1-1 0,0 1 0,-1-1 0,1 1 0,0-1 0,0 1 0,0-1 0,0 0 0,0 0 0,0 1 0,0-1 0,1 0 0,-1 0 0,1 0 1,-1 0-1,1 0 0,0 0 0,0 0 0,0 0 0,0 0 0,0 0 0,0 0 0,0 0 0,1 1 0,-1-1 0,1 0 0,-1 0 0,3-3 0,0-2 11,0 0 0,0 0 0,1 1 0,-1-1 0,2 1 0,-1 0 0,1 0 0,0 1 0,0-1 0,0 1 0,7-5 0,74-49 31,-65 46-24,100-55 3,-127 73 145,1-1 0,1 1 0,-1 0 0,1 0-1,0 1 1,0 0 0,0-1 0,1 1 0,0 0-1,0 1 1,0-1 0,1 0 0,0 1 0,1-1 0,-1 1-1,1 0 1,0 0 0,1 6 0,-3 12 12,3-1 1,0 1 0,6 45 0,-4-57-231,-2-8-140,1 0 1,-1 0 0,1 0 0,0 0-1,1-1 1,-1 1 0,1 0-1,4 6 1,2-3-3229</inkml:trace>
+  <inkml:trace contextRef="#ctx0" brushRef="#br0" timeOffset="10129.84">5054 1628 3650,'0'0'6008,"-4"-14"-4760,-14-40-442,17 53-791,1 0-1,-1 0 1,1 0-1,-1 0 1,0 0-1,1 0 1,-1 0 0,0 0-1,0 0 1,0 1-1,0-1 1,0 0-1,0 1 1,0-1 0,0 0-1,0 1 1,0-1-1,0 1 1,0 0-1,0-1 1,0 1 0,0 0-1,-1 0 1,1 0-1,0-1 1,0 1-1,0 0 1,0 1 0,-1-1-1,1 0 1,0 0-1,0 0 1,0 1-1,0-1 1,0 1-1,0-1 1,-2 2 0,-1 0 8,0 0 1,0 0-1,0 1 1,1-1-1,0 1 1,-1 0-1,-2 4 1,3-5-10,1 1 0,0 0 0,0 0 0,0 1 0,0-1 0,0 0 0,1 1 0,-1-1 0,1 1-1,0-1 1,0 1 0,1 0 0,-1-1 0,1 1 0,0 0 0,-1-1 0,2 1 0,-1 0 0,0 0 0,1-1 0,0 1 0,-1-1 0,2 1 0,-1 0 0,0-1 0,1 0 0,2 5 0,4 4 119,0 1 1,1-1-1,1-1 0,0 1 0,14 11 1,-21-20-98,0-1-27,0 1 0,0-1 0,-1 1 1,1 0-1,-1 0 0,0 0 0,0 0 0,0 0 0,0 0 1,-1 0-1,1 1 0,-1-1 0,0 1 0,0-1 0,0 1 0,0 0 1,-1-1-1,1 8 0,-2-9-10,0 1 0,0-1 0,0 0 1,0 0-1,0 0 0,0 0 0,-1 0 0,1 0 1,-1 0-1,1 0 0,-1 0 0,0-1 0,1 1 0,-1 0 1,0-1-1,0 0 0,0 0 0,-1 1 0,1-1 1,0 0-1,0-1 0,0 1 0,-1 0 0,1-1 0,-1 1 1,1-1-1,0 0 0,-1 1 0,-2-1 0,-3 1-25,0-1 0,0 1 0,0-1 0,1 0 0,-1-1 0,0 0-1,0 0 1,-8-3 0,14 4 15,1-1 0,-1 0 0,0 0 0,0 0 0,1 0 0,-1 0 1,0 0-1,1 0 0,-1 0 0,1-1 0,0 1 0,-1-1 0,1 1 0,0-1 0,0 1 0,0-1 0,0 0 0,0 0 0,0 1 0,0-1 0,1 0 0,-1 0 0,1 0 1,-1 0-1,1 0 0,0 0 0,0 0 0,0 0 0,0 0 0,0 0 0,0 0 0,0 0 0,1 1 0,-1-1 0,1 0 0,-1 0 0,3-3 0,0-2 11,0 0 0,0 0 0,1 1 0,-1-1 0,2 1 0,-1 0 0,1 0 0,0 1 0,0-1 0,0 1 0,7-5 0,74-49 31,-65 46-24,100-55 3,-127 73 145,1-1 0,1 1 0,-1 0 0,1 0-1,0 1 1,0 0 0,0-1 0,1 1 0,0 0-1,0 1 1,0-1 0,1 0 0,0 1 0,1-1 0,-1 1-1,1 0 1,0 0 0,1 6 0,-3 12 12,3-1 1,0 1 0,6 45 0,-4-57-231,-2-8-140,1 0 1,-1 0 0,1 0 0,0 0-1,1-1 1,-1 1 0,1 0-1,4 6 1,2-3-3229</inkml:trace>
   <inkml:trace contextRef="#ctx0" brushRef="#br0" timeOffset="10475.48">5302 1766 7555,'0'0'7556,"57"-23"-7524,-24 12 0,-2 0-32,-1-2-96,-4 2-640,-2 0-2178,-3 0-7859</inkml:trace>
   <inkml:trace contextRef="#ctx0" brushRef="#br0" timeOffset="10824.53">5642 1471 5699,'0'0'7907,"-5"88"-7587,5-45 33,0 3-193,0-4-128,0-1-32,3-7-96,-1-4-961,5-12-3553</inkml:trace>
   <inkml:trace contextRef="#ctx0" brushRef="#br0" timeOffset="11152.83">5803 1509 3009,'0'0'9936,"-5"16"-9883,2-7-47,-14 56 50,16-59-32,0-1 0,0 0 1,1 0-1,0 0 1,0 0-1,0 0 0,0 0 1,1 1-1,0-1 1,0 0-1,0 0 0,4 7 1,-5-11-21,1 1 0,-1-1 0,1 0 0,-1 0 0,1 0 0,-1 0 0,1 0 0,0 0 0,0 0 0,-1 0 0,1-1 0,0 1 0,0 0 0,0 0 0,0-1 0,0 1 0,0 0 0,0-1 0,0 1 0,0-1 1,0 0-1,0 1 0,0-1 0,0 0 0,1 1 0,-1-1 0,0 0 0,0 0 0,0 0 0,0 0 0,1 0 0,-1 0 0,0-1 0,0 1 0,0 0 0,0 0 0,1-1 0,-1 1 0,0-1 0,0 1 0,1-2 0,0 1 6,0-1 1,0 0-1,0 1 0,0-1 0,-1 0 0,1 0 0,-1 0 0,1-1 1,-1 1-1,0 0 0,0 0 0,0-1 0,0 1 0,0-1 0,0 1 1,-1-1-1,1-3 0,-1 1-5,0 0 0,0 1-1,0-1 1,-1 0 0,0 0 0,0 0 0,0 1-1,0-1 1,-1 1 0,0-1 0,0 1 0,-4-8-1,4 10-12,1 0 0,-1-1-1,0 1 1,0 0-1,0 1 1,0-1-1,0 0 1,0 0-1,0 1 1,-1-1-1,1 1 1,0 0-1,-1 0 1,0 0-1,1 0 1,-1 0-1,1 1 1,-1-1-1,0 1 1,0-1-1,1 1 1,-1 0 0,0 0-1,-3 1 1,6-1-83,-1 1 1,0-1 0,1 0-1,-1 1 1,1 0 0,-1-1-1,1 1 1,-1-1 0,1 1-1,-1 0 1,1-1 0,0 1-1,-1 0 1,1-1 0,0 1-1,-1 0 1,1 0 0,0-1-1,0 1 1,0 0 0,0 0-1,0-1 1,0 1 0,0 0-1,0 0 1,0 0 0,0-1-1,0 1 1,1 1 0,-1 2-1117,0 8-2373</inkml:trace>
@@ -4407,21 +5220,21 @@
   <inkml:trace contextRef="#ctx0" brushRef="#br0" timeOffset="8780.84">4470 680 9604,'0'0'3234,"25"-3"-8100</inkml:trace>
   <inkml:trace contextRef="#ctx0" brushRef="#br0" timeOffset="9111.01">4412 1018 9380,'0'0'3138,"93"7"-9349</inkml:trace>
   <inkml:trace contextRef="#ctx0" brushRef="#br0" timeOffset="9821.92">5169 660 4162,'0'0'3730,"-16"1"-2423,8-1-1172,1 0 1,-1 1-1,1 0 0,0 0 1,-1 0-1,1 1 0,0 0 1,0 1-1,0-1 0,0 1 1,1 1-1,-1-1 0,1 1 1,0 0-1,0 1 0,0-1 1,0 1-1,1 1 0,0-1 1,0 1-1,-7 10 0,7-5-48,1 0 0,0-1-1,1 1 1,0 0 0,1 1-1,1-1 1,-1 0 0,2 1 0,-1-1-1,2 1 1,3 22 0,-4-32-87,0 0 0,1 0 0,-1 0 0,1 0 1,0 0-1,0 0 0,0-1 0,0 1 0,0 0 0,0 0 0,0-1 1,0 1-1,1 0 0,-1-1 0,1 0 0,-1 1 0,1-1 1,0 0-1,-1 1 0,1-1 0,0 0 0,0-1 0,0 1 0,0 0 1,0 0-1,0-1 0,0 1 0,0-1 0,0 0 0,0 1 1,0-1-1,3 0 0,-2 0 6,0-1 0,1 1 0,-1 0 1,1-1-1,-1 0 0,0 0 0,0 0 0,1 0 1,-1 0-1,0-1 0,0 1 0,0-1 0,0 0 1,-1 0-1,1 0 0,0 0 0,-1-1 0,4-3 0,1-5 12,-1-1 0,0 0 0,0 0 0,-2-1-1,1 0 1,-1 0 0,-1 0 0,-1 0 0,3-23-1,-3 16-5,2 0 0,11-37 0,-7 73 317,-1 9 73,-4-9-245,1 0-1,0-1 1,1 0 0,1 0-1,0 0 1,14 23 0,-16-33-329,-1-1 1,1 1 0,0 0 0,0-1 0,0 0 0,1 0 0,-1 0 0,1-1-1,0 0 1,0 1 0,0-2 0,0 1 0,1-1 0,-1 1 0,1-1 0,0-1 0,-1 1-1,1-1 1,0 0 0,0-1 0,6 1 0,23-1-5746</inkml:trace>
-  <inkml:trace contextRef="#ctx0" brushRef="#br0" timeOffset="10179.85">5527 726 5571,'0'0'8425,"-18"-5"-8094,-59-9-241,75 13-86,0 1 1,0 0-1,0 1 0,0-1 0,0 0 0,0 0 1,0 1-1,0 0 0,0-1 0,1 1 0,-1 0 1,0 0-1,0 0 0,0 0 0,1 0 0,-1 0 1,0 0-1,1 1 0,-1-1 0,1 0 0,0 1 1,-2 2-1,-15 36 18,16-34-23,-2 4 11,1 0 0,1 1 0,0-1 1,1 0-1,0 1 0,0-1 0,1 1 0,1 14 1,0-22-19,-1 0 1,0-1-1,1 1 1,-1-1 0,1 0-1,0 1 1,0-1-1,0 1 1,0-1-1,0 0 1,1 0 0,-1 0-1,0 0 1,1 0-1,0 0 1,0 0 0,-1 0-1,1-1 1,0 1-1,0 0 1,0-1-1,1 0 1,-1 0 0,0 1-1,1-1 1,-1-1-1,0 1 1,1 0-1,-1 0 1,1-1 0,-1 0-1,1 1 1,-1-1-1,1 0 1,-1 0-1,1 0 1,-1-1 0,5 0-1,-2 0-14,0-1-1,-1 0 0,0 0 0,1 0 1,-1 0-1,0-1 0,0 1 0,0-1 1,0 0-1,-1-1 0,1 1 0,-1 0 1,0-1-1,0 0 0,0 0 1,0 0-1,-1 0 0,1 0 0,-1-1 1,0 1-1,0-1 0,1-6 0,4-11-59,-1 0-1,-1 0 0,3-33 1,-1-32 188,-8-114 1,-1 181 125,-2 18 155,-2 33-142,2 25 121,6 108 0,-1-146-409,2 1-1,0-1 1,1 0 0,0 0-1,2 0 1,0 0 0,1-1 0,1 0-1,17 27 1,7-8-1494,6-11-2182</inkml:trace>
+  <inkml:trace contextRef="#ctx0" brushRef="#br0" timeOffset="10179.84">5527 726 5571,'0'0'8425,"-18"-5"-8094,-59-9-241,75 13-86,0 1 1,0 0-1,0 1 0,0-1 0,0 0 0,0 0 1,0 1-1,0 0 0,0-1 0,1 1 0,-1 0 1,0 0-1,0 0 0,0 0 0,1 0 0,-1 0 1,0 0-1,1 1 0,-1-1 0,1 0 0,0 1 1,-2 2-1,-15 36 18,16-34-23,-2 4 11,1 0 0,1 1 0,0-1 1,1 0-1,0 1 0,0-1 0,1 1 0,1 14 1,0-22-19,-1 0 1,0-1-1,1 1 1,-1-1 0,1 0-1,0 1 1,0-1-1,0 1 1,0-1-1,0 0 1,1 0 0,-1 0-1,0 0 1,1 0-1,0 0 1,0 0 0,-1 0-1,1-1 1,0 1-1,0 0 1,0-1-1,1 0 1,-1 0 0,0 1-1,1-1 1,-1-1-1,0 1 1,1 0-1,-1 0 1,1-1 0,-1 0-1,1 1 1,-1-1-1,1 0 1,-1 0-1,1 0 1,-1-1 0,5 0-1,-2 0-14,0-1-1,-1 0 0,0 0 0,1 0 1,-1 0-1,0-1 0,0 1 0,0-1 1,0 0-1,-1-1 0,1 1 0,-1 0 1,0-1-1,0 0 0,0 0 1,0 0-1,-1 0 0,1 0 0,-1-1 1,0 1-1,0-1 0,1-6 0,4-11-59,-1 0-1,-1 0 0,3-33 1,-1-32 188,-8-114 1,-1 181 125,-2 18 155,-2 33-142,2 25 121,6 108 0,-1-146-409,2 1-1,0-1 1,1 0 0,0 0-1,2 0 1,0 0 0,1-1 0,1 0-1,17 27 1,7-8-1494,6-11-2182</inkml:trace>
   <inkml:trace contextRef="#ctx0" brushRef="#br0" timeOffset="10557.51">5882 723 7075,'0'0'6766,"-11"-10"-6585,-38-27-106,48 36-67,1 1-1,-1 0 1,0-1-1,1 1 1,-1 0 0,0 0-1,0 0 1,1-1-1,-1 1 1,0 0 0,0 0-1,1 0 1,-1 0-1,0 0 1,0 0-1,1 0 1,-1 1 0,0-1-1,0 0 1,1 0-1,-1 1 1,0-1 0,1 0-1,-1 1 1,0-1-1,1 1 1,-1-1-1,0 0 1,1 1 0,-1 0-1,1-1 1,-1 1-1,1-1 1,-1 1 0,1 0-1,0-1 1,-1 1-1,1 0 1,0-1-1,-1 1 1,1 0 0,0 0-1,-9 31 203,9-30-180,-2 5 20,1 0 0,0 1 1,1-1-1,-1 0 0,1 0 1,2 13-1,-2-19-51,1 1 0,-1-1 1,1 0-1,-1 1 0,1-1 1,-1 0-1,1 1 0,0-1 1,0 0-1,0 1 0,0-1 0,0 0 1,0 0-1,0 0 0,0 0 1,0 0-1,0 0 0,0 0 1,1-1-1,-1 1 0,0 0 0,1-1 1,-1 1-1,0-1 0,1 1 1,-1-1-1,1 0 0,-1 1 1,1-1-1,-1 0 0,1 0 0,-1 0 1,1 0-1,-1 0 0,0-1 1,1 1-1,2-1 0,-1 0 4,0 0-1,0-1 1,0 1-1,0-1 0,0 1 1,0-1-1,0 0 1,-1 0-1,1 0 1,-1 0-1,0-1 0,1 1 1,-1-1-1,0 0 1,0 1-1,-1-1 1,1 0-1,-1 0 0,3-5 1,20-66 13,-23 71-17,8-34 24,-2 0 0,-1 0 1,-2-1-1,-2 1 0,-4-60 0,2 95-8,0 1 0,0 0 1,0-1-1,0 1 0,0 0 0,0-1 0,0 1 0,0 0 1,-1-1-1,1 1 0,0 0 0,-1 0 0,1-1 1,-1 1-1,0 0 0,1 0 0,-1 0 0,0 0 0,0-1 1,1 1-1,-1 0 0,0 1 0,0-1 0,0 0 1,-2-1-1,1 7 21,1 0 0,-1 0 0,1 0 0,0 0 0,1 0 0,-1 0 0,1 0 1,0 0-1,1 7 0,-1-7 14,-2 52 170,4 0 0,11 83 1,-9-118-377,1 1 0,1-1 0,1 0 1,1 0-1,1-1 0,1 0 0,1-1 1,0 0-1,15 19 0,27 23-3067</inkml:trace>
   <inkml:trace contextRef="#ctx0" brushRef="#br0" timeOffset="13481.94">6315 889 5763,'0'0'11013,"-43"37"-10373,38-24-96,-1 7-192,0 5-128,-1 2-159,1 3-65,-3 0-97,4-3-287,-3 0-2689,-3-5-7108</inkml:trace>
   <inkml:trace contextRef="#ctx0" brushRef="#br0" timeOffset="14063.39">6432 617 1537,'0'0'10741,"8"-3"-9829,-4 1-807,0 0-1,1 0 1,-1 0 0,1 1 0,-1 0-1,1 0 1,0 0 0,-1 1-1,1-1 1,0 1 0,0 0 0,-1 0-1,1 1 1,0 0 0,-1-1-1,1 2 1,0-1 0,-1 0 0,1 1-1,-1 0 1,0 0 0,1 0-1,4 4 1,-1 0-68,0 1 0,-1-1 0,0 1-1,-1 0 1,0 1 0,0-1 0,0 1 0,-1 0 0,0 1-1,-1-1 1,0 1 0,0 0 0,0 0 0,-2 0-1,1 1 1,-1-1 0,0 1 0,-1-1 0,0 17 0,-1-25 91,1-5-113,0 0-1,-1 0 1,1 0 0,-1 0 0,0 0 0,0 0 0,-2-7 0,1 1-33,2 1 30,1 0 1,0 1-1,0-1 0,1 1 1,-1 0-1,2-1 1,-1 1-1,1 1 0,1-1 1,-1 0-1,1 1 1,1 0-1,7-8 0,39-36-1122,1 14-3598,-41 31 1207</inkml:trace>
-  <inkml:trace contextRef="#ctx0" brushRef="#br0" timeOffset="15005.35">6892 623 5827,'0'0'6680,"3"7"-5986,14 22 59,-17-28-728,0-1-1,1 0 1,-1 1-1,1-1 1,-1 1-1,1-1 1,0 0-1,-1 0 1,1 1-1,-1-1 1,1 0-1,0 0 1,-1 0-1,1 1 1,0-1-1,-1 0 1,1 0-1,-1 0 1,1 0-1,0 0 1,-1 0-1,2-1 1,0 1 2,-1-1 1,0 0 0,0 0 0,1 0 0,-1 0 0,0 0-1,0 0 1,0 0 0,0 0 0,0 0 0,0-1-1,0 1 1,0 0 0,1-3 0,-1 0-24,1 0 1,0-1-1,-1 1 1,0 0-1,0-1 0,-1 1 1,1-1-1,-1 1 1,0-1-1,0 1 1,0-1-1,-1 1 0,-1-7 1,2 10-11,0 0 1,0-1-1,-1 1 0,1 0 1,-1-1-1,1 1 0,-1 0 1,1-1-1,-1 1 1,0 0-1,0 0 0,1 0 1,-1 0-1,0 0 0,0 0 1,0 0-1,0 0 0,0 0 1,0 0-1,-1 0 1,1 1-1,0-1 0,0 0 1,-1 1-1,1-1 0,0 1 1,-1 0-1,1-1 1,0 1-1,-1 0 0,1 0 1,-1 0-1,1 0 0,0 0 1,-1 0-1,1 0 0,0 0 1,-1 1-1,1-1 1,-1 0-1,1 1 0,0-1 1,0 1-1,-1-1 0,1 1 1,-2 1-1,0 0 9,1 1-1,-1-1 1,0 1 0,1 0-1,-1 0 1,1 0 0,0 0 0,0 0-1,0 0 1,1 1 0,-1-1-1,1 1 1,0-1 0,-1 1-1,2-1 1,-1 1 0,0 0-1,0 5 1,1-6 1,-1 0 0,1 0-1,-1 1 1,1-1 0,0 0 0,0 0-1,1 1 1,-1-1 0,1 0-1,-1 0 1,1 1 0,0-1 0,0 0-1,1 0 1,-1 0 0,0 0 0,1-1-1,0 1 1,0 0 0,0-1 0,3 4-1,4-1-29,1 0-1,0-1 0,0 0 1,1-1-1,-1 0 0,1-1 1,0 0-1,0 0 0,14-1 1,25-4-4387,-48 3 4288,-1-1 0,1 0 0,-1 0 0,1 0 1,-1 0-1,0 0 0,1 0 0,-1 0 0,0-1 0,0 1 0,0 0 0,0-1 0,0 1 1,0-1-1,0 1 0,0-1 0,-1 1 0,1-1 0,-1 0 0,1 1 0,-1-1 0,0 0 1,1 1-1,-1-1 0,0-3 0,1-53 662,-1 45-522,0 4-78,3-37 2449,-3 46-2296,1-1-1,-1 0 1,0 0-1,1 0 1,-1 0-1,1 1 1,-1-1-1,1 0 0,-1 0 1,1 1-1,0-1 1,-1 0-1,1 1 1,0-1-1,-1 1 1,1-1-1,0 1 0,0-1 1,0 1-1,-1-1 1,1 1-1,0 0 1,0-1-1,0 1 1,0 0-1,0 0 1,0 0-1,0 0 0,0 0 1,-1 0-1,1 0 1,0 0-1,0 0 1,0 0-1,0 0 1,0 1-1,0-1 1,0 0-1,0 1 0,-1-1 1,1 0-1,0 1 1,1 0-1,0 1-49,0-1 1,0 1-1,-1-1 0,1 1 0,-1 0 0,1-1 0,-1 1 0,1 0 1,-1 0-1,0 0 0,0 0 0,0 0 0,0 0 0,0 1 0,0 2 1,10 39 120,-9-33-95,3 29 63,6 19-13,-11-59-114,0 0 0,1 0-1,-1 0 1,0 0-1,0 0 1,0 0-1,1 0 1,-1 0-1,0 0 1,0 0 0,1 0-1,-1 0 1,0 0-1,0 0 1,1 0-1,-1 0 1,0 0-1,0 0 1,1 0-1,-1 0 1,0 0 0,0-1-1,0 1 1,1 0-1,-1 0 1,0 0-1,0 0 1,0 0-1,1-1 1,-1 1 0,0 0-1,0 0 1,0 0-1,0-1 1,0 1-1,0 0 1,1 0-1,-1-1 1,0 1 0,0 0-1,0 0 1,0-1-1,0 1 1,0 0-1,0 0 1,0-1-1,0 1 1,0 0-1,0 0 1,0 0 0,0-1-1,0 1 1,6-17-37,0-13-172,-4 16 174,1 1 1,0-1-1,1 1 1,0 0-1,1 0 1,0 0-1,1 1 0,0-1 1,1 2-1,10-14 1,-16 24 33,-1 0 1,1 0 0,-1 1-1,1-1 1,-1 0-1,1 1 1,-1-1 0,1 1-1,-1-1 1,1 0-1,0 1 1,-1-1-1,1 1 1,0 0 0,0-1-1,-1 1 1,1-1-1,0 1 1,0 0-1,0 0 1,-1 0 0,1-1-1,0 1 1,0 0-1,0 0 1,0 0-1,-1 0 1,1 0 0,0 0-1,0 0 1,0 1-1,0-1 1,-1 0-1,1 0 1,0 1 0,0-1-1,-1 0 1,1 1-1,0-1 1,0 1-1,-1-1 1,1 1 0,-1-1-1,1 1 1,0 0-1,-1-1 1,1 1 0,-1 0-1,1-1 1,-1 1-1,0 0 1,1 0-1,-1-1 1,0 1 0,1 0-1,-1 1 1,13 57 300,-12-47-150,1 2-75,-1-7-47,-1 0 1,1 0-1,1 0 0,-1 0 1,1-1-1,1 1 1,-1 0-1,1-1 0,0 0 1,5 8-1,-2-50 66,10-48-100,-15 77 12,2 1 1,-1-1 0,0 1-1,1 0 1,0-1 0,1 1-1,-1 1 1,1-1-1,1 0 1,5-6 0,-9 12-8,-1-1-1,1 1 1,0-1 0,0 1 0,-1-1 0,1 1 0,0 0-1,-1-1 1,1 1 0,0 0 0,0 0 0,0-1 0,-1 1-1,1 0 1,0 0 0,0 0 0,0 0 0,-1 0 0,1 0 0,0 0-1,0 1 1,0-1 0,-1 0 0,1 0 0,0 1 0,0-1-1,-1 0 1,1 1 0,0-1 0,0 1 0,-1-1 0,1 1-1,-1-1 1,1 1 0,0-1 0,-1 1 0,1-1 0,-1 1-1,1 0 1,-1-1 0,0 1 0,1 0 0,-1 0 0,1 0-1,20 45 382,-14-28-241,-5-14-141,1 1 1,0-1-1,-1 0 0,2 0 1,-1 0-1,0 0 0,1-1 1,-1 1-1,1-1 1,0 0-1,0 0 0,1 0 1,-1 0-1,1-1 0,-1 0 1,1 0-1,8 2 0,31 0-2647,-22-5-1734</inkml:trace>
-  <inkml:trace contextRef="#ctx0" brushRef="#br0" timeOffset="15365.86">7683 458 6627,'0'0'6222,"-9"7"-5934,4-4-234,1 1 0,-1 0 0,1 0 1,0 1-1,1-1 0,-1 1 0,1 0 0,0 0 1,-5 10-1,6-11-1,1-1 0,0 0 1,0 1-1,0-1 0,1 1 0,-1-1 0,1 1 1,0-1-1,0 1 0,0-1 0,0 1 0,0-1 1,1 1-1,0-1 0,0 1 0,0-1 1,0 1-1,0-1 0,1 0 0,-1 0 0,1 0 1,3 5-1,-3-5-44,0-1 0,0 1 1,0-1-1,0 0 0,0 0 1,0 0-1,1 0 0,-1 0 0,1 0 1,-1-1-1,1 1 0,0-1 1,-1 0-1,1 0 0,0 0 0,0 0 1,0 0-1,0 0 0,0-1 1,0 0-1,0 1 0,0-1 1,0 0-1,0-1 0,0 1 0,0 0 1,0-1-1,0 0 0,0 1 1,0-1-1,0-1 0,0 1 0,0 0 1,-1-1-1,1 1 0,-1-1 1,1 0-1,-1 0 0,1 0 0,-1 0 1,0 0-1,0 0 0,0-1 1,0 1-1,-1-1 0,1 1 1,0-1-1,-1 0 0,0 1 0,0-1 1,0 0-1,0 0 0,0 0 1,-1 0-1,1 0 0,-1 0 0,1-5 1,-1 0 11,1 1 0,-1-1 1,0 1-1,-1 0 0,1-1 0,-1 1 1,-1 0-1,0-1 0,0 1 1,-4-10-1,4 14-27,1 0 0,-1 0 1,0 1-1,0-1 0,-1 1 0,1-1 1,-1 1-1,1 0 0,-1 0 1,1 0-1,-1 0 0,0 0 0,0 0 1,0 1-1,0 0 0,0-1 0,-1 1 1,1 0-1,0 1 0,0-1 0,-1 0 1,1 1-1,0 0 0,-7 0 0,9 0-22,-1 0-1,1 0 0,0 0 0,-1 1 0,1-1 0,0 0 0,0 1 0,-1-1 0,1 1 0,0-1 1,0 1-1,0-1 0,-1 1 0,1 0 0,0 0 0,0 0 0,0-1 0,0 1 0,0 0 0,1 0 1,-1 0-1,0 0 0,0 1 0,1-1 0,-1 0 0,0 3 0,-4 21-5337,5-12-1747</inkml:trace>
+  <inkml:trace contextRef="#ctx0" brushRef="#br0" timeOffset="15005.34">6892 623 5827,'0'0'6680,"3"7"-5986,14 22 59,-17-28-728,0-1-1,1 0 1,-1 1-1,1-1 1,-1 1-1,1-1 1,0 0-1,-1 0 1,1 1-1,-1-1 1,1 0-1,0 0 1,-1 0-1,1 1 1,0-1-1,-1 0 1,1 0-1,-1 0 1,1 0-1,0 0 1,-1 0-1,2-1 1,0 1 2,-1-1 1,0 0 0,0 0 0,1 0 0,-1 0 0,0 0-1,0 0 1,0 0 0,0 0 0,0 0 0,0-1-1,0 1 1,0 0 0,1-3 0,-1 0-24,1 0 1,0-1-1,-1 1 1,0 0-1,0-1 0,-1 1 1,1-1-1,-1 1 1,0-1-1,0 1 1,0-1-1,-1 1 0,-1-7 1,2 10-11,0 0 1,0-1-1,-1 1 0,1 0 1,-1-1-1,1 1 0,-1 0 1,1-1-1,-1 1 1,0 0-1,0 0 0,1 0 1,-1 0-1,0 0 0,0 0 1,0 0-1,0 0 0,0 0 1,0 0-1,-1 0 1,1 1-1,0-1 0,0 0 1,-1 1-1,1-1 0,0 1 1,-1 0-1,1-1 1,0 1-1,-1 0 0,1 0 1,-1 0-1,1 0 0,0 0 1,-1 0-1,1 0 0,0 0 1,-1 1-1,1-1 1,-1 0-1,1 1 0,0-1 1,0 1-1,-1-1 0,1 1 1,-2 1-1,0 0 9,1 1-1,-1-1 1,0 1 0,1 0-1,-1 0 1,1 0 0,0 0 0,0 0-1,0 0 1,1 1 0,-1-1-1,1 1 1,0-1 0,-1 1-1,2-1 1,-1 1 0,0 0-1,0 5 1,1-6 1,-1 0 0,1 0-1,-1 1 1,1-1 0,0 0 0,0 0-1,1 1 1,-1-1 0,1 0-1,-1 0 1,1 1 0,0-1 0,0 0-1,1 0 1,-1 0 0,0 0 0,1-1-1,0 1 1,0 0 0,0-1 0,3 4-1,4-1-29,1 0-1,0-1 0,0 0 1,1-1-1,-1 0 0,1-1 1,0 0-1,0 0 0,14-1 1,25-4-4387,-48 3 4288,-1-1 0,1 0 0,-1 0 0,1 0 1,-1 0-1,0 0 0,1 0 0,-1 0 0,0-1 0,0 1 0,0 0 0,0-1 0,0 1 1,0-1-1,0 1 0,0-1 0,-1 1 0,1-1 0,-1 0 0,1 1 0,-1-1 0,0 0 1,1 1-1,-1-1 0,0-3 0,1-53 662,-1 45-522,0 4-78,3-37 2449,-3 46-2296,1-1-1,-1 0 1,0 0-1,1 0 1,-1 0-1,1 1 1,-1-1-1,1 0 0,-1 0 1,1 1-1,0-1 1,-1 0-1,1 1 1,0-1-1,-1 1 1,1-1-1,0 1 0,0-1 1,0 1-1,-1-1 1,1 1-1,0 0 1,0-1-1,0 1 1,0 0-1,0 0 1,0 0-1,0 0 0,0 0 1,-1 0-1,1 0 1,0 0-1,0 0 1,0 0-1,0 0 1,0 1-1,0-1 1,0 0-1,0 1 0,-1-1 1,1 0-1,0 1 1,1 0-1,0 1-49,0-1 1,0 1-1,-1-1 0,1 1 0,-1 0 0,1-1 0,-1 1 0,1 0 1,-1 0-1,0 0 0,0 0 0,0 0 0,0 0 0,0 1 0,0 2 1,10 39 120,-9-33-95,3 29 63,6 19-13,-11-59-114,0 0 0,1 0-1,-1 0 1,0 0-1,0 0 1,0 0-1,1 0 1,-1 0-1,0 0 1,0 0 0,1 0-1,-1 0 1,0 0-1,0 0 1,1 0-1,-1 0 1,0 0-1,0 0 1,1 0-1,-1 0 1,0 0 0,0-1-1,0 1 1,1 0-1,-1 0 1,0 0-1,0 0 1,0 0-1,1-1 1,-1 1 0,0 0-1,0 0 1,0 0-1,0-1 1,0 1-1,0 0 1,1 0-1,-1-1 1,0 1 0,0 0-1,0 0 1,0-1-1,0 1 1,0 0-1,0 0 1,0-1-1,0 1 1,0 0-1,0 0 1,0 0 0,0-1-1,0 1 1,6-17-37,0-13-172,-4 16 174,1 1 1,0-1-1,1 1 1,0 0-1,1 0 1,0 0-1,1 1 0,0-1 1,1 2-1,10-14 1,-16 24 33,-1 0 1,1 0 0,-1 1-1,1-1 1,-1 0-1,1 1 1,-1-1 0,1 1-1,-1-1 1,1 0-1,0 1 1,-1-1-1,1 1 1,0 0 0,0-1-1,-1 1 1,1-1-1,0 1 1,0 0-1,0 0 1,-1 0 0,1-1-1,0 1 1,0 0-1,0 0 1,0 0-1,-1 0 1,1 0 0,0 0-1,0 0 1,0 1-1,0-1 1,-1 0-1,1 0 1,0 1 0,0-1-1,-1 0 1,1 1-1,0-1 1,0 1-1,-1-1 1,1 1 0,-1-1-1,1 1 1,0 0-1,-1-1 1,1 1 0,-1 0-1,1-1 1,-1 1-1,0 0 1,1 0-1,-1-1 1,0 1 0,1 0-1,-1 1 1,13 57 300,-12-47-150,1 2-75,-1-7-47,-1 0 1,1 0-1,1 0 0,-1 0 1,1-1-1,1 1 1,-1 0-1,1-1 0,0 0 1,5 8-1,-2-50 66,10-48-100,-15 77 12,2 1 1,-1-1 0,0 1-1,1 0 1,0-1 0,1 1-1,-1 1 1,1-1-1,1 0 1,5-6 0,-9 12-8,-1-1-1,1 1 1,0-1 0,0 1 0,-1-1 0,1 1 0,0 0-1,-1-1 1,1 1 0,0 0 0,0 0 0,0-1 0,-1 1-1,1 0 1,0 0 0,0 0 0,0 0 0,-1 0 0,1 0 0,0 0-1,0 1 1,0-1 0,-1 0 0,1 0 0,0 1 0,0-1-1,-1 0 1,1 1 0,0-1 0,0 1 0,-1-1 0,1 1-1,-1-1 1,1 1 0,0-1 0,-1 1 0,1-1 0,-1 1-1,1 0 1,-1-1 0,0 1 0,1 0 0,-1 0 0,1 0-1,20 45 382,-14-28-241,-5-14-141,1 1 1,0-1-1,-1 0 0,2 0 1,-1 0-1,0 0 0,1-1 1,-1 1-1,1-1 1,0 0-1,0 0 0,1 0 1,-1 0-1,1-1 0,-1 0 1,1 0-1,8 2 0,31 0-2647,-22-5-1734</inkml:trace>
+  <inkml:trace contextRef="#ctx0" brushRef="#br0" timeOffset="15365.85">7683 458 6627,'0'0'6222,"-9"7"-5934,4-4-234,1 1 0,-1 0 0,1 0 1,0 1-1,1-1 0,-1 1 0,1 0 0,0 0 1,-5 10-1,6-11-1,1-1 0,0 0 1,0 1-1,0-1 0,1 1 0,-1-1 0,1 1 1,0-1-1,0 1 0,0-1 0,0 1 0,0-1 1,1 1-1,0-1 0,0 1 0,0-1 1,0 1-1,0-1 0,1 0 0,-1 0 0,1 0 1,3 5-1,-3-5-44,0-1 0,0 1 1,0-1-1,0 0 0,0 0 1,0 0-1,1 0 0,-1 0 0,1 0 1,-1-1-1,1 1 0,0-1 1,-1 0-1,1 0 0,0 0 0,0 0 1,0 0-1,0 0 0,0-1 1,0 0-1,0 1 0,0-1 1,0 0-1,0-1 0,0 1 0,0 0 1,0-1-1,0 0 0,0 1 1,0-1-1,0-1 0,0 1 0,0 0 1,-1-1-1,1 1 0,-1-1 1,1 0-1,-1 0 0,1 0 0,-1 0 1,0 0-1,0 0 0,0-1 1,0 1-1,-1-1 0,1 1 1,0-1-1,-1 0 0,0 1 0,0-1 1,0 0-1,0 0 0,0 0 1,-1 0-1,1 0 0,-1 0 0,1-5 1,-1 0 11,1 1 0,-1-1 1,0 1-1,-1 0 0,1-1 0,-1 1 1,-1 0-1,0-1 0,0 1 1,-4-10-1,4 14-27,1 0 0,-1 0 1,0 1-1,0-1 0,-1 1 0,1-1 1,-1 1-1,1 0 0,-1 0 1,1 0-1,-1 0 0,0 0 0,0 0 1,0 1-1,0 0 0,0-1 0,-1 1 1,1 0-1,0 1 0,0-1 0,-1 0 1,1 1-1,0 0 0,-7 0 0,9 0-22,-1 0-1,1 0 0,0 0 0,-1 1 0,1-1 0,0 0 0,0 1 0,-1-1 0,1 1 0,0-1 1,0 1-1,0-1 0,-1 1 0,1 0 0,0 0 0,0 0 0,0-1 0,0 1 0,0 0 0,1 0 1,-1 0-1,0 0 0,0 1 0,1-1 0,-1 0 0,0 3 0,-4 21-5337,5-12-1747</inkml:trace>
   <inkml:trace contextRef="#ctx0" brushRef="#br0" timeOffset="15695.25">7884 398 9124,'0'0'6654,"4"10"-6275,0 0-296,38 79 281,-36-78-344,0 0 0,0-1 0,1 0 0,0 0 0,1 0 0,13 11 0,-20-20-16,0 1-1,0-1 1,0 0 0,0 0 0,0 0 0,0 0 0,1 0 0,-1 0 0,0-1-1,0 1 1,1 0 0,-1-1 0,1 1 0,-1 0 0,1-1 0,-1 0 0,1 1-1,-1-1 1,1 0 0,-1 0 0,1 0 0,-1 0 0,1 0 0,-1 0 0,1 0 0,-1-1-1,1 1 1,-1-1 0,1 1 0,-1-1 0,1 1 0,-1-1 0,0 0 0,1 1-1,-1-1 1,0 0 0,0 0 0,1 0 0,-1 0 0,0 0 0,0-1 0,0 1-1,0 0 1,0 0 0,-1-1 0,1 1 0,0 0 0,-1-1 0,1 1 0,-1-1-1,2-2 1,1-8 37,0 0 0,0 0 0,-1-1-1,1-23 1,-2 20-15,0 1 0,1 0 0,7-28 0,-8 39-248,0 0 0,0 0 0,1 1 0,0-1 0,0 0-1,0 1 1,0-1 0,0 1 0,1 0 0,-1-1 0,1 1 0,0 0 0,0 1 0,0-1 0,0 0 0,1 1-1,-1 0 1,1 0 0,6-3 0,8 1-4201</inkml:trace>
   <inkml:trace contextRef="#ctx0" brushRef="#br0" timeOffset="16056.34">8270 447 8932,'0'0'4370,"11"7"-4178,33 21 96,-43-28-276,-1 0-1,1 1 0,-1-1 1,0 0-1,1 0 0,-1 1 0,1-1 1,-1 0-1,1 0 0,-1 0 1,1 0-1,-1 0 0,1 0 1,-1 0-1,1 0 0,-1 0 0,1 0 1,-1 0-1,1 0 0,-1 0 1,1 0-1,-1 0 0,1-1 1,-1 1-1,1 0 0,-1 0 1,0-1-1,1 1 0,-1 0 0,1 0 1,-1-1-1,0 1 0,1 0 1,-1-1-1,0 1 0,1-1 1,-1 1-1,0 0 0,1-1 0,-1 1 1,0-1-1,0 1 0,0-1 1,0 1-1,1-1 0,-1 1 1,0-1-1,0 1 0,0-1 1,0 0-1,0-27 95,0 24-100,0-8 11,1 5-35,-1-1 0,0 0 0,-1 1 1,0-1-1,-3-14 0,4 21 16,-1 0-1,1 0 1,-1 0 0,0-1 0,1 1-1,-1 0 1,0 0 0,0 0 0,0 0-1,1 0 1,-1 0 0,0 0 0,0 1-1,0-1 1,-1 0 0,1 0 0,0 1-1,0-1 1,0 1 0,0-1 0,-1 1-1,1-1 1,0 1 0,-1 0 0,1 0-1,0 0 1,0-1 0,-1 1 0,1 0-1,0 1 1,-1-1 0,1 0-1,0 0 1,-1 1 0,1-1 0,0 0-1,0 1 1,-1-1 0,1 1 0,0 0-1,0-1 1,-1 2 0,-2 0 12,1 1 1,0-1-1,0 1 0,0 0 0,0 0 1,0 0-1,0 0 0,1 1 1,0-1-1,-1 1 0,1-1 1,1 1-1,-1 0 0,0 0 1,1 0-1,0 0 0,0 0 1,0 0-1,1 0 0,-1 0 1,1 7-1,-1-6 35,1 0 0,-1 1 0,1-1 0,1 1 0,-1-1 0,1 0 0,0 1 0,0-1 0,0 0 0,1 0 0,0 0 0,0 0 0,0 0 0,1 0 0,-1 0 0,5 5 0,1-4-185,0 0 0,0 0-1,1-1 1,-1 0-1,1-1 1,0 0 0,0 0-1,1-1 1,-1 0 0,1 0-1,0-1 1,19 1-1,10-2-4346</inkml:trace>
   <inkml:trace contextRef="#ctx0" brushRef="#br0" timeOffset="16057.34">8578 560 8932,'0'0'8068,"-52"106"-7620,41-70-416,-2 1-32,-6-2-544,-5-3-3842</inkml:trace>
   <inkml:trace contextRef="#ctx0" brushRef="#br0" timeOffset="17266.14">8956 284 4258,'0'0'7534,"-17"9"-6888,-55 30 69,69-37-615,-1 1 0,1 0 0,0 1 0,0-1 0,0 1 0,0-1 0,0 1 0,1 0 0,0 0 0,0 0 0,0 0 0,0 0 0,1 0 0,-1 0 0,1 1 0,0-1 0,0 1 0,1-1 0,-1 1 1,1-1-1,0 1 0,0-1 0,1 1 0,1 5 0,-2 2 179,1-7-221,-1 0 0,1-1 0,0 1-1,1-1 1,-1 1 0,1-1 0,0 0 0,0 1 0,0-1 0,0 0 0,1 0 0,0-1 0,0 1 0,0-1 0,0 1 0,0-1 0,1 0 0,-1 0 0,1 0 0,0-1 0,0 1 0,0-1 0,0 0 0,5 2 0,1 0-124,1 0 1,0 0-1,0-1 0,0 0 1,0-1-1,1 0 1,-1-1-1,21-1 1,-29 0-178,-1 0 0,1 0 0,0-1 0,-1 1 0,1-1 0,-1 0 0,1 1 0,-1-1 0,1 0-1,-1-1 1,0 1 0,1 0 0,-1-1 0,0 1 0,0-1 0,0 0 0,0 1 0,0-1 0,-1 0 0,1 0 0,2-4 0,14-26-5695</inkml:trace>
-  <inkml:trace contextRef="#ctx0" brushRef="#br0" timeOffset="17611.01">9122 49 5507,'0'0'9348,"-9"107"-8772,9-56-160,0-3-64,0-3-192,0 0-160,0-5 0,5-3-32,3-7-352,1-6-1184,2-9-2786</inkml:trace>
-  <inkml:trace contextRef="#ctx0" brushRef="#br0" timeOffset="17957.6">9270 436 7523,'0'0'6611,"12"-3"-6322,40-12-81,-48 13-180,-1 0 1,1 0-1,0 0 1,-1 0 0,0 0-1,1-1 1,-1 0-1,0 1 1,0-1 0,-1 0-1,1-1 1,0 1-1,-1 0 1,0-1 0,0 1-1,0-1 1,0 0-1,-1 0 1,1 1-1,-1-1 1,0 0 0,1-7-1,0-1-26,-1 0-1,0 1 1,-1-1 0,0 0-1,-3-22 1,2 33-7,1 0 1,-1 1-1,1-1 0,-1 0 1,1 0-1,-1 0 1,1 0-1,-1 0 1,0 1-1,1-1 0,-1 0 1,0 0-1,0 1 1,0-1-1,1 1 1,-1-1-1,0 1 0,0-1 1,0 1-1,0-1 1,0 1-1,0 0 1,0-1-1,0 1 0,0 0 1,0 0-1,0 0 1,0 0-1,0 0 1,0 0-1,0 0 1,0 0-1,0 0 0,0 1 1,0-1-1,0 0 1,0 1-1,0-1 1,-1 1-1,-2 0 19,0 1 0,0-1-1,0 1 1,0-1 0,0 1 0,0 1-1,1-1 1,-5 4 0,4-3 12,1 1 0,0 0 0,0 0 0,0 0 0,1 0 0,-1 0 0,1 1 1,0-1-1,0 1 0,1-1 0,-1 1 0,1 0 0,0 0 0,0-1 0,1 1 0,0 0 0,-1 0 0,1 0 0,1 0 0,-1 0 0,1 0 0,0 0 0,0-1 1,2 7-1,0-4-15,0-1 0,1 1-1,-1-1 1,1 0 0,0-1 0,1 1 0,-1-1 0,1 1 0,0-1 0,1-1 0,-1 1 0,1-1 0,0 0 0,0 0 0,0-1 0,7 4 0,1-2-156,0 0 1,0-1 0,0-1-1,1 0 1,-1 0 0,1-2-1,18 0 1,-22-1-621,0 0 0,0-2 0,0 1 0,0-1 0,-1-1 0,12-3 0,14-13-3007</inkml:trace>
+  <inkml:trace contextRef="#ctx0" brushRef="#br0" timeOffset="17611">9122 49 5507,'0'0'9348,"-9"107"-8772,9-56-160,0-3-64,0-3-192,0 0-160,0-5 0,5-3-32,3-7-352,1-6-1184,2-9-2786</inkml:trace>
+  <inkml:trace contextRef="#ctx0" brushRef="#br0" timeOffset="17957.59">9270 436 7523,'0'0'6611,"12"-3"-6322,40-12-81,-48 13-180,-1 0 1,1 0-1,0 0 1,-1 0 0,0 0-1,1-1 1,-1 0-1,0 1 1,0-1 0,-1 0-1,1-1 1,0 1-1,-1 0 1,0-1 0,0 1-1,0-1 1,0 0-1,-1 0 1,1 1-1,-1-1 1,0 0 0,1-7-1,0-1-26,-1 0-1,0 1 1,-1-1 0,0 0-1,-3-22 1,2 33-7,1 0 1,-1 1-1,1-1 0,-1 0 1,1 0-1,-1 0 1,1 0-1,-1 0 1,0 1-1,1-1 0,-1 0 1,0 0-1,0 1 1,0-1-1,1 1 1,-1-1-1,0 1 0,0-1 1,0 1-1,0-1 1,0 1-1,0 0 1,0-1-1,0 1 0,0 0 1,0 0-1,0 0 1,0 0-1,0 0 1,0 0-1,0 0 1,0 0-1,0 0 0,0 1 1,0-1-1,0 0 1,0 1-1,0-1 1,-1 1-1,-2 0 19,0 1 0,0-1-1,0 1 1,0-1 0,0 1 0,0 1-1,1-1 1,-5 4 0,4-3 12,1 1 0,0 0 0,0 0 0,0 0 0,1 0 0,-1 0 0,1 1 1,0-1-1,0 1 0,1-1 0,-1 1 0,1 0 0,0 0 0,0-1 0,1 1 0,0 0 0,-1 0 0,1 0 0,1 0 0,-1 0 0,1 0 0,0 0 0,0-1 1,2 7-1,0-4-15,0-1 0,1 1-1,-1-1 1,1 0 0,0-1 0,1 1 0,-1-1 0,1 1 0,0-1 0,1-1 0,-1 1 0,1-1 0,0 0 0,0 0 0,0-1 0,7 4 0,1-2-156,0 0 1,0-1 0,0-1-1,1 0 1,-1 0 0,1-2-1,18 0 1,-22-1-621,0 0 0,0-2 0,0 1 0,0-1 0,-1-1 0,12-3 0,14-13-3007</inkml:trace>
   <inkml:trace contextRef="#ctx0" brushRef="#br0" timeOffset="18287.25">9685 348 2593,'0'0'4621,"-3"-15"-3511,-11-49-379,14 63-681,0 0 1,0 0 0,0-1-1,0 1 1,-1 0 0,1 0-1,0 0 1,0 0 0,-1 0-1,1 0 1,-1 0 0,1 0-1,-1 0 1,1 0-1,-1 0 1,0 0 0,0 0-1,1 1 1,-1-1 0,0 0-1,0 0 1,0 1 0,0-1-1,0 1 1,1-1 0,-1 1-1,0-1 1,-1 1-1,1-1 1,0 1 0,0 0-1,0-1 1,0 1 0,0 0-1,0 0 1,0 0 0,0 0-1,0 0 1,-1 0 0,1 0-1,0 1 1,-2-1-1,1 1 31,0 0 0,0 0 0,0 0 0,1 0 0,-1 1 0,0-1 0,0 0 0,1 1 0,-1-1 0,1 1 0,-1 0 0,1 0 0,0-1 0,0 1 0,-2 3 0,1 1 27,1 1-1,-1-1 0,1 1 0,1-1 1,-1 1-1,1-1 0,0 1 0,0 0 0,1-1 1,0 1-1,0-1 0,3 8 0,-3-11-111,0-1 0,0 0 0,0 1 0,1-1 0,-1 0 0,1 0-1,-1 0 1,1 0 0,0 0 0,0 0 0,0-1 0,0 1 0,0-1 0,0 1 0,0-1-1,0 0 1,1 1 0,-1-1 0,1 0 0,-1-1 0,1 1 0,-1 0 0,1-1-1,-1 1 1,1-1 0,-1 0 0,1 0 0,0 0 0,-1 0 0,1 0 0,-1-1 0,1 1-1,2-2 1,-2 1-74,-1 1 0,1-1-1,-1 0 1,1-1 0,-1 1 0,0 0-1,1-1 1,-1 0 0,0 1 0,0-1-1,0 0 1,0 0 0,0 0 0,-1 0-1,1 0 1,-1-1 0,1 1-1,-1 0 1,0-1 0,1-2 0,1-1-81,-1 0 0,0 0 0,0 0 1,-1-1-1,1 1 0,-1 0 1,0-10-1,-1 15 548,7 43 988,-5-37-1372,0 0 0,0 0 0,0-1 0,0 1 0,1-1 0,0 1 0,0-1 0,0 0 0,0 0 0,1 0 0,-1 0 0,1-1 0,0 1 1,7 4-1,-8-7-308,0 1-1,0-1 1,1 1 0,-1-1 0,0 0 0,1-1 0,-1 1 0,6 0 0,5-1-4462</inkml:trace>
-  <inkml:trace contextRef="#ctx0" brushRef="#br0" timeOffset="18633.63">9854 245 4450,'0'0'8238,"14"1"-7330,50 7-279,-61-7-594,0 0-1,1 1 1,-1-1 0,0 1-1,0 0 1,0-1 0,0 2-1,0-1 1,0 0 0,0 0-1,-1 1 1,1-1 0,-1 1-1,0 0 1,0 0-1,0 0 1,0 0 0,0 0-1,-1 0 1,1 1 0,-1-1-1,2 7 1,-1 2 18,1 0 0,-2 0 0,1 1 0,-2 18 0,-7-93 641,7 53-607,0 1 1,0-1 0,1 1 0,1-1-1,-1 1 1,1-1 0,1 1 0,-1 0 0,2 0-1,5-12 1,-7 16-177,1 1 1,-1 0-1,1 0 1,0 0-1,0 0 0,0 0 1,0 0-1,0 1 0,1-1 1,3-1-1,-2 2-455,-1 0 0,1 0 1,0 0-1,0 1 0,0 0 0,1 0 0,-1 0 0,0 0 1,7 1-1,8 0-8548</inkml:trace>
-  <inkml:trace contextRef="#ctx0" brushRef="#br0" timeOffset="18634.63">10210 409 12262,'0'0'3969,"-37"95"-3296,29-58-545,1-1-128,0-4-160,-1-8-929,-1-6-4866</inkml:trace>
+  <inkml:trace contextRef="#ctx0" brushRef="#br0" timeOffset="18633.62">9854 245 4450,'0'0'8238,"14"1"-7330,50 7-279,-61-7-594,0 0-1,1 1 1,-1-1 0,0 1-1,0 0 1,0-1 0,0 2-1,0-1 1,0 0 0,0 0-1,-1 1 1,1-1 0,-1 1-1,0 0 1,0 0-1,0 0 1,0 0 0,0 0-1,-1 0 1,1 1 0,-1-1-1,2 7 1,-1 2 18,1 0 0,-2 0 0,1 1 0,-2 18 0,-7-93 641,7 53-607,0 1 1,0-1 0,1 1 0,1-1-1,-1 1 1,1-1 0,1 1 0,-1 0 0,2 0-1,5-12 1,-7 16-177,1 1 1,-1 0-1,1 0 1,0 0-1,0 0 0,0 0 1,0 0-1,0 1 0,1-1 1,3-1-1,-2 2-455,-1 0 0,1 0 1,0 0-1,0 1 0,0 0 0,1 0 0,-1 0 0,0 0 1,7 1-1,8 0-8548</inkml:trace>
+  <inkml:trace contextRef="#ctx0" brushRef="#br0" timeOffset="18634.62">10210 409 12262,'0'0'3969,"-37"95"-3296,29-58-545,1-1-128,0-4-160,-1-8-929,-1-6-4866</inkml:trace>
   <inkml:trace contextRef="#ctx0" brushRef="#br0" timeOffset="27278.25">4486 702 656,'0'0'5480,"0"8"-1187,4 24-3277,-3-33-990,0 0-1,0 1 0,-1-1 0,1 0 1,0 0-1,0 0 0,-1 0 0,1 0 1,0 0-1,-1 0 0,1 0 0,-1-1 1,0 1-1,1 0 0,-1 0 0,0 0 1,0 0-1,1-1 0,-1 1 1,0 0-1,0 0 0,0 0 0,-1-1 1,1 1-1,0 0 0,0 0 0,-1 0 1,1 0-1,0-1 0,-1 1 0,1 0 1,-1 0-1,0 0 0,1 0 0,-1 0 1,0 0-1,1 0 0,-1 0 0,0 1 1,0-1-1,0 0 0,0 0 1,0 1-1,0-1 0,0 0 0,0 1 1,0-1-1,-2 0 0,3 1-23,-20 3 57,19-3-60,1 0 0,0 0-1,-1 0 1,1 1 0,0-1-1,-1 0 1,1 0 0,0 1-1,0-1 1,-1 0 0,1 0-1,0 1 1,0-1 0,-1 0-1,1 1 1,0-1 0,0 0-1,0 1 1,-1-1 0,1 1-1,0-1 1,0 0 0,0 1-1,0-1 1,0 0 0,0 1-1,0-1 1,0 1 0,0-1-1,0 0 1,0 1 0,0-1-1,0 1 1,0-1 0,1 0-1,-1 1 1,0-1 0,0 0-1,0 1 1,0-1 0,1 0-1,-1 1 1,0-1 0,0 0-1,1 0 1,-1 1 0,0-1-1,1 0 1,0 1 0,-1 0-30,1-1 0,-1 1 0,1 0-1,-1-1 1,1 1 0,0-1 0,0 1 0,-1-1 0,1 1 0,0-1 0,0 1 0,-1-1 0,1 1-1,0-1 1,0 0 0,0 0 0,0 1 0,0-1 0,0 0 0,-1 0 0,1 0 0,0 0 0,0 0 0,0 0-1,0 0 1,0-1 0,0 1 0,0 0 0,-1 0 0,1-1 0,0 1 0,0 0 0,0-1 0,-1 1-1,1-1 1,0 1 0,0-1 0,-1 1 0,1-1 0,0 0 0,-1 1 0,1-1 0,-1 0 0,1 1 0,-1-1-1,1 0 1,-1 0 0,1 0 0,-1 1 0,0-1 0,1 0 0,-1 0 0,0 0 0,0 0 0,0 0 0,0 0-1,0-1 1</inkml:trace>
   <inkml:trace contextRef="#ctx0" brushRef="#br0" timeOffset="28126.16">4473 1038 1825,'1'6'8892,"0"16"-8671,-1-19-146,0-2 96,1-1-139,0 0 0,-1-1 0,1 1 0,0 0 0,0 0 0,-1-1 0,1 1 0,0-1 0,-1 1 0,1-1 0,0 1 0,-1-1 0,1 1 0,0-1 0,-1 1 0,1-1 0,-1 0 0,1 1 0,-1-1 0,0 0 0,1 0 0,-1 1 0,0-1 0,1 0 0,-1 0 0,0 0 0,0 1 0,0-1 0,0 0 0,0 0 0,0 0 0,0 1 0,0-1 0,0 0 0,0 0 0,0 0 0,0 1 0,-1-2 0,1 1-26,0 0 0,0 0 1,0-1-1,-1 1 0,1 0 1,-1 0-1,1 0 0,0 0 1,-1 0-1,0 0 1,1 0-1,-1 0 0,0 0 1,1 0-1,-1 0 0,0 0 1,0 1-1,0-1 0,0 0 1,0 0-1,0 1 1,0-1-1,0 1 0,0-1 1,0 1-1,0-1 0,0 1 1,0 0-1,0-1 0,0 1 1,-2 0-1,1 0 0,0 1 0,0 0 1,0-1-1,1 1 0,-1 0 0,0 0 0,1 0 0,-1 0 0,0 0 1,1 1-1,0-1 0,-1 0 0,1 1 0,0-1 0,-1 1 0,1 0 1,0-1-1,0 1 0,0 0 0,1-1 0,-1 1 0,0 0 0,1 0 1,-1 0-1,1 0 0,-1 0 0,1 0 0,0-1 0,0 1 0,0 0 1,0 0-1,0 3 0,1-5-4,-1 1 0,0-1 0,0 0-1,0 0 1,0 0 0,0 1 0,0-1 0,1 0 0,-1 0 0,0 0 0,0 0 0,0 1 0,1-1 0,-1 0-1,0 0 1,0 0 0,0 0 0,1 0 0,-1 0 0,0 0 0,0 0 0,1 0 0,-1 0 0,0 0 0,0 0-1,1 0 1,-1 0 0,0 0 0,0 0 0,1 0 0,-1 0 0,0 0 0,0 0 0,0 0 0,1 0-1,-1 0 1,0 0 0,0 0 0,1 0 0,-1-1 0,0 1 0,0 0 0,0 0 0,0 0 0,1 0 0,-1-1-1,0 1 1,0 0 0,0 0 0,0-1 0,12-7 116,-12 8-114,13-27-107,-12 15-2638</inkml:trace>
   <inkml:trace contextRef="#ctx0" brushRef="#br0" timeOffset="32410.25">6665 1369 4034,'0'0'4578,"-6"0"-3842</inkml:trace>
@@ -4433,15 +5246,15 @@
   <inkml:trace contextRef="#ctx0" brushRef="#br0" timeOffset="35362.18">6955 1490 8100,'0'0'4546,"106"-43"-4546,-78 35-352,-2 1-673,-5-1-1632,-7 3-3906</inkml:trace>
   <inkml:trace contextRef="#ctx0" brushRef="#br0" timeOffset="35800.96">7185 1410 6435,'0'0'4754,"3"1"-4450,-1 0-294,-1-1 0,0 0 0,1 1 0,-1-1-1,0 0 1,1 0 0,-1 1 0,1-1 0,-1 0 0,0-1-1,1 1 1,-1 0 0,0 0 0,1 0 0,-1-1 0,0 1-1,1-1 1,-1 1 0,0-1 0,0 0 0,1 1 0,-1-1-1,0 0 1,0 0 0,0 0 0,0 0 0,0 0 0,0 0-1,0 0 1,0 0 0,-1 0 0,1 0 0,0 0 0,-1-1-1,1 0 1,1-5 11,0 0 0,-1-1 0,0 1 0,0 0 0,-1-15 0,0 22-12,0-1-1,0 0 0,-1 1 0,1-1 1,0 1-1,0-1 0,0 1 0,-1-1 0,1 1 1,0-1-1,0 1 0,-1 0 0,1-1 0,-1 1 1,1-1-1,0 1 0,-1 0 0,1-1 0,-1 1 1,1 0-1,0-1 0,-1 1 0,1 0 0,-1 0 1,1-1-1,-1 1 0,1 0 0,-1 0 0,0 0 1,1 0-1,-1 0 0,1 0 0,-1 0 1,1 0-1,-1 0 0,1 0 0,-1 0 0,1 0 1,-1 0-1,1 0 0,-1 1 0,1-1 0,-1 0 1,1 0-1,-1 0 0,1 1 0,-1-1 0,1 0 1,-1 1-1,1-1 0,-1 1 0,-2 0 3,1 0 1,0 0-1,-1 1 0,1-1 0,0 1 1,-1 0-1,1-1 0,0 1 0,-3 4 0,3-1-3,0-1 0,0 1 0,0 0-1,0 0 1,1 0 0,0 0 0,0 0-1,0 0 1,1 0 0,0 0 0,0 0 0,0 0-1,1 0 1,-1 0 0,1 0 0,0 0-1,1 0 1,-1 0 0,1 0 0,0-1-1,0 1 1,0 0 0,1-1 0,0 0-1,0 1 1,0-1 0,0-1 0,0 1-1,1 0 1,0-1 0,0 1 0,7 4 0,-3-5-271,1 1 0,-1-1 1,1-1-1,-1 0 0,1 0 1,0-1-1,0 0 0,17 0 1,1-1-4028</inkml:trace>
   <inkml:trace contextRef="#ctx0" brushRef="#br0" timeOffset="35801.96">7382 1392 3073,'0'0'9247,"-2"-9"-8980,2 7-250,-1-30 299,9 22 30,-7 9-315,0 1-1,1 0 0,-1 0 1,0 0-1,0 1 0,0-1 1,0 0-1,0 0 0,1 1 1,-1-1-1,0 0 1,0 1-1,0-1 0,0 1 1,0-1-1,1 2 0,3 2 13,-1 0 0,1 0 1,-1 1-1,0-1 0,0 1 0,-1 0 0,1 0 0,-1 0 0,0 0 0,-1 1 0,1-1 0,-1 1 0,0 0 0,-1 0 1,1-1-1,0 9 0,2 10-67,-1 1 1,-1 37-1,-3-100 247,0 21-148,1 1 0,0-1-1,1 1 1,5-22 0,-4 32-82,0 0 0,0-1 0,0 1 0,1 0 0,0 0 0,1 0-1,-1 1 1,1-1 0,0 1 0,0 0 0,1 0 0,0 0 0,0 1 0,9-7 0,33-16-838,-11 18-2595,-13 7-1800</inkml:trace>
-  <inkml:trace contextRef="#ctx0" brushRef="#br0" timeOffset="36397.22">7779 1282 7972,'0'0'2219,"-16"6"-1856,-50 21 149,63-25-436,-1 0-1,1 0 0,0 1 0,0-1 1,0 1-1,0 0 0,0 0 0,1 0 0,-1 0 1,1 0-1,0 0 0,0 1 0,0-1 1,0 1-1,1-1 0,0 1 0,-1 0 0,1 0 1,0-1-1,1 1 0,-1 0 0,0 8 1,1-10-75,0 1 0,0-1 0,0 1 0,0-1 0,1 1 1,-1-1-1,0 1 0,1-1 0,0 1 0,0-1 0,0 0 0,0 1 1,0-1-1,0 0 0,0 0 0,1 1 0,-1-1 0,1 0 1,0-1-1,-1 1 0,1 0 0,0 0 0,0-1 0,0 1 1,0-1-1,1 0 0,-1 1 0,0-1 0,0 0 0,5 1 1,-4-1-71,1 0 1,-1-1 0,1 1 0,-1-1-1,1 0 1,-1 0 0,1 0 0,-1 0 0,1-1-1,-1 1 1,1-1 0,-1 0 0,0 0 0,1 0-1,-1 0 1,0-1 0,0 1 0,0-1-1,0 0 1,0 0 0,3-2 0,-3 0-23,-1 0-1,1 0 1,-1 0 0,0 0-1,0-1 1,0 1 0,-1-1 0,1 1-1,-1-1 1,0 0 0,0 1-1,-1-1 1,0 0 0,1 1-1,-2-7 1,1-44 1065,0 45-255,0 37-288,0-18-367,1 0 0,0 0 1,0 0-1,1 0 0,0 0 0,0 0 1,1-1-1,0 1 0,1-1 1,0 0-1,9 14 0,-10-18-120,-1 0-1,1-1 1,0 0-1,0 0 1,1 0 0,-1 0-1,0 0 1,1-1-1,0 1 1,0-1-1,-1 0 1,1 0 0,1-1-1,-1 1 1,0-1-1,0 0 1,0 0-1,1 0 1,-1 0 0,1-1-1,-1 0 1,0 0-1,1 0 1,-1 0-1,0-1 1,7-1-1,-7 0-252,0 0 0,0 0-1,-1 0 1,1 0-1,-1 0 1,0-1 0,0 0-1,0 0 1,0 0-1,0 0 1,0 0 0,-1 0-1,0-1 1,1 1-1,-1-1 1,0 0-1,-1 1 1,1-1 0,-1 0-1,0 0 1,1-5-1,4-11-487,-2-1 0,4-34 0,-1-192 5418,-8 169-2909,1 76-485,0 7-127,-6 33 83,-1 11-185,1 0-1,2 53 0,4-89-1023,0 0-1,2 1 1,-1-1-1,2 0 1,-1-1-1,2 1 1,0 0-1,0-1 1,1 0-1,1 0 1,0 0-1,15 21 1,-4-16-1714,0-9-1899</inkml:trace>
+  <inkml:trace contextRef="#ctx0" brushRef="#br0" timeOffset="36397.21">7779 1282 7972,'0'0'2219,"-16"6"-1856,-50 21 149,63-25-436,-1 0-1,1 0 0,0 1 0,0-1 1,0 1-1,0 0 0,0 0 0,1 0 0,-1 0 1,1 0-1,0 0 0,0 1 0,0-1 1,0 1-1,1-1 0,0 1 0,-1 0 0,1 0 1,0-1-1,1 1 0,-1 0 0,0 8 1,1-10-75,0 1 0,0-1 0,0 1 0,0-1 0,1 1 1,-1-1-1,0 1 0,1-1 0,0 1 0,0-1 0,0 0 0,0 1 1,0-1-1,0 0 0,0 0 0,1 1 0,-1-1 0,1 0 1,0-1-1,-1 1 0,1 0 0,0 0 0,0-1 0,0 1 1,0-1-1,1 0 0,-1 1 0,0-1 0,0 0 0,5 1 1,-4-1-71,1 0 1,-1-1 0,1 1 0,-1-1-1,1 0 1,-1 0 0,1 0 0,-1 0 0,1-1-1,-1 1 1,1-1 0,-1 0 0,0 0 0,1 0-1,-1 0 1,0-1 0,0 1 0,0-1-1,0 0 1,0 0 0,3-2 0,-3 0-23,-1 0-1,1 0 1,-1 0 0,0 0-1,0-1 1,0 1 0,-1-1 0,1 1-1,-1-1 1,0 0 0,0 1-1,-1-1 1,0 0 0,1 1-1,-2-7 1,1-44 1065,0 45-255,0 37-288,0-18-367,1 0 0,0 0 1,0 0-1,1 0 0,0 0 0,0 0 1,1-1-1,0 1 0,1-1 1,0 0-1,9 14 0,-10-18-120,-1 0-1,1-1 1,0 0-1,0 0 1,1 0 0,-1 0-1,0 0 1,1-1-1,0 1 1,0-1-1,-1 0 1,1 0 0,1-1-1,-1 1 1,0-1-1,0 0 1,0 0-1,1 0 1,-1 0 0,1-1-1,-1 0 1,0 0-1,1 0 1,-1 0-1,0-1 1,7-1-1,-7 0-252,0 0 0,0 0-1,-1 0 1,1 0-1,-1 0 1,0-1 0,0 0-1,0 0 1,0 0-1,0 0 1,0 0 0,-1 0-1,0-1 1,1 1-1,-1-1 1,0 0-1,-1 1 1,1-1 0,-1 0-1,0 0 1,1-5-1,4-11-487,-2-1 0,4-34 0,-1-192 5418,-8 169-2909,1 76-485,0 7-127,-6 33 83,-1 11-185,1 0-1,2 53 0,4-89-1023,0 0-1,2 1 1,-1-1-1,2 0 1,-1-1-1,2 1 1,0 0-1,0-1 1,1 0-1,1 0 1,0 0-1,15 21 1,-4-16-1714,0-9-1899</inkml:trace>
   <inkml:trace contextRef="#ctx0" brushRef="#br0" timeOffset="36790.31">8210 1259 8132,'0'0'3415,"-5"15"-2924,2-8-432,-18 59 790,19-59-724,0 0 0,1 0 1,0 0-1,1 0 0,0 0 0,0 0 1,0 0-1,1 0 0,2 13 1,-2-19-117,-1 1 1,1-1-1,-1 1 1,1-1 0,0 0-1,-1 1 1,1-1-1,0 0 1,0 0 0,0 0-1,0 0 1,0 1-1,0-1 1,0 0 0,0-1-1,1 1 1,-1 0-1,0 0 1,1 0 0,-1-1-1,0 1 1,1-1-1,-1 1 1,1-1 0,-1 0-1,1 1 1,-1-1-1,1 0 1,-1 0 0,1 0-1,-1 0 1,1 0-1,-1 0 1,1-1 0,-1 1-1,1 0 1,-1-1-1,0 1 1,1-1 0,-1 0-1,1 1 1,-1-1-1,0 0 1,0 0 0,1 0-1,-1 0 1,0 0 0,0 0-1,0 0 1,0 0-1,0 0 1,0 0 0,-1-1-1,1 1 1,0 0-1,-1-1 1,1 1 0,0-1-1,0-2 1,1-11 67,0-1 0,-1 0 0,-1-22 0,0 34-69,1 1 0,-1 0 0,-1 0 0,1 0 0,0 0 0,-1 0 0,1 0 0,-1 0-1,0 0 1,0 0 0,0 1 0,-1-1 0,1 0 0,-1 0 0,1 1 0,-1-1 0,0 1 0,0-1 0,0 1 0,0 0 0,-1 0 0,1 0 0,0 0 0,-6-3 0,-15 5-489,18 6-3552</inkml:trace>
   <inkml:trace contextRef="#ctx0" brushRef="#br0" timeOffset="37199.45">8210 1260 7684,'81'-2'2956,"-81"3"-2877,1-1 1,0 0 0,-1 0 0,1 0 0,-1 0-1,1 1 1,0-1 0,-1 0 0,1 0 0,-1 0-1,1-1 1,-1 1 0,1 0 0,0 0 0,-1 0 0,1 0-1,-1 0 1,1-1 0,-1 1 0,1 0 0,-1 0-1,1-1 1,-1 1 0,1-1 0,-1 1 0,1 0-1,-1-1 1,1 1 0,-1-1 0,0 1 0,1-1-1,-1 1 1,0-1 0,1 1 0,-1-1 0,0 0 0,0 1-61,0 0 0,0-1 0,0 1 0,1 0 0,-1 0 0,0-1 0,0 1 0,0 0 0,0 0 0,0-1 0,0 1 0,1 0 0,-1 0 1,0 0-1,0-1 0,0 1 0,0 0 0,1 0 0,-1 0 0,0 0 0,0-1 0,1 1 0,-1 0 0,0 0 0,0 0 0,0 0 1,1 0-1,-1 0 0,0 0 0,1 0 0,-1 0 0,0 0 0,0 0 0,1 0 0,-1 0 0,0 0 0,0 0 0,1 0 0,-1 0 0,1 0 1,3 0 46,0 0 0,0 0 1,-1 0-1,1 1 0,0-1 1,0 1-1,0 0 0,0 0 1,0 1-1,-1-1 1,1 1-1,0 0 0,-1 0 1,0 0-1,1 0 0,-1 1 1,0-1-1,0 1 0,0 0 1,0-1-1,-1 2 0,1-1 1,-1 0-1,0 0 1,0 1-1,0-1 0,0 1 1,-1 0-1,1-1 0,1 9 1,2 8 27,-1-1 1,0 2 0,-2-1-1,0 31 1,0-22 139,-9-255-2051,7 212 1126,0-21-3151</inkml:trace>
   <inkml:trace contextRef="#ctx0" brushRef="#br0" timeOffset="37200.45">7835 1250 8644,'0'0'1729,"142"-37"-1185,-63 14-544,5-7-800,-6 0-3330</inkml:trace>
   <inkml:trace contextRef="#ctx0" brushRef="#br0" timeOffset="37546.32">8715 1409 8996,'0'0'352</inkml:trace>
-  <inkml:trace contextRef="#ctx0" brushRef="#br0" timeOffset="38789.12">841 1997 5058,'0'0'7070,"-11"20"-3970,26-22-2939,-1-1 0,1 0 0,-1-1 0,0-1 0,0 0 0,-1 0 0,1-2 0,24-15 0,20-9-153,-54 29-19,-8 7 24,0-1 0,0 0 0,1 1 0,0-1-1,0 1 1,0 0 0,0 0 0,1 1 0,0-1-1,0 0 1,0 1 0,0-1 0,0 7 0,-1 11-121,1-1 0,1 25 0,-1 14-4032,-1-46-374</inkml:trace>
+  <inkml:trace contextRef="#ctx0" brushRef="#br0" timeOffset="38789.11">841 1997 5058,'0'0'7070,"-11"20"-3970,26-22-2939,-1-1 0,1 0 0,-1-1 0,0-1 0,0 0 0,-1 0 0,1-2 0,24-15 0,20-9-153,-54 29-19,-8 7 24,0-1 0,0 0 0,1 1 0,0-1-1,0 1 1,0 0 0,0 0 0,1 1 0,0-1-1,0 0 1,0 1 0,0-1 0,0 7 0,-1 11-121,1-1 0,1 25 0,-1 14-4032,-1-46-374</inkml:trace>
   <inkml:trace contextRef="#ctx0" brushRef="#br0" timeOffset="39151.18">840 2197 208,'0'0'7283,"-84"88"-5362,32-33-32,-13 10-736,-9 7-321,-8 2-192,-3 4-95,-6 3-321,2-5-192,7-5 64,17-16-96,22-17-32,21-14 0,17-14-96,5-9-449,11-4-4577</inkml:trace>
   <inkml:trace contextRef="#ctx0" brushRef="#br0" timeOffset="40016.3">2577 1897 4034,'0'0'6355,"0"8"-4893,0 31 3137,0-57-4188,-1 6-453,1 0-2,0-1 0,0 1 0,1-1 0,3-13 0,-3 25 18,-1-1-1,0 1 1,0-1-1,1 0 1,-1 1-1,1-1 1,-1 1 0,1 0-1,-1-1 1,1 1-1,0-1 1,0 1 0,0 0-1,0 0 1,0-1-1,0 1 1,0 0 0,0 0-1,0 0 1,1 0-1,-1 0 1,0 1 0,1-1-1,-1 0 1,1 1-1,-1-1 1,0 0-1,1 1 1,-1 0 0,1-1-1,0 1 1,-1 0-1,1 0 1,-1 0 0,1 0-1,-1 0 1,1 0-1,0 0 1,-1 1 0,1-1-1,2 1 1,-3 0-136,1 0 0,-1 0 0,1 0 0,-1 0 0,0 0 0,0 0-1,0 1 1,1-1 0,-1 0 0,0 1 0,0-1 0,-1 0 0,1 1 0,0-1 0,0 1 0,-1-1 0,1 1 0,0 2 0,6 18-3349</inkml:trace>
-  <inkml:trace contextRef="#ctx0" brushRef="#br0" timeOffset="40346.63">2668 2067 7908,'0'0'5410,"81"112"-4097,-42-55-513,8 9 0,1 11-223,-3 5-161,-3 0-96,-5-2-192,-1-5-96,-3-9-32,-5-15-160,-8-14 64,-5-17-416,-7-11-737,-5-9-1408,5-5-3522</inkml:trace>
+  <inkml:trace contextRef="#ctx0" brushRef="#br0" timeOffset="40346.62">2668 2067 7908,'0'0'5410,"81"112"-4097,-42-55-513,8 9 0,1 11-223,-3 5-161,-3 0-96,-5-2-192,-1-5-96,-3-9-32,-5-15-160,-8-14 64,-5-17-416,-7-11-737,-5-9-1408,5-5-3522</inkml:trace>
 </inkml:ink>
 </file>
 
@@ -4478,18 +5291,18 @@
   <inkml:trace contextRef="#ctx0" brushRef="#br0" timeOffset="3894.68">4535 1692 8100,'0'0'10212,"-13"77"-9955,13-51-257,6 0-33,-1-3-63,1-6-352,-3-9-1281</inkml:trace>
   <inkml:trace contextRef="#ctx0" brushRef="#br0" timeOffset="3895.68">4515 1555 12966,'0'0'4354,"65"13"-8164,-43-3-256,4 0-3137</inkml:trace>
   <inkml:trace contextRef="#ctx0" brushRef="#br0" timeOffset="4241.28">4833 1553 6851,'0'0'4087,"-18"6"-2646,-57 20-742,73-26-676,1 1-1,-1-1 1,1 1 0,-1 0 0,1 0-1,-1-1 1,1 1 0,-1 0 0,1 0-1,0 0 1,-1 1 0,1-1 0,0 0-1,0 0 1,0 1 0,0-1-1,0 0 1,0 1 0,0-1 0,1 1-1,-1 0 1,0-1 0,1 1 0,-1-1-1,1 1 1,0 0 0,-1-1 0,1 1-1,0 0 1,0 0 0,0-1-1,0 1 1,1 0 0,-1-1 0,1 4-1,0-2 55,0 0 1,1-1-1,-1 1 0,0 0 0,1-1 0,0 1 0,0-1 0,0 0 0,0 1 0,0-1 0,0 0 0,0 0 0,1 0 0,3 2 0,18 6 176,-13-7-196,-1 2 0,1 0 0,-1 0 0,12 9 0,-20-13-56,0 0 0,-1 0 1,1 1-1,0-1 0,-1 0 1,0 1-1,1 0 0,-1-1 1,0 1-1,0 0 0,0 0 1,0 0-1,0 0 0,0-1 1,0 1-1,0 0 0,-1 1 1,0-1-1,1 0 0,-1 0 1,0 0-1,0 0 0,0 0 1,0 0-1,0 0 0,0 0 1,-1 1-1,0 2 0,0-3 4,0 0 1,-1 0-1,1 0 0,0 0 0,-1-1 0,1 1 0,-1-1 0,0 1 0,1-1 0,-1 1 0,0-1 0,0 0 0,0 0 0,0 0 0,0 0 0,0 0 0,0-1 0,0 1 0,0-1 0,-5 1 0,-44 4-196,50-4 138,1-1 0,0 0 0,-1 0 0,1 0 0,-1 0-1,1 0 1,0 0 0,-1 0 0,1 0 0,-1 0 0,1 0 0,0-1 0,-1 1 0,1 0 0,0 0-1,-1 0 1,1 0 0,0-1 0,-1 1 0,1 0 0,0 0 0,-1 0 0,1-1 0,0 1 0,0 0-1,-1-1 1,1 1 0,0 0 0,0-1 0,0 1 0,-1 0 0,1-1 0,0 1 0,0 0-1,0-1 1,0 1 0,0 0 0,0-1 0,0 1 0,0-1 0,0 1 0,0 0 0,0-1 0,0 1-1,0 0 1,0-1 0,0 1 0,0-1 0,0 1 0,0-1 0,0 1 13,0-16-3791</inkml:trace>
-  <inkml:trace contextRef="#ctx0" brushRef="#br0" timeOffset="4569.43">5019 1409 6787,'0'0'10277,"0"124"-9797,0-77-96,-4-2-64,0-2-288,4-6 0,0-9-32,9-8-96,10-8-32,3-10-640,2-2-1473,1-9-4290</inkml:trace>
-  <inkml:trace contextRef="#ctx0" brushRef="#br0" timeOffset="4570.43">4944 1601 12774,'0'0'5442,"115"-28"-5442,-42 4-96,3-6-2305,-7 0-12342</inkml:trace>
+  <inkml:trace contextRef="#ctx0" brushRef="#br0" timeOffset="4569.42">5019 1409 6787,'0'0'10277,"0"124"-9797,0-77-96,-4-2-64,0-2-288,4-6 0,0-9-32,9-8-96,10-8-32,3-10-640,2-2-1473,1-9-4290</inkml:trace>
+  <inkml:trace contextRef="#ctx0" brushRef="#br0" timeOffset="4570.42">4944 1601 12774,'0'0'5442,"115"-28"-5442,-42 4-96,3-6-2305,-7 0-12342</inkml:trace>
   <inkml:trace contextRef="#ctx0" brushRef="#br0" timeOffset="5559.99">7238 1196 5410,'0'0'10117,"0"0"-10080,0 0 0,0 0 0,0-1 0,0 1 0,0 0-1,0 0 1,0-1 0,0 1 0,0 0 0,0 0 0,0-1 0,0 1 0,-1 0 0,1 0-1,0 0 1,0-1 0,0 1 0,0 0 0,-1 0 0,1 0 0,0-1 0,0 1 0,0 0-1,-1 0 1,1 0 0,0 0 0,0 0 0,0 0 0,-1 0 0,1-1 0,0 1 0,0 0-1,-1 0 1,1 0 0,0 0 0,0 0 0,-1 0 0,1 0 0,0 0 0,0 0 0,-1 0-1,1 0 1,0 1 0,0-1 0,-1 0 0,1 0 0,0 0 0,0 0 0,0 0 0,-1 0-1,1 0 1,0 1 0,0-1 0,0 0 0,-1 0 0,1 0 0,0 1 0,-7 4 51,1 1 0,0 0 0,1 0 0,-1 0 0,1 1 0,0 0 0,1 0 0,-5 9 1,-27 64 201,30-65-267,1 1 1,1 0-1,0 0 1,1 0-1,0 1 1,2-1-1,0 1 1,0 0-1,3 18 1,-2-33-27,1-1 1,-1 1 0,0-1 0,1 1-1,-1-1 1,1 0 0,0 1 0,-1-1-1,1 0 1,0 1 0,0-1 0,0 0-1,0 0 1,0 0 0,0 0 0,0 0 0,0 0-1,0 0 1,1 0 0,-1 0 0,0 0-1,1-1 1,-1 1 0,0 0 0,1-1-1,-1 1 1,1-1 0,-1 0 0,1 1-1,-1-1 1,1 0 0,-1 0 0,1 0-1,1 0 1,1 0-2,1-1-1,-1 1 0,0-1 1,1 0-1,-1 0 1,0-1-1,0 1 1,0-1-1,0 0 0,0 0 1,5-3-1,3-5-32,-1 0-1,1-2 1,-2 1-1,0-1 1,0-1-1,-1 0 0,0 0 1,8-20-1,-4 8-84,-2-1 0,0-1 0,11-49-1,-18 57-31,0-1 0,-1 1 0,-1-32 1,-1 48 139,-1-1 1,0 1 0,0-1-1,-1 1 1,1 0 0,-1-1 0,1 1-1,-1-1 1,0 1 0,0 0 0,-1-1-1,1 1 1,-1 0 0,1 0 0,-1 0-1,0 0 1,0 1 0,0-1-1,-1 0 1,1 1 0,-1-1 0,1 1-1,-1 0 1,0 0 0,0 0 0,0 0-1,-4-1 1,1 1 8,-1 0 1,0 1-1,0 0 0,0 0 0,0 1 1,0-1-1,-1 2 0,1-1 0,0 1 1,0 0-1,0 0 0,0 1 0,1 0 0,-1 0 1,0 1-1,1 0 0,-1 0 0,1 0 1,0 1-1,0 0 0,0 0 0,1 0 1,0 1-1,-1 0 0,1 0 0,1 0 1,-1 1-1,1 0 0,0 0 0,1 0 1,-5 9-1,3-7 6,1 0 0,1 1 0,0-1 0,0 0 0,0 1 0,1 0 0,1 0 0,-1 0 0,1 0 0,1 0-1,0 0 1,0 0 0,1-1 0,0 1 0,0 0 0,1 0 0,0 0 0,1-1 0,0 1 0,0-1 0,1 1 0,0-1 0,0-1 0,9 13 0,1-6 41,1 0 1,0-1-1,1-1 0,1 0 0,0-2 1,0 1-1,1-2 0,23 9 0,4 3 336,-41-19-353,0 1 1,0-1-1,0 1 0,-1 0 1,1 0-1,-1 0 0,0 0 1,1 0-1,-1 1 1,-1-1-1,1 1 0,-1 0 1,1 0-1,-1 0 1,0 0-1,0 0 0,-1 1 1,0-1-1,1 0 0,-1 1 1,-1-1-1,1 1 1,0-1-1,-1 1 0,0 0 1,0-1-1,-1 1 1,1-1-1,-1 1 0,0-1 1,0 1-1,-3 6 0,1-5-250,3-10-470,6-14-2226,15-10-2042</inkml:trace>
   <inkml:trace contextRef="#ctx0" brushRef="#br0" timeOffset="5921.98">7612 1281 2625,'0'0'13580,"-2"13"-13175,-1 1-318,0 1 0,2-1 1,0 0-1,0 0 0,3 24 0,-2-35-89,0 0-1,0-1 1,1 1-1,-1 0 1,1-1 0,0 1-1,-1-1 1,1 1 0,0 0-1,1-1 1,-1 0 0,0 1-1,1-1 1,-1 0-1,1 0 1,0 0 0,0 0-1,-1 0 1,1 0 0,1 0-1,-1-1 1,0 1-1,0-1 1,1 1 0,-1-1-1,1 0 1,-1 0 0,1 0-1,-1 0 1,1 0 0,-1-1-1,1 1 1,0-1-1,0 0 1,-1 0 0,1 0-1,0 0 1,-1 0 0,1-1-1,0 1 1,-1-1 0,1 1-1,0-1 1,3-2-1,-1 1-40,-1-1-1,1 1 0,-1-1 0,1 0 1,-1 0-1,0 0 0,-1-1 0,1 0 1,0 0-1,-1 1 0,0-2 0,0 1 0,0 0 1,0-1-1,2-6 0,4-8-99,0-1-1,7-27 0,-16 46 167,0 0 0,0 0 0,0-1 1,0 1-1,0 0 0,1 0 0,-1 0 0,0 0 0,1 0 0,-1 0 0,1 0 0,-1 0 0,1 0 0,0 0 0,-1 0 0,1 0 0,0 0 0,-1 1 0,1-1 0,1-1 0,3 23 781,0 7-656,-4-23-116,0 0 0,1-1 0,0 1 1,0-1-1,0 1 0,1-1 1,-1 0-1,1 0 0,0 0 0,0 0 1,1 0-1,-1-1 0,1 1 1,0-1-1,-1 0 0,1 0 0,7 3 1,-4-2-272,1-1 0,0 0 0,0-1 0,1 0 0,-1 0 0,0 0 0,1-1 0,-1 0 0,12-1 0,11 0-3854</inkml:trace>
   <inkml:trace contextRef="#ctx0" brushRef="#br0" timeOffset="6567.55">8037 1318 8132,'0'0'8372,"-4"1"-8244,-8 0 155,30-1 389,-17-1-662,1 1 1,-1-1 0,0 0 0,0 1-1,0-1 1,1 0 0,-1 0 0,0 0-1,0 0 1,0 0 0,0 0 0,-1 0-1,1 0 1,0 0 0,0 0-1,-1-1 1,1 1 0,-1 0 0,1 0-1,-1-1 1,1 1 0,-1 0 0,0-1-1,1 1 1,-1-1 0,0 1 0,0 0-1,0-1 1,-1-1 0,1-44-77,0 46 65,0 0-1,-1 0 1,1 0 0,-1 1 0,1-1 0,-1 0-1,1 0 1,-1 1 0,0-1 0,1 0 0,-1 1-1,0-1 1,0 1 0,0-1 0,1 1 0,-1-1-1,0 1 1,0 0 0,0-1 0,0 1-1,0 0 1,0-1 0,1 1 0,-1 0 0,0 0-1,0 0 1,0 0 0,0 0 0,0 0 0,0 0-1,0 1 1,0-1 0,0 0 0,0 0 0,-1 1-1,-35 11 30,31-7 20,0 0 1,1 0-1,0 1 0,0 0 1,0 0-1,1 0 1,0 0-1,0 1 0,0 0 1,1 0-1,0 0 0,-3 11 1,5-16-39,0 1 0,0 0 1,0 0-1,1 0 0,-1 0 0,1 0 0,-1 0 1,1 0-1,0 0 0,0 0 0,1 0 1,-1 0-1,0 0 0,1 0 0,0 0 1,0 0-1,0 0 0,0 0 0,0-1 0,0 1 1,1 0-1,0-1 0,-1 1 0,1-1 1,0 0-1,0 1 0,0-1 0,0 0 1,1 0-1,-1 0 0,1-1 0,-1 1 0,1 0 1,2 0-1,6 2-170,-1-1 0,0 0 0,1-1-1,-1-1 1,1 1 0,0-2 0,-1 1 0,1-1 0,0-1 0,-1 0-1,20-5 1,-26 5-32,1 0 0,-1 0 0,0 0 0,0-1 0,1 1 0,-1-1 0,0 0 0,0-1 0,-1 1 0,1 0 0,-1-1 0,1 0-1,-1 0 1,0 0 0,0-1 0,0 1 0,0 0 0,0-1 0,-1 0 0,0 0 0,0 0 0,0 0 0,0 0 0,-1 0 0,1 0 0,-1-1 0,0 1 0,0 0-1,-1-1 1,1-4 0,-1-49 6755,0 68-6072,0 2-292,1 0-1,0 0 0,1-1 1,0 1-1,1-1 0,8 21 1,-10-30-210,0 0 0,-1 1 0,1-1-1,0 0 1,0 0 0,1 0 0,-1 0 0,0 0 0,1 0 0,-1-1 0,1 1 0,-1 0 0,1-1 0,0 1 0,0-1 0,0 0 0,0 1 0,0-1 0,0 0 0,0 0-1,0 0 1,0-1 0,0 1 0,1 0 0,-1-1 0,0 0 0,1 1 0,-1-1 0,0 0 0,1 0 0,-1 0 0,0 0 0,1-1 0,-1 1 0,0-1 0,0 1-1,0-1 1,1 0 0,-1 0 0,0 0 0,0 0 0,0 0 0,2-2 0,3-3-67,0 0-1,0 0 1,0 0-1,-1-1 1,0 0-1,-1-1 1,1 1 0,-2-1-1,1 0 1,-1 0-1,0-1 1,3-9-1,14-26 176,-13 79 191,-7-26-254,0-1 0,1 1 1,0-1-1,0 1 0,1-1 0,0 0 1,0 0-1,1 0 0,0-1 0,7 10 1,-9-13-78,1-1 0,0 0 0,0-1 0,0 1 1,0 0-1,0-1 0,0 1 0,1-1 0,-1 0 1,1 0-1,0-1 0,-1 1 0,1-1 0,0 0 0,0 0 1,0 0-1,0 0 0,0-1 0,0 1 0,0-1 1,0 0-1,0 0 0,0-1 0,5 0 0,17-6-2699</inkml:trace>
   <inkml:trace contextRef="#ctx0" brushRef="#br0" timeOffset="6959.88">8682 1265 8484,'0'0'6301,"9"3"-6039,-7-2-254,1 0 6,0 0-1,0-1 0,0 1 1,0-1-1,0 1 0,0-1 1,0 0-1,0 0 0,5-1 0,-7 1-10,1-1-1,-1 1 0,1-1 1,-1 0-1,0 0 0,0 0 1,1 0-1,-1 0 0,0 0 0,0 0 1,0 0-1,0 0 0,0 0 1,0-1-1,0 1 0,-1 0 0,1-1 1,0 1-1,-1-1 0,1 1 1,-1 0-1,1-1 0,-1 1 1,0-1-1,0 0 0,0 1 0,0-1 1,0-1-1,1-3-39,0-1 0,-1 0 0,1 0 0,-2 1 1,1-1-1,-1 0 0,0 1 0,-3-12 0,3 17 38,0-1-1,0 0 1,0 1 0,0-1-1,0 0 1,0 1-1,-1 0 1,1-1 0,0 1-1,-1 0 1,0 0 0,1-1-1,-1 1 1,1 1 0,-1-1-1,0 0 1,0 0 0,0 0-1,1 1 1,-1-1 0,0 1-1,0 0 1,0 0-1,0-1 1,0 1 0,0 0-1,0 0 1,0 1 0,0-1-1,0 0 1,1 1 0,-1-1-1,0 1 1,-3 1 0,1 0 90,0 0 1,0 0-1,0 0 1,0 1 0,1-1-1,-1 1 1,1 0-1,-1 0 1,1 0 0,0 1-1,0-1 1,1 1-1,-1 0 1,1-1 0,0 1-1,0 0 1,0 1-1,0-1 1,1 0 0,-1 0-1,1 1 1,0-1-1,1 1 1,-1 5 0,0-4 12,0-1 1,0 1-1,1-1 1,0 1-1,0 0 1,0-1-1,1 1 1,-1-1-1,1 1 1,1 0-1,-1-1 1,1 0-1,0 1 1,0-1 0,1 0-1,0 0 1,-1 0-1,2-1 1,3 6-1,-1-5-82,0-1 1,0 0-1,1 0 0,-1 0 0,1-1 1,0 0-1,0-1 0,0 1 0,0-1 0,14 2 1,4-1-207,48-1 1,-52-2-58,26-5-1737,-16-6-2615,1-5-7783</inkml:trace>
-  <inkml:trace contextRef="#ctx0" brushRef="#br0" timeOffset="7587.97">6752 1127 8164,'0'0'1568,"30"-6"-1039,409-87 1674,354-20 750,6 36-3322,-471 48-865,-326 28-245,-7 0 484,-21 1-19,-43 0-471,-13 6-2010</inkml:trace>
+  <inkml:trace contextRef="#ctx0" brushRef="#br0" timeOffset="7587.96">6752 1127 8164,'0'0'1568,"30"-6"-1039,409-87 1674,354-20 750,6 36-3322,-471 48-865,-326 28-245,-7 0 484,-21 1-19,-43 0-471,-13 6-2010</inkml:trace>
   <inkml:trace contextRef="#ctx0" brushRef="#br0" timeOffset="8720.32">6831 1177 5410,'0'0'5945,"3"14"-5017,8 56 703,4 114-1,-3-23-585,6 320-917,3-485-662,120-47-812,85-26 617,-25 28 1044,3 9-1,0 8 1,263-6 0,-267 26 8,330-62 0,-455 60-150,137-7 0,-212 21-170,1 0 0,-1 0 0,0 0 0,0 0 0,1 0-1,-1 0 1,0 0 0,0 0 0,1 0 0,-1 0 0,0 0-1,0 0 1,1 0 0,-1-1 0,0 1 0,0 0-1,1 0 1,-1 0 0,0 0 0,0 0 0,1-1 0,-1 1-1,0 0 1,0 0 0,0 0 0,0 0 0,1-1 0,-1 1-1,0 0 1,0 0 0,0-1 0,0 1 0,0 0-1,0 0 1,0-1 0,0 1 0,1 0 0,-1 0 0,0-1-1,0 1 1,0 0 0,0 0 0,0-1 0,0 1-1,0 0 1,-1 0 0,1-1 0,0 1 0,0 0 0,0 0-1,0-1 1,0 1 0,0 0 0,-1-1 0,-11-19 722,-6-12-127,13 3-609,2-1 0,1 1 0,4-54 0,0 16 17,-3-377-38,-1 415 134,-1-1 1,-2 1-1,-10-37 0,8 39 27,1 0-1,1-1 1,-1-43-1,6 70-154,-13 32-545,12-20 334,-4 19-258,-2-15-5750,-6-10-4408</inkml:trace>
-  <inkml:trace contextRef="#ctx0" brushRef="#br0" timeOffset="10132.37">3745 1485 6883,'0'0'5058,"11"0"-4860,40 0-123,0-4 0,0-1 1,89-21-1,-50 8-61,6 0-156,527-89 752,4 38-3661,-599 65 2382,-22 2 626,-16-1 296,8 3 98,-22-2-590,14 3 4476,-10 394 667,21-330-4654,3-1 1,19 101 0,-23-143-428,-16-21-135,-1-2 246,-17 4 39,0 1 1,0 1-1,1 2 0,0 2 1,-36 14-1,-26 6 22,-668 127 49,-11-58 77,660-85-110,96-10-54,25-4-171,24-3 44,-18 0 41,-1 0 1,0-1-1,-1 0 1,1 0-1,-1-2 1,0 1-1,-1-1 1,1-1-1,-2 0 1,1 0-1,13-16 1,-5 3-4979,-10 7 2146</inkml:trace>
+  <inkml:trace contextRef="#ctx0" brushRef="#br0" timeOffset="10132.36">3745 1485 6883,'0'0'5058,"11"0"-4860,40 0-123,0-4 0,0-1 1,89-21-1,-50 8-61,6 0-156,527-89 752,4 38-3661,-599 65 2382,-22 2 626,-16-1 296,8 3 98,-22-2-590,14 3 4476,-10 394 667,21-330-4654,3-1 1,19 101 0,-23-143-428,-16-21-135,-1-2 246,-17 4 39,0 1 1,0 1-1,1 2 0,0 2 1,-36 14-1,-26 6 22,-668 127 49,-11-58 77,660-85-110,96-10-54,25-4-171,24-3 44,-18 0 41,-1 0 1,0-1-1,-1 0 1,1 0-1,-1-2 1,0 1-1,-1-1 1,1-1-1,-2 0 1,1 0-1,13-16 1,-5 3-4979,-10 7 2146</inkml:trace>
   <inkml:trace contextRef="#ctx0" brushRef="#br0" timeOffset="10524.82">3729 1483 6787,'0'0'8938,"2"7"-8154,11 99 196,-4 0 0,-5 116 0,-4-145-1177,-1 42 82,4-40-6053,-3-63-6657</inkml:trace>
   <inkml:trace contextRef="#ctx0" brushRef="#br0" timeOffset="11831.68">0 1722 7940,'24'-8'384,"1064"-301"3687,-405 184-2398,-225 91-4066,-435 34 1645,-35 0 563,-33 1 493,29 1-170,1 0 0,0 1-1,1 1 1,-24 9 0,38-13-169,1 0 1,-1 0-1,0 0 1,1 0 0,-1 0-1,0 0 1,1 0-1,-1 0 1,0 0 0,1 0-1,-1 0 1,0 1-1,1-1 1,-1 0 0,0 0-1,0 0 1,1 1-1,-1-1 1,0 0 0,0 0-1,1 1 1,-1-1-1,0 0 1,0 0-1,0 1 1,1-1 0,-1 0-1,0 1 1,0-1-1,0 0 1,0 1 0,0-1-1,0 0 1,0 1-1,0-1 1,0 0 0,0 1-1,0-1 1,0 0-1,0 1 1,0-1-1,0 0 1,0 1 0,0-1-1,0 0 1,0 1-1,-1-1 1,1 0 0,0 1-1,0-1 1,0 0-1,-1 0 1,1 1 0,0-1-1,0 0 1,-1 0-1,1 1 1,0-1 0,0 0-1,-1 0 1,1 0-1,0 0 1,-1 1-1,1-1 1,0 0 0,-1 0-1,1 0 1,1 0 33,-1 1 1,1-1-1,0 1 1,0-1-1,0 0 1,-1 1-1,1 0 1,0-1 0,-1 1-1,1-1 1,-1 1-1,1 0 1,0-1-1,-1 1 1,1 0-1,-1 0 1,0 0-1,1 1 1,-5 77 2282,0 27-474,9-54-467,23 94 1,-16-98-847,-3 2 0,4 63 0,-12 41-275,6-143-254,-25-10 2,-3 4 27,0 0 0,0 1 0,0 1 0,-32 16-1,-8 3 2,-436 129 43,-13-42-16,334-84-11,-1-8 0,-271-3 0,434-17-26,-32-3 45,46 2-39,-1 0 0,1 0 0,-1 0 0,1 0 0,-1 0 0,0 0-1,1-1 1,-1 1 0,1 0 0,0 0 0,-1 0 0,1-1-1,-1 1 1,1 0 0,-1-1 0,1 1 0,0 0 0,-1-1 0,1 1-1,-1-1 1,1 1 0,0 0 0,0-1 0,-1 1 0,1-1-1,0 1 1,0-1 0,0 1 0,-1-1 0,1 1 0,0-1 0,0 1-1,0-1 1,0 1 0,0-1 0,0 1 0,0-1 0,0 0-1,0 1 1,0-1 0,0 1 0,0-1 0,1 1 0,-1-1 0,0 1-1,0-1 1,1 1 0,-1 0 0,0-1 0,0 1 0,1-1-1,-1 1 1,0-1 0,1 1 0,-1 0 0,1-1 0,-1 1 0,1 0-1,-1 0 1,0-1 0,1 1 0,-1 0 0,2-1 0,-2 1 3,1-1 0,0 0 0,-1 0 0,1 0 0,-1 0 0,1 0 0,-1 0 0,0 0 1,1 0-1,-1 0 0,0 0 0,0 0 0,1 0 0,-1 0 0,0 0 0,0 0 0,0 0 0,-1-1 1,1 1-5,0 0 0,0 0 0,0 1 0,0-1 0,0 0 0,0 0 0,0 0 0,0 1 0,0-1 0,1 0 0,-1 0 0,0 0 0,0 1 0,1-1 0,-1 0 0,0 1 0,1-1 1,-1 0-1,1 1 0,-1-1 0,1 0 0,-1 1 0,1-1 0,0 1 0,-1-1 0,1 1 0,-1-1 0,1 1 0,1-1 0,5-3 17,-4 4-334,-1-1 0,0 0 0,0 0 0,0 0-1,-1 0 1,1 0 0,0-1 0,0 1 0,-1 0 0,1-1 0,0 1-1,-1-1 1,1 0 0,-1 1 0,0-1 0,0 0 0,0 0 0,0 0-1,0 0 1,0 0 0,1-2 0,2-20-3872</inkml:trace>
-  <inkml:trace contextRef="#ctx0" brushRef="#br0" timeOffset="12161.85">203 1771 5827,'0'0'10693,"-17"104"-9381,17-26-736,0 7-127,9 2-193,8 0-128,0-7-128,-3-6-128,-1-2-192,-9-9-1921,-4-11-7620</inkml:trace>
+  <inkml:trace contextRef="#ctx0" brushRef="#br0" timeOffset="12161.84">203 1771 5827,'0'0'10693,"-17"104"-9381,17-26-736,0 7-127,9 2-193,8 0-128,0-7-128,-3-6-128,-1-2-192,-9-9-1921,-4-11-7620</inkml:trace>
 </inkml:ink>
 </file>
 
@@ -4523,7 +5336,7 @@
   <inkml:trace contextRef="#ctx0" brushRef="#br0" timeOffset="706.74">132 1183 4898,'0'0'6755,"-3"72"-10404</inkml:trace>
   <inkml:trace contextRef="#ctx0" brushRef="#br0" timeOffset="1538.32">29 1782 9252,'0'0'4973,"1"15"-4487,-10 185 1803,6-75-2817,7-195 349,2 0 1,4 0 0,3 1 0,25-79-1,-35 135 173,2 1-1,-1-1 1,2 1-1,6-12 0,-11 21 34,0 1-1,0 1 0,1-1 1,-1 0-1,0 0 1,0 0-1,1 1 0,-1-1 1,1 0-1,0 1 1,-1 0-1,1-1 0,0 1 1,0 0-1,0 0 1,0 0-1,0 0 0,0 0 1,0 0-1,0 1 1,1-1-1,-1 1 0,0-1 1,0 1-1,0 0 0,1 0 1,-1 0-1,0 0 1,0 0-1,0 1 0,1-1 1,1 1-1,-3 0-1,0-1 0,-1 1 0,1-1 0,0 0 0,-1 1 0,1 0 0,-1-1 0,1 1 0,-1-1 0,1 1 0,-1 0 0,1-1 0,-1 1 0,1 0 0,-1-1 0,0 1 0,0 0 0,1 0 0,-1-1 0,0 1 0,0 1 0,5 23 187,-1 1 1,-1 0-1,-2 0 0,0 1 1,-4 26-1,3 70-115,7-66-53,2 28-3738,-9-68-1871</inkml:trace>
   <inkml:trace contextRef="#ctx0" brushRef="#br0" timeOffset="1868.59">0 1997 9732,'0'0'3490,"132"-67"-3490,-59 38 0,-5 1-2881,-12 3-7124</inkml:trace>
-  <inkml:trace contextRef="#ctx0" brushRef="#br0" timeOffset="2215.68">359 1770 8900,'0'0'4285,"15"3"-3896,-3-2-379,0 1 147,1 0 1,-1 0-1,1 1 1,12 5-1,-21-6-109,-1-1-1,1 1 0,0 0 0,-1 0 0,1 0 0,-1 1 0,1-1 0,-1 1 0,0-1 1,0 1-1,0 0 0,-1 1 0,1-1 0,-1 0 0,1 1 0,-1-1 0,0 1 0,-1 0 1,3 6-1,-1 3-13,0 0 1,-1 0 0,-1 0-1,0 0 1,-1 0 0,0 0-1,-1 0 1,0 0 0,-6 24 0,6-36-42,1 0 1,0 0 0,0 0 0,-1 0 0,1 0 0,0 0 0,-1-1 0,1 1 0,-1 0 0,1 0 0,-1 0 0,1-1 0,-1 1 0,0 0 0,1-1 0,-1 1 0,0 0 0,1-1 0,-1 1 0,0-1 0,0 1 0,0-1-1,0 0 1,1 1 0,-1-1 0,0 0 0,0 0 0,0 1 0,0-1 0,0 0 0,0 0 0,0 0 0,0 0 0,0 0 0,1 0 0,-3-1 0,2 0-12,0 1 0,-1-1 1,1 0-1,0 0 0,0-1 1,0 1-1,0 0 0,0 0 0,0 0 1,0-1-1,1 1 0,-1 0 0,0-1 1,1 1-1,-1-1 0,1 1 1,-1-1-1,1 1 0,0-1 0,0 1 1,0-2-1,-1-11 20,0 0 1,1 1-1,1-1 1,0 1-1,1-1 1,1 1-1,0 0 1,1 0-1,0 0 1,1 0-1,9-18 0,-10 24 6,0 0 0,1 0 0,0 1 0,0-1 0,0 1 0,1 0 0,0 1 0,0-1 0,0 1 0,0 1 0,1-1 0,0 1 0,0 0 0,1 0 0,-1 1 0,1 0 0,-1 1 0,1-1 0,0 1 0,15-1 0,-23 3-297,15-1 106</inkml:trace>
+  <inkml:trace contextRef="#ctx0" brushRef="#br0" timeOffset="2215.67">359 1770 8900,'0'0'4285,"15"3"-3896,-3-2-379,0 1 147,1 0 1,-1 0-1,1 1 1,12 5-1,-21-6-109,-1-1-1,1 1 0,0 0 0,-1 0 0,1 0 0,-1 1 0,1-1 0,-1 1 0,0-1 1,0 1-1,0 0 0,-1 1 0,1-1 0,-1 0 0,1 1 0,-1-1 0,0 1 0,-1 0 1,3 6-1,-1 3-13,0 0 1,-1 0 0,-1 0-1,0 0 1,-1 0 0,0 0-1,-1 0 1,0 0 0,-6 24 0,6-36-42,1 0 1,0 0 0,0 0 0,-1 0 0,1 0 0,0 0 0,-1-1 0,1 1 0,-1 0 0,1 0 0,-1 0 0,1-1 0,-1 1 0,0 0 0,1-1 0,-1 1 0,0 0 0,1-1 0,-1 1 0,0-1 0,0 1 0,0-1-1,0 0 1,1 1 0,-1-1 0,0 0 0,0 0 0,0 1 0,0-1 0,0 0 0,0 0 0,0 0 0,0 0 0,0 0 0,1 0 0,-3-1 0,2 0-12,0 1 0,-1-1 1,1 0-1,0 0 0,0-1 1,0 1-1,0 0 0,0 0 0,0 0 1,0-1-1,1 1 0,-1 0 0,0-1 1,1 1-1,-1-1 0,1 1 1,-1-1-1,1 1 0,0-1 0,0 1 1,0-2-1,-1-11 20,0 0 1,1 1-1,1-1 1,0 1-1,1-1 1,1 1-1,0 0 1,1 0-1,0 0 1,1 0-1,9-18 0,-10 24 6,0 0 0,1 0 0,0 1 0,0-1 0,0 1 0,1 0 0,0 1 0,0-1 0,0 1 0,0 1 0,1-1 0,0 1 0,0 0 0,1 0 0,-1 1 0,1 0 0,-1 1 0,1-1 0,0 1 0,15-1 0,-23 3-297,15-1 106</inkml:trace>
   <inkml:trace contextRef="#ctx0" brushRef="#br0" timeOffset="2593.21">653 1795 10149,'0'0'5618,"19"-1"-5431,58 4-86,-74-3-84,0 1-1,-1 0 1,1-1-1,-1 1 1,1 0-1,-1 0 1,1 1-1,-1-1 1,0 1-1,1-1 1,-1 1-1,0-1 0,0 1 1,0 0-1,0 0 1,-1 0-1,1 1 1,0-1-1,-1 0 1,0 0-1,1 1 1,-1-1-1,0 1 1,0-1-1,0 1 1,0 4-1,1 4 43,0-1-1,-1 1 1,-1 0 0,-1 18-1,1-22-33,0-6-23,0 0 1,1 0-1,-1 0 0,0 0 0,0 1 0,-1-1 0,1 0 0,0 0 0,0 0 0,0 0 1,-1 0-1,1 0 0,-1 0 0,1 0 0,-1 0 0,1 0 0,-1 0 0,1 0 0,-1 0 0,0 0 1,0 0-1,1 0 0,-1 0 0,0-1 0,0 1 0,0 0 0,0-1 0,0 1 0,0-1 1,0 1-1,0-1 0,0 1 0,0-1 0,0 0 0,0 1 0,0-1 0,-3 0 0,4 0-4,-1-1-1,1 1 0,-1-1 1,1 1-1,-1-1 0,1 1 1,-1-1-1,1 1 0,-1-1 1,1 1-1,0-1 0,-1 0 1,1 1-1,0-1 0,0 0 0,-1 1 1,1-1-1,0 0 0,0 0 1,0 1-1,0-1 0,0 0 1,0 1-1,0-1 0,0-1 1,1-28-45,-1 22 41,0 1-15,1 0 0,-1-1 0,2 1 0,-1-1 0,1 1 0,0 0 0,1 0 0,-1 0 0,1 0 0,1 1 0,-1-1 0,1 1 0,1 0 0,-1 0 0,1 0 0,0 0 0,0 1 0,0 0 0,1 0 0,0 1 0,9-7 0,-8 7-792,-1 1 0,1 0 0,0 0 0,0 1 0,0 0-1,0 0 1,0 0 0,12 0 0,4 1-5174</inkml:trace>
   <inkml:trace contextRef="#ctx0" brushRef="#br0" timeOffset="3191.28">1095 1697 8324,'0'0'7315,"-19"7"-7000,-58 26 5,72-31-285,1 1-1,0 0 1,0 0 0,0 0 0,0 0-1,0 1 1,1-1 0,0 1-1,-1 0 1,1 0 0,1 0-1,-1 1 1,0-1 0,1 1-1,0-1 1,0 1 0,1 0-1,-2 7 1,1-1 34,0 0 0,1 0 0,0 0 0,1 0 0,1 0 0,1 12 0,-1-21-96,-1 0 1,1 0-1,0 1 0,0-1 1,0 0-1,0-1 0,1 1 1,-1 0-1,0 0 0,1 0 1,-1-1-1,1 1 0,0-1 0,0 1 1,-1-1-1,1 0 0,0 0 1,0 1-1,0-1 0,0 0 1,0-1-1,1 1 0,-1 0 1,0-1-1,0 1 0,0-1 1,1 0-1,-1 0 0,0 0 1,0 0-1,4 0 0,-2 0-70,1 0-1,-1 0 1,1 0 0,-1-1-1,1 0 1,-1 0 0,1 0-1,-1 0 1,0-1-1,0 0 1,0 1 0,0-2-1,0 1 1,0 0 0,4-4-1,-1-4-107,-1 0-1,0-1 1,0 0 0,-2 0-1,1 0 1,-1 0 0,-1 0-1,0-1 1,-1 0-1,0 0 1,1-23 0,2-7 732,-4 46-417,0-1-1,0 0 1,0 1-1,0-1 0,0 0 1,1 0-1,-1 0 1,1 0-1,0 0 1,0-1-1,0 1 0,0 0 1,0-1-1,0 0 1,1 1-1,4 2 1,-2-1-227,-1 0 1,1 0 0,0 0 0,0-1-1,1 0 1,-1 0 0,0 0 0,1-1-1,0 0 1,6 2 0,-10-4-131,0 0 1,-1 0-1,1 0 0,0 0 1,0 0-1,-1 0 0,1-1 1,0 1-1,-1-1 0,1 1 1,0-1-1,-1 1 0,1-1 1,-1 0-1,1 0 0,-1 0 1,1 0-1,-1 0 0,0 0 1,1 0-1,-1 0 1,0 0-1,0-1 0,1-1 1,19-40-217,-12 20 1377,-9 23-872,0 0-1,0-1 0,0 1 1,1 0-1,-1 0 1,0-1-1,0 1 0,1 0 1,-1 0-1,0-1 0,0 1 1,1 0-1,-1 0 1,0 0-1,1-1 0,-1 1 1,0 0-1,1 0 0,-1 0 1,0 0-1,1 0 1,-1 0-1,0 0 0,1 0 1,-1 0-1,0 0 0,1 0 1,-1 0-1,0 0 1,1 0-1,-1 0 0,1 0 1,-1 0-1,0 0 0,1 0 1,-1 1-1,0-1 1,0 0-1,1 0 0,-1 0 1,0 1-1,1-1 0,-1 0 1,0 0-1,0 1 0,1-1 1,-1 0-1,0 1 1,16 17 684,-12-12-577,-2-5-124,1 1 1,-1 0-1,1 0 1,-1-1 0,1 1-1,0-1 1,0 0-1,-1 0 1,1 0-1,0 0 1,0-1-1,0 1 1,0-1-1,0 0 1,0 1-1,0-1 1,0-1-1,0 1 1,0 0-1,0-1 1,0 1-1,0-1 1,0 0-1,0 0 1,0 0-1,-1-1 1,1 1-1,0-1 1,-1 1-1,1-1 1,-1 0-1,0 0 1,1 0-1,-1 0 1,0 0-1,0-1 1,0 1-1,-1 0 1,1-1-1,2-5 1,3-7 135,0 0 1,-2-1 0,1 0-1,-2 0 1,0-1-1,2-27 1863,-6 72-1330,0 25-462,17 355 1494,-7-338-1558,-3 1 0,-4 0 0,-5 90 0,0-153-194,1 0-1,-1-1 0,0 1 1,-1-1-1,0 1 0,0-1 1,0 0-1,-1 0 1,0 0-1,-7 9 0,9-14 25,1 0 0,-1 0 0,0 0-1,0 0 1,1 0 0,-1-1 0,0 1-1,-1-1 1,1 1 0,0-1 0,0 0-1,-1 0 1,1 0 0,0 0 0,-1 0-1,1 0 1,-1-1 0,1 1 0,-1-1 0,1 0-1,-1 0 1,1 0 0,-1 0 0,0 0-1,1 0 1,-1-1 0,1 1 0,-1-1-1,1 0 1,-1 0 0,1 0 0,0 0-1,0 0 1,-1 0 0,-2-3 0,0 0-2,1 0 1,0-1-1,0 0 1,0 0-1,1 0 1,0 0-1,-1-1 1,2 1-1,-1-1 0,1 0 1,0 0-1,0 0 1,0 0-1,1 0 1,0 0-1,0-12 1,-1-1 21,2 1 1,0-1-1,0 0 0,6-28 1,2 16-498,1 1 0,22-48-1,-12 30-2233,6-17-3696</inkml:trace>
   <inkml:trace contextRef="#ctx0" brushRef="#br0" timeOffset="3661.82">1676 1469 8644,'0'0'3858,"2"-15"-2812,0-4-789,3-42 2164,-5 73-1268,-2 39-814,-11 58 0,-3 47 44,12-16-1797,7-140 1273,-1 0-1,1-1 0,0 1 0,-1-1 0,1 1 0,-1-1 0,1 0 0,-1 0 0,4-2 0,10-4 412,-1 0-1265,0 0 0,26-18 0,-38 23 794,1-1 0,0-1-1,-1 1 1,1 0-1,-1-1 1,0 0 0,0 0-1,-1 0 1,1 0-1,-1 0 1,0 0-1,0-1 1,0 1 0,2-8-1,3-47 4103,-7 69-2333,0 118 979,0-43-4176,0-76-2175</inkml:trace>
@@ -4559,7 +5372,7 @@
   <inkml:trace contextRef="#ctx0" brushRef="#br0" timeOffset="13589.15">3951 1499 5827,'0'0'5922,"0"9"-7298,0-3-2466</inkml:trace>
   <inkml:trace contextRef="#ctx0" brushRef="#br0" timeOffset="14501.79">4018 218 4418,'0'0'4226,"-2"8"-436,-9 38-3082,4-26-479,2-3-117,-1 0-1,-1 0 0,0 0 0,-1-1 0,-15 22 0,22-68 146,4 17-256,0 1 1,0-1-1,1 1 1,1 0-1,0 0 1,1 0-1,0 1 1,1 0-1,0 0 1,1 1-1,0 0 1,0 0-1,20-16 1,-25 24 5,-1 0 0,1 1 0,0-1 0,0 1 1,0 0-1,0 0 0,0 0 0,0 0 0,0 0 0,0 1 0,1-1 1,-1 1-1,0 0 0,0 0 0,0 0 0,1 0 0,-1 1 0,0-1 0,0 1 1,0 0-1,0 0 0,0 0 0,0 0 0,4 3 0,0 0-3,0 0 0,-1 0 0,1 1 0,-1 0 0,-1 0 0,1 1 0,-1 0-1,9 10 1,-8-6-297,0-1 0,-1 1 0,7 18 1,1 14-3510,-5-4-2104</inkml:trace>
   <inkml:trace contextRef="#ctx0" brushRef="#br0" timeOffset="16699.97">5288 1 8484,'0'0'2871,"-10"6"-2429,0 0-367,-82 54 2398,83-54-2324,0 1 0,1 0 1,0 0-1,0 1 0,0 0 0,1 1 0,1-1 0,-10 15 0,15-20-170,0-1 1,0 1-1,0-1 0,0 1 0,0 0 0,1-1 1,-1 1-1,1 0 0,-1 0 0,1 0 1,1 5-1,-1-7-7,0 0 1,1 0-1,-1 0 1,1 0-1,-1 0 0,1-1 1,0 1-1,-1 0 1,1 0-1,0 0 1,0-1-1,-1 1 1,1 0-1,0-1 0,0 1 1,0-1-1,0 1 1,0-1-1,0 0 1,0 1-1,0-1 1,0 0-1,0 1 0,0-1 1,0 0-1,0 0 1,0 0-1,0 0 1,0 0-1,0 0 1,2 0-1,2-1-300,37 5 756,-24 4-1733,-8 9-3573,-8-9 599</inkml:trace>
-  <inkml:trace contextRef="#ctx0" brushRef="#br0" timeOffset="17045.1">5207 177 4962,'0'0'4738,"52"-3"-4706,-37 3-32,0 0-960,-2 0-1313</inkml:trace>
+  <inkml:trace contextRef="#ctx0" brushRef="#br0" timeOffset="17045.09">5207 177 4962,'0'0'4738,"52"-3"-4706,-37 3-32,0 0-960,-2 0-1313</inkml:trace>
   <inkml:trace contextRef="#ctx0" brushRef="#br0" timeOffset="17405.64">5432 205 1008,'0'0'12342,"83"71"-11958,-71-56-256,-3 0-128,2-2-160,-2-1-480,4-2-673,4 0-319,0-5-417,5 2-641</inkml:trace>
   <inkml:trace contextRef="#ctx0" brushRef="#br0" timeOffset="17406.64">5714 421 2945,'0'0'9477,"48"90"-9381,-35-76-96,2-3-64,0-1-769,-2 2-1216,-2-2-736,2 2-3794</inkml:trace>
   <inkml:trace contextRef="#ctx0" brushRef="#br0" timeOffset="17407.64">5918 668 3586,'0'0'11749,"75"50"-11749,-61-41 0,-2 3-800,-3 3-2274,-2 1-1600</inkml:trace>
@@ -4568,7 +5381,7 @@
   <inkml:trace contextRef="#ctx0" brushRef="#br0" timeOffset="18239.76">6379 1255 9028,'0'0'6595,"5"17"-5362,11 42-495,-3 0 0,6 74 0,55 432-647,-71-548 1208,6 41-7944,-9-53 3843,-13-40-3318,-16-69 5299,-24-168 0,37 128 5001,5-287 0,11 425-3931,0 0-1,1 0 1,-1 1 0,1-1 0,0 0 0,0 1 0,1-1 0,0 1 0,0-1 0,4-7 0,-4 11-159,0-1-1,0 1 1,1 0 0,-1 0 0,1 0 0,-1 0 0,1 1 0,0-1 0,-1 1-1,1 0 1,0-1 0,0 1 0,0 0 0,0 1 0,0-1 0,0 0-1,0 1 1,0 0 0,5 0 0,11-2 98,-3 0 29,0 1 0,0 1 0,0 0 0,30 5 0,-43-4-186,0-1 1,1 1-1,-1 0 0,0 1 1,0-1-1,1 0 1,-1 1-1,0 0 0,-1 0 1,1 0-1,0 0 0,0 0 1,-1 0-1,1 1 0,-1-1 1,0 1-1,0 0 0,0 0 1,0 0-1,0 0 1,-1 0-1,1 0 0,-1 0 1,0 0-1,0 1 0,0-1 1,0 0-1,0 5 0,0 14 27,0 0 0,-1 1 0,-2-1 0,0 1 1,-1-1-1,-1 0 0,-2 0 0,0-1 0,-1 1 0,-1-1 0,-1-1 0,-20 35 0,18-36-1518,-1-1 1,-1 0 0,-1-1 0,-21 21 0,22-26-9111</inkml:trace>
   <inkml:trace contextRef="#ctx0" brushRef="#br0" timeOffset="18757.99">6720 1445 8324,'0'0'7609,"15"2"-7220,47 8-159,-58-9-189,0 1 0,0-1 0,-1 1 1,1 0-1,0 0 0,-1 0 1,1 1-1,-1-1 0,0 1 1,0 0-1,0 0 0,0 0 0,0 0 1,-1 0-1,1 1 0,-1-1 1,0 1-1,0 0 0,0-1 1,0 1-1,-1 0 0,0 0 1,0 0-1,0 0 0,1 6 0,-1-1-5,0 0 0,0 0-1,-1 1 1,0-1-1,-1 0 1,0 0 0,-1 1-1,1-1 1,-6 12 0,2-9-38,0 0 0,-2-1 1,1 0-1,-15 17 1,16-22-77,18-38-946,-1 16 836,1-1 0,0 2 0,1 0 0,1 1 1,0 0-1,1 1 0,0 1 0,1 0 0,32-16 1,-48 28 224,0-1 0,-1 1 0,1-1 0,0 1 0,0 0 0,-1 0 0,1-1 0,0 1 0,0 0 0,0 0 0,-1 0 0,1-1 0,0 1 0,0 0 0,0 0 0,0 1 0,-1-1 0,1 0 0,0 0 0,0 0 0,0 0 0,-1 1 1,1-1-1,0 0 0,0 1 0,-1-1 0,1 1 0,0-1 0,-1 0 0,1 1 0,0 0 0,-1-1 0,1 1 0,-1-1 0,1 1 0,-1 0 0,1-1 0,-1 1 0,1 0 0,-1 0 0,0-1 0,1 1 0,-1 0 0,0 0 1,0 0-1,0-1 0,1 1 0,-1 0 0,0 0 0,0 0 0,0-1 0,0 1 0,0 0 0,-1 0 0,1 1 0,-10 68 514,5-35-519,5-15-1862</inkml:trace>
   <inkml:trace contextRef="#ctx0" brushRef="#br0" timeOffset="18758.99">7023 1259 8132,'0'0'6979,"37"35"-12358</inkml:trace>
-  <inkml:trace contextRef="#ctx0" brushRef="#br0" timeOffset="19133.69">7226 1402 1665,'0'0'12678,"-12"17"-11819,-38 56-294,46-68-477,1 0 0,-1 1 0,1-1 0,1 1 0,-1 0 0,1 0 0,0 0 1,0 0-1,1 0 0,0 1 0,0-1 0,0 0 0,1 1 0,0-1 0,0 1 0,1-1 0,1 10 0,-1-15-85,0 0-1,-1 0 1,1 1 0,0-1-1,0 0 1,0 0 0,0 0 0,0-1-1,0 1 1,0 0 0,0 0-1,0 0 1,0-1 0,0 1 0,1 0-1,-1-1 1,0 1 0,0-1-1,1 0 1,-1 1 0,0-1 0,1 0-1,-1 0 1,0 0 0,1 0-1,-1 0 1,0 0 0,3 0 0,1-1 2,0 1 1,-1-1-1,1 0 1,-1 0-1,1 0 1,-1 0-1,8-5 1,-5 2-11,-1-1 0,1 0 1,-2 0-1,1-1 0,0 0 0,-1 0 1,0 0-1,-1-1 0,1 1 1,-1-1-1,-1 0 0,1 0 1,-1-1-1,4-13 0,-4 11 9,0-1 0,-1 1 0,0-1 0,-1 0 0,0 1 0,-1-1 0,0 0 0,0 0 0,-2 0 0,-2-16 0,3 25-5,1 0 0,-1-1 0,0 1 0,0 0 0,1 0 0,-1-1 0,-1 1 0,1 0 0,0 0 0,-1 0 0,1 0 0,-1 0 0,1 1 0,-1-1 0,0 0 0,0 1 1,0-1-1,1 1 0,-2 0 0,1-1 0,0 1 0,0 0 0,0 0 0,0 1 0,-1-1 0,1 0 0,0 1 0,-1-1 0,1 1 0,-1 0 0,1 0 0,-4 0 0,0 1-453,0 0-1,0 0 1,0 1-1,0 0 1,0 0-1,1 0 1,-1 1 0,1-1-1,-1 1 1,1 1-1,-8 6 1,-6 6-4146</inkml:trace>
+  <inkml:trace contextRef="#ctx0" brushRef="#br0" timeOffset="19133.68">7226 1402 1665,'0'0'12678,"-12"17"-11819,-38 56-294,46-68-477,1 0 0,-1 1 0,1-1 0,1 1 0,-1 0 0,1 0 0,0 0 1,0 0-1,1 0 0,0 1 0,0-1 0,0 0 0,1 1 0,0-1 0,0 1 0,1-1 0,1 10 0,-1-15-85,0 0-1,-1 0 1,1 1 0,0-1-1,0 0 1,0 0 0,0 0 0,0-1-1,0 1 1,0 0 0,0 0-1,0 0 1,0-1 0,0 1 0,1 0-1,-1-1 1,0 1 0,0-1-1,1 0 1,-1 1 0,0-1 0,1 0-1,-1 0 1,0 0 0,1 0-1,-1 0 1,0 0 0,3 0 0,1-1 2,0 1 1,-1-1-1,1 0 1,-1 0-1,1 0 1,-1 0-1,8-5 1,-5 2-11,-1-1 0,1 0 1,-2 0-1,1-1 0,0 0 0,-1 0 1,0 0-1,-1-1 0,1 1 1,-1-1-1,-1 0 0,1 0 1,-1-1-1,4-13 0,-4 11 9,0-1 0,-1 1 0,0-1 0,-1 0 0,0 1 0,-1-1 0,0 0 0,0 0 0,-2 0 0,-2-16 0,3 25-5,1 0 0,-1-1 0,0 1 0,0 0 0,1 0 0,-1-1 0,-1 1 0,1 0 0,0 0 0,-1 0 0,1 0 0,-1 0 0,1 1 0,-1-1 0,0 0 0,0 1 1,0-1-1,1 1 0,-2 0 0,1-1 0,0 1 0,0 0 0,0 0 0,0 1 0,-1-1 0,1 0 0,0 1 0,-1-1 0,1 1 0,-1 0 0,1 0 0,-4 0 0,0 1-453,0 0-1,0 0 1,0 1-1,0 0 1,0 0-1,1 0 1,-1 1 0,1-1-1,-1 1 1,1 1-1,-8 6 1,-6 6-4146</inkml:trace>
   <inkml:trace contextRef="#ctx0" brushRef="#br0" timeOffset="19479.64">7362 1334 11749,'0'-1'188,"1"1"1,-1 0-1,1-1 0,-1 1 0,1-1 0,0 1 0,-1 0 0,1-1 0,-1 1 0,1 0 0,0-1 0,-1 1 0,1 0 0,0 0 0,-1 0 0,1 0 0,0 0 0,0 0 1,-1 0-1,1 0 0,0 0 0,-1 0 0,1 0 0,1 0 0,22 10 942,17 18-1246,-40-27 280,7 5-150,0 0-1,0 1 0,-1 0 0,-1 1 0,1-1 1,-1 1-1,0 0 0,-1 1 0,0-1 0,0 1 1,-1 0-1,0 1 0,0-1 0,-1 1 0,-1-1 1,1 1-1,-2 0 0,2 18 0,-3-25-56,-1 0 0,1-1 0,-1 1 0,0-1 0,0 0 0,0 1 0,0-1 0,0 0 0,-1 1 0,1-1 0,-1 0 0,1 0 0,-1 0 0,0 0 0,0 0 0,0-1-1,0 1 1,-3 2 0,3-3-136,1 0 0,-1 0-1,0 0 1,1 0-1,-1 0 1,0 0-1,0 0 1,0-1-1,1 1 1,-1-1 0,0 1-1,0-1 1,0 0-1,0 1 1,0-1-1,0 0 1,0-1-1,0 1 1,0 0 0,0 0-1,0-1 1,0 1-1,0-1 1,-3-1-1,4 0 34,0 1-1,-1-1 0,1 0 1,1 0-1,-1 0 0,0 1 1,0-1-1,1 0 0,-1 0 1,1 0-1,0 0 0,-1 0 0,1 0 1,0 0-1,0 0 0,0 0 1,1-2-1,3-37-73,-1 33 304,0-1-1,0 1 0,1 0 1,0 0-1,1 1 0,-1-1 1,1 1-1,1 0 0,-1 0 1,1 1-1,1-1 0,7-5 1,0 0 350,0 2 0,0 0 0,1 1 0,0 0 0,20-8-1,-34 17-349,-1-1 0,1 1 0,0-1 0,-1 1 0,1-1 0,0 1 0,0 0 0,0-1-1,0 1 1,-1 0 0,1 0 0,0-1 0,0 1 0,0 0 0,0 0 0,0 0 0,-1 0-1,1 0 1,0 0 0,0 1 0,0-1 0,0 0 0,0 0 0,-1 0 0,1 1-1,0-1 1,0 1 0,0-1 0,-1 0 0,1 1 0,0-1 0,-1 1 0,1 0 0,0-1-1,-1 1 1,1-1 0,0 1 0,-1 0 0,1 0 0,0 1 0,0 37 1420,-2-19-1368,1 65-27,0-49-3403</inkml:trace>
   <inkml:trace contextRef="#ctx0" brushRef="#br0" timeOffset="20030.02">7790 1011 8964,'0'0'1510,"14"-15"-3271,44-45 161,-34 39 9847,-16 28-7018,-3 5-947,0 0 0,-1 1 0,0-1 1,-1 1-1,0 0 0,1 24 0,-2 87-206,-3-79 167,-15 148 66,6-100-271,9-92-73,1 1 0,0-1-1,-1 0 1,1 0 0,0 0 0,0 1-1,0-1 1,0 0 0,0 0 0,0 0-1,1 0 1,-1 1 0,0-1 0,1 0-1,-1 0 1,0 0 0,1 0 0,0 0-1,-1 0 1,2 2 0,-1-3 12,0 0 0,0 1-1,-1-1 1,1 0 0,0-1 0,0 1 0,0 0 0,-1 0-1,1 0 1,0 0 0,0-1 0,-1 1 0,1 0 0,0-1-1,0 1 1,-1 0 0,1-1 0,0 1 0,-1-1 0,1 1-1,-1-1 1,2-1 0,43-49-555,-37 40 503,16-20-255,-1-2 1,-1 0-1,27-57 1,-50 96 499,0 1 0,1-1 0,-1 0 0,1 0 0,1 1 0,0 7 0,1 3 59,-2-14-242,0 0 0,0 0 1,1 0-1,-1 0 0,1 0 0,0 0 0,0 0 0,0 0 0,0 0 0,0 0 0,1 0 0,-1-1 1,1 1-1,0-1 0,0 1 0,0-1 0,0 1 0,0-1 0,0 0 0,1 0 0,-1 0 0,1-1 1,-1 1-1,1 0 0,0-1 0,0 0 0,-1 1 0,1-1 0,0 0 0,0-1 0,0 1 0,0-1 1,0 1-1,1-1 0,-1 0 0,0 0 0,0 0 0,0 0 0,0-1 0,0 1 0,0-1 0,0 0 1,0 0-1,0 0 0,0 0 0,0 0 0,-1-1 0,1 1 0,0-1 0,-1 0 0,1 0 0,-1 0 0,0 0 1,4-4-1,7-11 1,-1-1-1,14-28 1,-17 28 19,1 1 0,23-31 0,-33 48-6,0 0 1,0 1-1,0-1 1,0 0 0,0 0-1,0 0 1,0 0-1,0 0 1,0 0 0,0 0-1,0 1 1,0-1-1,0 0 1,0 0 0,0 0-1,0 0 1,0 0-1,0 0 1,0 0 0,0 1-1,0-1 1,0 0-1,0 0 1,0 0 0,0 0-1,0 0 1,0 0-1,0 0 1,0 0 0,1 0-1,-1 1 1,0-1-1,0 0 1,0 0 0,0 0-1,0 0 1,0 0-1,0 0 1,0 0 0,1 0-1,-1 0 1,0 0-1,0 0 1,0 0 0,0 0-1,0 0 1,0 0 0,0 0-1,1 0 1,-1 0-1,0 0 1,0 0 0,0 0-1,0 0 1,0 0-1,0 0 1,0 0 0,1 0-1,-1 0 1,-1 24 253,0 0 1,-2 0 0,0 0 0,-2 0-1,0-1 1,-15 37 0,3-3 120,-38 201 616,40-182-954,13-63-40,0-1 1,-1 0-1,-1 0 1,0-1-1,-10 22 1,12-30-56,-1 1 1,1-1-1,-1 0 1,1 0-1,-1 0 0,0 0 1,0 0-1,-1 0 1,1-1-1,0 0 0,-1 0 1,0 0-1,1 0 1,-1 0-1,0-1 0,0 1 1,0-1-1,0 0 1,0 0-1,0-1 1,-4 1-1,-47-2-2643,-7-15-3265</inkml:trace>
   <inkml:trace contextRef="#ctx0" brushRef="#br0" timeOffset="20361.09">7549 1062 7459,'0'0'6275,"104"-20"-6147,-38 14-128,1-4-1152,0-4-3234</inkml:trace>

</xml_diff>

<commit_message>
day 3 examples with case-study
</commit_message>
<xml_diff>
--- a/Notes.docx
+++ b/Notes.docx
@@ -3537,6 +3537,1464 @@
       </w:r>
     </w:p>
     <w:p/>
+    <w:p>
+      <w:r>
+        <w:rPr>
+          <w:highlight w:val="yellow"/>
+        </w:rPr>
+        <w:lastRenderedPageBreak/>
+        <w:t>Day Agenda</w:t>
+      </w:r>
+    </w:p>
+    <w:p>
+      <w:r>
+        <w:t>Comparable &amp; Comparator</w:t>
+      </w:r>
+    </w:p>
+    <w:p>
+      <w:r>
+        <w:t xml:space="preserve">Spring </w:t>
+      </w:r>
+      <w:r>
+        <w:t>Framework</w:t>
+      </w:r>
+    </w:p>
+    <w:p/>
+    <w:p>
+      <w:r>
+        <w:rPr>
+          <w:highlight w:val="yellow"/>
+        </w:rPr>
+        <w:t>TreeSet:</w:t>
+      </w:r>
+      <w:r>
+        <w:t xml:space="preserve"> It is used to store elements in sorted order</w:t>
+      </w:r>
+    </w:p>
+    <w:p>
+      <w:r>
+        <w:rPr>
+          <w:highlight w:val="yellow"/>
+        </w:rPr>
+        <w:t>Note:</w:t>
+      </w:r>
+      <w:r>
+        <w:t xml:space="preserve"> Complex objects can’t be sorted unless it implements Comparable</w:t>
+      </w:r>
+      <w:r>
+        <w:t xml:space="preserve"> &amp; Comparator</w:t>
+      </w:r>
+    </w:p>
+    <w:p>
+      <w:r>
+        <w:rPr>
+          <w:highlight w:val="yellow"/>
+        </w:rPr>
+        <w:t>Note:</w:t>
+      </w:r>
+      <w:r>
+        <w:t xml:space="preserve"> Simple types can be sorted automatically </w:t>
+      </w:r>
+    </w:p>
+    <w:p>
+      <w:r>
+        <w:t>Hello, Test, Demo, Apple, Grapes – String</w:t>
+      </w:r>
+    </w:p>
+    <w:p>
+      <w:r>
+        <w:t xml:space="preserve">15, 7, 3, 8, 9, 12 </w:t>
+      </w:r>
+      <w:r>
+        <w:t>–</w:t>
+      </w:r>
+      <w:r>
+        <w:t xml:space="preserve"> Integer</w:t>
+      </w:r>
+    </w:p>
+    <w:p>
+      <w:r>
+        <w:t>String, Integer and other classes implements Comparable</w:t>
+      </w:r>
+      <w:r>
+        <w:t>.</w:t>
+      </w:r>
+    </w:p>
+    <w:p/>
+    <w:p>
+      <w:r>
+        <w:rPr>
+          <w:highlight w:val="yellow"/>
+        </w:rPr>
+        <w:t>Implementing Comparator</w:t>
+      </w:r>
+    </w:p>
+    <w:p>
+      <w:r>
+        <w:t>Comparator&lt;String&gt; comparator = new Comparator&lt;String</w:t>
+      </w:r>
+      <w:proofErr w:type="gramStart"/>
+      <w:r>
+        <w:t>&gt;(</w:t>
+      </w:r>
+      <w:proofErr w:type="gramEnd"/>
+      <w:r>
+        <w:t xml:space="preserve">) { </w:t>
+      </w:r>
+      <w:r>
+        <w:br/>
+        <w:t xml:space="preserve">       public int compare(String s1, Strings s2) { return s1.compareTo(s2)}</w:t>
+      </w:r>
+      <w:r>
+        <w:br/>
+        <w:t>};</w:t>
+      </w:r>
+    </w:p>
+    <w:p>
+      <w:r>
+        <w:rPr>
+          <w:highlight w:val="yellow"/>
+        </w:rPr>
+        <w:t>Implementing with Lambda expression</w:t>
+      </w:r>
+    </w:p>
+    <w:p>
+      <w:r>
+        <w:t xml:space="preserve">Comparator&lt;String&gt; comparator2 = (a, b) -&gt; </w:t>
+      </w:r>
+      <w:proofErr w:type="gramStart"/>
+      <w:r>
+        <w:t>b.compareTo</w:t>
+      </w:r>
+      <w:proofErr w:type="gramEnd"/>
+      <w:r>
+        <w:t>(a) // return b.compareTo(a) // -ve goes towards right side</w:t>
+      </w:r>
+    </w:p>
+    <w:p>
+      <w:r>
+        <w:rPr>
+          <w:highlight w:val="yellow"/>
+        </w:rPr>
+        <w:t>Pass the comparator to the TreeSet</w:t>
+      </w:r>
+    </w:p>
+    <w:p>
+      <w:r>
+        <w:t xml:space="preserve">Set&lt;String&gt; string1 = new </w:t>
+      </w:r>
+      <w:proofErr w:type="gramStart"/>
+      <w:r>
+        <w:t>TreeSet(</w:t>
+      </w:r>
+      <w:proofErr w:type="gramEnd"/>
+      <w:r>
+        <w:t>) // uses Comparable of String</w:t>
+      </w:r>
+      <w:r>
+        <w:br/>
+        <w:t>Set&lt;String&gt; string2 = new TreeSet(comparator2) // uses Comparator</w:t>
+      </w:r>
+    </w:p>
+    <w:p>
+      <w:r>
+        <w:rPr>
+          <w:highlight w:val="yellow"/>
+        </w:rPr>
+        <w:t>Note:</w:t>
+      </w:r>
+      <w:r>
+        <w:t xml:space="preserve"> You can directly pass the lambda expression as below</w:t>
+      </w:r>
+    </w:p>
+    <w:p>
+      <w:r>
+        <w:t xml:space="preserve">Set&lt;String&gt; string3 = new </w:t>
+      </w:r>
+      <w:proofErr w:type="gramStart"/>
+      <w:r>
+        <w:t>TreeSet( (</w:t>
+      </w:r>
+      <w:proofErr w:type="gramEnd"/>
+      <w:r>
+        <w:t>a, b) -&gt; b.compareTo(a) );</w:t>
+      </w:r>
+    </w:p>
+    <w:p>
+      <w:r>
+        <w:rPr>
+          <w:highlight w:val="yellow"/>
+        </w:rPr>
+        <w:t>Comparable vs Comparator</w:t>
+      </w:r>
+    </w:p>
+    <w:tbl>
+      <w:tblPr>
+        <w:tblStyle w:val="TableGrid"/>
+        <w:tblW w:w="0" w:type="auto"/>
+        <w:tblLook w:val="04A0" w:firstRow="1" w:lastRow="0" w:firstColumn="1" w:lastColumn="0" w:noHBand="0" w:noVBand="1"/>
+      </w:tblPr>
+      <w:tblGrid>
+        <w:gridCol w:w="4675"/>
+        <w:gridCol w:w="4675"/>
+      </w:tblGrid>
+      <w:tr>
+        <w:tc>
+          <w:tcPr>
+            <w:tcW w:w="4675" w:type="dxa"/>
+          </w:tcPr>
+          <w:p>
+            <w:pPr>
+              <w:rPr>
+                <w:highlight w:val="yellow"/>
+              </w:rPr>
+            </w:pPr>
+            <w:r>
+              <w:rPr>
+                <w:highlight w:val="yellow"/>
+              </w:rPr>
+              <w:t>Comparable</w:t>
+            </w:r>
+          </w:p>
+        </w:tc>
+        <w:tc>
+          <w:tcPr>
+            <w:tcW w:w="4675" w:type="dxa"/>
+          </w:tcPr>
+          <w:p>
+            <w:r>
+              <w:rPr>
+                <w:highlight w:val="yellow"/>
+              </w:rPr>
+              <w:t>Comparator</w:t>
+            </w:r>
+          </w:p>
+        </w:tc>
+      </w:tr>
+      <w:tr>
+        <w:tc>
+          <w:tcPr>
+            <w:tcW w:w="4675" w:type="dxa"/>
+          </w:tcPr>
+          <w:p>
+            <w:r>
+              <w:t>It is implemented in the same class that needs to be sorted</w:t>
+            </w:r>
+          </w:p>
+          <w:p>
+            <w:r>
+              <w:t>Ex: class Employee implements Comparable&lt;Employee&gt;</w:t>
+            </w:r>
+            <w:r>
+              <w:br/>
+              <w:t>Ex: class String implements Comparable&lt;String&gt;</w:t>
+            </w:r>
+          </w:p>
+        </w:tc>
+        <w:tc>
+          <w:tcPr>
+            <w:tcW w:w="4675" w:type="dxa"/>
+          </w:tcPr>
+          <w:p>
+            <w:r>
+              <w:t>It is implemented in a separate class</w:t>
+            </w:r>
+          </w:p>
+        </w:tc>
+      </w:tr>
+      <w:tr>
+        <w:tc>
+          <w:tcPr>
+            <w:tcW w:w="4675" w:type="dxa"/>
+          </w:tcPr>
+          <w:p>
+            <w:r>
+              <w:t xml:space="preserve">It has a method </w:t>
+            </w:r>
+            <w:proofErr w:type="gramStart"/>
+            <w:r>
+              <w:t>compareTo(</w:t>
+            </w:r>
+            <w:proofErr w:type="gramEnd"/>
+            <w:r>
+              <w:t>T t)</w:t>
+            </w:r>
+          </w:p>
+        </w:tc>
+        <w:tc>
+          <w:tcPr>
+            <w:tcW w:w="4675" w:type="dxa"/>
+          </w:tcPr>
+          <w:p>
+            <w:r>
+              <w:t xml:space="preserve">It has a method </w:t>
+            </w:r>
+            <w:proofErr w:type="gramStart"/>
+            <w:r>
+              <w:t>compare(</w:t>
+            </w:r>
+            <w:proofErr w:type="gramEnd"/>
+            <w:r>
+              <w:t>T t1, T t2)</w:t>
+            </w:r>
+          </w:p>
+        </w:tc>
+      </w:tr>
+      <w:tr>
+        <w:tc>
+          <w:tcPr>
+            <w:tcW w:w="4675" w:type="dxa"/>
+          </w:tcPr>
+          <w:p>
+            <w:r>
+              <w:t>It is for natural ordering as it is part of the class that needs to be sorted</w:t>
+            </w:r>
+          </w:p>
+        </w:tc>
+        <w:tc>
+          <w:tcPr>
+            <w:tcW w:w="4675" w:type="dxa"/>
+          </w:tcPr>
+          <w:p>
+            <w:r>
+              <w:t>It is to customize the natural ordering into various types of sorting</w:t>
+            </w:r>
+          </w:p>
+          <w:p>
+            <w:r>
+              <w:lastRenderedPageBreak/>
+              <w:t>Ex: sort based in ascending / descending &amp; sort based on other properties like price, ratings</w:t>
+            </w:r>
+          </w:p>
+        </w:tc>
+      </w:tr>
+    </w:tbl>
+    <w:p/>
+    <w:p/>
+    <w:p>
+      <w:r>
+        <w:rPr>
+          <w:highlight w:val="yellow"/>
+        </w:rPr>
+        <w:t>Spring Framework</w:t>
+      </w:r>
+    </w:p>
+    <w:p>
+      <w:r>
+        <w:rPr>
+          <w:highlight w:val="yellow"/>
+        </w:rPr>
+        <w:t>Framework:</w:t>
+      </w:r>
+      <w:r>
+        <w:t xml:space="preserve"> It is a semi-implemented application with lot of common features which every application needs, you don’t have to write codes for those common features like-</w:t>
+      </w:r>
+    </w:p>
+    <w:p>
+      <w:pPr>
+        <w:pStyle w:val="ListParagraph"/>
+        <w:numPr>
+          <w:ilvl w:val="0"/>
+          <w:numId w:val="10"/>
+        </w:numPr>
+      </w:pPr>
+      <w:r>
+        <w:t>Design patterns</w:t>
+      </w:r>
+    </w:p>
+    <w:p>
+      <w:pPr>
+        <w:pStyle w:val="ListParagraph"/>
+        <w:numPr>
+          <w:ilvl w:val="0"/>
+          <w:numId w:val="10"/>
+        </w:numPr>
+      </w:pPr>
+      <w:r>
+        <w:t>Handling all the predefined checked exceptions</w:t>
+      </w:r>
+    </w:p>
+    <w:p>
+      <w:pPr>
+        <w:pStyle w:val="ListParagraph"/>
+        <w:numPr>
+          <w:ilvl w:val="0"/>
+          <w:numId w:val="10"/>
+        </w:numPr>
+      </w:pPr>
+      <w:r>
+        <w:t>Creating database connections &amp; closing their resources</w:t>
+      </w:r>
+    </w:p>
+    <w:p>
+      <w:pPr>
+        <w:pStyle w:val="ListParagraph"/>
+        <w:numPr>
+          <w:ilvl w:val="0"/>
+          <w:numId w:val="10"/>
+        </w:numPr>
+      </w:pPr>
+      <w:r>
+        <w:t>Type conversions</w:t>
+      </w:r>
+      <w:r>
+        <w:t xml:space="preserve"> </w:t>
+      </w:r>
+    </w:p>
+    <w:p>
+      <w:r>
+        <w:rPr>
+          <w:highlight w:val="yellow"/>
+        </w:rPr>
+        <w:t>Spring Framework:</w:t>
+      </w:r>
+      <w:r>
+        <w:t xml:space="preserve"> It is an application framework used to develop various types of applications for different platforms like web, mobile, cloud, desktop and so on</w:t>
+      </w:r>
+    </w:p>
+    <w:p>
+      <w:r>
+        <w:t>The main thing in spring framework is Spring Container</w:t>
+      </w:r>
+    </w:p>
+    <w:p>
+      <w:r>
+        <w:rPr>
+          <w:highlight w:val="yellow"/>
+        </w:rPr>
+        <w:t>Spring Container:</w:t>
+      </w:r>
+      <w:r>
+        <w:t xml:space="preserve"> </w:t>
+      </w:r>
+      <w:r>
+        <w:t xml:space="preserve">It is an environment where spring creates &amp; maintains all the reusable objects and supplies those objects to </w:t>
+      </w:r>
+      <w:proofErr w:type="gramStart"/>
+      <w:r>
+        <w:t>another</w:t>
+      </w:r>
+      <w:proofErr w:type="gramEnd"/>
+      <w:r>
+        <w:t xml:space="preserve"> objects if required</w:t>
+      </w:r>
+      <w:r>
+        <w:t xml:space="preserve"> (Supplying Dao to the Service)</w:t>
+      </w:r>
+    </w:p>
+    <w:p>
+      <w:r>
+        <w:rPr>
+          <w:highlight w:val="yellow"/>
+        </w:rPr>
+        <w:t>Without spring how this Dependency Injection works</w:t>
+      </w:r>
+    </w:p>
+    <w:p>
+      <w:r>
+        <w:t>// Dao layer code</w:t>
+      </w:r>
+      <w:r>
+        <w:br/>
+        <w:t xml:space="preserve">class EmployeeDaoV1 implements EmployeeDao </w:t>
+      </w:r>
+      <w:proofErr w:type="gramStart"/>
+      <w:r>
+        <w:t>{ }</w:t>
+      </w:r>
+      <w:proofErr w:type="gramEnd"/>
+      <w:r>
+        <w:t xml:space="preserve"> </w:t>
+      </w:r>
+      <w:r>
+        <w:br/>
+      </w:r>
+      <w:r>
+        <w:br/>
+        <w:t>//Service layer code</w:t>
+      </w:r>
+    </w:p>
+    <w:p>
+      <w:r>
+        <w:rPr>
+          <w:noProof/>
+        </w:rPr>
+        <mc:AlternateContent>
+          <mc:Choice Requires="wpi">
+            <w:drawing>
+              <wp:anchor distT="0" distB="0" distL="114300" distR="114300" simplePos="0" relativeHeight="251926528" behindDoc="0" locked="0" layoutInCell="1" allowOverlap="1" wp14:anchorId="436002D7" wp14:editId="4DE3F971">
+                <wp:simplePos x="0" y="0"/>
+                <wp:positionH relativeFrom="column">
+                  <wp:posOffset>2541270</wp:posOffset>
+                </wp:positionH>
+                <wp:positionV relativeFrom="paragraph">
+                  <wp:posOffset>-64770</wp:posOffset>
+                </wp:positionV>
+                <wp:extent cx="2043765" cy="452745"/>
+                <wp:effectExtent l="38100" t="38100" r="0" b="43180"/>
+                <wp:wrapNone/>
+                <wp:docPr id="1607250123" name="Ink 18"/>
+                <wp:cNvGraphicFramePr/>
+                <a:graphic xmlns:a="http://schemas.openxmlformats.org/drawingml/2006/main">
+                  <a:graphicData uri="http://schemas.microsoft.com/office/word/2010/wordprocessingInk">
+                    <w14:contentPart bwMode="auto" r:id="rId27">
+                      <w14:nvContentPartPr>
+                        <w14:cNvContentPartPr/>
+                      </w14:nvContentPartPr>
+                      <w14:xfrm>
+                        <a:off x="0" y="0"/>
+                        <a:ext cx="2043765" cy="452745"/>
+                      </w14:xfrm>
+                    </w14:contentPart>
+                  </a:graphicData>
+                </a:graphic>
+              </wp:anchor>
+            </w:drawing>
+          </mc:Choice>
+          <mc:Fallback>
+            <w:pict>
+              <v:shapetype w14:anchorId="3FF3E6E1" id="_x0000_t75" coordsize="21600,21600" o:spt="75" o:preferrelative="t" path="m@4@5l@4@11@9@11@9@5xe" filled="f" stroked="f">
+                <v:stroke joinstyle="miter"/>
+                <v:formulas>
+                  <v:f eqn="if lineDrawn pixelLineWidth 0"/>
+                  <v:f eqn="sum @0 1 0"/>
+                  <v:f eqn="sum 0 0 @1"/>
+                  <v:f eqn="prod @2 1 2"/>
+                  <v:f eqn="prod @3 21600 pixelWidth"/>
+                  <v:f eqn="prod @3 21600 pixelHeight"/>
+                  <v:f eqn="sum @0 0 1"/>
+                  <v:f eqn="prod @6 1 2"/>
+                  <v:f eqn="prod @7 21600 pixelWidth"/>
+                  <v:f eqn="sum @8 21600 0"/>
+                  <v:f eqn="prod @7 21600 pixelHeight"/>
+                  <v:f eqn="sum @10 21600 0"/>
+                </v:formulas>
+                <v:path o:extrusionok="f" gradientshapeok="t" o:connecttype="rect"/>
+                <o:lock v:ext="edit" aspectratio="t"/>
+              </v:shapetype>
+              <v:shape id="Ink 18" o:spid="_x0000_s1026" type="#_x0000_t75" style="position:absolute;margin-left:199.4pt;margin-top:-5.8pt;width:162.35pt;height:37.1pt;z-index:251926528;visibility:visible;mso-wrap-style:square;mso-wrap-distance-left:9pt;mso-wrap-distance-top:0;mso-wrap-distance-right:9pt;mso-wrap-distance-bottom:0;mso-position-horizontal:absolute;mso-position-horizontal-relative:text;mso-position-vertical:absolute;mso-position-vertical-relative:text" o:gfxdata="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">
+                <v:imagedata r:id="rId28" o:title=""/>
+              </v:shape>
+            </w:pict>
+          </mc:Fallback>
+        </mc:AlternateContent>
+      </w:r>
+      <w:r>
+        <w:t xml:space="preserve">class EmployeeServiceV1 implements EmployeeService { </w:t>
+      </w:r>
+      <w:r>
+        <w:br/>
+        <w:t xml:space="preserve">   EmployeeDao dao = </w:t>
+      </w:r>
+      <w:proofErr w:type="spellStart"/>
+      <w:proofErr w:type="gramStart"/>
+      <w:r>
+        <w:t>factory.getInstance</w:t>
+      </w:r>
+      <w:proofErr w:type="spellEnd"/>
+      <w:proofErr w:type="gramEnd"/>
+      <w:r>
+        <w:t>();</w:t>
+      </w:r>
+      <w:r>
+        <w:br/>
+        <w:t xml:space="preserve">} </w:t>
+      </w:r>
+    </w:p>
+    <w:p>
+      <w:r>
+        <w:rPr>
+          <w:highlight w:val="yellow"/>
+        </w:rPr>
+        <w:t>With spring how this dependency injection works</w:t>
+      </w:r>
+    </w:p>
+    <w:p>
+      <w:r>
+        <w:rPr>
+          <w:noProof/>
+        </w:rPr>
+        <mc:AlternateContent>
+          <mc:Choice Requires="wpi">
+            <w:drawing>
+              <wp:anchor distT="0" distB="0" distL="114300" distR="114300" simplePos="0" relativeHeight="251969536" behindDoc="0" locked="0" layoutInCell="1" allowOverlap="1" wp14:anchorId="0531B0C6" wp14:editId="22F19F95">
+                <wp:simplePos x="0" y="0"/>
+                <wp:positionH relativeFrom="column">
+                  <wp:posOffset>5646420</wp:posOffset>
+                </wp:positionH>
+                <wp:positionV relativeFrom="paragraph">
+                  <wp:posOffset>-62230</wp:posOffset>
+                </wp:positionV>
+                <wp:extent cx="913130" cy="587625"/>
+                <wp:effectExtent l="38100" t="38100" r="58420" b="41275"/>
+                <wp:wrapNone/>
+                <wp:docPr id="1566588595" name="Ink 60"/>
+                <wp:cNvGraphicFramePr/>
+                <a:graphic xmlns:a="http://schemas.openxmlformats.org/drawingml/2006/main">
+                  <a:graphicData uri="http://schemas.microsoft.com/office/word/2010/wordprocessingInk">
+                    <w14:contentPart bwMode="auto" r:id="rId29">
+                      <w14:nvContentPartPr>
+                        <w14:cNvContentPartPr/>
+                      </w14:nvContentPartPr>
+                      <w14:xfrm>
+                        <a:off x="0" y="0"/>
+                        <a:ext cx="913130" cy="587625"/>
+                      </w14:xfrm>
+                    </w14:contentPart>
+                  </a:graphicData>
+                </a:graphic>
+              </wp:anchor>
+            </w:drawing>
+          </mc:Choice>
+          <mc:Fallback>
+            <w:pict>
+              <v:shape w14:anchorId="1F292B51" id="Ink 60" o:spid="_x0000_s1026" type="#_x0000_t75" style="position:absolute;margin-left:443.9pt;margin-top:-5.6pt;width:73.3pt;height:47.65pt;z-index:251969536;visibility:visible;mso-wrap-style:square;mso-wrap-distance-left:9pt;mso-wrap-distance-top:0;mso-wrap-distance-right:9pt;mso-wrap-distance-bottom:0;mso-position-horizontal:absolute;mso-position-horizontal-relative:text;mso-position-vertical:absolute;mso-position-vertical-relative:text" o:gfxdata="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">
+                <v:imagedata r:id="rId30" o:title=""/>
+              </v:shape>
+            </w:pict>
+          </mc:Fallback>
+        </mc:AlternateContent>
+      </w:r>
+      <w:r>
+        <w:rPr>
+          <w:noProof/>
+        </w:rPr>
+        <mc:AlternateContent>
+          <mc:Choice Requires="wpi">
+            <w:drawing>
+              <wp:anchor distT="0" distB="0" distL="114300" distR="114300" simplePos="0" relativeHeight="251966464" behindDoc="0" locked="0" layoutInCell="1" allowOverlap="1" wp14:anchorId="6F2357A2" wp14:editId="27A3884C">
+                <wp:simplePos x="0" y="0"/>
+                <wp:positionH relativeFrom="column">
+                  <wp:posOffset>6035675</wp:posOffset>
+                </wp:positionH>
+                <wp:positionV relativeFrom="paragraph">
+                  <wp:posOffset>396875</wp:posOffset>
+                </wp:positionV>
+                <wp:extent cx="478915" cy="171000"/>
+                <wp:effectExtent l="38100" t="38100" r="0" b="57785"/>
+                <wp:wrapNone/>
+                <wp:docPr id="1802251331" name="Ink 57"/>
+                <wp:cNvGraphicFramePr/>
+                <a:graphic xmlns:a="http://schemas.openxmlformats.org/drawingml/2006/main">
+                  <a:graphicData uri="http://schemas.microsoft.com/office/word/2010/wordprocessingInk">
+                    <w14:contentPart bwMode="auto" r:id="rId31">
+                      <w14:nvContentPartPr>
+                        <w14:cNvContentPartPr/>
+                      </w14:nvContentPartPr>
+                      <w14:xfrm>
+                        <a:off x="0" y="0"/>
+                        <a:ext cx="478915" cy="171000"/>
+                      </w14:xfrm>
+                    </w14:contentPart>
+                  </a:graphicData>
+                </a:graphic>
+              </wp:anchor>
+            </w:drawing>
+          </mc:Choice>
+          <mc:Fallback>
+            <w:pict>
+              <v:shape w14:anchorId="45426A0F" id="Ink 57" o:spid="_x0000_s1026" type="#_x0000_t75" style="position:absolute;margin-left:474.55pt;margin-top:30.55pt;width:39.1pt;height:14.85pt;z-index:251966464;visibility:visible;mso-wrap-style:square;mso-wrap-distance-left:9pt;mso-wrap-distance-top:0;mso-wrap-distance-right:9pt;mso-wrap-distance-bottom:0;mso-position-horizontal:absolute;mso-position-horizontal-relative:text;mso-position-vertical:absolute;mso-position-vertical-relative:text" o:gfxdata="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">
+                <v:imagedata r:id="rId32" o:title=""/>
+              </v:shape>
+            </w:pict>
+          </mc:Fallback>
+        </mc:AlternateContent>
+      </w:r>
+      <w:r>
+        <w:rPr>
+          <w:noProof/>
+        </w:rPr>
+        <mc:AlternateContent>
+          <mc:Choice Requires="wpi">
+            <w:drawing>
+              <wp:anchor distT="0" distB="0" distL="114300" distR="114300" simplePos="0" relativeHeight="251959296" behindDoc="0" locked="0" layoutInCell="1" allowOverlap="1" wp14:anchorId="6402C719" wp14:editId="15212894">
+                <wp:simplePos x="0" y="0"/>
+                <wp:positionH relativeFrom="column">
+                  <wp:posOffset>4955540</wp:posOffset>
+                </wp:positionH>
+                <wp:positionV relativeFrom="paragraph">
+                  <wp:posOffset>-290830</wp:posOffset>
+                </wp:positionV>
+                <wp:extent cx="1748155" cy="1165225"/>
+                <wp:effectExtent l="38100" t="38100" r="42545" b="53975"/>
+                <wp:wrapNone/>
+                <wp:docPr id="164743124" name="Ink 50"/>
+                <wp:cNvGraphicFramePr/>
+                <a:graphic xmlns:a="http://schemas.openxmlformats.org/drawingml/2006/main">
+                  <a:graphicData uri="http://schemas.microsoft.com/office/word/2010/wordprocessingInk">
+                    <w14:contentPart bwMode="auto" r:id="rId33">
+                      <w14:nvContentPartPr>
+                        <w14:cNvContentPartPr/>
+                      </w14:nvContentPartPr>
+                      <w14:xfrm>
+                        <a:off x="0" y="0"/>
+                        <a:ext cx="1748155" cy="1165225"/>
+                      </w14:xfrm>
+                    </w14:contentPart>
+                  </a:graphicData>
+                </a:graphic>
+              </wp:anchor>
+            </w:drawing>
+          </mc:Choice>
+          <mc:Fallback>
+            <w:pict>
+              <v:shape w14:anchorId="1859B2F9" id="Ink 50" o:spid="_x0000_s1026" type="#_x0000_t75" style="position:absolute;margin-left:389.5pt;margin-top:-23.6pt;width:139.05pt;height:93.15pt;z-index:251959296;visibility:visible;mso-wrap-style:square;mso-wrap-distance-left:9pt;mso-wrap-distance-top:0;mso-wrap-distance-right:9pt;mso-wrap-distance-bottom:0;mso-position-horizontal:absolute;mso-position-horizontal-relative:text;mso-position-vertical:absolute;mso-position-vertical-relative:text" o:gfxdata="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">
+                <v:imagedata r:id="rId34" o:title=""/>
+              </v:shape>
+            </w:pict>
+          </mc:Fallback>
+        </mc:AlternateContent>
+      </w:r>
+      <w:r>
+        <w:rPr>
+          <w:noProof/>
+        </w:rPr>
+        <mc:AlternateContent>
+          <mc:Choice Requires="wpi">
+            <w:drawing>
+              <wp:anchor distT="0" distB="0" distL="114300" distR="114300" simplePos="0" relativeHeight="251937792" behindDoc="0" locked="0" layoutInCell="1" allowOverlap="1" wp14:anchorId="70DCDE1C" wp14:editId="297BA1CD">
+                <wp:simplePos x="0" y="0"/>
+                <wp:positionH relativeFrom="column">
+                  <wp:posOffset>323510</wp:posOffset>
+                </wp:positionH>
+                <wp:positionV relativeFrom="paragraph">
+                  <wp:posOffset>357145</wp:posOffset>
+                </wp:positionV>
+                <wp:extent cx="837000" cy="16920"/>
+                <wp:effectExtent l="38100" t="38100" r="58420" b="40640"/>
+                <wp:wrapNone/>
+                <wp:docPr id="610564960" name="Ink 29"/>
+                <wp:cNvGraphicFramePr/>
+                <a:graphic xmlns:a="http://schemas.openxmlformats.org/drawingml/2006/main">
+                  <a:graphicData uri="http://schemas.microsoft.com/office/word/2010/wordprocessingInk">
+                    <w14:contentPart bwMode="auto" r:id="rId35">
+                      <w14:nvContentPartPr>
+                        <w14:cNvContentPartPr/>
+                      </w14:nvContentPartPr>
+                      <w14:xfrm>
+                        <a:off x="0" y="0"/>
+                        <a:ext cx="837000" cy="16920"/>
+                      </w14:xfrm>
+                    </w14:contentPart>
+                  </a:graphicData>
+                </a:graphic>
+              </wp:anchor>
+            </w:drawing>
+          </mc:Choice>
+          <mc:Fallback>
+            <w:pict>
+              <v:shape w14:anchorId="5EB6CA2D" id="Ink 29" o:spid="_x0000_s1026" type="#_x0000_t75" style="position:absolute;margin-left:24.75pt;margin-top:27.4pt;width:67.3pt;height:2.75pt;z-index:251937792;visibility:visible;mso-wrap-style:square;mso-wrap-distance-left:9pt;mso-wrap-distance-top:0;mso-wrap-distance-right:9pt;mso-wrap-distance-bottom:0;mso-position-horizontal:absolute;mso-position-horizontal-relative:text;mso-position-vertical:absolute;mso-position-vertical-relative:text" o:gfxdata="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">
+                <v:imagedata r:id="rId36" o:title=""/>
+              </v:shape>
+            </w:pict>
+          </mc:Fallback>
+        </mc:AlternateContent>
+      </w:r>
+      <w:r>
+        <w:rPr>
+          <w:noProof/>
+        </w:rPr>
+        <mc:AlternateContent>
+          <mc:Choice Requires="wpi">
+            <w:drawing>
+              <wp:anchor distT="0" distB="0" distL="114300" distR="114300" simplePos="0" relativeHeight="251936768" behindDoc="0" locked="0" layoutInCell="1" allowOverlap="1" wp14:anchorId="16C96A38" wp14:editId="6D342ED7">
+                <wp:simplePos x="0" y="0"/>
+                <wp:positionH relativeFrom="column">
+                  <wp:posOffset>3597910</wp:posOffset>
+                </wp:positionH>
+                <wp:positionV relativeFrom="paragraph">
+                  <wp:posOffset>-178435</wp:posOffset>
+                </wp:positionV>
+                <wp:extent cx="1165500" cy="441165"/>
+                <wp:effectExtent l="38100" t="38100" r="34925" b="54610"/>
+                <wp:wrapNone/>
+                <wp:docPr id="43221882" name="Ink 28"/>
+                <wp:cNvGraphicFramePr/>
+                <a:graphic xmlns:a="http://schemas.openxmlformats.org/drawingml/2006/main">
+                  <a:graphicData uri="http://schemas.microsoft.com/office/word/2010/wordprocessingInk">
+                    <w14:contentPart bwMode="auto" r:id="rId37">
+                      <w14:nvContentPartPr>
+                        <w14:cNvContentPartPr/>
+                      </w14:nvContentPartPr>
+                      <w14:xfrm>
+                        <a:off x="0" y="0"/>
+                        <a:ext cx="1165500" cy="441165"/>
+                      </w14:xfrm>
+                    </w14:contentPart>
+                  </a:graphicData>
+                </a:graphic>
+              </wp:anchor>
+            </w:drawing>
+          </mc:Choice>
+          <mc:Fallback>
+            <w:pict>
+              <v:shape w14:anchorId="564C8CEF" id="Ink 28" o:spid="_x0000_s1026" type="#_x0000_t75" style="position:absolute;margin-left:282.6pt;margin-top:-14.75pt;width:93.15pt;height:36.2pt;z-index:251936768;visibility:visible;mso-wrap-style:square;mso-wrap-distance-left:9pt;mso-wrap-distance-top:0;mso-wrap-distance-right:9pt;mso-wrap-distance-bottom:0;mso-position-horizontal:absolute;mso-position-horizontal-relative:text;mso-position-vertical:absolute;mso-position-vertical-relative:text" o:gfxdata="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">
+                <v:imagedata r:id="rId38" o:title=""/>
+              </v:shape>
+            </w:pict>
+          </mc:Fallback>
+        </mc:AlternateContent>
+      </w:r>
+      <w:r>
+        <w:rPr>
+          <w:noProof/>
+        </w:rPr>
+        <mc:AlternateContent>
+          <mc:Choice Requires="wpi">
+            <w:drawing>
+              <wp:anchor distT="0" distB="0" distL="114300" distR="114300" simplePos="0" relativeHeight="251909120" behindDoc="0" locked="0" layoutInCell="1" allowOverlap="1" wp14:anchorId="376F743F" wp14:editId="255B5591">
+                <wp:simplePos x="0" y="0"/>
+                <wp:positionH relativeFrom="column">
+                  <wp:posOffset>4147430</wp:posOffset>
+                </wp:positionH>
+                <wp:positionV relativeFrom="paragraph">
+                  <wp:posOffset>223945</wp:posOffset>
+                </wp:positionV>
+                <wp:extent cx="20520" cy="10080"/>
+                <wp:effectExtent l="38100" t="38100" r="55880" b="47625"/>
+                <wp:wrapNone/>
+                <wp:docPr id="745214997" name="Ink 1"/>
+                <wp:cNvGraphicFramePr/>
+                <a:graphic xmlns:a="http://schemas.openxmlformats.org/drawingml/2006/main">
+                  <a:graphicData uri="http://schemas.microsoft.com/office/word/2010/wordprocessingInk">
+                    <w14:contentPart bwMode="auto" r:id="rId39">
+                      <w14:nvContentPartPr>
+                        <w14:cNvContentPartPr/>
+                      </w14:nvContentPartPr>
+                      <w14:xfrm>
+                        <a:off x="0" y="0"/>
+                        <a:ext cx="20520" cy="10080"/>
+                      </w14:xfrm>
+                    </w14:contentPart>
+                  </a:graphicData>
+                </a:graphic>
+              </wp:anchor>
+            </w:drawing>
+          </mc:Choice>
+          <mc:Fallback>
+            <w:pict>
+              <v:shape w14:anchorId="08510348" id="Ink 1" o:spid="_x0000_s1026" type="#_x0000_t75" style="position:absolute;margin-left:325.85pt;margin-top:16.95pt;width:3pt;height:2.25pt;z-index:251909120;visibility:visible;mso-wrap-style:square;mso-wrap-distance-left:9pt;mso-wrap-distance-top:0;mso-wrap-distance-right:9pt;mso-wrap-distance-bottom:0;mso-position-horizontal:absolute;mso-position-horizontal-relative:text;mso-position-vertical:absolute;mso-position-vertical-relative:text" o:gfxdata="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">
+                <v:imagedata r:id="rId40" o:title=""/>
+              </v:shape>
+            </w:pict>
+          </mc:Fallback>
+        </mc:AlternateContent>
+      </w:r>
+      <w:r>
+        <w:t>// Dao layer code</w:t>
+      </w:r>
+      <w:r>
+        <w:br/>
+        <w:t xml:space="preserve">class EmployeeDaoV1 implements EmployeeDao </w:t>
+      </w:r>
+      <w:proofErr w:type="gramStart"/>
+      <w:r>
+        <w:t>{ }</w:t>
+      </w:r>
+      <w:proofErr w:type="gramEnd"/>
+      <w:r>
+        <w:t xml:space="preserve"> </w:t>
+      </w:r>
+      <w:r>
+        <w:br/>
+        <w:t>//Service layer code</w:t>
+      </w:r>
+    </w:p>
+    <w:p>
+      <w:r>
+        <w:rPr>
+          <w:noProof/>
+        </w:rPr>
+        <mc:AlternateContent>
+          <mc:Choice Requires="wpi">
+            <w:drawing>
+              <wp:anchor distT="0" distB="0" distL="114300" distR="114300" simplePos="0" relativeHeight="252040192" behindDoc="0" locked="0" layoutInCell="1" allowOverlap="1" wp14:anchorId="4EF3EAF6" wp14:editId="41490F4B">
+                <wp:simplePos x="0" y="0"/>
+                <wp:positionH relativeFrom="column">
+                  <wp:posOffset>4260215</wp:posOffset>
+                </wp:positionH>
+                <wp:positionV relativeFrom="paragraph">
+                  <wp:posOffset>680720</wp:posOffset>
+                </wp:positionV>
+                <wp:extent cx="1881205" cy="243840"/>
+                <wp:effectExtent l="38100" t="38100" r="0" b="41910"/>
+                <wp:wrapNone/>
+                <wp:docPr id="671576744" name="Ink 129"/>
+                <wp:cNvGraphicFramePr/>
+                <a:graphic xmlns:a="http://schemas.openxmlformats.org/drawingml/2006/main">
+                  <a:graphicData uri="http://schemas.microsoft.com/office/word/2010/wordprocessingInk">
+                    <w14:contentPart bwMode="auto" r:id="rId41">
+                      <w14:nvContentPartPr>
+                        <w14:cNvContentPartPr/>
+                      </w14:nvContentPartPr>
+                      <w14:xfrm>
+                        <a:off x="0" y="0"/>
+                        <a:ext cx="1881205" cy="243840"/>
+                      </w14:xfrm>
+                    </w14:contentPart>
+                  </a:graphicData>
+                </a:graphic>
+              </wp:anchor>
+            </w:drawing>
+          </mc:Choice>
+          <mc:Fallback>
+            <w:pict>
+              <v:shape w14:anchorId="07932816" id="Ink 129" o:spid="_x0000_s1026" type="#_x0000_t75" style="position:absolute;margin-left:334.75pt;margin-top:52.9pt;width:149.55pt;height:20.6pt;z-index:252040192;visibility:visible;mso-wrap-style:square;mso-wrap-distance-left:9pt;mso-wrap-distance-top:0;mso-wrap-distance-right:9pt;mso-wrap-distance-bottom:0;mso-position-horizontal:absolute;mso-position-horizontal-relative:text;mso-position-vertical:absolute;mso-position-vertical-relative:text" o:gfxdata="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">
+                <v:imagedata r:id="rId42" o:title=""/>
+              </v:shape>
+            </w:pict>
+          </mc:Fallback>
+        </mc:AlternateContent>
+      </w:r>
+      <w:r>
+        <w:rPr>
+          <w:noProof/>
+        </w:rPr>
+        <mc:AlternateContent>
+          <mc:Choice Requires="wpi">
+            <w:drawing>
+              <wp:anchor distT="0" distB="0" distL="114300" distR="114300" simplePos="0" relativeHeight="252030976" behindDoc="0" locked="0" layoutInCell="1" allowOverlap="1" wp14:anchorId="3B715830" wp14:editId="3ACC32F7">
+                <wp:simplePos x="0" y="0"/>
+                <wp:positionH relativeFrom="column">
+                  <wp:posOffset>3939540</wp:posOffset>
+                </wp:positionH>
+                <wp:positionV relativeFrom="paragraph">
+                  <wp:posOffset>345440</wp:posOffset>
+                </wp:positionV>
+                <wp:extent cx="2249170" cy="743585"/>
+                <wp:effectExtent l="38100" t="38100" r="55880" b="56515"/>
+                <wp:wrapNone/>
+                <wp:docPr id="1396374640" name="Ink 120"/>
+                <wp:cNvGraphicFramePr/>
+                <a:graphic xmlns:a="http://schemas.openxmlformats.org/drawingml/2006/main">
+                  <a:graphicData uri="http://schemas.microsoft.com/office/word/2010/wordprocessingInk">
+                    <w14:contentPart bwMode="auto" r:id="rId43">
+                      <w14:nvContentPartPr>
+                        <w14:cNvContentPartPr/>
+                      </w14:nvContentPartPr>
+                      <w14:xfrm>
+                        <a:off x="0" y="0"/>
+                        <a:ext cx="2249170" cy="743585"/>
+                      </w14:xfrm>
+                    </w14:contentPart>
+                  </a:graphicData>
+                </a:graphic>
+              </wp:anchor>
+            </w:drawing>
+          </mc:Choice>
+          <mc:Fallback>
+            <w:pict>
+              <v:shape w14:anchorId="5B748C88" id="Ink 120" o:spid="_x0000_s1026" type="#_x0000_t75" style="position:absolute;margin-left:309.5pt;margin-top:26.5pt;width:178.5pt;height:59.95pt;z-index:252030976;visibility:visible;mso-wrap-style:square;mso-wrap-distance-left:9pt;mso-wrap-distance-top:0;mso-wrap-distance-right:9pt;mso-wrap-distance-bottom:0;mso-position-horizontal:absolute;mso-position-horizontal-relative:text;mso-position-vertical:absolute;mso-position-vertical-relative:text" o:gfxdata="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">
+                <v:imagedata r:id="rId44" o:title=""/>
+              </v:shape>
+            </w:pict>
+          </mc:Fallback>
+        </mc:AlternateContent>
+      </w:r>
+      <w:r>
+        <w:rPr>
+          <w:noProof/>
+        </w:rPr>
+        <mc:AlternateContent>
+          <mc:Choice Requires="wpi">
+            <w:drawing>
+              <wp:anchor distT="0" distB="0" distL="114300" distR="114300" simplePos="0" relativeHeight="251960320" behindDoc="0" locked="0" layoutInCell="1" allowOverlap="1" wp14:anchorId="605ACE14" wp14:editId="58969D2C">
+                <wp:simplePos x="0" y="0"/>
+                <wp:positionH relativeFrom="column">
+                  <wp:posOffset>1199750</wp:posOffset>
+                </wp:positionH>
+                <wp:positionV relativeFrom="paragraph">
+                  <wp:posOffset>281530</wp:posOffset>
+                </wp:positionV>
+                <wp:extent cx="75240" cy="28080"/>
+                <wp:effectExtent l="38100" t="38100" r="58420" b="48260"/>
+                <wp:wrapNone/>
+                <wp:docPr id="1550140290" name="Ink 51"/>
+                <wp:cNvGraphicFramePr/>
+                <a:graphic xmlns:a="http://schemas.openxmlformats.org/drawingml/2006/main">
+                  <a:graphicData uri="http://schemas.microsoft.com/office/word/2010/wordprocessingInk">
+                    <w14:contentPart bwMode="auto" r:id="rId45">
+                      <w14:nvContentPartPr>
+                        <w14:cNvContentPartPr/>
+                      </w14:nvContentPartPr>
+                      <w14:xfrm>
+                        <a:off x="0" y="0"/>
+                        <a:ext cx="75240" cy="28080"/>
+                      </w14:xfrm>
+                    </w14:contentPart>
+                  </a:graphicData>
+                </a:graphic>
+              </wp:anchor>
+            </w:drawing>
+          </mc:Choice>
+          <mc:Fallback>
+            <w:pict>
+              <v:shape w14:anchorId="4413A6A5" id="Ink 51" o:spid="_x0000_s1026" type="#_x0000_t75" style="position:absolute;margin-left:93.75pt;margin-top:21.45pt;width:7.3pt;height:3.6pt;z-index:251960320;visibility:visible;mso-wrap-style:square;mso-wrap-distance-left:9pt;mso-wrap-distance-top:0;mso-wrap-distance-right:9pt;mso-wrap-distance-bottom:0;mso-position-horizontal:absolute;mso-position-horizontal-relative:text;mso-position-vertical:absolute;mso-position-vertical-relative:text" o:gfxdata="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">
+                <v:imagedata r:id="rId46" o:title=""/>
+              </v:shape>
+            </w:pict>
+          </mc:Fallback>
+        </mc:AlternateContent>
+      </w:r>
+      <w:r>
+        <w:rPr>
+          <w:noProof/>
+        </w:rPr>
+        <mc:AlternateContent>
+          <mc:Choice Requires="wpi">
+            <w:drawing>
+              <wp:anchor distT="0" distB="0" distL="114300" distR="114300" simplePos="0" relativeHeight="251938816" behindDoc="0" locked="0" layoutInCell="1" allowOverlap="1" wp14:anchorId="6D4E6E61" wp14:editId="7D956C85">
+                <wp:simplePos x="0" y="0"/>
+                <wp:positionH relativeFrom="column">
+                  <wp:posOffset>289310</wp:posOffset>
+                </wp:positionH>
+                <wp:positionV relativeFrom="paragraph">
+                  <wp:posOffset>174970</wp:posOffset>
+                </wp:positionV>
+                <wp:extent cx="994680" cy="52200"/>
+                <wp:effectExtent l="38100" t="38100" r="53340" b="43180"/>
+                <wp:wrapNone/>
+                <wp:docPr id="1339041515" name="Ink 30"/>
+                <wp:cNvGraphicFramePr/>
+                <a:graphic xmlns:a="http://schemas.openxmlformats.org/drawingml/2006/main">
+                  <a:graphicData uri="http://schemas.microsoft.com/office/word/2010/wordprocessingInk">
+                    <w14:contentPart bwMode="auto" r:id="rId47">
+                      <w14:nvContentPartPr>
+                        <w14:cNvContentPartPr/>
+                      </w14:nvContentPartPr>
+                      <w14:xfrm>
+                        <a:off x="0" y="0"/>
+                        <a:ext cx="994680" cy="52200"/>
+                      </w14:xfrm>
+                    </w14:contentPart>
+                  </a:graphicData>
+                </a:graphic>
+              </wp:anchor>
+            </w:drawing>
+          </mc:Choice>
+          <mc:Fallback>
+            <w:pict>
+              <v:shape w14:anchorId="00B06F87" id="Ink 30" o:spid="_x0000_s1026" type="#_x0000_t75" style="position:absolute;margin-left:22.1pt;margin-top:13.1pt;width:79.7pt;height:5.5pt;z-index:251938816;visibility:visible;mso-wrap-style:square;mso-wrap-distance-left:9pt;mso-wrap-distance-top:0;mso-wrap-distance-right:9pt;mso-wrap-distance-bottom:0;mso-position-horizontal:absolute;mso-position-horizontal-relative:text;mso-position-vertical:absolute;mso-position-vertical-relative:text" o:gfxdata="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">
+                <v:imagedata r:id="rId48" o:title=""/>
+              </v:shape>
+            </w:pict>
+          </mc:Fallback>
+        </mc:AlternateContent>
+      </w:r>
+      <w:r>
+        <w:t xml:space="preserve">class EmployeeServiceV1 implements EmployeeService { </w:t>
+      </w:r>
+      <w:r>
+        <w:br/>
+        <w:t xml:space="preserve">   EmployeeDao dao</w:t>
+      </w:r>
+      <w:r>
+        <w:t>;</w:t>
+      </w:r>
+      <w:r>
+        <w:br/>
+        <w:t xml:space="preserve">   </w:t>
+      </w:r>
+      <w:proofErr w:type="gramStart"/>
+      <w:r>
+        <w:t>setDao(</w:t>
+      </w:r>
+      <w:proofErr w:type="gramEnd"/>
+      <w:r>
+        <w:t>EmployeeDao dao) { this.dao = dao; }</w:t>
+      </w:r>
+      <w:r>
+        <w:t xml:space="preserve"> // spring supplies the DAO object</w:t>
+      </w:r>
+      <w:r>
+        <w:br/>
+        <w:t xml:space="preserve">} </w:t>
+      </w:r>
+    </w:p>
+    <w:p>
+      <w:r>
+        <w:rPr>
+          <w:noProof/>
+        </w:rPr>
+        <mc:AlternateContent>
+          <mc:Choice Requires="wpi">
+            <w:drawing>
+              <wp:anchor distT="0" distB="0" distL="114300" distR="114300" simplePos="0" relativeHeight="252032000" behindDoc="0" locked="0" layoutInCell="1" allowOverlap="1" wp14:anchorId="721103DD" wp14:editId="020E07D4">
+                <wp:simplePos x="0" y="0"/>
+                <wp:positionH relativeFrom="column">
+                  <wp:posOffset>4660070</wp:posOffset>
+                </wp:positionH>
+                <wp:positionV relativeFrom="paragraph">
+                  <wp:posOffset>-107750</wp:posOffset>
+                </wp:positionV>
+                <wp:extent cx="590040" cy="310320"/>
+                <wp:effectExtent l="38100" t="38100" r="19685" b="52070"/>
+                <wp:wrapNone/>
+                <wp:docPr id="1981222156" name="Ink 121"/>
+                <wp:cNvGraphicFramePr/>
+                <a:graphic xmlns:a="http://schemas.openxmlformats.org/drawingml/2006/main">
+                  <a:graphicData uri="http://schemas.microsoft.com/office/word/2010/wordprocessingInk">
+                    <w14:contentPart bwMode="auto" r:id="rId49">
+                      <w14:nvContentPartPr>
+                        <w14:cNvContentPartPr/>
+                      </w14:nvContentPartPr>
+                      <w14:xfrm>
+                        <a:off x="0" y="0"/>
+                        <a:ext cx="590040" cy="310320"/>
+                      </w14:xfrm>
+                    </w14:contentPart>
+                  </a:graphicData>
+                </a:graphic>
+              </wp:anchor>
+            </w:drawing>
+          </mc:Choice>
+          <mc:Fallback>
+            <w:pict>
+              <v:shape w14:anchorId="65CE6ADD" id="Ink 121" o:spid="_x0000_s1026" type="#_x0000_t75" style="position:absolute;margin-left:366.25pt;margin-top:-9.2pt;width:47.85pt;height:25.85pt;z-index:252032000;visibility:visible;mso-wrap-style:square;mso-wrap-distance-left:9pt;mso-wrap-distance-top:0;mso-wrap-distance-right:9pt;mso-wrap-distance-bottom:0;mso-position-horizontal:absolute;mso-position-horizontal-relative:text;mso-position-vertical:absolute;mso-position-vertical-relative:text" o:gfxdata="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">
+                <v:imagedata r:id="rId50" o:title=""/>
+              </v:shape>
+            </w:pict>
+          </mc:Fallback>
+        </mc:AlternateContent>
+      </w:r>
+      <w:r>
+        <w:rPr>
+          <w:noProof/>
+        </w:rPr>
+        <mc:AlternateContent>
+          <mc:Choice Requires="wpi">
+            <w:drawing>
+              <wp:anchor distT="0" distB="0" distL="114300" distR="114300" simplePos="0" relativeHeight="251975680" behindDoc="0" locked="0" layoutInCell="1" allowOverlap="1" wp14:anchorId="7163EBFB" wp14:editId="3541E55A">
+                <wp:simplePos x="0" y="0"/>
+                <wp:positionH relativeFrom="column">
+                  <wp:posOffset>2987040</wp:posOffset>
+                </wp:positionH>
+                <wp:positionV relativeFrom="paragraph">
+                  <wp:posOffset>-27940</wp:posOffset>
+                </wp:positionV>
+                <wp:extent cx="584830" cy="185985"/>
+                <wp:effectExtent l="38100" t="38100" r="6350" b="43180"/>
+                <wp:wrapNone/>
+                <wp:docPr id="162664735" name="Ink 66"/>
+                <wp:cNvGraphicFramePr/>
+                <a:graphic xmlns:a="http://schemas.openxmlformats.org/drawingml/2006/main">
+                  <a:graphicData uri="http://schemas.microsoft.com/office/word/2010/wordprocessingInk">
+                    <w14:contentPart bwMode="auto" r:id="rId51">
+                      <w14:nvContentPartPr>
+                        <w14:cNvContentPartPr/>
+                      </w14:nvContentPartPr>
+                      <w14:xfrm>
+                        <a:off x="0" y="0"/>
+                        <a:ext cx="584830" cy="185985"/>
+                      </w14:xfrm>
+                    </w14:contentPart>
+                  </a:graphicData>
+                </a:graphic>
+              </wp:anchor>
+            </w:drawing>
+          </mc:Choice>
+          <mc:Fallback>
+            <w:pict>
+              <v:shape w14:anchorId="76D0F135" id="Ink 66" o:spid="_x0000_s1026" type="#_x0000_t75" style="position:absolute;margin-left:234.5pt;margin-top:-2.9pt;width:47.5pt;height:16.1pt;z-index:251975680;visibility:visible;mso-wrap-style:square;mso-wrap-distance-left:9pt;mso-wrap-distance-top:0;mso-wrap-distance-right:9pt;mso-wrap-distance-bottom:0;mso-position-horizontal:absolute;mso-position-horizontal-relative:text;mso-position-vertical:absolute;mso-position-vertical-relative:text" o:gfxdata="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">
+                <v:imagedata r:id="rId52" o:title=""/>
+              </v:shape>
+            </w:pict>
+          </mc:Fallback>
+        </mc:AlternateContent>
+      </w:r>
+    </w:p>
+    <w:p/>
+    <w:p/>
+    <w:p>
+      <w:r>
+        <w:rPr>
+          <w:highlight w:val="yellow"/>
+        </w:rPr>
+        <w:lastRenderedPageBreak/>
+        <w:t>Two important things in spring fram</w:t>
+      </w:r>
+      <w:r>
+        <w:rPr>
+          <w:highlight w:val="yellow"/>
+        </w:rPr>
+        <w:t>e</w:t>
+      </w:r>
+      <w:r>
+        <w:rPr>
+          <w:highlight w:val="yellow"/>
+        </w:rPr>
+        <w:t>work</w:t>
+      </w:r>
+    </w:p>
+    <w:p>
+      <w:pPr>
+        <w:pStyle w:val="ListParagraph"/>
+        <w:numPr>
+          <w:ilvl w:val="0"/>
+          <w:numId w:val="12"/>
+        </w:numPr>
+      </w:pPr>
+      <w:r>
+        <w:t>Spring Container or IoC (Inversion of Control)</w:t>
+      </w:r>
+      <w:r>
+        <w:t>: It takes care of maintaining the beans(objects)</w:t>
+      </w:r>
+    </w:p>
+    <w:p>
+      <w:pPr>
+        <w:pStyle w:val="ListParagraph"/>
+        <w:numPr>
+          <w:ilvl w:val="0"/>
+          <w:numId w:val="12"/>
+        </w:numPr>
+      </w:pPr>
+      <w:r>
+        <w:t>Dependency Injection</w:t>
+      </w:r>
+      <w:r>
+        <w:t xml:space="preserve">: process of supplying an object to another object </w:t>
+      </w:r>
+    </w:p>
+    <w:p>
+      <w:pPr>
+        <w:pStyle w:val="ListParagraph"/>
+      </w:pPr>
+      <w:r>
+        <w:t>Ex: Dao is supplied to Service, then service is supplied to controller</w:t>
+      </w:r>
+    </w:p>
+    <w:p>
+      <w:r>
+        <w:rPr>
+          <w:highlight w:val="yellow"/>
+        </w:rPr>
+        <w:t>Spring framework modules</w:t>
+      </w:r>
+      <w:r>
+        <w:t>: These are to add features to your application</w:t>
+      </w:r>
+    </w:p>
+    <w:p>
+      <w:pPr>
+        <w:pStyle w:val="ListParagraph"/>
+        <w:numPr>
+          <w:ilvl w:val="0"/>
+          <w:numId w:val="13"/>
+        </w:numPr>
+      </w:pPr>
+      <w:r>
+        <w:t>Spring Context: It takes care of all the design patterns &amp; DI</w:t>
+      </w:r>
+    </w:p>
+    <w:p>
+      <w:pPr>
+        <w:pStyle w:val="ListParagraph"/>
+        <w:numPr>
+          <w:ilvl w:val="0"/>
+          <w:numId w:val="13"/>
+        </w:numPr>
+      </w:pPr>
+      <w:r>
+        <w:t>Spring Web: It is to create REST &amp; Web based applications</w:t>
+      </w:r>
+    </w:p>
+    <w:p>
+      <w:pPr>
+        <w:pStyle w:val="ListParagraph"/>
+        <w:numPr>
+          <w:ilvl w:val="0"/>
+          <w:numId w:val="13"/>
+        </w:numPr>
+      </w:pPr>
+      <w:r>
+        <w:t>Spring Data J</w:t>
+      </w:r>
+      <w:r>
+        <w:t>PA</w:t>
+      </w:r>
+      <w:r>
+        <w:t>: It is to interact with the database using ORM framework</w:t>
+      </w:r>
+    </w:p>
+    <w:p>
+      <w:pPr>
+        <w:pStyle w:val="ListParagraph"/>
+        <w:numPr>
+          <w:ilvl w:val="0"/>
+          <w:numId w:val="13"/>
+        </w:numPr>
+      </w:pPr>
+      <w:r>
+        <w:t>Spring Boot: It is to automate the spring features in your application</w:t>
+      </w:r>
+    </w:p>
+    <w:p>
+      <w:pPr>
+        <w:pStyle w:val="ListParagraph"/>
+        <w:numPr>
+          <w:ilvl w:val="0"/>
+          <w:numId w:val="13"/>
+        </w:numPr>
+      </w:pPr>
+      <w:r>
+        <w:t>Spring Cloud: It is to create microservices</w:t>
+      </w:r>
+    </w:p>
+    <w:p>
+      <w:pPr>
+        <w:pStyle w:val="ListParagraph"/>
+        <w:numPr>
+          <w:ilvl w:val="0"/>
+          <w:numId w:val="13"/>
+        </w:numPr>
+      </w:pPr>
+      <w:r>
+        <w:t>Spring Security: It is to apply Authentication &amp; Authorization features in the application</w:t>
+      </w:r>
+    </w:p>
+    <w:p/>
+    <w:p>
+      <w:r>
+        <w:rPr>
+          <w:highlight w:val="yellow"/>
+        </w:rPr>
+        <w:t>Maven project</w:t>
+      </w:r>
+    </w:p>
+    <w:p>
+      <w:r>
+        <w:rPr>
+          <w:highlight w:val="yellow"/>
+        </w:rPr>
+        <w:t>Dependencies:</w:t>
+      </w:r>
+      <w:r>
+        <w:t xml:space="preserve"> spring-context, </w:t>
+      </w:r>
+      <w:proofErr w:type="spellStart"/>
+      <w:r>
+        <w:t>junit</w:t>
+      </w:r>
+      <w:proofErr w:type="spellEnd"/>
+    </w:p>
+    <w:p/>
+    <w:p>
+      <w:r>
+        <w:rPr>
+          <w:highlight w:val="yellow"/>
+        </w:rPr>
+        <w:t>How to get the object from the spring container</w:t>
+      </w:r>
+    </w:p>
+    <w:p>
+      <w:pPr>
+        <w:pStyle w:val="ListParagraph"/>
+        <w:numPr>
+          <w:ilvl w:val="0"/>
+          <w:numId w:val="14"/>
+        </w:numPr>
+      </w:pPr>
+      <w:r>
+        <w:t xml:space="preserve">Using </w:t>
+      </w:r>
+      <w:r>
+        <w:rPr>
+          <w:color w:val="FF0000"/>
+        </w:rPr>
+        <w:t>ApplicationContext context = new ClassPathXmlApplicationContext(“beans.xml”);</w:t>
+      </w:r>
+      <w:r>
+        <w:t xml:space="preserve"> </w:t>
+      </w:r>
+    </w:p>
+    <w:p>
+      <w:pPr>
+        <w:pStyle w:val="ListParagraph"/>
+      </w:pPr>
+      <w:proofErr w:type="gramStart"/>
+      <w:r>
+        <w:t>context.getBean</w:t>
+      </w:r>
+      <w:proofErr w:type="gramEnd"/>
+      <w:r>
+        <w:t>(“b1”);</w:t>
+      </w:r>
+    </w:p>
+    <w:p>
+      <w:pPr>
+        <w:pStyle w:val="ListParagraph"/>
+        <w:numPr>
+          <w:ilvl w:val="0"/>
+          <w:numId w:val="14"/>
+        </w:numPr>
+      </w:pPr>
+      <w:r>
+        <w:t>Using Dependency Injection</w:t>
+      </w:r>
+    </w:p>
+    <w:p/>
+    <w:p>
+      <w:r>
+        <w:rPr>
+          <w:highlight w:val="yellow"/>
+        </w:rPr>
+        <w:t>EmployeeDao:</w:t>
+      </w:r>
+      <w:r>
+        <w:t xml:space="preserve"> save, findById, findAll, remove methods</w:t>
+      </w:r>
+    </w:p>
+    <w:p>
+      <w:proofErr w:type="spellStart"/>
+      <w:r>
+        <w:rPr>
+          <w:highlight w:val="yellow"/>
+        </w:rPr>
+        <w:t>EmployeeDaoListImpl</w:t>
+      </w:r>
+      <w:proofErr w:type="spellEnd"/>
+      <w:r>
+        <w:rPr>
+          <w:highlight w:val="yellow"/>
+        </w:rPr>
+        <w:t>:</w:t>
+      </w:r>
+      <w:r>
+        <w:t xml:space="preserve"> Use List&lt;Employee&gt; to maintain employee</w:t>
+      </w:r>
+    </w:p>
+    <w:p>
+      <w:proofErr w:type="spellStart"/>
+      <w:r>
+        <w:rPr>
+          <w:highlight w:val="yellow"/>
+        </w:rPr>
+        <w:t>TestCases</w:t>
+      </w:r>
+      <w:proofErr w:type="spellEnd"/>
+      <w:r>
+        <w:rPr>
+          <w:highlight w:val="yellow"/>
+        </w:rPr>
+        <w:t>:</w:t>
+      </w:r>
+      <w:r>
+        <w:t xml:space="preserve"> To test all the 4 methods</w:t>
+      </w:r>
+    </w:p>
+    <w:p>
+      <w:r>
+        <w:rPr>
+          <w:highlight w:val="yellow"/>
+        </w:rPr>
+        <w:t>Employee:</w:t>
+      </w:r>
+      <w:r>
+        <w:t xml:space="preserve"> id, name, salary with constructors, setters &amp; getters</w:t>
+      </w:r>
+    </w:p>
+    <w:p/>
     <w:sectPr>
       <w:pgSz w:w="12240" w:h="15840"/>
       <w:pgMar w:top="1440" w:right="1440" w:bottom="1440" w:left="1440" w:header="720" w:footer="720" w:gutter="0"/>
@@ -3550,6 +5008,95 @@
 <file path=word/numbering.xml><?xml version="1.0" encoding="utf-8"?>
 <w:numbering xmlns:wpc="http://schemas.microsoft.com/office/word/2010/wordprocessingCanvas" xmlns:cx="http://schemas.microsoft.com/office/drawing/2014/chartex" xmlns:cx1="http://schemas.microsoft.com/office/drawing/2015/9/8/chartex" xmlns:cx2="http://schemas.microsoft.com/office/drawing/2015/10/21/chartex" xmlns:cx3="http://schemas.microsoft.com/office/drawing/2016/5/9/chartex" xmlns:cx4="http://schemas.microsoft.com/office/drawing/2016/5/10/chartex" xmlns:cx5="http://schemas.microsoft.com/office/drawing/2016/5/11/chartex" xmlns:cx6="http://schemas.microsoft.com/office/drawing/2016/5/12/chartex" xmlns:cx7="http://schemas.microsoft.com/office/drawing/2016/5/13/chartex" xmlns:cx8="http://schemas.microsoft.com/office/drawing/2016/5/14/chartex" xmlns:mc="http://schemas.openxmlformats.org/markup-compatibility/2006" xmlns:aink="http://schemas.microsoft.com/office/drawing/2016/ink" xmlns:am3d="http://schemas.microsoft.com/office/drawing/2017/model3d" xmlns:o="urn:schemas-microsoft-com:office:office" xmlns:oel="http://schemas.microsoft.com/office/2019/extlst" xmlns:r="http://schemas.openxmlformats.org/officeDocument/2006/relationships" xmlns:m="http://schemas.openxmlformats.org/officeDocument/2006/math" xmlns:v="urn:schemas-microsoft-com:vml" xmlns:wp14="http://schemas.microsoft.com/office/word/2010/wordprocessingDrawing" xmlns:wp="http://schemas.openxmlformats.org/drawingml/2006/wordprocessingDrawing" xmlns:w10="urn:schemas-microsoft-com:office:word" xmlns:w="http://schemas.openxmlformats.org/wordprocessingml/2006/main" xmlns:w14="http://schemas.microsoft.com/office/word/2010/wordml" xmlns:w15="http://schemas.microsoft.com/office/word/2012/wordml" xmlns:w16cex="http://schemas.microsoft.com/office/word/2018/wordml/cex" xmlns:w16cid="http://schemas.microsoft.com/office/word/2016/wordml/cid" xmlns:w16="http://schemas.microsoft.com/office/word/2018/wordml" xmlns:w16sdtdh="http://schemas.microsoft.com/office/word/2020/wordml/sdtdatahash" xmlns:w16se="http://schemas.microsoft.com/office/word/2015/wordml/symex" xmlns:wpg="http://schemas.microsoft.com/office/word/2010/wordprocessingGroup" xmlns:wpi="http://schemas.microsoft.com/office/word/2010/wordprocessingInk" xmlns:wne="http://schemas.microsoft.com/office/word/2006/wordml" xmlns:wps="http://schemas.microsoft.com/office/word/2010/wordprocessingShape" mc:Ignorable="w14 w15 w16se w16cid w16 w16cex w16sdtdh wp14">
   <w:abstractNum w:abstractNumId="0" w15:restartNumberingAfterBreak="0">
+    <w:nsid w:val="03C0027A"/>
+    <w:multiLevelType w:val="hybridMultilevel"/>
+    <w:tmpl w:val="5FD85EF8"/>
+    <w:lvl w:ilvl="0" w:tplc="0409000F">
+      <w:start w:val="1"/>
+      <w:numFmt w:val="decimal"/>
+      <w:lvlText w:val="%1."/>
+      <w:lvlJc w:val="left"/>
+      <w:pPr>
+        <w:ind w:left="720" w:hanging="360"/>
+      </w:pPr>
+      <w:rPr>
+        <w:rFonts w:hint="default"/>
+      </w:rPr>
+    </w:lvl>
+    <w:lvl w:ilvl="1" w:tplc="04090019" w:tentative="1">
+      <w:start w:val="1"/>
+      <w:numFmt w:val="lowerLetter"/>
+      <w:lvlText w:val="%2."/>
+      <w:lvlJc w:val="left"/>
+      <w:pPr>
+        <w:ind w:left="1440" w:hanging="360"/>
+      </w:pPr>
+    </w:lvl>
+    <w:lvl w:ilvl="2" w:tplc="0409001B" w:tentative="1">
+      <w:start w:val="1"/>
+      <w:numFmt w:val="lowerRoman"/>
+      <w:lvlText w:val="%3."/>
+      <w:lvlJc w:val="right"/>
+      <w:pPr>
+        <w:ind w:left="2160" w:hanging="180"/>
+      </w:pPr>
+    </w:lvl>
+    <w:lvl w:ilvl="3" w:tplc="0409000F" w:tentative="1">
+      <w:start w:val="1"/>
+      <w:numFmt w:val="decimal"/>
+      <w:lvlText w:val="%4."/>
+      <w:lvlJc w:val="left"/>
+      <w:pPr>
+        <w:ind w:left="2880" w:hanging="360"/>
+      </w:pPr>
+    </w:lvl>
+    <w:lvl w:ilvl="4" w:tplc="04090019" w:tentative="1">
+      <w:start w:val="1"/>
+      <w:numFmt w:val="lowerLetter"/>
+      <w:lvlText w:val="%5."/>
+      <w:lvlJc w:val="left"/>
+      <w:pPr>
+        <w:ind w:left="3600" w:hanging="360"/>
+      </w:pPr>
+    </w:lvl>
+    <w:lvl w:ilvl="5" w:tplc="0409001B" w:tentative="1">
+      <w:start w:val="1"/>
+      <w:numFmt w:val="lowerRoman"/>
+      <w:lvlText w:val="%6."/>
+      <w:lvlJc w:val="right"/>
+      <w:pPr>
+        <w:ind w:left="4320" w:hanging="180"/>
+      </w:pPr>
+    </w:lvl>
+    <w:lvl w:ilvl="6" w:tplc="0409000F" w:tentative="1">
+      <w:start w:val="1"/>
+      <w:numFmt w:val="decimal"/>
+      <w:lvlText w:val="%7."/>
+      <w:lvlJc w:val="left"/>
+      <w:pPr>
+        <w:ind w:left="5040" w:hanging="360"/>
+      </w:pPr>
+    </w:lvl>
+    <w:lvl w:ilvl="7" w:tplc="04090019" w:tentative="1">
+      <w:start w:val="1"/>
+      <w:numFmt w:val="lowerLetter"/>
+      <w:lvlText w:val="%8."/>
+      <w:lvlJc w:val="left"/>
+      <w:pPr>
+        <w:ind w:left="5760" w:hanging="360"/>
+      </w:pPr>
+    </w:lvl>
+    <w:lvl w:ilvl="8" w:tplc="0409001B" w:tentative="1">
+      <w:start w:val="1"/>
+      <w:numFmt w:val="lowerRoman"/>
+      <w:lvlText w:val="%9."/>
+      <w:lvlJc w:val="right"/>
+      <w:pPr>
+        <w:ind w:left="6480" w:hanging="180"/>
+      </w:pPr>
+    </w:lvl>
+  </w:abstractNum>
+  <w:abstractNum w:abstractNumId="1" w15:restartNumberingAfterBreak="0">
     <w:nsid w:val="08BD7E61"/>
     <w:multiLevelType w:val="hybridMultilevel"/>
     <w:tmpl w:val="95A666EC"/>
@@ -3638,7 +5185,96 @@
       </w:pPr>
     </w:lvl>
   </w:abstractNum>
-  <w:abstractNum w:abstractNumId="1" w15:restartNumberingAfterBreak="0">
+  <w:abstractNum w:abstractNumId="2" w15:restartNumberingAfterBreak="0">
+    <w:nsid w:val="11AE6E23"/>
+    <w:multiLevelType w:val="hybridMultilevel"/>
+    <w:tmpl w:val="C016B914"/>
+    <w:lvl w:ilvl="0" w:tplc="0409000F">
+      <w:start w:val="1"/>
+      <w:numFmt w:val="decimal"/>
+      <w:lvlText w:val="%1."/>
+      <w:lvlJc w:val="left"/>
+      <w:pPr>
+        <w:ind w:left="720" w:hanging="360"/>
+      </w:pPr>
+      <w:rPr>
+        <w:rFonts w:hint="default"/>
+      </w:rPr>
+    </w:lvl>
+    <w:lvl w:ilvl="1" w:tplc="04090019" w:tentative="1">
+      <w:start w:val="1"/>
+      <w:numFmt w:val="lowerLetter"/>
+      <w:lvlText w:val="%2."/>
+      <w:lvlJc w:val="left"/>
+      <w:pPr>
+        <w:ind w:left="1440" w:hanging="360"/>
+      </w:pPr>
+    </w:lvl>
+    <w:lvl w:ilvl="2" w:tplc="0409001B" w:tentative="1">
+      <w:start w:val="1"/>
+      <w:numFmt w:val="lowerRoman"/>
+      <w:lvlText w:val="%3."/>
+      <w:lvlJc w:val="right"/>
+      <w:pPr>
+        <w:ind w:left="2160" w:hanging="180"/>
+      </w:pPr>
+    </w:lvl>
+    <w:lvl w:ilvl="3" w:tplc="0409000F" w:tentative="1">
+      <w:start w:val="1"/>
+      <w:numFmt w:val="decimal"/>
+      <w:lvlText w:val="%4."/>
+      <w:lvlJc w:val="left"/>
+      <w:pPr>
+        <w:ind w:left="2880" w:hanging="360"/>
+      </w:pPr>
+    </w:lvl>
+    <w:lvl w:ilvl="4" w:tplc="04090019" w:tentative="1">
+      <w:start w:val="1"/>
+      <w:numFmt w:val="lowerLetter"/>
+      <w:lvlText w:val="%5."/>
+      <w:lvlJc w:val="left"/>
+      <w:pPr>
+        <w:ind w:left="3600" w:hanging="360"/>
+      </w:pPr>
+    </w:lvl>
+    <w:lvl w:ilvl="5" w:tplc="0409001B" w:tentative="1">
+      <w:start w:val="1"/>
+      <w:numFmt w:val="lowerRoman"/>
+      <w:lvlText w:val="%6."/>
+      <w:lvlJc w:val="right"/>
+      <w:pPr>
+        <w:ind w:left="4320" w:hanging="180"/>
+      </w:pPr>
+    </w:lvl>
+    <w:lvl w:ilvl="6" w:tplc="0409000F" w:tentative="1">
+      <w:start w:val="1"/>
+      <w:numFmt w:val="decimal"/>
+      <w:lvlText w:val="%7."/>
+      <w:lvlJc w:val="left"/>
+      <w:pPr>
+        <w:ind w:left="5040" w:hanging="360"/>
+      </w:pPr>
+    </w:lvl>
+    <w:lvl w:ilvl="7" w:tplc="04090019" w:tentative="1">
+      <w:start w:val="1"/>
+      <w:numFmt w:val="lowerLetter"/>
+      <w:lvlText w:val="%8."/>
+      <w:lvlJc w:val="left"/>
+      <w:pPr>
+        <w:ind w:left="5760" w:hanging="360"/>
+      </w:pPr>
+    </w:lvl>
+    <w:lvl w:ilvl="8" w:tplc="0409001B" w:tentative="1">
+      <w:start w:val="1"/>
+      <w:numFmt w:val="lowerRoman"/>
+      <w:lvlText w:val="%9."/>
+      <w:lvlJc w:val="right"/>
+      <w:pPr>
+        <w:ind w:left="6480" w:hanging="180"/>
+      </w:pPr>
+    </w:lvl>
+  </w:abstractNum>
+  <w:abstractNum w:abstractNumId="3" w15:restartNumberingAfterBreak="0">
     <w:nsid w:val="11CA22CA"/>
     <w:multiLevelType w:val="hybridMultilevel"/>
     <w:tmpl w:val="60BEDCDE"/>
@@ -3727,7 +5363,7 @@
       </w:pPr>
     </w:lvl>
   </w:abstractNum>
-  <w:abstractNum w:abstractNumId="2" w15:restartNumberingAfterBreak="0">
+  <w:abstractNum w:abstractNumId="4" w15:restartNumberingAfterBreak="0">
     <w:nsid w:val="13864048"/>
     <w:multiLevelType w:val="hybridMultilevel"/>
     <w:tmpl w:val="17EC10F4"/>
@@ -3840,7 +5476,7 @@
       </w:rPr>
     </w:lvl>
   </w:abstractNum>
-  <w:abstractNum w:abstractNumId="3" w15:restartNumberingAfterBreak="0">
+  <w:abstractNum w:abstractNumId="5" w15:restartNumberingAfterBreak="0">
     <w:nsid w:val="189D020D"/>
     <w:multiLevelType w:val="hybridMultilevel"/>
     <w:tmpl w:val="DAB8434C"/>
@@ -3929,7 +5565,96 @@
       </w:pPr>
     </w:lvl>
   </w:abstractNum>
-  <w:abstractNum w:abstractNumId="4" w15:restartNumberingAfterBreak="0">
+  <w:abstractNum w:abstractNumId="6" w15:restartNumberingAfterBreak="0">
+    <w:nsid w:val="2A720319"/>
+    <w:multiLevelType w:val="hybridMultilevel"/>
+    <w:tmpl w:val="C7186480"/>
+    <w:lvl w:ilvl="0" w:tplc="0409000F">
+      <w:start w:val="1"/>
+      <w:numFmt w:val="decimal"/>
+      <w:lvlText w:val="%1."/>
+      <w:lvlJc w:val="left"/>
+      <w:pPr>
+        <w:ind w:left="720" w:hanging="360"/>
+      </w:pPr>
+      <w:rPr>
+        <w:rFonts w:hint="default"/>
+      </w:rPr>
+    </w:lvl>
+    <w:lvl w:ilvl="1" w:tplc="04090019" w:tentative="1">
+      <w:start w:val="1"/>
+      <w:numFmt w:val="lowerLetter"/>
+      <w:lvlText w:val="%2."/>
+      <w:lvlJc w:val="left"/>
+      <w:pPr>
+        <w:ind w:left="1440" w:hanging="360"/>
+      </w:pPr>
+    </w:lvl>
+    <w:lvl w:ilvl="2" w:tplc="0409001B" w:tentative="1">
+      <w:start w:val="1"/>
+      <w:numFmt w:val="lowerRoman"/>
+      <w:lvlText w:val="%3."/>
+      <w:lvlJc w:val="right"/>
+      <w:pPr>
+        <w:ind w:left="2160" w:hanging="180"/>
+      </w:pPr>
+    </w:lvl>
+    <w:lvl w:ilvl="3" w:tplc="0409000F" w:tentative="1">
+      <w:start w:val="1"/>
+      <w:numFmt w:val="decimal"/>
+      <w:lvlText w:val="%4."/>
+      <w:lvlJc w:val="left"/>
+      <w:pPr>
+        <w:ind w:left="2880" w:hanging="360"/>
+      </w:pPr>
+    </w:lvl>
+    <w:lvl w:ilvl="4" w:tplc="04090019" w:tentative="1">
+      <w:start w:val="1"/>
+      <w:numFmt w:val="lowerLetter"/>
+      <w:lvlText w:val="%5."/>
+      <w:lvlJc w:val="left"/>
+      <w:pPr>
+        <w:ind w:left="3600" w:hanging="360"/>
+      </w:pPr>
+    </w:lvl>
+    <w:lvl w:ilvl="5" w:tplc="0409001B" w:tentative="1">
+      <w:start w:val="1"/>
+      <w:numFmt w:val="lowerRoman"/>
+      <w:lvlText w:val="%6."/>
+      <w:lvlJc w:val="right"/>
+      <w:pPr>
+        <w:ind w:left="4320" w:hanging="180"/>
+      </w:pPr>
+    </w:lvl>
+    <w:lvl w:ilvl="6" w:tplc="0409000F" w:tentative="1">
+      <w:start w:val="1"/>
+      <w:numFmt w:val="decimal"/>
+      <w:lvlText w:val="%7."/>
+      <w:lvlJc w:val="left"/>
+      <w:pPr>
+        <w:ind w:left="5040" w:hanging="360"/>
+      </w:pPr>
+    </w:lvl>
+    <w:lvl w:ilvl="7" w:tplc="04090019" w:tentative="1">
+      <w:start w:val="1"/>
+      <w:numFmt w:val="lowerLetter"/>
+      <w:lvlText w:val="%8."/>
+      <w:lvlJc w:val="left"/>
+      <w:pPr>
+        <w:ind w:left="5760" w:hanging="360"/>
+      </w:pPr>
+    </w:lvl>
+    <w:lvl w:ilvl="8" w:tplc="0409001B" w:tentative="1">
+      <w:start w:val="1"/>
+      <w:numFmt w:val="lowerRoman"/>
+      <w:lvlText w:val="%9."/>
+      <w:lvlJc w:val="right"/>
+      <w:pPr>
+        <w:ind w:left="6480" w:hanging="180"/>
+      </w:pPr>
+    </w:lvl>
+  </w:abstractNum>
+  <w:abstractNum w:abstractNumId="7" w15:restartNumberingAfterBreak="0">
     <w:nsid w:val="385E2899"/>
     <w:multiLevelType w:val="hybridMultilevel"/>
     <w:tmpl w:val="45D20CB6"/>
@@ -4018,7 +5743,185 @@
       </w:pPr>
     </w:lvl>
   </w:abstractNum>
-  <w:abstractNum w:abstractNumId="5" w15:restartNumberingAfterBreak="0">
+  <w:abstractNum w:abstractNumId="8" w15:restartNumberingAfterBreak="0">
+    <w:nsid w:val="3B4752B2"/>
+    <w:multiLevelType w:val="hybridMultilevel"/>
+    <w:tmpl w:val="44D27EA8"/>
+    <w:lvl w:ilvl="0" w:tplc="0409000F">
+      <w:start w:val="1"/>
+      <w:numFmt w:val="decimal"/>
+      <w:lvlText w:val="%1."/>
+      <w:lvlJc w:val="left"/>
+      <w:pPr>
+        <w:ind w:left="720" w:hanging="360"/>
+      </w:pPr>
+      <w:rPr>
+        <w:rFonts w:hint="default"/>
+      </w:rPr>
+    </w:lvl>
+    <w:lvl w:ilvl="1" w:tplc="04090019" w:tentative="1">
+      <w:start w:val="1"/>
+      <w:numFmt w:val="lowerLetter"/>
+      <w:lvlText w:val="%2."/>
+      <w:lvlJc w:val="left"/>
+      <w:pPr>
+        <w:ind w:left="1440" w:hanging="360"/>
+      </w:pPr>
+    </w:lvl>
+    <w:lvl w:ilvl="2" w:tplc="0409001B" w:tentative="1">
+      <w:start w:val="1"/>
+      <w:numFmt w:val="lowerRoman"/>
+      <w:lvlText w:val="%3."/>
+      <w:lvlJc w:val="right"/>
+      <w:pPr>
+        <w:ind w:left="2160" w:hanging="180"/>
+      </w:pPr>
+    </w:lvl>
+    <w:lvl w:ilvl="3" w:tplc="0409000F" w:tentative="1">
+      <w:start w:val="1"/>
+      <w:numFmt w:val="decimal"/>
+      <w:lvlText w:val="%4."/>
+      <w:lvlJc w:val="left"/>
+      <w:pPr>
+        <w:ind w:left="2880" w:hanging="360"/>
+      </w:pPr>
+    </w:lvl>
+    <w:lvl w:ilvl="4" w:tplc="04090019" w:tentative="1">
+      <w:start w:val="1"/>
+      <w:numFmt w:val="lowerLetter"/>
+      <w:lvlText w:val="%5."/>
+      <w:lvlJc w:val="left"/>
+      <w:pPr>
+        <w:ind w:left="3600" w:hanging="360"/>
+      </w:pPr>
+    </w:lvl>
+    <w:lvl w:ilvl="5" w:tplc="0409001B" w:tentative="1">
+      <w:start w:val="1"/>
+      <w:numFmt w:val="lowerRoman"/>
+      <w:lvlText w:val="%6."/>
+      <w:lvlJc w:val="right"/>
+      <w:pPr>
+        <w:ind w:left="4320" w:hanging="180"/>
+      </w:pPr>
+    </w:lvl>
+    <w:lvl w:ilvl="6" w:tplc="0409000F" w:tentative="1">
+      <w:start w:val="1"/>
+      <w:numFmt w:val="decimal"/>
+      <w:lvlText w:val="%7."/>
+      <w:lvlJc w:val="left"/>
+      <w:pPr>
+        <w:ind w:left="5040" w:hanging="360"/>
+      </w:pPr>
+    </w:lvl>
+    <w:lvl w:ilvl="7" w:tplc="04090019" w:tentative="1">
+      <w:start w:val="1"/>
+      <w:numFmt w:val="lowerLetter"/>
+      <w:lvlText w:val="%8."/>
+      <w:lvlJc w:val="left"/>
+      <w:pPr>
+        <w:ind w:left="5760" w:hanging="360"/>
+      </w:pPr>
+    </w:lvl>
+    <w:lvl w:ilvl="8" w:tplc="0409001B" w:tentative="1">
+      <w:start w:val="1"/>
+      <w:numFmt w:val="lowerRoman"/>
+      <w:lvlText w:val="%9."/>
+      <w:lvlJc w:val="right"/>
+      <w:pPr>
+        <w:ind w:left="6480" w:hanging="180"/>
+      </w:pPr>
+    </w:lvl>
+  </w:abstractNum>
+  <w:abstractNum w:abstractNumId="9" w15:restartNumberingAfterBreak="0">
+    <w:nsid w:val="4D4F1683"/>
+    <w:multiLevelType w:val="hybridMultilevel"/>
+    <w:tmpl w:val="103AF1BA"/>
+    <w:lvl w:ilvl="0" w:tplc="0409000F">
+      <w:start w:val="1"/>
+      <w:numFmt w:val="decimal"/>
+      <w:lvlText w:val="%1."/>
+      <w:lvlJc w:val="left"/>
+      <w:pPr>
+        <w:ind w:left="720" w:hanging="360"/>
+      </w:pPr>
+      <w:rPr>
+        <w:rFonts w:hint="default"/>
+      </w:rPr>
+    </w:lvl>
+    <w:lvl w:ilvl="1" w:tplc="04090019" w:tentative="1">
+      <w:start w:val="1"/>
+      <w:numFmt w:val="lowerLetter"/>
+      <w:lvlText w:val="%2."/>
+      <w:lvlJc w:val="left"/>
+      <w:pPr>
+        <w:ind w:left="1440" w:hanging="360"/>
+      </w:pPr>
+    </w:lvl>
+    <w:lvl w:ilvl="2" w:tplc="0409001B" w:tentative="1">
+      <w:start w:val="1"/>
+      <w:numFmt w:val="lowerRoman"/>
+      <w:lvlText w:val="%3."/>
+      <w:lvlJc w:val="right"/>
+      <w:pPr>
+        <w:ind w:left="2160" w:hanging="180"/>
+      </w:pPr>
+    </w:lvl>
+    <w:lvl w:ilvl="3" w:tplc="0409000F" w:tentative="1">
+      <w:start w:val="1"/>
+      <w:numFmt w:val="decimal"/>
+      <w:lvlText w:val="%4."/>
+      <w:lvlJc w:val="left"/>
+      <w:pPr>
+        <w:ind w:left="2880" w:hanging="360"/>
+      </w:pPr>
+    </w:lvl>
+    <w:lvl w:ilvl="4" w:tplc="04090019" w:tentative="1">
+      <w:start w:val="1"/>
+      <w:numFmt w:val="lowerLetter"/>
+      <w:lvlText w:val="%5."/>
+      <w:lvlJc w:val="left"/>
+      <w:pPr>
+        <w:ind w:left="3600" w:hanging="360"/>
+      </w:pPr>
+    </w:lvl>
+    <w:lvl w:ilvl="5" w:tplc="0409001B" w:tentative="1">
+      <w:start w:val="1"/>
+      <w:numFmt w:val="lowerRoman"/>
+      <w:lvlText w:val="%6."/>
+      <w:lvlJc w:val="right"/>
+      <w:pPr>
+        <w:ind w:left="4320" w:hanging="180"/>
+      </w:pPr>
+    </w:lvl>
+    <w:lvl w:ilvl="6" w:tplc="0409000F" w:tentative="1">
+      <w:start w:val="1"/>
+      <w:numFmt w:val="decimal"/>
+      <w:lvlText w:val="%7."/>
+      <w:lvlJc w:val="left"/>
+      <w:pPr>
+        <w:ind w:left="5040" w:hanging="360"/>
+      </w:pPr>
+    </w:lvl>
+    <w:lvl w:ilvl="7" w:tplc="04090019" w:tentative="1">
+      <w:start w:val="1"/>
+      <w:numFmt w:val="lowerLetter"/>
+      <w:lvlText w:val="%8."/>
+      <w:lvlJc w:val="left"/>
+      <w:pPr>
+        <w:ind w:left="5760" w:hanging="360"/>
+      </w:pPr>
+    </w:lvl>
+    <w:lvl w:ilvl="8" w:tplc="0409001B" w:tentative="1">
+      <w:start w:val="1"/>
+      <w:numFmt w:val="lowerRoman"/>
+      <w:lvlText w:val="%9."/>
+      <w:lvlJc w:val="right"/>
+      <w:pPr>
+        <w:ind w:left="6480" w:hanging="180"/>
+      </w:pPr>
+    </w:lvl>
+  </w:abstractNum>
+  <w:abstractNum w:abstractNumId="10" w15:restartNumberingAfterBreak="0">
     <w:nsid w:val="58237346"/>
     <w:multiLevelType w:val="hybridMultilevel"/>
     <w:tmpl w:val="F7F4E5C2"/>
@@ -4107,7 +6010,7 @@
       </w:pPr>
     </w:lvl>
   </w:abstractNum>
-  <w:abstractNum w:abstractNumId="6" w15:restartNumberingAfterBreak="0">
+  <w:abstractNum w:abstractNumId="11" w15:restartNumberingAfterBreak="0">
     <w:nsid w:val="5A972BAD"/>
     <w:multiLevelType w:val="hybridMultilevel"/>
     <w:tmpl w:val="3E92C3F0"/>
@@ -4196,7 +6099,7 @@
       </w:pPr>
     </w:lvl>
   </w:abstractNum>
-  <w:abstractNum w:abstractNumId="7" w15:restartNumberingAfterBreak="0">
+  <w:abstractNum w:abstractNumId="12" w15:restartNumberingAfterBreak="0">
     <w:nsid w:val="611231FA"/>
     <w:multiLevelType w:val="hybridMultilevel"/>
     <w:tmpl w:val="FBF80192"/>
@@ -4285,7 +6188,7 @@
       </w:pPr>
     </w:lvl>
   </w:abstractNum>
-  <w:abstractNum w:abstractNumId="8" w15:restartNumberingAfterBreak="0">
+  <w:abstractNum w:abstractNumId="13" w15:restartNumberingAfterBreak="0">
     <w:nsid w:val="74175665"/>
     <w:multiLevelType w:val="hybridMultilevel"/>
     <w:tmpl w:val="7604DFB6"/>
@@ -4375,31 +6278,46 @@
     </w:lvl>
   </w:abstractNum>
   <w:num w:numId="1" w16cid:durableId="423428528">
+    <w:abstractNumId w:val="12"/>
+  </w:num>
+  <w:num w:numId="2" w16cid:durableId="1913464675">
+    <w:abstractNumId w:val="4"/>
+  </w:num>
+  <w:num w:numId="3" w16cid:durableId="547650335">
+    <w:abstractNumId w:val="3"/>
+  </w:num>
+  <w:num w:numId="4" w16cid:durableId="1123621600">
+    <w:abstractNumId w:val="13"/>
+  </w:num>
+  <w:num w:numId="5" w16cid:durableId="1560553064">
+    <w:abstractNumId w:val="11"/>
+  </w:num>
+  <w:num w:numId="6" w16cid:durableId="557593554">
+    <w:abstractNumId w:val="1"/>
+  </w:num>
+  <w:num w:numId="7" w16cid:durableId="1482501776">
+    <w:abstractNumId w:val="10"/>
+  </w:num>
+  <w:num w:numId="8" w16cid:durableId="1012955925">
     <w:abstractNumId w:val="7"/>
   </w:num>
-  <w:num w:numId="2" w16cid:durableId="1913464675">
+  <w:num w:numId="9" w16cid:durableId="1864436595">
+    <w:abstractNumId w:val="5"/>
+  </w:num>
+  <w:num w:numId="10" w16cid:durableId="1355420400">
+    <w:abstractNumId w:val="8"/>
+  </w:num>
+  <w:num w:numId="11" w16cid:durableId="2028167201">
+    <w:abstractNumId w:val="0"/>
+  </w:num>
+  <w:num w:numId="12" w16cid:durableId="806166425">
     <w:abstractNumId w:val="2"/>
   </w:num>
-  <w:num w:numId="3" w16cid:durableId="547650335">
-    <w:abstractNumId w:val="1"/>
+  <w:num w:numId="13" w16cid:durableId="106581280">
+    <w:abstractNumId w:val="9"/>
   </w:num>
-  <w:num w:numId="4" w16cid:durableId="1123621600">
-    <w:abstractNumId w:val="8"/>
-  </w:num>
-  <w:num w:numId="5" w16cid:durableId="1560553064">
+  <w:num w:numId="14" w16cid:durableId="1417246066">
     <w:abstractNumId w:val="6"/>
-  </w:num>
-  <w:num w:numId="6" w16cid:durableId="557593554">
-    <w:abstractNumId w:val="0"/>
-  </w:num>
-  <w:num w:numId="7" w16cid:durableId="1482501776">
-    <w:abstractNumId w:val="5"/>
-  </w:num>
-  <w:num w:numId="8" w16cid:durableId="1012955925">
-    <w:abstractNumId w:val="4"/>
-  </w:num>
-  <w:num w:numId="9" w16cid:durableId="1864436595">
-    <w:abstractNumId w:val="3"/>
   </w:num>
 </w:numbering>
 </file>
@@ -4843,6 +6761,25 @@
       <w:contextualSpacing/>
     </w:pPr>
   </w:style>
+  <w:style w:type="table" w:styleId="TableGrid">
+    <w:name w:val="Table Grid"/>
+    <w:basedOn w:val="TableNormal"/>
+    <w:uiPriority w:val="39"/>
+    <w:rsid w:val="007A3EDF"/>
+    <w:pPr>
+      <w:spacing w:after="0" w:line="240" w:lineRule="auto"/>
+    </w:pPr>
+    <w:tblPr>
+      <w:tblBorders>
+        <w:top w:val="single" w:sz="4" w:space="0" w:color="auto"/>
+        <w:left w:val="single" w:sz="4" w:space="0" w:color="auto"/>
+        <w:bottom w:val="single" w:sz="4" w:space="0" w:color="auto"/>
+        <w:right w:val="single" w:sz="4" w:space="0" w:color="auto"/>
+        <w:insideH w:val="single" w:sz="4" w:space="0" w:color="auto"/>
+        <w:insideV w:val="single" w:sz="4" w:space="0" w:color="auto"/>
+      </w:tblBorders>
+    </w:tblPr>
+  </w:style>
 </w:styles>
 </file>
 
@@ -4902,7 +6839,7 @@
   <inkml:trace contextRef="#ctx0" brushRef="#br0">1 163 6083,'0'0'5426,"6"5"-5010,-1 0-410,11 6 512,-16-11-504,1 0 0,-1 0 0,1 0 0,0-1 0,-1 1 1,1 0-1,-1-1 0,0 1 0,1 0 0,-1-1 0,1 1 0,-1-1 0,1 1 1,-1-1-1,0 1 0,1-1 0,-1 1 0,0-1 0,0 1 0,1-1 0,-1 1 0,0-1 1,0 1-1,0-1 0,0 1 0,0-1 0,0 0 0,0 1 0,0-1 0,0 1 1,0-1-1,0 0 0,0 1 0,0-1 0,0 1 0,-1-2 0,1-11-36,1-1-1,0 1 1,1-1 0,0 1-1,1 0 1,1 0-1,0 0 1,1 0 0,9-17-1,-14 29 25,0 0 0,1 0-1,-1 0 1,1 0 0,0 0 0,-1 0-1,1 1 1,0-1 0,-1 0 0,1 0-1,0 1 1,0-1 0,0 0 0,0 1-1,-1-1 1,1 1 0,0-1 0,0 1-1,0-1 1,0 1 0,0 0 0,0 0-1,0-1 1,0 1 0,1 0 0,-1 0-1,1 0 1,-1 1 6,1-1 0,-1 1 0,0 0 0,0 0 0,1 0 0,-1 0 0,0 0 1,0 0-1,0 0 0,0 0 0,0 1 0,0-1 0,-1 0 0,1 1 0,0-1 0,0 2 0,2 5-78,1 1 0,-2 0-1,0-1 1,3 19 0,-4 23-4738,-1-30-533</inkml:trace>
   <inkml:trace contextRef="#ctx0" brushRef="#br0" timeOffset="359.68">153 237 6723,'0'0'6819,"63"63"-6819,-63-46-256,0 0-1025,0-1-639,0-2-898,-2-4-3857</inkml:trace>
   <inkml:trace contextRef="#ctx0" brushRef="#br0" timeOffset="360.68">227 506 5827,'0'0'2433</inkml:trace>
-  <inkml:trace contextRef="#ctx0" brushRef="#br0" timeOffset="720.84">250 708 7203,'0'0'3746,"53"28"-7236</inkml:trace>
+  <inkml:trace contextRef="#ctx0" brushRef="#br0" timeOffset="720.83">250 708 7203,'0'0'3746,"53"28"-7236</inkml:trace>
   <inkml:trace contextRef="#ctx0" brushRef="#br0" timeOffset="1050.49">209 1067 7876,'0'0'9860,"15"70"-9027,-15-15-449,0 6-224,0-5 0,0 0-96,0-8-64,1-6-32,-1-9-224,0-9-897,0-11-2016</inkml:trace>
   <inkml:trace contextRef="#ctx0" brushRef="#br0" timeOffset="1378.89">71 1159 9604,'0'0'3618,"110"-78"-3298,-43 58-288,-6 3-32,-11 5-896,-20 7-3394</inkml:trace>
   <inkml:trace contextRef="#ctx0" brushRef="#br0" timeOffset="1754.87">355 1249 9412,'0'0'1991,"18"4"-930,58 19-356,-72-21-656,0 0 0,-1 0 0,1 0 0,-1 0 0,0 1 0,1 0 0,-1-1 0,0 1 0,-1 0 1,1 0-1,0 1 0,-1-1 0,0 1 0,0-1 0,0 1 0,0 0 0,0-1 0,-1 1 0,1 0 0,-1 0 0,0 0 1,0 8-1,0-4-16,0 0 0,-1 0 1,0 0-1,0 1 0,-1-1 0,0 0 1,-1 0-1,1 0 0,-4 8 1,5-14-26,-1-1 1,1 0 0,0 0-1,-1 0 1,1 0 0,-1 1-1,1-1 1,-1 0-1,1 0 1,-1 0 0,0 0-1,1 0 1,-1 0 0,0-1-1,0 1 1,0 0 0,0 0-1,1 0 1,-1-1 0,-2 2-1,3-3 1,-1 1 0,0-1-1,1 1 1,-1-1 0,1 0-1,-1 1 1,1-1 0,-1 1-1,1-1 1,-1 0 0,1 1-1,0-1 1,-1 0 0,1 0-1,0 1 1,0-1 0,-1 0-1,1 0 1,0 1 0,0-1-1,0-1 1,-5-54 323,6 36-228,0-1-1,1 1 1,1-1 0,0 1 0,9-24-1,-10 36-303,1 0 0,0 0 0,1 0 0,-1 1 0,1 0 1,1-1-1,0 1 0,0 1 0,0-1 0,1 1 0,0 0 0,0 0 0,0 1 0,1-1 0,12-6 0,3 4-4098,-4 7-4146</inkml:trace>
@@ -4987,6 +6924,282 @@
 </inkml:ink>
 </file>
 
+<file path=word/ink/ink12.xml><?xml version="1.0" encoding="utf-8"?>
+<inkml:ink xmlns:inkml="http://www.w3.org/2003/InkML">
+  <inkml:definitions>
+    <inkml:context xml:id="ctx0">
+      <inkml:inkSource xml:id="inkSrc0">
+        <inkml:traceFormat>
+          <inkml:channel name="X" type="integer" min="-2.14748E9" max="2.14748E9" units="cm"/>
+          <inkml:channel name="Y" type="integer" min="-2.14748E9" max="2.14748E9" units="cm"/>
+          <inkml:channel name="F" type="integer" max="32767" units="dev"/>
+        </inkml:traceFormat>
+        <inkml:channelProperties>
+          <inkml:channelProperty channel="X" name="resolution" value="1000" units="1/cm"/>
+          <inkml:channelProperty channel="Y" name="resolution" value="1000" units="1/cm"/>
+          <inkml:channelProperty channel="F" name="resolution" value="0" units="1/dev"/>
+        </inkml:channelProperties>
+      </inkml:inkSource>
+      <inkml:timestamp xml:id="ts0" timeString="2023-10-18T06:42:15.647"/>
+    </inkml:context>
+    <inkml:brush xml:id="br0">
+      <inkml:brushProperty name="width" value="0.05" units="cm"/>
+      <inkml:brushProperty name="height" value="0.05" units="cm"/>
+      <inkml:brushProperty name="color" value="#E71224"/>
+    </inkml:brush>
+  </inkml:definitions>
+  <inkml:trace contextRef="#ctx0" brushRef="#br0">145 1042 1377,'0'0'3761,"-14"-2"-2106,2-1 3312,251-11-3169,5 0-3489,-251 17-2295,-8 0-1302</inkml:trace>
+  <inkml:trace contextRef="#ctx0" brushRef="#br0" timeOffset="566.51">144 934 2145,'0'0'4599,"0"-5"-3708,-1 5-810,0 0 0,1 0 0,-1 0 0,0 0 0,1 0 0,-1 0 0,0 1 0,1-1 0,-1 0 0,0 0 0,1 0-1,-1 0 1,0 1 0,1-1 0,-1 0 0,1 1 0,-1-1 0,1 1 0,-1-1 0,1 0 0,-1 1 0,1-1-1,-1 1 1,1-1 0,0 1 0,-1 0 0,1-1 0,0 1 0,-1 0 0,-38 39 827,-39 55-215,77-94-688,0 1 0,0 0 1,0 0-1,0 0 0,0 0 0,0 0 0,0 0 1,1 0-1,-1 0 0,1 0 0,0 0 0,-1 0 1,1 1-1,0-1 0,0 0 0,0 0 0,1 3 1,0-4 1,-1 1 0,1-1 0,-1 0 0,1 0 0,0 0 0,-1 0 0,1 0 0,0 0 0,0 0 0,0 0 0,0 0 0,0-1 1,0 1-1,0 0 0,0 0 0,0-1 0,1 1 0,-1-1 0,0 1 0,0-1 0,1 0 0,-1 1 0,0-1 0,0 0 0,1 0 1,-1 0-1,0 0 0,2 0 0,66 0 360,-35 0-1067,0 0-1,63 10 1,-65-3-2166</inkml:trace>
+  <inkml:trace contextRef="#ctx0" brushRef="#br0" timeOffset="1919.04">815 952 240,'0'0'2054,"-2"-3"-1333,0 0-639,0 1 385,0-1 0,1 1 0,-1-1 0,1 0 0,0 0 0,-1 1 0,1-1-1,0 0 1,1 0 0,-2-6 0,3 15-324,0 1-1,1-1 1,-1 0 0,1 0-1,0 0 1,1-1 0,0 1-1,-1 0 1,2-1 0,-1 0-1,1 0 1,0 0 0,0 0-1,0 0 1,6 4-1,-8-6-84,0-1 0,0 0-1,1 0 1,-1-1-1,0 1 1,1 0 0,-1-1-1,1 1 1,-1-1-1,1 0 1,0 0-1,-1 0 1,1 0 0,0-1-1,0 1 1,0-1-1,0 1 1,0-1-1,-1 0 1,1 0 0,0-1-1,0 1 1,0 0-1,0-1 1,0 0-1,-1 1 1,1-1 0,0-1-1,0 1 1,-1 0-1,1 0 1,-1-1-1,1 0 1,-1 1 0,0-1-1,2-2 1,5-6-53,-1 0 0,0-1 1,-1 0-1,0 0 0,-1 0 1,0-1-1,-1 0 0,0 0 1,-1-1-1,0 1 0,-1-1 1,-1 0-1,0 0 0,1-20 1,-3 33 95,2 28-138,13 152 1336,1 42-656,-14-209-873,-2-13 142,0 1-1,0-1 0,0 0 0,0 0 1,0 1-1,1-1 0,-1 0 0,0 0 1,0 0-1,0 1 0,0-1 0,1 0 0,-1 0 1,0 0-1,0 0 0,0 0 0,0 1 1,1-1-1,-1 0 0,0 0 0,0 0 1,1 0-1,-1 0 0,0 0 0,0 0 1,0 0-1,1 0 0,-1 0 0,0 0 0,0 0 1,1 0-1,-1 0 0,0 0 0,0 0 1,1 0-1,-1 0 0,0 0 0,0 0 1,0 0-1,1 0 0,-1 0 0,0-1 1,0 1-1,1 0 0,-1 0 0,0 0 0,0 0 1,0 0-1,0-1 0,1 1 0,-1 0 1,0 0-1,0 0 0,0-1 0,9-9-4697</inkml:trace>
+  <inkml:trace contextRef="#ctx0" brushRef="#br0" timeOffset="2265.37">1237 926 2849,'0'0'6024,"-5"5"-5730,1-1-238,1 0-1,-1 1 1,1 0 0,0 0 0,1 0-1,-1 0 1,1 0 0,0 1 0,-2 6 0,3-8-3,0-1 1,0 1-1,0 0 1,1 0-1,-1 0 1,1 0-1,0 1 1,0-1-1,0 0 1,1 0-1,0 0 1,-1 0-1,1 0 1,1-1-1,-1 1 1,4 7-1,-3-8-7,1 0-1,0 0 1,1 0-1,-1-1 1,0 1-1,1-1 1,-1 0 0,1 0-1,0 0 1,0 0-1,0-1 1,0 1-1,0-1 1,8 1-1,-10-1-27,-1-1-1,1 1 0,0-1 0,0 0 1,0 0-1,0 0 0,0 0 0,0 0 1,0 0-1,0 0 0,0 0 0,-1-1 1,1 1-1,0-1 0,0 1 0,0-1 1,0 0-1,-1 0 0,1 0 0,0 0 1,-1 0-1,1 0 0,-1 0 1,1-1-1,-1 1 0,0 0 0,0-1 1,1 1-1,-1-1 0,0 0 0,0 1 1,0-1-1,1-3 0,0-3 17,-1 0 0,0 0 0,0 1 0,0-1 0,-1 0-1,0 0 1,-1 0 0,0 0 0,-2-10 0,2 15-121,0 0-1,0 0 1,0 0 0,-1 0-1,1 0 1,-1 0 0,0 0-1,0 1 1,0-1-1,-4-4 1,4 6-206,0-1 0,0 0 0,0 1 0,-1 0 0,1 0-1,0-1 1,-1 1 0,1 1 0,-1-1 0,1 0 0,-1 1 0,1-1 0,-1 1 0,0 0-1,-3 0 1</inkml:trace>
+  <inkml:trace contextRef="#ctx0" brushRef="#br0" timeOffset="2657.69">1439 909 3682,'0'0'4471,"0"11"-3884,0-4-555,0 5 166,1 1 1,0-1-1,0 1 1,7 22-1,-7-32-166,0 0 0,0 0 0,0-1 0,0 1 0,1 0 0,-1 0 0,1-1 0,-1 1 0,1-1 0,0 0 0,0 1 0,0-1 0,0 0 0,1 0 1,-1 0-1,1-1 0,-1 1 0,1 0 0,-1-1 0,1 0 0,0 1 0,0-1 0,0 0 0,0-1 0,-1 1 0,1 0 0,0-1 0,6 1 0,-7-2-29,0 1 0,0-1 1,0 0-1,-1 0 0,1 1 0,0-1 0,-1 0 1,1 0-1,0-1 0,-1 1 0,0 0 0,1 0 1,-1-1-1,0 1 0,1-1 0,-1 1 0,0-1 1,0 1-1,0-1 0,-1 0 0,1 0 0,0 1 1,-1-1-1,1 0 0,0-3 0,13-57-249,-12 48 254,-2 13-1,0 0 0,0 0 0,0 0-1,0 1 1,0-1 0,0 0 0,1 0 0,-1 0-1,0 0 1,0 1 0,1-1 0,-1 0-1,0 0 1,1 1 0,-1-1 0,1 0 0,-1 1-1,1-1 1,-1 0 0,1 1 0,-1-1 0,1 1-1,0-1 1,-1 0 0,1 1 0,0 0 0,0-1-1,-1 1 1,1-1 0,0 1 0,0 0 0,-1 0-1,1-1 1,0 1 0,0 0 0,0 0 0,0 0-1,-1 0 1,1 0 0,0 0 0,0 0 0,0 0-1,0 1 1,-1-1 0,1 0 0,0 0 0,0 1-1,0-1 1,-1 0 0,1 1 0,0-1-1,0 1 1,-1-1 0,2 1 0,6 6 52,0-1 1,0 1-1,13 15 1,-3-5-53,-10-10-392,0-1 0,1 0-1,0 0 1,12 5 0,-2-5-3147</inkml:trace>
+  <inkml:trace contextRef="#ctx0" brushRef="#br0" timeOffset="3190.98">2135 846 5346,'0'0'6041,"-18"5"-5545,-56 21-11,71-25-445,1 1 0,-1-1 0,1 1-1,-1 0 1,1 0 0,0 0 0,0 0 0,0 1-1,0-1 1,0 1 0,1-1 0,-1 1-1,1-1 1,-1 1 0,1 0 0,0 0-1,0-1 1,0 1 0,0 0 0,1 0 0,-1 6-1,0 0 68,1-1 0,0 0 0,1 0-1,-1 1 1,4 12 0,-3-18-91,1 0 0,0 0 0,-1 0 0,1 0 0,0-1 0,0 1 1,0 0-1,1-1 0,-1 1 0,1-1 0,-1 0 0,1 0 0,0 0 1,0 0-1,0 0 0,0-1 0,0 1 0,0-1 0,0 0 0,1 0 0,3 1 1,1 0-230,-1 0 1,1-1-1,-1 1 0,1-2 1,0 1-1,-1-1 1,1 0-1,13-2 1,-4-7-2360,-4-8-939</inkml:trace>
+  <inkml:trace contextRef="#ctx0" brushRef="#br0" timeOffset="3584.73">2208 894 1473,'0'0'6227,"2"-3"-5721,-1 1-443,0 1-1,0-1 0,0 1 0,0-1 1,0 1-1,0 0 0,0 0 0,1-1 1,-1 1-1,1 0 0,-1 0 0,1 0 1,-1 0-1,1 1 0,-1-1 0,1 0 1,0 1-1,-1-1 0,1 1 0,0-1 1,-1 1-1,3 0 0,1 0 83,0 0 0,0 0 0,-1 1 0,1-1 0,0 1 0,-1 0 0,1 1 0,7 2 0,-5-1-48,-1 0 1,1 1-1,-1-1 0,1 1 1,-1 0-1,0 1 0,-1 0 1,1-1-1,-1 2 0,0-1 1,0 1-1,4 7 0,-6-8-69,-1 1 0,0 0-1,-1-1 1,1 1 0,-1 0 0,0 0-1,-1 0 1,0 0 0,0 6 0,0-11-19,-1-1 0,1 1 0,-1-1 0,1 1 1,-1 0-1,1-1 0,-1 1 0,0-1 0,1 0 1,-1 1-1,0-1 0,1 1 0,-1-1 0,0 0 1,1 0-1,-1 1 0,0-1 0,0 0 0,1 0 1,-1 0-1,0 0 0,0 0 0,0 0 0,1 0 0,-1 0 1,0 0-1,0 0 0,1 0 0,-1-1 0,0 1 1,0 0-1,1 0 0,-1-1 0,0 1 0,1 0 1,-1-1-1,0 1 0,1-1 0,-1 1 0,1-1 0,-1 1 1,1-1-1,-1 0 0,1 1 0,-1-1 0,1 0 1,-1 1-1,1-1 0,0 0 0,-1 1 0,1-1 1,0 0-1,0-1 0,-1-5-149,0 0-1,1 0 1,0 1 0,1-1 0,-1 0-1,1 0 1,1 0 0,-1 1-1,1-1 1,1 1 0,-1-1 0,1 1-1,0 0 1,0 0 0,1 0-1,-1 0 1,1 1 0,1-1-1,-1 1 1,1 0 0,0 0 0,0 1-1,9-6 1,12-11-1920</inkml:trace>
+  <inkml:trace contextRef="#ctx0" brushRef="#br0" timeOffset="3960.68">2515 809 4418,'0'0'5245,"8"3"-4797,-4-1-380,0 0 0,1 0 0,-1-1 1,1 0-1,0 0 0,-1 0 0,1-1 0,9 0 0,-12 0-47,0-1 1,0 1-1,0-1 1,0 0 0,-1 1-1,1-1 1,0 0-1,0 0 1,-1-1-1,1 1 1,-1 0-1,1 0 1,-1-1 0,0 1-1,0-1 1,1 1-1,-1-1 1,0 0-1,0 1 1,0-1 0,-1 0-1,1 0 1,0 1-1,-1-1 1,1 0-1,-1 0 1,1 0-1,-1 0 1,0-4 0,2-2-32,-1-1 1,0 0 0,-1 1 0,0-1 0,0 0 0,-2-9 0,0 17 20,0 1 0,0 0 0,1 0 0,-1 0 0,0 0 0,0 0 0,0 0 0,0 0 0,1 1 0,-1-1 0,0 1 0,0-1 0,1 1 0,-1-1 0,-2 3 0,-1 1-2,2-1 1,-1 2 0,0-1 0,1 0 0,0 1 0,0-1 0,0 1-1,1 0 1,-1 0 0,1 0 0,0 0 0,1 1 0,-1-1-1,1 0 1,-1 10 0,1-11-5,1 1 0,-1-1 0,1 0 0,0 1 0,0-1 0,0 1 0,1-1 0,0 0 0,-1 1 0,2-1 0,-1 0 0,0 0-1,1 0 1,0 0 0,0 0 0,0 0 0,0 0 0,1 0 0,-1-1 0,4 4 0,2-1-64,0-1 1,0 0-1,1-1 0,0 0 1,-1 0-1,1-1 1,1 0-1,-1 0 0,0-1 1,13 1-1,-8-1-671,0-1 1,0-1-1,0 0 1,0-1-1,0 0 1,21-5-1,-2-8-2733</inkml:trace>
+  <inkml:trace contextRef="#ctx0" brushRef="#br0" timeOffset="4323.11">2890 792 1665,'0'0'6840,"-5"-14"-6199,-20-41-273,25 55-349,0-1 1,0 0-1,-1 0 1,1 1-1,0-1 1,-1 0-1,1 0 1,-1 1-1,1-1 1,-1 0-1,1 1 1,-1-1-1,0 1 1,1-1-1,-1 1 1,0-1-1,1 1 1,-1-1-1,0 1 1,0 0-1,1-1 1,-1 1-1,0 0 1,0 0-1,1 0 1,-1 0-1,0-1 1,0 1-1,0 0 1,0 0-1,1 0 1,-1 0-1,0 1 1,0-1-1,0 0 1,1 0-1,-1 0 1,0 1-1,0-1 1,1 0-1,-1 1 1,0-1-1,1 1 1,-1-1-1,0 1 1,0 0-1,-21 27 553,21-26-545,-2 3 27,0 0 0,1 0 0,0 0 0,0 0 0,0 0 0,1 0 0,0 1 0,0-1 0,0 0 0,0 1 0,1-1 0,0 1 0,0-1 0,1 1 0,0 5 0,0-10-52,-1-1-1,1 1 0,0 0 0,-1 0 0,1 0 0,0-1 0,0 1 1,-1 0-1,1-1 0,0 1 0,0-1 0,0 1 0,0-1 0,0 1 1,0-1-1,0 0 0,0 1 0,0-1 0,0 0 0,0 0 0,0 0 1,0 0-1,0 0 0,0 0 0,0 0 0,0 0 0,0 0 0,0 0 1,0-1-1,0 1 0,0 0 0,0-1 0,-1 1 0,3-1 0,-1 0 19,0 0-1,1 0 1,-1 0-1,0 0 1,0 0-1,0 0 1,-1-1-1,1 1 1,0-1 0,0 1-1,-1-1 1,1 0-1,-1 1 1,1-1-1,1-3 1,2-13 11,-5 14-19,1-1-1,0 1 1,0 0 0,1 0 0,-1 0 0,1 0 0,0 0-1,0 0 1,3-4 0,-4 8-17,-1 0-1,1 0 1,-1 0-1,1 0 1,-1 0-1,0 0 1,1 0 0,-1 0-1,1 0 1,-1 0-1,1 0 1,-1 0-1,1 0 1,-1 0 0,1 0-1,-1 0 1,0 1-1,1-1 1,-1 0-1,1 0 1,-1 1 0,0-1-1,1 0 1,-1 1-1,0-1 1,1 0-1,-1 1 1,0-1 0,1 0-1,-1 1 1,0-1-1,0 0 1,0 1-1,1-1 1,-1 1 0,0-1-1,0 1 1,0-1-1,0 1 1,0-1-1,0 1 1,8 22 105,-7-22-95,-1 0-33,4 14 148,1-1 0,0 1 0,1-1 0,8 13 0,-13-25-253,0 1 0,0-1 0,0 0 0,1 0 0,-1 0-1,1 0 1,-1 0 0,1 0 0,0 0 0,0 0 0,0-1 0,0 1 0,0-1 0,0 0-1,0 1 1,1-1 0,-1 0 0,0 0 0,1 0 0,-1-1 0,1 1 0,-1 0 0,1-1 0,-1 0-1,1 0 1,-1 0 0,1 0 0,-1 0 0,1 0 0,-1 0 0,1-1 0,-1 1 0,4-2-1,10-9-5143</inkml:trace>
+  <inkml:trace contextRef="#ctx0" brushRef="#br0" timeOffset="4684.14">3057 422 5603,'0'0'7587,"-4"83"-7139,15-39-32,0 4-63,0-1-257,1 0 0,-1-4-96,2-3-128,-2-3-289,-2-10-735,-1-11-2754</inkml:trace>
+  <inkml:trace contextRef="#ctx0" brushRef="#br0" timeOffset="5013.8">3219 777 7844,'0'0'3884,"15"-9"-3569,48-27 5,-59 32-292,-1 1 0,1 0-1,-1-1 1,1 0 0,-1 0 0,0 0 0,-1 0 0,1 0-1,-1-1 1,1 1 0,-1-1 0,-1 0 0,1 1 0,-1-1-1,0 0 1,0 0 0,0 0 0,0 0 0,-1 0 0,0 0-1,0 0 1,-1 0 0,-1-8 0,2-4 8,0 16-36,0 0-1,0 0 0,0 0 0,0 0 0,0-1 1,0 1-1,0 0 0,0 0 0,0 0 0,-1 0 1,1 0-1,0 0 0,-1 0 0,1 0 0,-1 0 1,1 0-1,-1 0 0,0 0 0,1 0 0,-1 1 1,0-1-1,0 0 0,1 0 0,-1 1 0,0-1 1,0 0-1,0 1 0,0-1 0,0 1 0,0-1 1,0 1-1,0 0 0,0-1 0,0 1 0,0 0 1,0 0-1,0-1 0,0 1 0,0 0 0,0 0 1,0 0-1,-2 1 0,1-1 17,0 1 1,0-1-1,0 1 0,0-1 1,0 1-1,0 0 0,0 0 1,0 0-1,0 0 1,1 0-1,-1 1 0,0-1 1,1 0-1,-1 1 0,1-1 1,0 1-1,-1 0 0,1-1 1,0 1-1,0 0 0,-2 3 1,1 2 16,0-1 0,0 0 0,1 1 0,-1-1 0,1 1 0,1 0 0,0-1-1,-1 1 1,2 0 0,-1-1 0,1 1 0,0 0 0,1-1 0,-1 1 0,1-1 0,0 0 0,1 1 0,0-1 0,5 9 0,-4-11-88,-1 1 0,2 0 0,-1-1 0,0 0 0,1 0 0,0-1 0,0 1 0,0-1 0,0 0 1,0 0-1,1 0 0,-1-1 0,1 0 0,0 0 0,0-1 0,0 1 0,-1-1 0,1-1 0,0 1 0,1-1 0,9 0 0,1-4-3517,-5-10-4915</inkml:trace>
+  <inkml:trace contextRef="#ctx0" brushRef="#br0" timeOffset="5014.8">2946 651 5410,'0'0'6756,"169"-92"-6756,-89 59-96,-13 6-737,-15 2-1664</inkml:trace>
+  <inkml:trace contextRef="#ctx0" brushRef="#br0" timeOffset="5374.73">3916 472 5603,'0'0'8249,"-5"1"-7790,2 0-441,0 1 1,0 0 0,0 0-1,0-1 1,1 2 0,-1-1-1,0 0 1,1 1 0,0-1 0,0 1-1,-1 0 1,1-1 0,1 1-1,-1 0 1,0 0 0,1 0-1,0 1 1,-1-1 0,1 0-1,1 0 1,-1 1 0,0-1 0,1 1-1,-1 3 1,-1 10 109,0 0 1,2 0-1,0 0 1,2 18-1,-1-31-89,0 1 1,1 0-1,-1 0 0,1-1 0,0 1 0,0-1 0,1 1 0,0-1 0,-1 0 0,1 0 0,1 0 0,-1-1 0,0 1 0,1-1 0,0 0 1,0 0-1,0 0 0,0 0 0,0 0 0,1-1 0,-1 0 0,1 0 0,0 0 0,-1-1 0,1 0 0,9 2 0,-10-2-24,0 0-1,0 0 1,0-1-1,0 0 0,0 1 1,0-1-1,0-1 1,0 1-1,0 0 1,0-1-1,0 0 1,0 0-1,0 0 0,0-1 1,-1 1-1,1-1 1,0 0-1,-1 0 1,1 0-1,-1 0 0,0-1 1,0 1-1,0-1 1,0 0-1,0 0 1,-1 0-1,1 0 1,-1-1-1,0 1 0,0 0 1,0-1-1,3-7 1,-3 1-3,0-1 0,0 1-1,-1-1 1,0 1 0,-1-1 0,0 1 0,-1-1 0,0 1 0,-1-1 0,0 1-1,-1 0 1,0 0 0,-8-18 0,6 15-34,-2 0-1,0 1 1,0 0-1,-1 0 1,-1 0-1,0 1 1,0 0-1,-1 1 1,-20-16-1,20 21-1557,8 15-3766,2 4 565</inkml:trace>
+  <inkml:trace contextRef="#ctx0" brushRef="#br0" timeOffset="5955.38">4209 229 7043,'0'0'6686,"-5"1"-6558,3-1-122,1 0-1,0 0 1,0 1-1,-1-1 1,1 0-1,0 1 1,0 0-1,0-1 1,0 1-1,-1-1 1,1 1-1,0 0 1,0 0-1,0 0 1,0-1-1,1 1 1,-1 0-1,0 0 1,0 0-1,1 1 1,-1-1-1,0 0 1,1 0-1,-1 0 1,1 0 0,-1 2-1,-1 4 22,0-1 0,1 1 0,0-1 0,0 1 0,1 11 0,1 14 215,9 48 0,4-5-68,-6-35-661,-2 1 1,3 56-1,-11-105-3878,1 6 4119,1-1 0,-1 0-1,1 1 1,-1-1 0,1 0-1,0 0 1,0 1 0,0-1-1,0 0 1,1 1 0,0-5-1,7-8 20,1 1-1,1 0 1,0 1-1,0 0 1,1 0-1,1 2 1,15-14-1,-1 0 2251,-24 23-1771,1-1 1,-1 1-1,0 0 0,1 0 1,-1 0-1,1 0 0,0 1 0,0-1 1,0 1-1,0 0 0,0 0 0,0 0 1,0 0-1,0 0 0,0 0 1,4 1-1,-6 0-197,0 0 1,1 0-1,-1 1 0,1-1 0,-1 1 1,0-1-1,0 1 0,1 0 1,-1-1-1,0 1 0,0 0 1,0 0-1,0 0 0,0 0 1,0 0-1,0 0 0,0 0 1,0 0-1,0 1 0,0-1 1,-1 0-1,1 0 0,-1 1 1,1-1-1,-1 0 0,1 1 1,-1-1-1,0 0 0,1 1 0,-1-1 1,0 1-1,0-1 0,0 1 1,0-1-1,-1 2 0,2 8 86,-1-1 0,-1 0-1,0 1 1,0-1 0,-1 0-1,0 0 1,-1 0-1,0 0 1,-6 13 0,5-17-131,0 1 1,0-1-1,0 0 1,0 0-1,-1-1 1,0 0-1,0 1 0,-1-1 1,0-1-1,1 1 1,-2-1-1,1 0 1,0-1-1,-8 4 1,13-6-12,0-1 0,0 1 0,0-1 0,0 1 0,-1-1 0,1 1 0,0-1-1,0 0 1,0 0 0,-1 1 0,1-1 0,0 0 0,0 0 0,-1 0 0,1 0 0,0 0 0,0-1 0,0 1 0,-2-1 0,2 1-18,1-1-1,-1 1 1,1-1-1,0 1 1,-1-1-1,1 1 1,0-1 0,-1 0-1,1 1 1,0-1-1,0 0 1,0 1 0,-1-1-1,1 0 1,0 1-1,0-1 1,0 0-1,0 1 1,0-1 0,0 0-1,0 1 1,0-1-1,1 0 1,-1 0-1,2-4-62,-1-1 0,1 1 0,0 0 0,1 0 0,-1 0 0,1 0 0,3-4 0,6-5 71,-1 0 0,2 1 0,0 0 0,1 1 0,0 0 0,0 1 0,28-15 0,-31 20 53,0 1 1,1 0-1,0 1 1,0 0-1,0 1 0,1 0 1,-1 1-1,1 0 1,-1 1-1,1 1 1,24 1-1,-35-1-36,0 1 1,0-1-1,0 1 1,0-1-1,0 1 0,0 0 1,0 0-1,0 0 0,0 0 1,0 0-1,-1 0 0,1 0 1,0 1-1,-1-1 0,1 1 1,-1-1-1,1 1 1,-1 0-1,2 2 0,-1 0 17,0 1 0,0 0 0,0-1 0,0 1 1,-1 0-1,0-1 0,0 1 0,1 7 0,-2 1 24,0 0 1,0-1-1,-1 1 1,0 0-1,-1 0 1,-5 13-1,3-13-157,-1-1-1,0 1 1,-1-1-1,0-1 0,-1 1 1,-15 19-1,3-13-2407</inkml:trace>
+  <inkml:trace contextRef="#ctx0" brushRef="#br0" timeOffset="6333.23">4580 265 9957,'0'0'3745,"108"5"-4929,-86 20-2338</inkml:trace>
+  <inkml:trace contextRef="#ctx0" brushRef="#br0" timeOffset="6710.13">4859 473 7844,'0'0'4887,"10"-6"-4769,-6 3-98,0 1-7,0 0-1,-1 0 0,1 0 0,-1-1 0,0 0 0,1 1 0,-1-1 0,-1 0 0,1 0 0,0-1 0,-1 1 0,1-1 1,-1 1-1,0-1 0,-1 0 0,1 0 0,0 0 0,-1 0 0,0 0 0,0 0 0,0 0 0,0-7 0,0-9 2,-1 15-31,0 0 0,1 0 0,-2 0 0,1 0 0,0 1 0,-1-1 0,0 0 1,-2-5-1,2 8 15,0 1-1,0 0 1,0-1 0,0 1 0,0 0 0,0 0 0,0 0 0,-1 0-1,1 0 1,0 0 0,-1 0 0,1 1 0,-1-1 0,1 0 0,-1 1-1,1-1 1,-1 1 0,1 0 0,-1-1 0,0 1 0,1 0 0,-1 0 0,1 0-1,-1 0 1,0 0 0,1 0 0,-1 1 0,1-1 0,-3 1 0,1 0 11,-1 0 1,1 1-1,0-1 0,0 1 1,0 0-1,0-1 1,0 1-1,0 1 1,1-1-1,-1 0 1,1 1-1,-1-1 1,1 1-1,0 0 1,0 0-1,0-1 1,0 1-1,1 1 0,-1-1 1,1 0-1,0 0 1,0 1-1,0-1 1,-1 6-1,1-4-8,-1 1 0,1-1 0,0 1 0,1-1 0,0 1 0,0-1-1,0 1 1,0-1 0,1 1 0,0-1 0,0 1 0,0-1 0,1 0 0,0 1-1,3 6 1,-1-7 0,0 0-1,1 0 0,0-1 0,0 0 0,0 1 1,0-2-1,0 1 0,1 0 0,0-1 0,0 0 1,0-1-1,0 1 0,7 1 0,1 0-886,0-1 0,0 0-1,1-1 1,28 1 0,-17-3-4327</inkml:trace>
+  <inkml:trace contextRef="#ctx0" brushRef="#br0" timeOffset="7087.77">5120 292 5186,'0'0'5891,"-8"0"-5651,6 1-228,0-1 0,0 0 0,0 0 0,0 1 0,0-1 0,0 1 0,1-1 0,-1 1-1,0 0 1,0 0 0,1 0 0,-1 0 0,0 0 0,1 0 0,-1 0 0,1 0 0,-1 1 0,1-1 0,0 1 0,0-1-1,-1 1 1,1-1 0,0 1 0,0 0 0,0 2 0,-1 2 38,1 0 0,0 0 0,0 0 1,0 1-1,1-1 0,0 0 0,0 0 0,1 1 0,1 6 0,-1-10-32,0 1 0,0 0 0,1-1 0,-1 1 0,1-1 0,0 1 0,0-1-1,0 0 1,0 0 0,1 0 0,0 0 0,-1 0 0,1 0 0,0-1 0,0 1 0,0-1 0,1 0-1,-1 0 1,0 0 0,1-1 0,0 1 0,-1-1 0,1 0 0,0 1 0,-1-2 0,1 1 0,0 0-1,4-1 1,-1 1 2,-1 0-1,1 0 0,0-1 0,-1 0 1,1 0-1,0-1 0,-1 0 0,1 0 1,-1-1-1,1 1 0,-1-1 0,0-1 1,0 1-1,0-1 0,11-7 0,-8 1-4,0-1-1,0 0 1,-1 0-1,0-1 1,-1 0-1,0 0 1,-1-1-1,0 0 1,-1 0-1,-1 0 1,1-1-1,-2 1 1,3-17-1,2-22 53,-2-1 1,-2-53-1,-2 52 201,-3 65 19,-1 23 169,2 0-1,1 0 1,1 0 0,12 56-1,-12-80-490,2 0-1,-1 0 1,1-1-1,1 0 1,0 1-1,0-2 1,1 1 0,14 17-1,-15-22-70,1 1 1,0-1-1,0 0 0,0 0 1,1-1-1,-1 0 0,1 0 1,0-1-1,0 1 0,0-2 1,1 1-1,-1-1 1,1 0-1,13 2 0,9-3-4098</inkml:trace>
+  <inkml:trace contextRef="#ctx0" brushRef="#br0" timeOffset="7088.77">5341 165 8804,'0'0'7652,"123"-64"-7652,-40 47-97,-12 4-767,-12 3-4995</inkml:trace>
+</inkml:ink>
+</file>
+
+<file path=word/ink/ink13.xml><?xml version="1.0" encoding="utf-8"?>
+<inkml:ink xmlns:inkml="http://www.w3.org/2003/InkML">
+  <inkml:definitions>
+    <inkml:context xml:id="ctx0">
+      <inkml:inkSource xml:id="inkSrc0">
+        <inkml:traceFormat>
+          <inkml:channel name="X" type="integer" min="-2.14748E9" max="2.14748E9" units="cm"/>
+          <inkml:channel name="Y" type="integer" min="-2.14748E9" max="2.14748E9" units="cm"/>
+          <inkml:channel name="F" type="integer" max="32767" units="dev"/>
+        </inkml:traceFormat>
+        <inkml:channelProperties>
+          <inkml:channelProperty channel="X" name="resolution" value="1000" units="1/cm"/>
+          <inkml:channelProperty channel="Y" name="resolution" value="1000" units="1/cm"/>
+          <inkml:channelProperty channel="F" name="resolution" value="0" units="1/dev"/>
+        </inkml:channelProperties>
+      </inkml:inkSource>
+      <inkml:timestamp xml:id="ts0" timeString="2023-10-18T06:43:09.286"/>
+    </inkml:context>
+    <inkml:brush xml:id="br0">
+      <inkml:brushProperty name="width" value="0.05" units="cm"/>
+      <inkml:brushProperty name="height" value="0.05" units="cm"/>
+      <inkml:brushProperty name="color" value="#E71224"/>
+    </inkml:brush>
+  </inkml:definitions>
+  <inkml:trace contextRef="#ctx0" brushRef="#br0">10 154 1953,'0'0'5522,"-10"-3"-175,307-21-4364,-103 4-990,279-12 45,-376 26-57,108-19 0,-163 20 19,0 1 0,49 2 0,-2 0 6,117 1 6,68-5-62,-202-5 69,-47 6-16,1 1-1,30 0 1,200 4-174,-253 0 170,1 0-1,-1 0 1,1 0-1,-1 1 1,1-1 0,-1 1-1,1-1 1,-1 1-1,1 1 1,-1-1-1,0 0 1,0 1 0,1-1-1,-1 1 1,0 0-1,0 0 1,-1 0-1,5 4 1,-4-2 10,-1 0 0,0 0 0,0 0 1,0 0-1,-1 0 0,1 0 0,-1 1 0,0-1 1,0 0-1,0 1 0,-1-1 0,0 0 0,0 9 1,7 190 679,-5 130 14,-21-202-604,11-87-82,1 0 0,1 50 0,-2 208 89,9-295-100,0 0-1,0-1 1,1 1-1,0 0 1,0-1 0,4 8-1,7 27 15,-4 41-15,-9-82 70,-28 20 149,-5-9-122,-1-2-1,0-1 0,0-1 1,-1-2-1,-69 0 0,104-5-186,0 3-1468</inkml:trace>
+  <inkml:trace contextRef="#ctx0" brushRef="#br0" timeOffset="612.42">2288 1317 208,'0'0'7502,"0"-6"-6643,0 2-381,1-10-643,0-4 4756,-30 41-3994,-142 169 150,169-190-752,0 0-1,-1 0 1,1 1-1,0-1 1,1 0-1,-1 1 1,0-1-1,1 1 1,-1 0-1,1-1 1,0 1-1,0 0 1,0 0-1,0 0 1,0 0-1,0 5 1,2-6 15,-1 1 1,1-1 0,0 0 0,0 0 0,0 0-1,0 0 1,0 0 0,0 0 0,0 0 0,1 0 0,-1 0-1,1-1 1,-1 1 0,1 0 0,0-1 0,0 1-1,0-1 1,0 0 0,0 0 0,0 1 0,4 0 0,12 7 127,1-2 1,-1 0-1,2-1 1,-1-1-1,1-1 1,25 2-1,119 2-8,-163-8-344</inkml:trace>
+</inkml:ink>
+</file>
+
+<file path=word/ink/ink14.xml><?xml version="1.0" encoding="utf-8"?>
+<inkml:ink xmlns:inkml="http://www.w3.org/2003/InkML">
+  <inkml:definitions>
+    <inkml:context xml:id="ctx0">
+      <inkml:inkSource xml:id="inkSrc0">
+        <inkml:traceFormat>
+          <inkml:channel name="X" type="integer" min="-2.14748E9" max="2.14748E9" units="cm"/>
+          <inkml:channel name="Y" type="integer" min="-2.14748E9" max="2.14748E9" units="cm"/>
+          <inkml:channel name="F" type="integer" max="32767" units="dev"/>
+        </inkml:traceFormat>
+        <inkml:channelProperties>
+          <inkml:channelProperty channel="X" name="resolution" value="1000" units="1/cm"/>
+          <inkml:channelProperty channel="Y" name="resolution" value="1000" units="1/cm"/>
+          <inkml:channelProperty channel="F" name="resolution" value="0" units="1/dev"/>
+        </inkml:channelProperties>
+      </inkml:inkSource>
+      <inkml:timestamp xml:id="ts0" timeString="2023-10-18T06:43:02.264"/>
+    </inkml:context>
+    <inkml:brush xml:id="br0">
+      <inkml:brushProperty name="width" value="0.05" units="cm"/>
+      <inkml:brushProperty name="height" value="0.05" units="cm"/>
+      <inkml:brushProperty name="color" value="#E71224"/>
+    </inkml:brush>
+  </inkml:definitions>
+  <inkml:trace contextRef="#ctx0" brushRef="#br0">1 379 720,'0'0'12790,"11"-2"-12697,0 0-1,0 0 1,0-1-1,-1 0 1,1-1-1,18-10 1,27-8 156,-42 18-307,-1 0-496,1 0 0,0 1 0,0 0 0,20-1 0</inkml:trace>
+  <inkml:trace contextRef="#ctx0" brushRef="#br0" timeOffset="628.05">451 300 4066,'0'0'5101,"-7"-1"-4514,-8-1-212,-1 0 1,0 1 0,0 1-1,0 1 1,0 0-1,-26 5 1,38-5-333,0 0 1,0 1 0,0-1-1,0 1 1,0 0-1,0 0 1,1 0-1,-1 1 1,1-1 0,-1 1-1,1 0 1,0 0-1,0 0 1,0 0-1,0 0 1,1 1-1,0-1 1,-1 1 0,1 0-1,0-1 1,1 1-1,-1 0 1,1 0-1,-1 1 1,1-1 0,0 0-1,1 0 1,-1 1-1,1-1 1,0 0-1,0 5 1,0-7-36,-1 1-1,1-1 1,0 1 0,0-1-1,0 0 1,0 1-1,0-1 1,1 1 0,-1-1-1,1 0 1,-1 1 0,1-1-1,0 0 1,0 0 0,0 1-1,0-1 1,0 0-1,1 0 1,-1 0 0,1 0-1,-1 0 1,1-1 0,0 1-1,-1 0 1,1-1 0,0 0-1,0 1 1,0-1 0,0 0-1,1 0 1,-1 0-1,0 0 1,0 0 0,1 0-1,-1-1 1,0 1 0,1-1-1,-1 0 1,1 1 0,-1-1-1,0 0 1,1-1 0,3 1-1,0 0 10,-1 0-1,1-1 1,-1 1 0,1-1-1,-1 0 1,1-1-1,-1 1 1,0-1 0,1 0-1,-1 0 1,0-1 0,0 1-1,0-1 1,-1-1-1,1 1 1,4-5 0,-2 1-12,0 0 1,-1-1 0,0 0 0,0-1 0,0 1-1,-1-1 1,-1 0 0,6-13 0,-1-6-12,-1-1 0,-1 1 0,-1-1 0,-2 0 0,1-39 0,-4 46 21,0-3 14,0 0 0,-4-27-1,3 52-23,0-1-1,0 1 0,1-1 0,-1 1 0,0-1 1,0 0-1,0 1 0,0-1 0,0 1 1,0-1-1,0 1 0,0-1 0,-1 1 1,1-1-1,0 1 0,0-1 0,0 1 0,0-1 1,-1 1-1,1-1 0,0 1 0,-1-1 1,1 1-1,0 0 0,-1-1 0,1 1 1,0-1-1,-1 1 0,1 0 0,-1-1 0,1 1 1,-1 0-1,1 0 0,-1-1 0,1 1 1,-1 0-1,1 0 0,-1 0 0,1 0 1,-1-1-1,1 1 0,-1 0 0,1 0 0,-1 0 1,1 0-1,-1 0 0,1 1 0,-1-1 1,0 0-1,1 0 0,-1 0 0,1 0 1,-1 0-1,1 1 0,-1-1 0,1 0 0,0 0 1,-1 1-1,1-1 0,-1 0 0,1 1 1,-1-1-1,1 1 0,-23 28 147,17-15-75,1-1-1,0 1 1,1-1 0,1 1-1,0 0 1,1 1 0,0-1 0,1 0-1,1 0 1,0 1 0,1-1 0,0 0-1,5 16 1,-5-23-197,1 0 0,1 0 0,-1 0 0,1-1 0,1 1 0,-1-1 1,1 1-1,0-1 0,0 0 0,1 0 0,8 8 0,-8-10-352,0 0 0,1-1 0,-1 1 0,1-1 0,-1 0 0,1-1 0,0 1 0,0-1 0,0 0 0,0-1 0,0 1 0,1-1 0,-1-1 0,0 1 0,8-1 1,14 0-6489</inkml:trace>
+  <inkml:trace contextRef="#ctx0" brushRef="#br0" timeOffset="1021.91">679 255 2785,'0'0'7929,"-5"-10"-7555,-14-32-33,19 42-325,0-1 0,0 1 1,0-1-1,0 1 0,-1-1 0,1 1 0,0-1 0,0 1 0,0 0 0,-1-1 0,1 1 1,0-1-1,0 1 0,-1-1 0,1 1 0,0 0 0,-1-1 0,1 1 0,-1 0 0,1-1 1,0 1-1,-1 0 0,1-1 0,-1 1 0,1 0 0,-1 0 0,1 0 0,-1 0 1,1-1-1,-1 1 0,1 0 0,-1 0 0,1 0 0,-1 0 0,1 0 0,-1 0 0,1 0 1,-1 0-1,1 0 0,-1 1 0,1-1 0,-1 0 0,1 0 0,-1 0 0,1 1 0,-1-1 1,1 0-1,-1 0 0,1 1 0,-1-1 0,1 0 0,0 1 0,-1-1 0,1 0 0,0 1 1,-1-1-1,1 1 0,0-1 0,-1 1 0,-11 23 408,12-24-427,-3 8 33,2-1 0,-1 1 0,1 0 1,0 0-1,0 0 0,1 0 1,1 9-1,-1-1-64,0-16 32,0 1 1,0-1 0,1 1 0,-1-1 0,0 0 0,0 1 0,1-1-1,-1 1 1,1-1 0,-1 0 0,0 0 0,1 1 0,-1-1-1,0 0 1,1 0 0,-1 1 0,1-1 0,-1 0 0,1 0-1,-1 0 1,1 0 0,-1 0 0,1 1 0,-1-1 0,0 0 0,1 0-1,-1 0 1,1 0 0,-1 0 0,1-1 0,-1 1 0,1 0-1,-1 0 1,1 0 0,-1 0 0,1 0 0,-1-1 0,0 1-1,1 0 1,-1 0 0,1-1 0,-1 1 0,1-1 0,19-13 254,-14-3-173,-3 8-76,7 22 120,-8-10-118,0 0 0,-1 0 0,1-1 0,0 1-1,0-1 1,1 1 0,-1-1 0,1 0-1,-1 0 1,1 0 0,-1 0 0,1 0-1,0-1 1,0 1 0,0-1 0,0 0 0,6 2-1,36 1-3689,-25-4-1177</inkml:trace>
+  <inkml:trace contextRef="#ctx0" brushRef="#br0" timeOffset="1399.53">866 153 1985,'0'0'9935,"-2"3"-9631,0 1-249,-1 1-1,1 0 1,0 0-1,1 0 1,-1 0 0,1 0-1,0 0 1,0 0-1,1 1 1,-1-1-1,1 0 1,0 0-1,1 1 1,-1-1-1,2 7 1,-1-9-47,-1 0 1,0-1-1,1 1 0,0 0 1,0-1-1,0 1 0,0 0 1,0-1-1,0 0 0,0 1 1,1-1-1,0 1 0,-1-1 1,1 0-1,0 0 0,0 0 1,0 0-1,0 0 0,0-1 1,1 1-1,-1-1 0,0 1 1,1-1-1,-1 0 0,1 0 1,-1 0-1,1 0 0,0 0 1,-1-1-1,6 1 0,-6-1 5,0 0 0,0-1 0,0 1 0,-1-1 0,1 0 0,0 0 0,-1 0 0,1 0 0,-1 0-1,1 0 1,-1 0 0,1 0 0,-1 0 0,1-1 0,-1 1 0,0-1 0,0 1 0,0-1 0,0 1 0,0-1-1,0 0 1,0 1 0,-1-1 0,1 0 0,-1 0 0,1 1 0,-1-1 0,0 0 0,1 0 0,-1 0-1,0-2 1,2-72 17,-2 60-35,0 15-53,0-1-1,0 1 1,0 0 0,-1-1 0,1 1-1,0-1 1,-1 1 0,1 0 0,0-1-1,-1 1 1,0 0 0,1 0 0,-1-1-1,0 1 1,0 0 0,1 0 0,-1 0-1,0 0 1,0 0 0,0 0 0,0 0-1,-1 0 1,1 0 0,0 1 0,0-1-1,0 0 1,-1 1 0,1-1 0,0 1-1,-1-1 1,1 1 0,-1-1-1,1 1 1,0 0 0,-1 0 0,1 0-1,-1 0 1,1 0 0,0 0 0,-1 0-1,1 1 1,-1-1 0,1 0 0,0 1-1,-1-1 1,1 1 0,0-1 0,-2 2-1,-2 5-2118,4 1-1302</inkml:trace>
+  <inkml:trace contextRef="#ctx0" brushRef="#br0" timeOffset="1745.64">1089 157 3650,'0'0'8420,"17"0"-7460,5 0-288,4 0-512,-2 0-160,-2 0-32,-7 0-736,-6 0-1537,-3 0-1665</inkml:trace>
+  <inkml:trace contextRef="#ctx0" brushRef="#br0" timeOffset="1746.64">1124 244 7427,'0'0'5731,"102"13"-5731,-50-19-256,0-8-3938</inkml:trace>
+</inkml:ink>
+</file>
+
+<file path=word/ink/ink15.xml><?xml version="1.0" encoding="utf-8"?>
+<inkml:ink xmlns:inkml="http://www.w3.org/2003/InkML">
+  <inkml:definitions>
+    <inkml:context xml:id="ctx0">
+      <inkml:inkSource xml:id="inkSrc0">
+        <inkml:traceFormat>
+          <inkml:channel name="X" type="integer" min="-2.14748E9" max="2.14748E9" units="cm"/>
+          <inkml:channel name="Y" type="integer" min="-2.14748E9" max="2.14748E9" units="cm"/>
+          <inkml:channel name="F" type="integer" max="32767" units="dev"/>
+        </inkml:traceFormat>
+        <inkml:channelProperties>
+          <inkml:channelProperty channel="X" name="resolution" value="1000" units="1/cm"/>
+          <inkml:channelProperty channel="Y" name="resolution" value="1000" units="1/cm"/>
+          <inkml:channelProperty channel="F" name="resolution" value="0" units="1/dev"/>
+        </inkml:channelProperties>
+      </inkml:inkSource>
+      <inkml:timestamp xml:id="ts0" timeString="2023-10-18T06:42:37.264"/>
+    </inkml:context>
+    <inkml:brush xml:id="br0">
+      <inkml:brushProperty name="width" value="0.05" units="cm"/>
+      <inkml:brushProperty name="height" value="0.05" units="cm"/>
+      <inkml:brushProperty name="color" value="#E71224"/>
+    </inkml:brush>
+  </inkml:definitions>
+  <inkml:trace contextRef="#ctx0" brushRef="#br0">36 102 5410,'0'0'4989,"0"7"-4236,16 586 4828,13 723-3755,-30-1205-1822,-11 259 27,0 19-35,12-211-46,0-106-5492,0-97 420</inkml:trace>
+  <inkml:trace contextRef="#ctx0" brushRef="#br0" timeOffset="1338.64">1 221 2529,'0'0'3991,"16"0"-3249,8 0-530,183-7 1945,936-106 591,-685 76-2594,630-25 444,-588 77-528,222-18-759,-281-9-1722,-353 11 1355,-54 1 718,-31 0 591,-12 0 423,8 0-620,-1 0 0,1 1-1,-1 0 1,1-1 0,-1 1 0,1 0-1,0 0 1,-1 0 0,1 0-1,0 0 1,0 0 0,0 0-1,0 0 1,0 0 0,0 1-1,0-1 1,0 0 0,0 1 0,1-1-1,-1 0 1,0 1 0,1-1-1,-1 1 1,1-1 0,0 1-1,-1 0 1,1 1 0,-9 58 1031,6-39-505,-6 70 750,3 0 0,10 131 0,52 231 56,-5-90-599,-30-6-137,18 164-82,-24-362-1248,-7 163 1,-21-322-9968</inkml:trace>
+  <inkml:trace contextRef="#ctx0" brushRef="#br0" timeOffset="2721.27">119 3237 4418,'0'0'2401,"7"-3"-2219,64-15 1144,0 2 1,96-8 0,-65 11-713,210-27 221,316 2 0,334-29-702,-407 27 137,-249 24-326,-4-17 287,40-2 237,-240 31-459,-1-4 0,1-5 1,177-47-1,-138 20 119,-133 38-126,-1 0 1,1 0 0,0 1-1,-1 0 1,1 1-1,0 0 1,0 0-1,-1 0 1,1 1-1,0 0 1,11 4-1,40 3 43,-58-8 51,-1 4-2812</inkml:trace>
+  <inkml:trace contextRef="#ctx0" brushRef="#br0" timeOffset="6224.17">656 714 4610,'0'0'6873,"0"0"-6810,0 0 1,-1 0 0,1-1 0,0 1 0,0 0-1,0 0 1,-1 0 0,1 0 0,0 0 0,0 0-1,-1 0 1,1 0 0,0-1 0,0 1 0,-1 0-1,1 0 1,0 0 0,0 0 0,-1 0 0,1 0 0,0 1-1,0-1 1,-1 0 0,1 0 0,0 0 0,0 0-1,0 0 1,-1 0 0,1 0 0,0 0 0,0 1-1,-1-1 1,1 0 0,0 0 0,0 0 0,0 0-1,0 1 1,-1-1 0,1 0 0,0 0 0,0 0-1,0 1 1,0-1 0,0 0 0,0 0 0,0 1 0,-1-1-1,-6 43 388,-3 71-1,3-16-470,-3-80-927,10-18 871,0 1 0,-1-1 1,1 0-1,0 0 0,-1 0 0,1 0 1,-1 0-1,1 0 0,-1 0 0,1 0 0,0 0 1,-1 0-1,1 0 0,-1 0 0,1 0 0,-1 0 1,1 0-1,0 0 0,-1 0 0,1 0 1,0-1-1,-1 1 0,1 0 0,-1 0 0,1 0 1,0-1-1,-1 1 0,1 0 0,0-1 0,0 1 1,-1 0-1,1-1 0,0 1 0,0 0 1,-1-1-1,1 1 0,0 0 0,0-1 0,0 1 1,0-1-1,-1 1 0,1 0 0,0-1 0,0 1 1,0-1-1,0 1 0,0-1 0,0 1 1,0 0-1,0-1 0,0 0 0,-3-17-1436,0 0 0,0 0 0,2-1 0,1-29 0,1 29 1372,-1 1 1,-1-1 0,-1 1 0,0-1 0,-7-24-1,6 35 359,1 2 364,0 0-1,0-1 0,0 0 0,0 0 0,1 1 0,1-1 0,-1-10 0,1 15-447,1 0 0,-1 0 0,1 0 0,0 0 0,0 1 0,0-1 0,0 0 0,0 0 0,0 1-1,0-1 1,1 1 0,-1-1 0,0 1 0,1-1 0,0 1 0,-1 0 0,1 0 0,0 0 0,-1 0 0,1 0 0,0 0 0,0 0 0,0 1 0,0-1 0,0 1 0,0-1 0,0 1 0,0 0-1,2-1 1,3 0-63,-1 0 0,1 1 0,0-1 0,0 1 0,0 1 0,0-1 0,0 1 0,0 0-1,0 1 1,0 0 0,-1 0 0,1 0 0,-1 1 0,1 0 0,-1 0 0,0 1 0,0-1-1,0 1 1,-1 1 0,1-1 0,-1 1 0,0 0 0,-1 0 0,1 0 0,-1 1 0,0 0-1,0-1 1,-1 1 0,1 1 0,-1-1 0,-1 0 0,1 1 0,-1 0 0,0-1 0,-1 1 0,0 0-1,1 14 1,-2-12-30,0-1 1,-1 1-1,0 0 0,-1-1 0,0 1 0,0-1 0,-1 1 0,0-1 0,0 0 1,-1 0-1,0 0 0,0-1 0,-1 0 0,0 1 0,0-1 0,-7 6 0,-47 46-855,-2-11-4164,52-41-2210</inkml:trace>
+  <inkml:trace contextRef="#ctx0" brushRef="#br0" timeOffset="6762.26">1139 737 6691,'0'0'4359,"-10"-5"-3921,4 2-358,0 0 1,0 0-1,-1 1 0,0 0 1,1 0-1,-1 1 0,0-1 1,-12 0-1,16 3-56,0-1 0,0 0 0,0 1 0,0-1 0,0 1 0,0 0-1,1 0 1,-1 0 0,0 0 0,0 0 0,1 1 0,-1 0 0,1-1 0,-1 1 0,1 0 0,0 0 0,0 0-1,0 0 1,0 0 0,0 1 0,0-1 0,0 1 0,1-1 0,-1 1 0,1 0 0,0-1 0,-2 6 0,0 1-15,1 1 1,-1 0-1,1 0 1,1 0-1,0 0 0,1 1 1,0-1-1,2 17 1,-2-26-5,0 0-1,0 0 1,0 1 0,1-1 0,-1 0-1,1 0 1,-1 0 0,1 0 0,-1 0 0,1 0-1,-1 0 1,1 0 0,0 0 0,0 0-1,-1 0 1,1-1 0,0 1 0,0 0-1,0 0 1,0-1 0,0 1 0,0 0-1,0-1 1,0 1 0,0-1 0,0 0-1,1 1 1,-1-1 0,0 0 0,0 0-1,0 0 1,0 1 0,1-1 0,-1 0 0,0-1-1,0 1 1,0 0 0,2-1 0,-1 1 8,0 0 1,1-1 0,-1 1-1,0-1 1,0 0 0,0 0-1,0 0 1,0 0 0,0 0-1,0 0 1,0-1 0,0 1-1,-1-1 1,1 1 0,0-1-1,-1 0 1,1 1-1,-1-1 1,2-3 0,25-84-505,-28 88 491,0 1 0,0-1 1,1 1-1,-1-1 0,0 1 1,0 0-1,1-1 0,-1 1 0,0-1 1,1 1-1,-1 0 0,1-1 1,-1 1-1,0 0 0,1 0 0,-1-1 1,1 1-1,-1 0 0,1 0 1,-1 0-1,1-1 0,-1 1 0,1 0 1,-1 0-1,1 0 0,-1 0 0,1 0 1,-1 0-1,1 0 0,-1 0 1,1 0-1,-1 0 0,1 0 0,-1 1 1,1-1-1,-1 0 0,1 0 1,-1 0-1,0 1 0,1-1 0,-1 0 1,1 0-1,-1 1 0,1-1 0,-1 0 1,0 1-1,1-1 0,-1 1 1,0-1-1,0 0 0,1 1 0,-1-1 1,0 1-1,0-1 0,1 1 1,-1 0-1,17 26 27,-14-22-50,0 1 0,0-1 1,1 0-1,0 1 1,0-2-1,0 1 0,0 0 1,1-1-1,0 0 1,6 5-1,-9-8-81,-1 0 0,1 0-1,0 0 1,0-1 0,1 1 0,-1 0 0,0-1-1,0 1 1,0-1 0,0 0 0,0 1 0,1-1-1,-1 0 1,0-1 0,0 1 0,0 0 0,0-1-1,1 1 1,-1-1 0,0 1 0,0-1 0,0 0 0,0 0-1,0 0 1,0 0 0,-1 0 0,1-1 0,0 1-1,-1-1 1,1 1 0,0-1 0,1-2 0,38-49-4301,-23 20 80</inkml:trace>
+  <inkml:trace contextRef="#ctx0" brushRef="#br0" timeOffset="7247.6">1326 653 1121,'0'0'9236,"-10"8"-8820,3-2-323,3-4-55,1 1-1,-1-1 1,1 1-1,0 0 1,0 0-1,0 0 1,0 0-1,1 0 1,-1 1-1,1-1 1,0 1-1,0-1 1,0 1-1,0 0 1,1 0-1,-1 0 1,1 0-1,-1 5 1,2-3 80,-2 4 71,2 0 0,-1 0 0,1 1 0,1-1 0,2 13 0,-3-21-175,0 0-1,1 0 1,0 0 0,-1 0 0,1 0 0,0-1-1,0 1 1,0 0 0,0 0 0,0-1 0,1 1-1,-1-1 1,0 1 0,1-1 0,-1 1 0,1-1-1,0 0 1,-1 0 0,1 0 0,0 0 0,0 0-1,-1 0 1,1 0 0,0-1 0,0 1 0,0-1-1,0 1 1,0-1 0,0 0 0,0 1-1,0-1 1,3-1 0,-4 1 2,0 0 0,0 0 0,1 0 1,-1 0-1,0-1 0,0 1 0,0-1 0,0 1 0,1-1 0,-1 1 0,0-1 0,0 1 1,0-1-1,0 0 0,0 0 0,0 1 0,-1-1 0,1 0 0,0 0 0,0 0 1,0 0-1,0-2 0,11-33 198,-11 23-212,0 0-1,-1 0 1,-2-21 0,2 32-28,0-1-1,-1 1 0,1 0 0,-1 0 0,0 0 1,0 0-1,0 0 0,0 0 0,0 0 0,0 0 1,0 0-1,-1 0 0,1 1 0,-1-1 0,1 0 1,-1 1-1,0-1 0,1 1 0,-1 0 0,0 0 1,-3-2-1,-18-2-3124,15 5 152</inkml:trace>
+  <inkml:trace contextRef="#ctx0" brushRef="#br0" timeOffset="7624.46">1431 563 1953,'0'0'9028,"0"-4"-8548,-1-8 106,2 39 434,7 46 112,-7-67-1095,17 62 279,-16-62-299,0 0-1,0 0 1,1 0-1,0-1 0,0 1 1,0-1-1,0 0 1,8 9-1,-10-14 2,0-1 1,-1 1-1,1 0 1,0 0-1,0-1 1,-1 1-1,1 0 0,0-1 1,-1 1-1,1-1 1,-1 1-1,1-1 1,-1 1-1,1-1 0,-1 1 1,1-1-1,-1 0 1,1 1-1,-1-1 1,1 1-1,-1-1 0,0 0 1,0 0-1,1 1 1,-1-1-1,0 0 0,0 1 1,0-1-1,0 0 1,0-1-1,9-26 195,-1-44-26,-8 56-264,2 1-1,-1-1 1,7-21 0,-8 36-157,0 0 0,1 0 0,-1 0 0,1 0 1,-1 0-1,1 0 0,0 0 0,-1 0 0,1 1 1,0-1-1,-1 0 0,1 0 0,0 1 0,0-1 1,0 1-1,0-1 0,0 1 0,0-1 0,-1 1 1,1-1-1,2 1 0,7-4-2749</inkml:trace>
+  <inkml:trace contextRef="#ctx0" brushRef="#br0" timeOffset="7955.73">1669 496 5699,'0'0'8387,"2"70"-7938,-2-37-129,0 2-96,0 1-128,0-1-32,1-2-64,1-3-96,-2-3-352,0-9-2306,0-1-9075</inkml:trace>
+  <inkml:trace contextRef="#ctx0" brushRef="#br0" timeOffset="9400.77">1918 296 3586,'0'0'3649,"-16"2"-3184,-293 38 3366,74-20-3063,115-13-227,-128 26 1,-64 9-387,150-25-86,112-11-2,-92 25 0,139-27-66,0 0 0,1 1 0,0-1 1,0 1-1,0-1 0,0 1 1,-1 8-1,2-10 21,-4 22 195,1 1 1,1 0-1,1 0 1,2 0 0,0 0-1,2 0 1,9 46-1,2 59 380,-15 0-270,5 78-19,-3-206-307,0 0 0,1 0 1,-1 0-1,1 0 1,0 0-1,0 0 0,0-1 1,0 1-1,0 0 1,1 0-1,-1-1 1,1 1-1,0-1 0,0 1 1,0-1-1,0 0 1,0 0-1,0 0 0,1 0 1,-1 0-1,0 0 1,1-1-1,0 1 0,-1-1 1,1 0-1,0 0 1,0 0-1,4 1 0,7 1 38,1-1 0,-1-1-1,0 0 1,28-3 0,-7 1 36,46-3-95,101-17 0,-4-1 33,-28 12-66,279-34-27,-88-32-582,-340 76 672,0 0 0,0 0-1,1-1 1,-1 1 0,0-1-1,0 1 1,0-1 0,0 1 0,0-1-1,0 0 1,0 1 0,-1-1-1,1 0 1,0 0 0,0 1-1,0-1 1,-1 0 0,1 0-1,-1 0 1,1 0 0,0 0-1,-1 0 1,0 0 0,1 0-1,-1 0 1,0-1 0,1 1-1,-1 0 1,0 0 0,0 0-1,0 0 1,0 0 0,0 0-1,0-1 1,0 1 0,0 0-1,-1 0 1,1-2 0,-1-11 50,4-106 281,0 58-254,-3 0 1,-9-74-1,5 89 26,1-1 1,5-52-1,0 14-21,-2 84-366,0 1 1,0 0-1,-1 0 0,1 0 0,-1 0 1,1-1-1,-1 1 0,1 0 0,-1 0 0,0 0 1,1 0-1,-1 0 0,0 0 0,0 0 1,0 1-1,-1-2 0,-3-4-2750</inkml:trace>
+  <inkml:trace contextRef="#ctx0" brushRef="#br0" timeOffset="10798.46">1480 2279 2433,'0'0'8361,"0"-5"-7379,1 3-880,-1 0-1,0 0 1,0 0 0,0 0-1,-1 0 1,1 0-1,0-1 1,-1 1 0,1 0-1,-1 0 1,0 1 0,0-1-1,0 0 1,0 0 0,0 0-1,0 0 1,0 1-1,0-1 1,-1 1 0,1-1-1,-1 1 1,1-1 0,-1 1-1,0 0 1,1 0 0,-1 0-1,0 0 1,0 0-1,0 0 1,0 0 0,0 0-1,0 1 1,0-1 0,0 1-1,0 0 1,0-1 0,0 1-1,0 0 1,0 0-1,0 0 1,-3 1 0,-3-1-85,-1 0-1,1 0 1,0 1 0,-1 0 0,1 0 0,0 1 0,0 0 0,0 1 0,0 0-1,0 0 1,0 0 0,-7 6 0,11-6-16,0 0-1,0 0 0,0 0 1,1 1-1,-1 0 1,1-1-1,0 1 1,0 0-1,0 1 1,1-1-1,-1 0 1,1 1-1,0 0 0,1-1 1,-1 1-1,1 0 1,0 0-1,0 0 1,0 0-1,1 0 1,-1 7-1,1-7-6,1-1 0,-1 1-1,0-1 1,1 1 0,0-1 0,0 1-1,1-1 1,-1 1 0,1-1-1,0 0 1,0 0 0,5 7 0,0-3-40,0 1 0,1-2 1,16 14-1,-1-1-10,-19-17 75,-1 1-1,1-1 1,-1 1-1,0-1 1,0 1 0,-1 0-1,1 0 1,-1 0-1,0 0 1,0 1 0,0-1-1,0 0 1,-1 1-1,1 5 1,-1-7-11,-1 0 1,0 0-1,0-1 0,-1 1 1,1 0-1,-1 0 0,1-1 1,-1 1-1,0-1 1,0 1-1,0-1 0,0 1 1,-1-1-1,1 1 0,-1-1 1,1 0-1,-1 0 0,0 0 1,0 0-1,0 0 0,0 0 1,0 0-1,0-1 0,0 1 1,-4 1-1,-2 3-196,0-1 1,-1 0-1,1-1 0,-1 0 1,0 0-1,-1-1 0,1 0 0,0-1 1,-1 0-1,-19 2 0,31-17-6460,10-4 32</inkml:trace>
+  <inkml:trace contextRef="#ctx0" brushRef="#br0" timeOffset="11598.5">1454 2487 7043,'0'0'2999,"6"1"-2343,-2 0-599,-2 0 19,0 0 1,1-1-1,-1 1 1,1-1-1,-1 1 1,1-1-1,-1 0 0,1 0 1,-1 0-1,1 0 1,-1 0-1,1-1 1,-1 1-1,1-1 0,-1 1 1,1-1-1,-1 0 1,0 0-1,0 0 1,1-1-1,-1 1 0,0 0 1,0-1-1,0 1 1,0-1-1,0 0 1,-1 0-1,1 0 0,0 0 1,-1 0-1,2-2 1,0-2-88,-1 0 1,0 1 0,0-1 0,-1 0-1,1 0 1,-1 0 0,0 0 0,-1 0-1,0-1 1,0 1 0,0 0 0,-2-10-1,1 15 7,1 0-1,-1 0 1,0 1 0,1-1-1,-1 0 1,0 0-1,0 0 1,0 1 0,0-1-1,0 0 1,0 1-1,0-1 1,0 1 0,0-1-1,0 1 1,0-1-1,0 1 1,-1 0-1,1 0 1,0-1 0,0 1-1,0 0 1,0 0-1,-1 0 1,1 0 0,0 1-1,0-1 1,0 0-1,0 0 1,-1 1 0,1-1-1,0 0 1,-2 2-1,-1-1 8,0 0-1,0 1 1,0-1-1,0 1 0,0 0 1,0 0-1,1 0 1,-5 4-1,5-4-1,1 1-1,0 0 0,0-1 0,-1 1 1,2 0-1,-1 0 0,0 1 0,1-1 1,-1 0-1,1 0 0,0 1 1,0-1-1,0 1 0,0-1 0,1 1 1,0-1-1,-1 1 0,1 0 0,0-1 1,1 1-1,-1-1 0,1 1 1,0-1-1,-1 1 0,2-1 0,-1 0 1,0 1-1,1-1 0,-1 0 0,4 5 1,-2-3-10,1 0 0,1-1 0,-1 1 0,1-1 0,-1 1 0,1-1 0,1-1 0,-1 1 0,0-1 0,1 0 0,0 0 0,-1 0 0,1-1 0,0 0 0,0 0 0,8 1 0,-9-2-126,1 0 1,0 0-1,-1-1 0,1 1 0,0-1 1,0-1-1,-1 1 0,1-1 0,8-2 1,-12 3 54,0-2 1,0 1 0,-1 0 0,1 0 0,0 0 0,-1-1 0,1 1 0,-1-1-1,1 0 1,-1 1 0,0-1 0,1 0 0,-1 0 0,0 1 0,0-1-1,0 0 1,-1 0 0,1 0 0,0 0 0,-1-1 0,1 1 0,-1 0-1,0 0 1,0 0 0,0 0 0,0-4 0,-5-133 3024,27 143-1968,-18-1-898,-1 0 0,1 0 0,-1 1 1,0 0-1,0 0 0,-1 0 0,1 0 0,-1 0 1,0 0-1,0 0 0,2 7 0,15 62 177,-8-29-176,-11-43 10,1-27 129,2 12-553,1 0-1,0 1 1,1-1 0,1 1-1,0 0 1,1 0-1,1 1 1,0 0 0,0 0-1,1 1 1,18-19 0,-26 30 359,-1-1-1,0 1 1,1-1 0,-1 0 0,1 1 0,-1-1 0,1 1 0,-1-1 0,1 1 0,0 0 0,-1-1 0,1 1 0,-1-1 0,1 1-1,0 0 1,-1 0 0,1-1 0,0 1 0,0 0 0,-1 0 0,1 0 0,0 0 0,-1 0 0,1 0 0,0 0 0,0 0 0,-1 0 0,1 0-1,0 0 1,-1 0 0,1 1 0,0-1 0,-1 0 0,1 1 0,0-1 0,-1 0 0,1 1 0,0-1 0,-1 1 0,1-1 0,-1 0-1,1 1 1,-1 0 0,1-1 0,-1 1 0,1-1 0,0 2 0,16 37 1795,-13-26-1848,7 4 127,-8-14-106,-1 0 0,0 0 0,0 0 1,0 0-1,0 0 0,-1 1 0,1-1 0,0 5 0,-2-8-142</inkml:trace>
+  <inkml:trace contextRef="#ctx0" brushRef="#br0" timeOffset="12133.5">1915 2219 3265,'0'0'6329,"8"-2"-6484,-4 2 118,0-1 0,0 1 1,1-1-1,-1 1 0,0 1 0,1-1 1,-1 1-1,0-1 0,0 1 0,1 0 1,-1 1-1,0-1 0,0 1 0,0-1 1,0 1-1,-1 1 0,7 3 0,-6-4 19,1 0-1,0 0 1,0-1-1,0 1 1,0-1-1,0 0 1,0-1-1,0 1 1,0-1-1,6 0 1,19 1 2318,-31 4-1853,0-1 0,0 0-1,0 0 1,-1 0 0,0 0-1,-3 7 1,0-3-314,1 0 1,1 0-1,-1 0 0,1 0 1,-2 14-1,3-18-108,2 1 0,-1-1-1,0 1 1,1-1 0,0 1 0,0-1 0,0 0-1,1 1 1,-1-1 0,1 1 0,0-1 0,0 0-1,3 5 1,-3-7-12,0-1 0,0 1-1,0-1 1,1 1 0,-1-1 0,0 0-1,1 1 1,-1-1 0,1 0-1,0 0 1,-1 0 0,1 0 0,0 0-1,-1-1 1,1 1 0,0 0-1,0-1 1,0 0 0,0 1 0,0-1-1,0 0 1,0 0 0,-1 0-1,1 0 1,0 0 0,0 0 0,0-1-1,0 1 1,0-1 0,0 1-1,3-2 1,-1 0 4,1 1-1,-1-1 0,0 0 1,1-1-1,-1 1 0,0-1 1,0 1-1,-1-1 0,1 0 1,0-1-1,4-5 0,-5 3-11,0-1 0,0 1 0,0-1 0,-1 1-1,0-1 1,-1 0 0,0 0 0,0 0 0,0 0 0,-1 0-1,1 0 1,-2-8 0,1 6-4,0 9-3,0-1 1,0 1-1,0 0 0,0 0 0,0-1 1,0 1-1,0 0 0,0-1 0,0 1 1,0 0-1,0 0 0,0-1 0,0 1 1,0 0-1,0 0 0,0-1 0,0 1 1,0 0-1,0 0 0,0-1 0,-1 1 1,1 0-1,0 0 0,0 0 0,0-1 1,0 1-1,-1 0 0,1 0 0,0 0 1,0-1-1,0 1 0,-1 0 0,1 0 1,0 0-1,0 0 0,0 0 0,-1-1 0,1 1 1,0 0-1,0 0 0,-1 0 0,1 0 1,0 0-1,-1 0 0,1 0 0,0 0 1,0 0-1,-1 0 0,1 0 0,0 0 1,0 0-1,-1 0 0,1 0 0,0 0 1,0 1-1,-1-1 0,1 0 0,0 0 1,0 0-1,-11 14-112,11-12 106,-1 1 0,1 0 0,0-1 0,-1 1 0,2 0 0,-1-1-1,0 1 1,0 0 0,1-1 0,-1 1 0,1-1 0,0 1 0,0-1-1,0 1 1,0-1 0,0 0 0,1 1 0,-1-1 0,1 0 0,-1 0-1,1 0 1,0 0 0,0 0 0,0 0 0,0-1 0,0 1-1,0 0 1,0-1 0,0 0 0,1 0 0,-1 1 0,1-1 0,-1-1-1,1 1 1,-1 0 0,1-1 0,4 1 0,13 3-592,0-2 0,0-1 1,0 0-1,22-3 0,-11 2-2260,1 0-2630</inkml:trace>
+  <inkml:trace contextRef="#ctx0" brushRef="#br0" timeOffset="13518.46">2397 2158 784,'0'0'7663,"-3"-10"-6799,-2-10-540,-7-26 3492,17 58-3350,1 0-1,1-1 0,0 1 0,11 12 0,8 15-277,1 7-46,-18-27-87,1-1 0,1-1 0,22 27 0,-31-49 23,0 1-1,-1-1 1,1 0-1,-1 0 0,0 0 1,0 0-1,0-6 0,7-59 17,8-46-284,-15 113 72,-1 0-1,1 0 0,0 0 1,0 0-1,0 0 0,1 0 1,-1 0-1,4-5 0,-4 8-149,0-1-1,-1 0 1,1 0 0,0 1-1,0-1 1,0 0-1,0 1 1,0-1-1,0 1 1,0-1 0,0 1-1,0 0 1,0-1-1,1 1 1,-1 0-1,0 0 1,0 0 0,2 0-1,6 0-2761</inkml:trace>
+  <inkml:trace contextRef="#ctx0" brushRef="#br0" timeOffset="13847.61">2718 2024 3554,'0'0'9604,"-13"65"-8708,13-35 1,0 2-513,0-1-128,0 1-160,0 0-96,0-4 0,0-4-192,0-6-896,0-6-2210</inkml:trace>
+  <inkml:trace contextRef="#ctx0" brushRef="#br0" timeOffset="15449.33">2892 1773 1008,'0'0'7823,"-6"-4"-6975,-3 0-603,0 0-1,-1 1 0,0 0 1,1 1-1,-1 0 1,-1 0-1,1 1 1,0 0-1,-19 1 1,-103 11 1125,-48 15-554,-271 25-261,325-43-581,0 6-1,-245 60 0,43-6-58,276-58 80,50-9-4,0 1 0,1-1 1,-1 1-1,1-1 0,-1 1 0,1 0 1,0 0-1,-1 0 0,1-1 1,0 1-1,0 0 0,1 0 1,-1 1-1,0-1 0,1 0 0,-1 0 1,1 0-1,-1 3 0,0 8 42,1 0 0,0 0 0,1 0-1,1 0 1,-1 0 0,2-1 0,0 1-1,1-1 1,0 1 0,8 16 0,-5-12 70,-1 1 0,0 0 0,-1 0-1,3 25 1,-4 97 439,-5-88-263,13 95 0,-7-102-195,-2 1 0,-6 86-1,0-28-158,3-103 67,0-1 0,0 1 0,0 0 0,0 0 0,1 0 1,-1-1-1,0 1 0,1 0 0,-1 0 0,0-1 0,1 1 0,-1 0 1,1 0-1,-1-1 0,1 1 0,-1-1 0,1 1 0,-1 0 1,1-1-1,0 1 0,-1-1 0,1 0 0,0 1 0,0-1 0,-1 1 1,2-1-1,29 6 50,33-10 287,-61 3-312,69-12 34,-1-3 0,108-40 1,-108 31-22,0 4 1,101-17-1,174-32 9,-279 54-73,-5 5-12,1 2 0,116-1 0,-113 3 14,0-2 0,0-4 1,-1-2-1,63-24 0,-88 27 25,-37 11 16,0-1-1,0 0 1,-1 0-1,1 0 0,-1 0 1,1 0-1,-1-1 1,0 1-1,0-1 0,0 1 1,0-1-1,0 0 1,-1 0-1,1 0 0,-1 0 1,0 0-1,0 0 1,0 0-1,0 0 0,0-1 1,0-4-1,6-76 196,-7 82-203,-7-227 172,1 126-122,4 9 1,4 67-18,-2-1 1,-1 0-1,-1 1 0,-1-1 0,-2 1 0,-1 0 0,-11-34 0,16 61-46,1-1-1,-1 0 0,1 1 0,-1-1 0,1 1 1,-1-1-1,0 1 0,1-1 0,-1 1 1,0-1-1,1 1 0,-1 0 0,0-1 0,1 1 1,-1 0-1,0 0 0,0 0 0,0-1 0,1 1 1,-1 0-1,0 0 0,0 0 0,0 0 0,1 0 1,-1 0-1,0 1 0,0-1 0,0 0 0,-32 8-1040,13-2-1615,-10-3-3618</inkml:trace>
+</inkml:ink>
+</file>
+
+<file path=word/ink/ink16.xml><?xml version="1.0" encoding="utf-8"?>
+<inkml:ink xmlns:inkml="http://www.w3.org/2003/InkML">
+  <inkml:definitions>
+    <inkml:context xml:id="ctx0">
+      <inkml:inkSource xml:id="inkSrc0">
+        <inkml:traceFormat>
+          <inkml:channel name="X" type="integer" min="-2.14748E9" max="2.14748E9" units="cm"/>
+          <inkml:channel name="Y" type="integer" min="-2.14748E9" max="2.14748E9" units="cm"/>
+          <inkml:channel name="F" type="integer" max="32767" units="dev"/>
+        </inkml:traceFormat>
+        <inkml:channelProperties>
+          <inkml:channelProperty channel="X" name="resolution" value="1000" units="1/cm"/>
+          <inkml:channelProperty channel="Y" name="resolution" value="1000" units="1/cm"/>
+          <inkml:channelProperty channel="F" name="resolution" value="0" units="1/dev"/>
+        </inkml:channelProperties>
+      </inkml:inkSource>
+      <inkml:timestamp xml:id="ts0" timeString="2023-10-18T06:42:33.009"/>
+    </inkml:context>
+    <inkml:brush xml:id="br0">
+      <inkml:brushProperty name="width" value="0.05" units="cm"/>
+      <inkml:brushProperty name="height" value="0.05" units="cm"/>
+      <inkml:brushProperty name="color" value="#E71224"/>
+    </inkml:brush>
+  </inkml:definitions>
+  <inkml:trace contextRef="#ctx0" brushRef="#br0">1 44 1793,'0'0'2940,"8"0"2353,40 1-5048,140 0 8,461-10 49,-112 4 563,-232 12-700,-225-1-51,0-4 0,0-4 1,0-3-1,120-23 0,-183 24-64,35-4 145,-52 8-275,-3 0-2289,-14 0-2091</inkml:trace>
+</inkml:ink>
+</file>
+
+<file path=word/ink/ink17.xml><?xml version="1.0" encoding="utf-8"?>
+<inkml:ink xmlns:inkml="http://www.w3.org/2003/InkML">
+  <inkml:definitions>
+    <inkml:context xml:id="ctx0">
+      <inkml:inkSource xml:id="inkSrc0">
+        <inkml:traceFormat>
+          <inkml:channel name="X" type="integer" min="-2.14748E9" max="2.14748E9" units="cm"/>
+          <inkml:channel name="Y" type="integer" min="-2.14748E9" max="2.14748E9" units="cm"/>
+          <inkml:channel name="F" type="integer" max="32767" units="dev"/>
+        </inkml:traceFormat>
+        <inkml:channelProperties>
+          <inkml:channelProperty channel="X" name="resolution" value="1000" units="1/cm"/>
+          <inkml:channelProperty channel="Y" name="resolution" value="1000" units="1/cm"/>
+          <inkml:channelProperty channel="F" name="resolution" value="0" units="1/dev"/>
+        </inkml:channelProperties>
+      </inkml:inkSource>
+      <inkml:timestamp xml:id="ts0" timeString="2023-10-18T06:42:25.971"/>
+    </inkml:context>
+    <inkml:brush xml:id="br0">
+      <inkml:brushProperty name="width" value="0.05" units="cm"/>
+      <inkml:brushProperty name="height" value="0.05" units="cm"/>
+      <inkml:brushProperty name="color" value="#E71224"/>
+    </inkml:brush>
+  </inkml:definitions>
+  <inkml:trace contextRef="#ctx0" brushRef="#br0">227 576 3330,'0'0'5810,"1"-4"-4887,1-3-864,4-22 3141,-7 28-3156,1 0 0,-1 0 0,0 0 0,1 0 0,-1 1 0,0-1 0,1 0 0,-1 0 0,0 1 0,0-1 0,0 0 0,0 1 0,0-1 0,0 1 0,0-1 0,0 1 0,0-1 0,0 1 0,0 0 0,0 0 0,0-1 0,0 1 0,0 0 0,0 0 0,0 0 0,-1 0-1,1 0 1,0 0 0,-2 1 0,-6 0-22,-1 0 0,1 0 0,0 1 0,-1 1 0,1 0 0,0 0 0,1 0 0,-1 1 0,0 1 0,1-1 0,0 1 0,0 1-1,0-1 1,1 1 0,-7 8 0,8-9-32,1 0-1,1 0 0,-1 0 1,1 1-1,0 0 1,0 0-1,1 0 0,0 0 1,0 0-1,0 1 1,1-1-1,-1 1 0,2 0 1,-1-1-1,1 1 0,0 0 1,0 0-1,1 0 1,0 0-1,0 0 0,3 11 1,-2-15 9,0 0-1,1 0 1,0 0 0,-1 0 0,1 0 0,0 0 0,0-1-1,1 1 1,-1-1 0,1 1 0,-1-1 0,1 0 0,0 0-1,0 0 1,0 0 0,0 0 0,0-1 0,0 0 0,4 2 0,71 19 85,-68-20-65,22 4-3,-17-3-5,-1 0-1,0 0 1,0 1 0,17 8-1,-30-12-12,0 1 0,0-1-1,0 1 1,1-1 0,-1 1-1,0-1 1,0 1 0,0 0-1,0 0 1,0 0 0,0 0-1,0-1 1,0 1 0,0 0-1,-1 1 1,1-1 0,0 0-1,-1 0 1,1 0 0,-1 0-1,1 0 1,-1 1 0,1-1-1,-1 0 1,0 0 0,0 1-1,1-1 1,-1 0 0,0 1-1,0-1 1,0 0 0,-1 1-1,1-1 1,0 0 0,0 0-1,-1 1 1,1-1 0,-1 0 0,1 0-1,-1 0 1,1 1 0,-1-1-1,0 0 1,0 0 0,1 0-1,-1 0 1,0 0 0,0 0-1,-1 0 1,-5 6 20,1-1-1,-1 1 1,-1-2-1,1 1 1,-12 5-1,3-1-124,-1-1 0,0-1 0,0 0-1,-1-1 1,0-1 0,0-1 0,-1-1-1,0 0 1,-23 1 0,18-5-2737</inkml:trace>
+  <inkml:trace contextRef="#ctx0" brushRef="#br0" timeOffset="675.6">404 744 5699,'0'0'7459,"-4"3"-7155,2 0-282,0 0-1,0 0 1,0 0 0,0 0-1,0 1 1,1-1 0,0 0-1,-1 1 1,1-1-1,1 1 1,-1 0 0,0-1-1,1 1 1,0 0-1,0 5 1,6 74 568,-2-37-325,-4-29-228,1 209 11,-1-225-75,-5 27-184,5-27 130,0 0 0,0 0 0,0-1 0,0 1 0,-1 0 0,1 0 0,0-1 0,-1 1 0,1 0 0,0-1 0,-1 1 0,1 0 0,-1-1 0,1 1 0,-1 0 0,1-1-1,-1 1 1,0-1 0,1 1 0,-1-1 0,0 1 0,1-1 0,-1 0 0,0 1 0,1-1 0,-1 0 0,0 0 0,-1 1 0,1-2-74,0 0-1,0 1 1,0-1-1,0 0 1,0 0 0,0 0-1,0 0 1,0 0-1,1 0 1,-1 0-1,0 0 1,1 0 0,-1 0-1,0 0 1,1 0-1,-1-1 1,1 1-1,0 0 1,-1 0 0,1-1-1,0 1 1,0 0-1,0 0 1,0-1-1,0 0 1,-2-5-649,-37-207-4945,33 156 8341,0-101 0,7 155-2485,0-1 0,0 1 0,0-1 0,1 1 0,0 0 0,-1 0 0,2 0 0,-1 0 0,0 0 0,1 0 0,0 0 0,0 1 0,0-1 0,0 1 0,0 0 0,1 0 0,0 0 0,4-2 0,-4 2 19,0 0-1,-1 1 1,1 0 0,0 0-1,0 0 1,0 0 0,1 1-1,-1 0 1,0-1-1,1 1 1,-1 1 0,1-1-1,-1 1 1,0 0 0,1 0-1,-1 0 1,1 0 0,-1 1-1,6 1 1,-8-1-75,0 1 0,0 0 0,0-1 0,0 1 0,0 0 0,0 0 0,0 0 0,-1 0 0,1 1 0,-1-1 0,1 0 0,-1 1 0,0-1 0,0 1-1,0-1 1,-1 1 0,1-1 0,0 1 0,-1-1 0,1 6 0,2 58 290,-3-59-322,0-1-9,0 0 0,0 0 0,-1 0 0,0 0 1,0-1-1,0 1 0,-1 0 0,0-1 0,0 1 0,0-1 1,-1 0-1,0 0 0,0 0 0,0 0 0,0 0 0,-1-1 1,0 1-1,0-1 0,0 0 0,-9 7 0,9-10-1370</inkml:trace>
+  <inkml:trace contextRef="#ctx0" brushRef="#br0" timeOffset="1115.07">529 684 4802,'0'0'4381,"10"-4"-3832,0-1-366,-7 4-109,0-1 0,1 0 1,-1 1-1,1-1 0,0 1 0,-1 0 0,1 0 0,0 0 0,0 1 0,7-1 0,-9 2 20,1 0-1,-1 0 0,0 1 1,1-1-1,-1 0 0,0 1 1,0 0-1,0-1 0,0 1 1,0 0-1,-1 0 0,1 0 1,0 0-1,-1 0 0,1 0 1,1 4-1,23 42 158,-25-46-227,3 6-38,-2-1 0,1 0 0,-1 1 0,0 0-1,1 14 1,-2-19 39,-1 0 0,1 0 0,-1 0 0,0 0 0,0 0-1,-1 0 1,1 0 0,0 0 0,-1 0 0,0 0 0,0 0 0,0 0 0,0-1 0,0 1 0,-1 0-1,1-1 1,-4 5 0,7-57-548,46-151-245,-48 201 743,0 0-1,0-1 1,0 1 0,0-1-1,1 1 1,-1-1 0,0 1-1,0 0 1,1-1 0,-1 1-1,0 0 1,0-1 0,1 1 0,-1 0-1,0-1 1,1 1 0,-1 0-1,1 0 1,-1-1 0,0 1-1,1 0 1,-1 0 0,1 0-1,-1 0 1,0-1 0,1 1-1,-1 0 1,1 0 0,-1 0-1,1 0 1,-1 0 0,1 0-1,-1 0 1,0 0 0,1 0-1,-1 0 1,1 1 0,0-1-1,4 0-1040,2 0-1405</inkml:trace>
+  <inkml:trace contextRef="#ctx0" brushRef="#br0" timeOffset="1696.33">812 692 3682,'0'0'5170,"0"7"-4748,0-4-318,-1 35 502,1-36-588,0 0-1,0-1 1,0 1 0,1 0 0,-1 0 0,0-1 0,1 1 0,-1 0-1,1-1 1,-1 1 0,1 0 0,0-1 0,0 1 0,0-1-1,0 1 1,0-1 0,0 0 0,0 1 0,2 1 0,-1-3 3,0 0 0,0 0 1,0 0-1,1 0 0,-1 0 0,0 0 1,0-1-1,0 1 0,0-1 1,0 0-1,0 1 0,0-1 0,-1 0 1,1 0-1,0 0 0,0 0 1,-1-1-1,1 1 0,-1 0 0,1-1 1,1-1-1,-1 1 17,1-1 0,0 1 0,-1 0 0,1 1 0,0-1-1,0 0 1,0 1 0,0-1 0,0 1 0,0 0 0,7-1 0,-1 2 60,0 0 0,0-1 1,0 0-1,0-1 0,0 0 1,0 0-1,0-1 1,-1 0-1,10-4 0,-14 4-86,1 0 0,-1 1 0,1-2 0,-1 1-1,0-1 1,0 1 0,-1-1 0,1 0 0,-1 0 0,0-1-1,0 1 1,0-1 0,0 1 0,-1-1 0,0 0 0,3-10-1,1-7-51,-11 38-9,-10 38 197,11-3 563,4 85 1,1-8-203,-1-121-510,-1 0 0,0 0 0,0 0 0,0 0 0,-1 0 0,0-1 0,-1 1 1,1-1-1,-1 1 0,-1-1 0,1 0 0,-1 0 0,0-1 0,0 1 0,-1-1 0,1 0 1,-1 0-1,0 0 0,-1 0 0,1-1 0,-10 6 0,9-7-305,0-1 0,0 1 0,-1-1 0,1 0 0,0 0-1,-1-1 1,1 0 0,-14 1 0,-17-2-4667</inkml:trace>
+  <inkml:trace contextRef="#ctx0" brushRef="#br0" timeOffset="2087.06">804 449 5827,'0'0'2145,"98"-35"-3170,-75 40-5906</inkml:trace>
+  <inkml:trace contextRef="#ctx0" brushRef="#br0" timeOffset="2417.53">1536 395 7780,'0'0'4914,"-16"-7"-4674,2 1-169,0 1 0,-28-7 0,40 13-60,-1-1-1,0 0 0,0 1 0,1-1 0,-1 1 1,1 0-1,-1 0 0,1 0 0,-1 0 1,1 0-1,-1 0 0,1 1 0,0-1 0,0 1 1,0 0-1,0 0 0,0 0 0,0 0 1,0 0-1,1 0 0,-1 0 0,1 0 0,-1 1 1,1-1-1,0 0 0,-1 4 0,-2 0 18,-4 9 47,2 0-1,-1 1 0,2-1 1,0 1-1,1 0 0,1 0 1,0 1-1,1-1 0,1 1 1,0 0-1,1-1 0,1 1 1,3 16-1,-2-27-74,-1 0 0,1 0-1,1 0 1,-1 0 0,1 0 0,0 0 0,0-1 0,0 1-1,1-1 1,0 0 0,0 0 0,0 0 0,1-1 0,0 1-1,0-1 1,0 0 0,0-1 0,0 1 0,1-1 0,0 0-1,-1 0 1,13 3 0,-10-3-349,1-1-1,-1 1 1,0-2-1,1 1 1,-1-1 0,1-1-1,0 1 1,-1-1-1,1-1 1,-1 0-1,1 0 1,-1 0 0,1-1-1,-1-1 1,0 1-1,15-8 1,15-16-3621</inkml:trace>
+  <inkml:trace contextRef="#ctx0" brushRef="#br0" timeOffset="2418.53">1709 590 304,'0'0'5325,"-2"-14"-3521,-8-45-513,10 58-1250,0 1 0,0-1 1,0 0-1,0 1 0,0-1 0,0 0 0,0 0 1,0 1-1,-1-1 0,1 0 0,0 1 0,0-1 1,-1 0-1,1 1 0,0-1 0,-1 0 0,1 1 0,-1-1 1,1 1-1,-1-1 0,1 1 0,-1-1 0,1 1 1,-1-1-1,1 1 0,-1-1 0,0 1 0,1 0 1,-1-1-1,0 1 0,0 0 0,-7 10 845,7 2-737,0 0 0,1 0 0,0 0 0,1 0 0,0 0 1,1 0-1,6 22 0,-7-30-129,0 0 0,0-1 0,1 1 0,-1-1 0,1 1 0,0-1-1,0 0 1,0 1 0,1-1 0,-1 0 0,1 0 0,0-1 0,-1 1 0,1 0 0,1-1 0,-1 0 0,0 0 0,0 0 0,1 0 0,-1 0 0,1-1 0,0 1 0,-1-1-1,1 0 1,0 0 0,0-1 0,-1 1 0,8-1 0,-9 0-5,1-1-1,-1 1 0,1-1 1,-1 0-1,1 0 0,-1 0 1,1 0-1,-1 0 0,0-1 1,1 1-1,-1-1 1,0 1-1,0-1 0,0 0 1,-1 0-1,1 0 0,0 0 1,-1 0-1,1 0 0,-1-1 1,1 1-1,-1 0 1,0-1-1,0 1 0,0-1 1,-1 1-1,1-1 0,-1 1 1,1-1-1,-1-4 0,3-12-18,0 0-1,-2-38 1,-1 49-6,0 3-259,-1-14-70,-8 13-4787</inkml:trace>
+  <inkml:trace contextRef="#ctx0" brushRef="#br0" timeOffset="3640.79">1970 500 7139,'0'0'4840,"0"13"-4525,0-1-241,0 2 45,0 1-1,1-1 1,0 0-1,6 27 1,-6-41-123,-1 1 1,0-1 0,1 1-1,-1-1 1,0 1 0,1-1-1,-1 1 1,1-1 0,-1 0 0,1 1-1,-1-1 1,1 1 0,-1-1-1,1 0 1,-1 0 0,1 1-1,-1-1 1,1 0 0,0 0-1,-1 0 1,1 0 0,-1 0 0,1 1-1,0-1 1,-1 0 0,1 0-1,-1-1 1,1 1 0,0 0-1,-1 0 1,1 0 0,-1 0-1,1 0 1,-1-1 0,1 1 0,0 0-1,-1 0 1,1-1 0,-1 1-1,1 0 1,-1-1 0,0 1-1,1-1 1,-1 1 0,1-1-1,-1 1 1,0-1 0,1 1 0,-1-1-1,1 0 1,22-23-222,-23 24 218,36-55-1326,-27 41 1052,0 0 0,0 1 1,1 0-1,15-15 0,-25 28 286,0-1 0,1 1 0,-1-1 1,1 1-1,0-1 0,-1 1 0,1 0 0,-1-1 0,1 1 0,-1 0 0,1 0 0,0 0 0,-1-1 0,1 1 1,0 0-1,-1 0 0,1 0 0,0 0 0,-1 0 0,1 0 0,0 0 0,-1 0 0,1 0 0,-1 1 0,1-1 0,0 0 1,-1 0-1,1 0 0,0 1 0,-1-1 0,2 1 0,15 18 509,-1-3-268,-9-12-224,-1-1 0,1 0 0,0-1 0,0 1-1,0-1 1,0-1 0,0 0 0,0 0 0,1 0 0,-1 0-1,0-1 1,1-1 0,-1 1 0,0-1 0,0 0 0,0-1-1,0 0 1,0 0 0,0 0 0,0-1 0,0 0-1,-1 0 1,1-1 0,-1 0 0,0 0 0,0 0 0,-1-1-1,1 0 1,-1 0 0,0 0 0,-1-1 0,9-11 0,-7 3-5,0 1 0,-1-1 1,-1-1-1,0 1 1,-1 0-1,0-1 1,-1 0-1,0-15 0,-5-123 333,1 121-318,2 26-20,0-3 36,0 0 0,-1 0 0,0-1 0,-1 1 0,0 0 0,0 1-1,0-1 1,-7-13 0,9 21-42,0 1-1,0 0 1,-1-1-1,1 1 1,0-1-1,0 1 1,0 0-1,0 0 1,-1-1-1,1 1 1,0 0-1,0-1 1,-1 1-1,1 0 1,0 0-1,-1-1 1,1 1-1,0 0 1,-1 0-1,1 0 1,0-1-1,-1 1 1,1 0-1,0 0 1,-1 0-1,1 0 0,0 0 1,-1 0-1,1 0 1,-1 0-1,1 0 1,0 0-1,-1 0 1,1 0-1,-1 0 1,1 0-1,0 0 1,-1 0-1,1 0 1,0 1-1,-1-1 1,1 0-1,0 0 1,-1 0-1,1 1 1,0-1-1,-1 0 1,1 0-1,0 1 1,0-1-1,-1 1 1,-10 18 23,3 6-6,0 1 0,2 1-1,0-1 1,2 1 0,1 0-1,2 0 1,1 31 0,0-50-192,1 0 0,0 0 0,0-1 1,0 1-1,1-1 0,1 1 1,-1-1-1,1 1 0,0-1 1,1 0-1,0-1 0,0 1 1,0 0-1,10 10 0,-10-13-29,0 0 0,1 0 1,-1-1-1,1 1 0,0-1 0,0 0 0,0 0 0,0-1 0,0 0 0,1 0 1,-1 0-1,1 0 0,-1-1 0,1 0 0,0 0 0,-1-1 0,1 1 0,0-1 1,0 0-1,9-2 0,-13 2-41,0-1 1,0 1 0,1-1-1,-1 0 1,0 0-1,0 0 1,0 0 0,0 0-1,0 0 1,0-1-1,0 1 1,0-1 0,0 1-1,-1-1 1,1 1-1,1-4 1,0 1 342,-1 0-1,1 0 0,-1 0 1,-1 0-1,1-1 1,0 1-1,1-9 1,-1 1 878,-1-1 0,0 1 0,-1 0 0,0-1 1,-4-18-1,4 30-892,0-1 1,0 1 0,0-1 0,-1 1-1,1-1 1,0 1 0,-1-1-1,1 1 1,-1 0 0,0-1 0,0 1-1,1 0 1,-1-1 0,0 1-1,0 0 1,0 0 0,0 0 0,0 0-1,-1 0 1,1 0 0,0 0-1,0 0 1,-1 1 0,1-1-1,0 0 1,-1 1 0,1-1 0,-1 1-1,1-1 1,-3 1 0,2 2-57,1 2 0,0-1 1,0 0-1,0 0 0,1 0 1,-1 0-1,1 0 0,0 1 1,-1-1-1,1 0 0,1 0 0,-1 1 1,1 2-1,-1 2 41,1-5-66,-1 1 0,1-1 1,-1 1-1,1-1 0,0 1 1,1-1-1,-1 0 1,1 0-1,-1 1 0,1-1 1,0 0-1,0 0 0,0-1 1,0 1-1,1 0 1,-1-1-1,1 1 0,0-1 1,0 0-1,3 3 0,-4-4-31,0 0-1,-1 0 1,1 0-1,0 0 1,0-1 0,0 1-1,0 0 1,0-1-1,0 1 1,0-1-1,0 0 1,0 0-1,0 0 1,0 0-1,0 0 1,0 0-1,0 0 1,0 0-1,0-1 1,0 1-1,-1-1 1,1 0-1,0 0 1,0 1-1,0-1 1,0 0-1,-1 0 1,1-1 0,0 1-1,-1 0 1,1-1-1,-1 1 1,0 0-1,1-1 1,-1 0-1,2-2 1,0-2-130,0-1 0,0 1 0,0-1-1,-1 0 1,1 0 0,-2 0 0,1 0 0,0-10 0,9-32 27,-10 55 206,1 0 0,0 0 0,0 0 1,1 0-1,0 0 0,0 0 0,0-1 0,7 9 1,-5-8-51,0 0 1,0 0-1,1 0 1,0-1-1,0 0 1,12 8-1,-16-12-27,-1 0 0,1 1 1,0-1-1,-1 0 0,1 0 0,0 0 0,-1-1 0,1 1 1,0 0-1,0-1 0,0 1 0,0-1 0,0 1 0,0-1 0,0 0 1,-1 0-1,1 0 0,0 0 0,0 0 0,0-1 0,0 1 0,0 0 1,0-1-1,0 1 0,0-1 0,-1 0 0,1 0 0,0 0 1,0 0-1,-1 0 0,1 0 0,1-2 0,17-30-6,-17 27-4,0 1 0,0-1 1,1 0-1,0 1 0,-1-1 1,2 1-1,-1 0 0,10-8 1,-13 13-7,1-1 1,-1 1-1,0-1 1,0 1-1,0-1 1,1 1-1,-1 0 0,0 0 1,0 0-1,0 0 1,1 0-1,-1 0 1,0 0-1,0 0 1,1 0-1,-1 0 0,0 1 1,0-1-1,1 0 1,-1 1-1,0-1 1,2 2-1,27 20 67,-28-19-47,1 0 1,0-1-1,0 1 1,0-1-1,0 0 1,1 0-1,-1 0 1,1-1-1,-1 1 1,5 1-1,-5-3 2,-1-1-1,1 1 0,-1-1 0,1 1 0,-1-1 0,1 0 0,-1 0 0,0 0 0,0 0 0,1 0 0,-1 0 1,0-1-1,0 1 0,0-1 0,0 0 0,-1 1 0,1-1 0,0 0 0,-1 0 0,1 0 0,-1 0 1,3-4-1,29-62-16,-21 42 18,-7 15 67,-2 3-165,1-1 0,1 1 0,-1 0 1,9-10-1,-13 17 90,1 0 0,0 1 0,-1-1 1,1 0-1,0 0 0,0 0 0,-1 1 0,1-1 0,0 1 0,0-1 1,0 0-1,0 1 0,0-1 0,0 1 0,0 0 0,0-1 0,0 1 1,0 0-1,0 0 0,0-1 0,0 1 0,0 0 0,0 0 0,0 0 1,0 0-1,0 1 0,0-1 0,0 0 0,0 0 0,0 1 0,0-1 1,0 0-1,0 1 0,0-1 0,0 1 0,0-1 0,0 1 0,0 0 1,0-1-1,-1 1 0,1 0 0,0-1 0,0 1 0,-1 0 0,1 0 1,0 1-1,8 8 177,0-1 0,0 0 0,18 12 0,7 6-319,-41-25-3526</inkml:trace>
+  <inkml:trace contextRef="#ctx0" brushRef="#br0" timeOffset="3986.25">3184 6 1345,'0'0'2721</inkml:trace>
+  <inkml:trace contextRef="#ctx0" brushRef="#br0" timeOffset="3987.25">2473 89 6275,'0'0'4738,"115"-16"-4546,-59 4-192,-6 0-416,-9 5-1985</inkml:trace>
+  <inkml:trace contextRef="#ctx0" brushRef="#br0" timeOffset="4504.16">1862 521 4898,'0'0'4898,"22"-53"-4065,-22 46-129,0 4-544,-16 3-160,-8 0-416,-4 1-576,-6 15-3907</inkml:trace>
+</inkml:ink>
+</file>
+
+<file path=word/ink/ink18.xml><?xml version="1.0" encoding="utf-8"?>
+<inkml:ink xmlns:inkml="http://www.w3.org/2003/InkML">
+  <inkml:definitions>
+    <inkml:context xml:id="ctx0">
+      <inkml:inkSource xml:id="inkSrc0">
+        <inkml:traceFormat>
+          <inkml:channel name="X" type="integer" min="-2.14748E9" max="2.14748E9" units="cm"/>
+          <inkml:channel name="Y" type="integer" min="-2.14748E9" max="2.14748E9" units="cm"/>
+          <inkml:channel name="F" type="integer" max="32767" units="dev"/>
+        </inkml:traceFormat>
+        <inkml:channelProperties>
+          <inkml:channelProperty channel="X" name="resolution" value="1000" units="1/cm"/>
+          <inkml:channelProperty channel="Y" name="resolution" value="1000" units="1/cm"/>
+          <inkml:channelProperty channel="F" name="resolution" value="0" units="1/dev"/>
+        </inkml:channelProperties>
+      </inkml:inkSource>
+      <inkml:timestamp xml:id="ts0" timeString="2023-10-18T06:42:09.524"/>
+    </inkml:context>
+    <inkml:brush xml:id="br0">
+      <inkml:brushProperty name="width" value="0.05" units="cm"/>
+      <inkml:brushProperty name="height" value="0.05" units="cm"/>
+      <inkml:brushProperty name="color" value="#E71224"/>
+    </inkml:brush>
+  </inkml:definitions>
+  <inkml:trace contextRef="#ctx0" brushRef="#br0">9 28 7780,'0'0'11301,"-9"-15"-10949,9 13-64,0 0-288,9 2-1889,12 0-608,5-8-2977</inkml:trace>
+</inkml:ink>
+</file>
+
+<file path=word/ink/ink19.xml><?xml version="1.0" encoding="utf-8"?>
+<inkml:ink xmlns:inkml="http://www.w3.org/2003/InkML">
+  <inkml:definitions>
+    <inkml:context xml:id="ctx0">
+      <inkml:inkSource xml:id="inkSrc0">
+        <inkml:traceFormat>
+          <inkml:channel name="X" type="integer" min="-2.14748E9" max="2.14748E9" units="cm"/>
+          <inkml:channel name="Y" type="integer" min="-2.14748E9" max="2.14748E9" units="cm"/>
+          <inkml:channel name="F" type="integer" max="32767" units="dev"/>
+        </inkml:traceFormat>
+        <inkml:channelProperties>
+          <inkml:channelProperty channel="X" name="resolution" value="1000" units="1/cm"/>
+          <inkml:channelProperty channel="Y" name="resolution" value="1000" units="1/cm"/>
+          <inkml:channelProperty channel="F" name="resolution" value="0" units="1/dev"/>
+        </inkml:channelProperties>
+      </inkml:inkSource>
+      <inkml:timestamp xml:id="ts0" timeString="2023-10-18T06:43:57.003"/>
+    </inkml:context>
+    <inkml:brush xml:id="br0">
+      <inkml:brushProperty name="width" value="0.05" units="cm"/>
+      <inkml:brushProperty name="height" value="0.05" units="cm"/>
+      <inkml:brushProperty name="color" value="#E71224"/>
+    </inkml:brush>
+  </inkml:definitions>
+  <inkml:trace contextRef="#ctx0" brushRef="#br0">2693 678 5475,'0'0'3206,"1"-7"-2763</inkml:trace>
+  <inkml:trace contextRef="#ctx0" brushRef="#br0" timeOffset="349.41">3352 552 5058,'0'0'0,"15"1"-4050,-17-4 3666</inkml:trace>
+  <inkml:trace contextRef="#ctx0" brushRef="#br0" timeOffset="1802.77">1 495 4162,'0'0'2694,"10"5"-2245,-4-2-342,-1 0-17,-1 0 0,1-1 0,0 0 0,0 0 0,0 0-1,0 0 1,0-1 0,1 0 0,-1 0 0,0-1 0,1 1 0,-1-1 0,0 0 0,8-1 0,27-9 1147,55-22 1,-60 19-811,0 1 0,59-11 1,-74 20-377,348-61 485,198-18 120,-498 75-679,178-10 83,-147 10 10,-2-5 0,139-34-1,46-8 42,-53 6 16,-156 29-52,111-14 1,-175 32-80,45-4-156,-48 4-47,-34 2-116,-85 14-4927,62-9 2048</inkml:trace>
+  <inkml:trace contextRef="#ctx0" brushRef="#br0" timeOffset="2525.38">1622 201 7780,'0'0'1019,"19"-5"-331,924-179 4125,-931 182-4802,17-2 16,46-2-1,-75 6 113,-33 4 85,-19 15-107,50-19-103,-2 10-327,4-9 548,53-1-3890,-35 0 630</inkml:trace>
+  <inkml:trace contextRef="#ctx0" brushRef="#br0" timeOffset="3437.38">4741 451 1985,'2'-3'11635,"6"-2"-11953,45-18 531,2 3 1,0 3-1,1 1 0,77-10 1,-10 1-182,-147 47-7622,8-13 1211</inkml:trace>
+  <inkml:trace contextRef="#ctx0" brushRef="#br0" timeOffset="3845.04">4674 561 2017,'0'0'8164,"93"11"-7044,-36-34-351,12-2-257,7-2-192,-2 2-128,-9 7-64,-14 9-128,-20 3-32,-12 4-448,-16 2-2369</inkml:trace>
+</inkml:ink>
+</file>
+
 <file path=word/ink/ink2.xml><?xml version="1.0" encoding="utf-8"?>
 <inkml:ink xmlns:inkml="http://www.w3.org/2003/InkML">
   <inkml:definitions>
@@ -5011,6 +7224,192 @@
     </inkml:brush>
   </inkml:definitions>
   <inkml:trace contextRef="#ctx0" brushRef="#br0">47 0 976,'0'0'1964,"-3"4"-1783,-4 5-87,3-5-295,-1 1 1,1 1-1,0-1 1,1 0 0,-1 1-1,1 0 1,0-1 0,-2 11 877,4-27 5470,1 8-5612,0-1 1,0 1 0,0-1 0,0 1-1,0-1 1,1 1 0,0-1 0,-1 1-1,3-4 1,9 7-502,1 1 0,0 0 0,-1 0 0,1 1 0,0 1 0,-1 0 0,0 1 0,0 1 0,0-1 0,22 14-1,-30-15-290,0-1 0,0 0-1,1 1 1,-1-2-1,1 1 1,-1 0-1,1-1 1,0 0 0,-1 0-1,1 0 1,0-1-1,0 1 1,7-2-1,-9 0 90,0 0-1,-1 0 0,1 0 0,0-1 1,-1 1-1,1-1 0,-1 0 0,1 0 0,-1 0 1,0 0-1,0 0 0,0 0 0,0 0 0,0-1 1,-1 1-1,1-1 0,-1 0 0,1 1 1,-1-1-1,0 0 0,0 0 0,1-3 0,8-17 484,-10 46-122,-1-6-423,-4 28-37</inkml:trace>
+</inkml:ink>
+</file>
+
+<file path=word/ink/ink20.xml><?xml version="1.0" encoding="utf-8"?>
+<inkml:ink xmlns:inkml="http://www.w3.org/2003/InkML">
+  <inkml:definitions>
+    <inkml:context xml:id="ctx0">
+      <inkml:inkSource xml:id="inkSrc0">
+        <inkml:traceFormat>
+          <inkml:channel name="X" type="integer" min="-2.14748E9" max="2.14748E9" units="cm"/>
+          <inkml:channel name="Y" type="integer" min="-2.14748E9" max="2.14748E9" units="cm"/>
+          <inkml:channel name="F" type="integer" max="32767" units="dev"/>
+        </inkml:traceFormat>
+        <inkml:channelProperties>
+          <inkml:channelProperty channel="X" name="resolution" value="1000" units="1/cm"/>
+          <inkml:channelProperty channel="Y" name="resolution" value="1000" units="1/cm"/>
+          <inkml:channelProperty channel="F" name="resolution" value="0" units="1/dev"/>
+        </inkml:channelProperties>
+      </inkml:inkSource>
+      <inkml:timestamp xml:id="ts0" timeString="2023-10-18T06:43:20.255"/>
+    </inkml:context>
+    <inkml:brush xml:id="br0">
+      <inkml:brushProperty name="width" value="0.05" units="cm"/>
+      <inkml:brushProperty name="height" value="0.05" units="cm"/>
+      <inkml:brushProperty name="color" value="#E71224"/>
+    </inkml:brush>
+  </inkml:definitions>
+  <inkml:trace contextRef="#ctx0" brushRef="#br0">113 994 3426,'0'0'8387,"-7"-6"-7330,-23-17 127,29 22-1149,1 1-1,0 0 0,-1 0 0,1-1 0,0 1 0,-1 0 0,1 0 0,-1 0 0,1 0 0,0 0 0,-1 0 0,1 0 0,0 0 1,-1 0-1,1 0 0,-1 0 0,1 0 0,0 0 0,-1 0 0,1 0 0,0 0 0,-1 0 0,1 0 0,-1 0 0,1 1 0,0-1 1,-1 0-1,1 0 0,0 0 0,0 1 0,-1-1 0,1 0 0,0 0 0,-1 1 0,1-1 0,0 0 0,0 1 0,0-1 0,-1 0 1,1 1-1,0-1 0,0 0 0,0 1 0,0-1 0,-1 0 0,1 1 0,0-1 0,0 0 0,0 1 0,0-1 0,0 1 0,0-1 1,0 0-1,0 1 0,-2 26-3,2-25 134,0 284 678,0-292-842,1 0-1,1 1 1,-1 0 0,1-1 0,0 1-1,0 0 1,1 0 0,-1 0 0,1 0 0,0 1-1,1-1 1,-1 1 0,1-1 0,0 1 0,0 0-1,0 1 1,0-1 0,1 1 0,0 0-1,-1 0 1,1 0 0,0 1 0,0-1 0,1 1-1,-1 0 1,0 1 0,1-1 0,-1 1 0,1 0-1,-1 1 1,1-1 0,0 1 0,6 1-1,-11-1-3,0 0 0,1 0 0,-1 0 0,0 0 0,0 1 0,0-1 0,1 0 0,-1 1 0,0-1 0,0 1 0,0-1 0,0 1 0,0 0 0,0-1 0,0 1 0,0 0 0,0 0 0,0-1 0,-1 1 0,1 0 0,0 0 0,0 0 0,-1 0 0,1 0-1,-1 0 1,1 0 0,-1 1 0,1-1 0,-1 0 0,0 0 0,1 0 0,-1 0 0,0 1 0,0-1 0,0 0 0,0 0 0,0 0 0,0 2 0,0 1 7,-1-1 0,1 0 1,-1 1-1,1-1 0,-1 0 1,0 1-1,0-1 0,-1 0 0,1 0 1,-1 0-1,1 0 0,-1 0 0,-4 4 1,-49 39 248,50-43-499,0 0 0,0 0 0,0 0 0,0-1-1,-1 1 1,1-1 0,-1-1 0,0 1 0,0-1 0,-6 1-1,11-17-7319</inkml:trace>
+  <inkml:trace contextRef="#ctx0" brushRef="#br0" timeOffset="1037.74">210 1192 2337,'0'0'9722,"5"4"-9215,6 0-430,-1 1 1,1-2-1,0 1 1,-1-1-1,1-1 1,1 0-1,-1-1 1,0 0-1,0 0 1,1-1-1,-1-1 1,0 0-1,0 0 1,1-1-1,-1-1 1,0 0-1,-1 0 1,15-7-1,-24 9-77,0 1-1,1-1 0,-1 0 0,0 1 0,0-1 0,1 0 0,-1 0 0,0 0 0,0 0 0,0 0 0,0 0 0,0-1 0,0 1 1,-1 0-1,1 0 0,0-1 0,-1 1 0,1 0 0,0-1 0,-1 1 0,0-1 0,1 1 0,-1 0 0,0-1 0,0 1 0,0-1 1,0 1-1,0-1 0,0 1 0,0-1 0,0 1 0,-1-1 0,1 1 0,0-1 0,-1 1 0,0-2 0,0 1 6,-1 0-1,1 0 1,-1 1-1,1-1 1,-1 0-1,0 1 1,1-1-1,-1 1 1,0-1-1,0 1 1,0 0-1,0 0 1,0 0-1,0 0 1,-1 0-1,1 0 1,0 1-1,0-1 1,-1 1-1,1-1 1,0 1-1,-3 0 1,3 0-11,0 0 0,1 0 0,-1 0 0,0 0 0,0 0 0,1 0 0,-1 1 0,0-1 0,0 1 0,1-1 0,-1 1 0,0 0 1,1-1-1,-1 1 0,1 0 0,-1 0 0,1 0 0,-1 0 0,1 1 0,0-1 0,-2 2 0,2 0-2,0-1 1,0 1-1,0-1 0,0 1 1,0-1-1,1 1 1,0 0-1,-1-1 0,1 1 1,0 0-1,0 0 0,0-1 1,1 1-1,0 4 0,1-4 5,-1 1 0,0-1 0,1 0 0,0 0 0,0 0 0,0 0-1,0 0 1,0-1 0,1 1 0,-1-1 0,1 1 0,0-1 0,-1 0-1,1 0 1,0 0 0,0 0 0,0-1 0,1 1 0,3 1 0,9 3-32,-1 0 1,29 5 0,-35-8-110,1-1 0,-1 0 1,1-1-1,-1 0 0,1 0 0,0-1 0,16-3 1,-22 2 69,-1 0-1,1 0 1,-1-1 0,1 1 0,-1-1 0,0 0 0,0 0 0,0 0 0,0-1 0,0 1 0,0-1-1,-1 0 1,1 1 0,-1-1 0,0 0 0,0 0 0,0-1 0,0 1 0,-1 0 0,1-1 0,-1 1-1,2-5 1,0-2 105,0-1 0,-1 1-1,0-1 1,-1 1 0,0-1-1,-1 0 1,-1-16 0,1 27-19,0-1 0,0 0 1,0 1-1,0-1 0,0 0 1,0 1-1,0-1 0,0 0 0,0 0 1,-1 1-1,1-1 0,0 1 1,-1-1-1,1 0 0,0 1 1,-1-1-1,1 1 0,-1-1 1,1 1-1,-1-1 0,1 1 0,-1-1 1,1 1-1,-1-1 0,1 1 1,-1 0-1,0-1 0,1 1 1,-1 0-1,0 0 0,1-1 0,-1 1 1,0 0-1,1 0 0,-1 0 1,0 0-1,1 0 0,-1 0 1,0 0-1,0 0 0,1 0 1,-2 0-1,1 1 23,0-1 1,0 0-1,-1 1 1,1-1-1,0 1 1,0-1-1,0 1 0,0-1 1,0 1-1,0 0 1,0 0-1,0-1 1,0 1-1,0 0 1,0 0-1,0 0 1,1 0-1,-1 0 1,0 0-1,1 0 0,-1 0 1,0 2-1,-1 6 111,1 0-1,0 1 0,0-1 0,1 0 1,0 1-1,1-1 0,2 16 0,-3-23-144,1 0 1,-1 0-1,0 0 0,1 0 0,-1 0 0,1 0 0,-1 0 0,1-1 0,0 1 1,0 0-1,0 0 0,0-1 0,0 1 0,0-1 0,1 1 0,-1-1 0,0 1 0,1-1 1,-1 0-1,1 0 0,0 0 0,-1 0 0,1 0 0,0 0 0,0 0 0,-1 0 1,1-1-1,0 1 0,0-1 0,0 1 0,0-1 0,0 0 0,0 0 0,0 1 1,0-2-1,0 1 0,0 0 0,-1 0 0,1 0 0,0-1 0,0 1 0,0-1 0,2-1 1,-2 1 8,0 0 1,-1-1 0,1 0 0,-1 1 0,1-1 0,-1 0 0,1 1-1,-1-1 1,0 0 0,0 0 0,0 0 0,0 0 0,0 0 0,-1 0 0,1-1-1,0 1 1,-1-2 0,7-41 215,-7 44-18,4 2-148,0 0 0,1 0 0,-1 0-1,0 1 1,0-1 0,0 1 0,0 0 0,0 0-1,-1 0 1,1 1 0,-1-1 0,1 1 0,-1 0-1,5 5 1,-5-5-317,0 0 0,0 0 0,1 0-1,-1 0 1,0-1 0,1 0 0,0 1-1,0-1 1,0 0 0,0-1 0,0 1 0,0-1-1,0 0 1,7 1 0,-10-2 107,0-1 1,-1 1 0,1-1-1,0 1 1,0-1 0,-1 1-1,1-1 1,-1 0-1,1 1 1,0-1 0,-1 0-1,1 0 1,-1 1 0,0-1-1,1 0 1,-1 0-1,0 0 1,1 0 0,-1 0-1,0 1 1,0-1 0,0 0-1,0 0 1,0 0-1,0-1 1,3-35 496,-2 24-412,0 1 183,5-25 1139,-5 36-1140,-1 0 0,1 0 0,-1 0-1,1 0 1,-1 0 0,1 0-1,0 0 1,-1 1 0,1-1-1,0 0 1,0 0 0,0 0-1,-1 1 1,1-1 0,0 0-1,0 1 1,0-1 0,0 1-1,0-1 1,0 1 0,0-1-1,1 1 1,-1 0 0,0 0-1,0-1 1,0 1 0,2 0-1,-2 1-73,0-1 0,0 0-1,0 1 1,0-1 0,0 1-1,-1-1 1,1 1-1,0 0 1,0-1 0,-1 1-1,1 0 1,0 0 0,-1-1-1,1 1 1,-1 0 0,1 0-1,-1 0 1,1 0 0,-1-1-1,0 1 1,1 0-1,-1 0 1,0 1 0,8 29 516,-6-24-397,16 73 558,-4-132-373,-11 40-334,-2 2-4,1 1-1,0 0 1,0 0 0,1 0-1,1 1 1,-1-1 0,1 1-1,8-13 1,-11 20-11,0 0 1,0 0-1,-1 1 1,1-1-1,0 0 1,0 0-1,0 1 0,0-1 1,0 1-1,0-1 1,0 1-1,0-1 0,0 1 1,0 0-1,0 0 1,0-1-1,0 1 1,0 0-1,0 0 0,0 0 1,0 0-1,0 0 1,0 0-1,0 0 1,0 0-1,0 1 0,0-1 1,0 0-1,0 1 1,0-1-1,0 1 1,0-1-1,0 1 0,0-1 1,0 1-1,0 0 1,0-1-1,-1 1 0,1 0 1,0 0-1,0-1 1,-1 1-1,1 0 1,0 1-1,28 51 117,-22-38-58,-4-10-210,0-1 0,0 1-1,0 0 1,0-1-1,1 0 1,0 0 0,0 0-1,0 0 1,0-1-1,1 1 1,4 2 0,13 3-3535</inkml:trace>
+  <inkml:trace contextRef="#ctx0" brushRef="#br0" timeOffset="1381.22">1474 1097 8164,'0'0'4765,"20"-5"-4440,111-25-9,118-31-61,-243 59-451,27-11 604,-32 13-478,0-1-1,-1 1 1,1 0-1,0-1 0,-1 1 1,1-1-1,0 1 1,-1-1-1,1 1 0,-1-1 1,1 1-1,-1-1 1,1 1-1,-1-1 0,1 0 1,-1 1-1,0-1 1,1 0-1,-1 0 0,0 1 1,0-1-1,1 0 1,-1 1-1,0-1 0,0 0 1,0 0-1,0 0 1,0 1-1,0-1 0,0 0 1,0 0-1,0 1 1,-1-1-1,1 0 0,0 0 1,0 1-1,-1-2 1</inkml:trace>
+  <inkml:trace contextRef="#ctx0" brushRef="#br0" timeOffset="1712.61">2211 752 6083,'0'0'6227,"0"18"-4621,3 8-1247,2 0 1,0 0-1,2 0 1,0-1-1,15 32 1,2 10-901,-22-59-242,-7-23-11341</inkml:trace>
+  <inkml:trace contextRef="#ctx0" brushRef="#br0" timeOffset="2041.23">2224 811 2593,'-3'-19'2417,"1"2"-1821,-2-5 346,1 0 1,1-1 0,1 0 0,2-26-1,-1 47-856,1 1-1,-1-1 0,1 1 0,0 0 0,0-1 0,-1 1 0,1 0 0,0-1 0,0 1 0,0 0 1,0 0-1,0 0 0,0 0 0,1 0 0,-1 0 0,0 0 0,1 0 0,-1 0 0,0 1 1,1-1-1,-1 0 0,1 1 0,-1-1 0,1 1 0,-1 0 0,1-1 0,2 1 1,50-2 780,-42 2-477,-3 1-276,0 0 0,0 0 0,-1 1 0,1 0 0,0 0 0,-1 1 0,1 0 0,-1 1 0,0-1 0,0 2 0,0-1 0,-1 1-1,0 0 1,0 1 0,0 0 0,0 0 0,-1 0 0,0 1 0,-1 0 0,8 11 0,-9-12-92,-1 0 0,1 0 1,-1 0-1,0 0 0,-1 1 0,0-1 1,0 1-1,0 0 0,-1-1 0,1 1 1,-2 0-1,1 0 0,-1 0 0,0 0 1,-1 0-1,1 0 0,-1 0 0,-1-1 1,1 1-1,-1 0 0,0-1 0,-1 1 1,0-1-1,0 1 0,0-1 0,-8 11 1,-2-2-162,-1 0 0,0-1 0,0-1 0,-1 0 0,-1-1 0,-1 0 0,1-1 0,-28 12 0,39-22-3595</inkml:trace>
+  <inkml:trace contextRef="#ctx0" brushRef="#br0" timeOffset="2449.8">2691 762 7011,'0'0'6211,"-15"-11"-5923,-47-35-21,60 45-233,1 0-1,-1 0 1,0-1-1,1 1 1,-1 0-1,0 1 1,0-1-1,0 0 1,0 0 0,0 1-1,0-1 1,0 1-1,0 0 1,0-1-1,0 1 1,0 0 0,0 0-1,0 1 1,0-1-1,-3 1 1,3 0-6,1 0 0,0 0 0,-1 0 0,1 0 0,-1 0 0,1 0 0,0 0 0,0 1 0,0-1 0,0 0 0,0 1 0,0-1 0,0 1 0,0-1 0,1 1 0,-1 0 0,1-1 0,-1 3 0,-1 5 39,0 0 1,1-1-1,1 1 0,-1 0 0,1 0 0,2 11 0,-1-18-63,0 1 1,0 0-1,0 0 0,0-1 0,0 1 0,1 0 0,0-1 0,-1 0 0,1 1 0,0-1 0,0 0 0,0 0 0,0 0 0,1 0 0,-1 0 0,0 0 0,1-1 1,-1 1-1,1-1 0,0 0 0,0 0 0,-1 0 0,1 0 0,4 1 0,-4-1-1,0 0 1,-1-1-1,1 1 0,-1-1 1,1 0-1,0 1 0,0-1 1,-1-1-1,1 1 0,0 0 1,-1 0-1,1-1 1,0 0-1,-1 1 0,1-1 1,-1 0-1,1 0 0,-1-1 1,0 1-1,1 0 0,-1-1 1,0 1-1,0-1 0,0 0 1,0 0-1,3-4 1,1-4 6,-2-1 0,1 0 0,-2 0 0,1 0 0,-2 0 0,1 0 0,1-22 0,-1 30-149,5 10 39,8 19 59,-11-18 107,-3-5-114,0 0-1,0 0 1,1 0-1,-1 0 1,1-1-1,0 1 1,-1-1-1,1 0 1,0 1-1,1-1 1,-1-1-1,0 1 1,0 0-1,1-1 1,-1 0-1,1 0 1,-1 0-1,1 0 1,0 0-1,-1-1 1,1 1-1,0-1 1,-1 0-1,1 0 1,0-1-1,-1 1 1,1-1-1,0 0 1,6-2-1,-4 1-493,1-1 0,-1 0 0,0 0-1,1-1 1,-2 0 0,1 0 0,0 0-1,-1-1 1,0 1 0,0-1 0,0-1-1,-1 1 1,1-1 0,6-11 0,-8 10 102,0-1 0,0 0 0,0 0 0,-1 1 0,0-1 1,1-16-1,-1-25 3220,-2 48-2672,0 1 0,0-1 0,0 1 1,0 0-1,0-1 0,0 1 0,0-1 0,0 1 1,0-1-1,0 1 0,0 0 0,0-1 0,0 1 1,0-1-1,0 1 0,-1 0 0,1-1 0,0 1 0,0-1 1,-1 1-1,1 0 0,0-1 0,0 1 0,-1 0 1,1-1-1,0 1 0,-1 0 0,1 0 0,0-1 1,-1 1-1,1 0 0,-1 0 0,1 0 0,0-1 1,-1 1-1,1 0 0,-1 0 0,1 0 0,-1 0 0,1 0 1,0 0-1,-1 0 0,1 0 0,-1 0 0,1 0 1,-1 0-1,1 0 0,0 0 0,-1 0 0,1 1 1,-1-1-1,1 0 0,-1 1 0,-21 16 1312,18-10-1295,-1 1 0,2 0 0,-1 1 1,1-1-1,0 1 0,1-1 0,0 1 0,0 0 1,1 0-1,0 0 0,1 14 0,0-20-107,-1 1 0,2-1 0,-1 0 1,0 0-1,0 0 0,1 0 0,0 0 0,0 0 0,0 0 0,0 0 0,0 0 0,0-1 0,1 1 0,-1 0 1,1-1-1,0 1 0,0-1 0,0 1 0,0-1 0,0 0 0,1 0 0,-1 0 0,0 0 0,1 0 0,0-1 1,-1 1-1,1-1 0,0 1 0,0-1 0,0 0 0,0 0 0,0-1 0,0 1 0,0 0 0,0-1 0,6 0 1,-8 0 9,1 0 1,-1-1 0,1 1 0,0-1-1,-1 0 1,1 1 0,-1-1 0,1 0-1,-1 0 1,0 0 0,1 0 0,-1 0-1,0 0 1,0 0 0,0 0 0,1 0-1,-1-1 1,0 1 0,-1-1 0,1 1 0,0 0-1,0-1 1,-1 0 0,1 1 0,-1-1-1,1 1 1,-1-1 0,1 0 0,-1 1-1,0-1 1,0-1 0,3-63 157,-3 54-145,0 7-33,0 1-1,0 0 1,0 0 0,-1-1 0,1 1-1,-1 0 1,0 0 0,0 0 0,-1 0-1,1 0 1,-1 0 0,0 0 0,0 1-1,0-1 1,-1 1 0,-3-5 0,4 6-38,-1 0 1,0 0 0,0 0 0,0 0-1,0 1 1,-1-1 0,1 1 0,0 0-1,-1 0 1,1 0 0,0 0-1,-1 1 1,1-1 0,-1 1 0,1 0-1,-1 0 1,1 0 0,-1 1 0,-6 1-1,8-2-142,1 0-1,-1 0 0,1 1 0,0-1 1,-1 1-1,1-1 0,-1 1 1,1-1-1,0 1 0,-1 0 1,1 0-1,0-1 0,0 1 1,-1 0-1,1 0 0,0 0 1,0 0-1,0 1 0,0-1 1,0 0-1,-1 2 0,1 14-7521</inkml:trace>
+  <inkml:trace contextRef="#ctx0" brushRef="#br0" timeOffset="2891.35">3092 463 5282,'0'0'9450,"0"0"-9432,0-1-1,-1 1 1,1 0 0,0 0-1,0 0 1,0 0 0,0 0-1,0-1 1,-1 1 0,1 0-1,0 0 1,0 0 0,0 0-1,0 0 1,-1 0-1,1 0 1,0 0 0,0 0-1,0 0 1,-1 0 0,1 0-1,0 0 1,0 0 0,0 0-1,-1 0 1,1 0 0,0 0-1,0 0 1,0 0 0,0 0-1,-1 0 1,1 0-1,0 0 1,0 0 0,0 0-1,0 1 1,-1-1 0,1 0-1,0 0 1,0 0 0,0 0-1,0 0 1,0 0 0,-1 1-1,1-1 1,0 0 0,0 0-1,0 0 1,0 0 0,0 1-1,0-1 1,1 7 141,0 1 1,0-1-1,1 0 1,0 0-1,0 0 1,1 0-1,0 0 1,0-1-1,6 8 1,2 9 86,-5-9-177,2 0 0,-1 0 0,2-1 0,0 0 0,12 14 0,-18-24-62,1 1 1,-1-1-1,0 0 1,1 0-1,-1 0 1,1 0-1,0-1 1,0 1-1,0-1 1,0 0 0,1 0-1,-1 0 1,1-1-1,-1 0 1,1 0-1,-1 0 1,1 0-1,-1-1 1,1 0-1,0 1 1,-1-2-1,6 0 1,-7 0 8,0 0 0,0 0 1,0-1-1,0 0 1,-1 1-1,1-1 1,-1 0-1,1 0 0,-1 0 1,0-1-1,0 1 1,0-1-1,0 1 0,0-1 1,0 1-1,-1-1 1,1 0-1,-1 0 1,0 0-1,2-5 0,15-68 93,-18 72-93,3-54 17,-3 46-72,0 0 0,1 0 0,4-22 0,-3 33-321,0 0-1,0 0 0,0 0 1,1 0-1,-1 1 0,0-1 1,0 1-1,1 0 0,-1 0 1,0-1-1,0 1 0,1 1 1,-1-1-1,5 1 0,0-1-1592,12 0-2993</inkml:trace>
+  <inkml:trace contextRef="#ctx0" brushRef="#br0" timeOffset="3268.08">3568 373 4866,'0'0'13350,"4"11"-13286,-4 31 545,0 3-257,7 0-288,1 5-64,-5 0-64,-3 6-96,0-5-1217,-7 1-7299</inkml:trace>
+  <inkml:trace contextRef="#ctx0" brushRef="#br0" timeOffset="4163.32">21 1738 5154,'0'0'8121,"-3"-9"-7059,2 6-1004,-9-27 727,6 25-377,2 21-229,16 286 1016,-12-268-1163,0-44-48,0 0-1,0 0 1,1 0-1,0 1 0,0 0 1,1-1-1,0 1 1,1 0-1,0 1 0,1-1 1,0 1-1,0 0 1,0 1-1,1-1 0,0 1 1,1 1-1,10-8 1,-17 13 12,1 0 1,-1 0 0,1 0 0,0 0-1,0 0 1,0 1 0,-1-1-1,1 0 1,0 1 0,0 0 0,0-1-1,0 1 1,0 0 0,0 0-1,0 0 1,0 0 0,3 1 0,-4-1 0,0 1 1,0 0 0,0-1 0,0 1-1,0 0 1,0-1 0,0 1 0,0 0-1,-1 0 1,1 0 0,0 0 0,0 0-1,-1 0 1,1 0 0,-1 0 0,1 0-1,-1 0 1,1 0 0,-1 0 0,0 0-1,1 2 1,-1 2 9,1-1 0,-1 1 0,0-1 0,-1 1 0,1-1-1,-1 0 1,0 1 0,0-1 0,0 0 0,0 0 0,-1 1 0,0-1 0,1 0-1,-5 6 1,1-3-108,0 1 0,-1-1-1,0 1 1,0-2-1,0 1 1,-1-1 0,0 0-1,0 0 1,-1-1 0,1 0-1,-10 5 1,13-10-2455</inkml:trace>
+  <inkml:trace contextRef="#ctx0" brushRef="#br0" timeOffset="5135.54">150 1944 7139,'0'0'5672,"17"2"-5272,-9-1-366,4 1 24,1 0 0,-1-1-1,1 0 1,-1-1-1,1 0 1,-1-1-1,1-1 1,-1 0-1,0 0 1,24-9-1,-28 7-58,0 0-1,-1-1 0,1 0 1,-1 0-1,0-1 0,-1 0 1,1 0-1,-1-1 1,9-11-1,-12 13-17,0 0 1,-1 0-1,1 0 1,-1 0-1,0 0 1,0 0-1,-1-1 1,1 1-1,-1-1 1,-1 1-1,1-1 1,-1 1 0,0-1-1,0 1 1,0-1-1,-3-9 1,3 14 17,-1-1 0,0 1 0,1 0 0,-1 0 0,0 0 0,0 0 0,0 0 0,0 0 0,0 0 0,0 0 0,0 0 0,0 0 0,0 0 0,0 1 0,-1-1 0,1 1 0,0-1 0,0 1 0,-1-1 0,1 1 0,0-1 0,-1 1 0,1 0 0,0 0 0,-1 0 0,1 0 0,-1 0 0,1 0 0,0 0 0,-1 0 0,1 1 0,0-1 0,-1 0 0,-1 1 0,-1 0-5,0 0 0,-1 0-1,1 1 1,0-1 0,0 1 0,0 0 0,0 0 0,0 0 0,-6 5-1,6-3 10,0 0-1,1 0 0,-1 1 0,1-1 0,0 1 0,0 0 0,1 0 0,-1 0 0,1 0 0,0 0 0,1 1 0,-1-1 0,1 1 0,0-1 0,0 1 0,1-1 0,0 1 0,0 0 0,0-1 0,0 1 0,2 5 1,-1-6-6,1 0 1,0-1-1,-1 1 1,1-1-1,1 0 1,-1 0-1,0 0 1,1 0 0,0 0-1,0 0 1,0-1-1,1 1 1,-1-1-1,1 0 1,0 0-1,0 0 1,0 0 0,0-1-1,0 0 1,1 0-1,-1 0 1,0 0-1,1-1 1,7 2-1,7 1 3,2 0 0,-1-2 0,0 0 0,0-1 0,36-3 0,-49 1-25,-1 0 0,1-1 0,-1 0 0,1 1 0,-1-2 0,0 1 0,0-1 0,0 0 0,8-5 0,-11 5-28,0 1 0,0-1 0,-1 0 1,1 0-1,0 0 0,-1 0 0,0 0 1,0 0-1,0-1 0,0 1 0,0-1 1,-1 0-1,0 1 0,1-1 0,-1 0 0,-1 0 1,2-4-1,-1 0 9,0-1-1,-1 1 1,0-1 0,0 1-1,-1-1 1,0 1 0,-1-1-1,-4-14 1,5 20 59,0 0 0,0 0-1,0 1 1,-1-1 0,1 1 0,-1-1 0,0 1 0,0-1-1,0 1 1,0 0 0,0 0 0,0 0 0,-1 0-1,1 0 1,-1 1 0,1-1 0,-1 1 0,0 0 0,1-1-1,-1 1 1,0 0 0,0 1 0,0-1 0,0 0-1,0 1 1,0 0 0,-6 0 0,8 0-5,0 1 0,0-1 0,0 1 0,-1-1 0,1 1 0,0 0 0,0 0 0,0 0 0,0 0 0,0-1 0,0 1 0,1 0 0,-1 1 0,0-1 1,0 0-1,1 0 0,-1 0 0,0 0 0,1 0 0,-1 1 0,1-1 0,0 0 0,-1 1 0,1-1 0,0 0 0,0 1 0,0-1 0,0 2 0,-2 46 203,2-45-162,-1-1-35,1-1 0,0 1 0,0 0 0,0-1 0,0 1 1,1-1-1,-1 1 0,1-1 0,0 1 0,0-1 0,-1 1 0,1-1 0,1 0 1,-1 1-1,0-1 0,1 0 0,-1 0 0,1 0 0,-1 0 0,1 0 0,0 0 1,0-1-1,0 1 0,0 0 0,0-1 0,0 0 0,1 1 0,-1-1 0,0 0 0,1 0 1,-1 0-1,1-1 0,-1 1 0,1 0 0,-1-1 0,1 0 0,-1 0 0,1 1 1,0-2-1,-1 1 0,1 0 0,-1 0 0,1-1 0,-1 1 0,1-1 0,3-1 1,-3 0-19,0 1 0,0-1 0,0 0 0,0 0 0,0 0 0,0 0 0,-1-1 0,1 1 0,-1-1 0,1 1 0,-1-1 0,0 0 0,0 0 0,0 0 0,-1 0 0,1 0 0,1-6 0,0 1 56,0 0 0,0 0 0,-1 0 0,-1 0-1,1 0 1,0-14 0,-2 22-42,1 0-1,0 0 1,-1 1 0,1-1-1,0 0 1,-1 0 0,1 1-1,0-1 1,-1 1-1,1-1 1,-1 0 0,1 1-1,0-1 1,-1 1 0,1-1-1,-1 1 1,1 0 0,-1-1-1,0 1 1,1-1 0,0 2-1,2 4 10,0 0 1,1 0-1,0-1 0,0 1 0,0-1 0,1 0 1,-1 0-1,1-1 0,1 1 0,6 4 0,-10-8-62,0 1-1,0-1 1,0 0 0,0 0-1,0 0 1,0 0-1,0 0 1,0 0-1,0-1 1,0 1 0,0-1-1,1 1 1,-1-1-1,0 0 1,0 0 0,1 0-1,-1 0 1,0 0-1,0-1 1,1 1-1,-1-1 1,0 1 0,0-1-1,0 0 1,0 0-1,0 0 1,0 0 0,0 0-1,0 0 1,0-1-1,0 1 1,0 0-1,-1-1 1,3-2 0,2-4 87,0-1 1,0 0 0,-1 0 0,0 0 0,-1-1-1,0 0 1,0 1 0,-1-1 0,-1-1-1,0 1 1,0 0 0,1-16 0,21 85 1116,-18-42-978,-4-10-142,0 1 0,1-1 0,-1 0 0,2 0 0,-1 0-1,1-1 1,6 10 0,-7-20 15,0 1-1,0-1 0,-1 0 1,1 0-1,-1 0 1,0 0-1,3-8 0,-4 9-41,4-8-19,21-42-42,-24 50 41,-1-1 0,2 1 0,-1 0 0,0 0 0,1 0 0,-1 0 0,1 0 0,0 1 0,0-1 0,0 1 0,7-4 0,-10 6 0,1 0 0,-1-1 0,1 1 1,-1 0-1,1 0 0,-1 0 0,1 0 0,-1 0 0,1 0 0,0 0 0,-1 0 1,1 0-1,-1 0 0,1 0 0,-1 1 0,1-1 0,-1 0 0,1 0 0,-1 0 0,1 1 1,-1-1-1,1 0 0,-1 1 0,1-1 0,-1 0 0,1 1 0,-1-1 0,0 0 0,1 1 1,-1-1-1,0 1 0,1-1 0,-1 1 0,0-1 0,1 1 0,-1-1 0,0 1 0,0 0 1,7 27 22,-5-15 6,0-9-147,-1 0-1,1 1 1,0-1-1,0-1 1,0 1-1,1 0 1,-1 0 0,1-1-1,0 1 1,0-1-1,0 0 1,0 0-1,1 0 1,-1-1-1,1 1 1,0-1-1,0 0 1,0 0-1,0 0 1,0 0-1,0-1 1,6 2-1,23 3-5565</inkml:trace>
+  <inkml:trace contextRef="#ctx0" brushRef="#br0" timeOffset="5496.65">1424 1776 9572,'0'0'5128,"23"-4"-4824,44-5-142,123-19-280,-157 22 39,0-2 0,0-1 0,50-22 0,-72 22 18,-12 4-1891</inkml:trace>
+  <inkml:trace contextRef="#ctx0" brushRef="#br0" timeOffset="6483.05">2371 1451 3233,'0'0'6958,"-8"-6"-6189,2 2-624,1 0 0,-1 1 0,1 0 0,-1 0-1,0 1 1,0-1 0,0 1 0,0 1 0,0-1 0,-1 1 0,1 0 0,0 0 0,-1 1 0,1 0 0,-1 0 0,1 0 0,-1 1 0,1 0 0,0 0 0,0 1 0,-1 0 0,1 0 0,-8 4 0,11-4-120,0-1 1,0 1 0,0 0-1,0 0 1,0 1 0,0-1 0,0 0-1,1 1 1,-1 0 0,1 0 0,0 0-1,0 0 1,0 0 0,0 0-1,1 0 1,-1 0 0,1 1 0,0-1-1,-1 1 1,2-1 0,-1 1-1,0-1 1,1 1 0,0 0 0,-1-1-1,2 1 1,-1 0 0,0-1-1,1 1 1,-1-1 0,1 1 0,0-1-1,0 1 1,1-1 0,-1 1-1,1-1 1,-1 0 0,1 0 0,0 0-1,0 0 1,1 0 0,-1 0-1,1-1 1,-1 1 0,1-1 0,0 1-1,0-1 1,0 0 0,6 3 0,61 28 129,-57-29-120,-1 1 1,1 0-1,-1 1 1,-1 1-1,22 15 1,-32-22-35,-1 1 0,1-1 1,0 1-1,0 0 1,0-1-1,-1 1 0,1 0 1,0 0-1,-1 0 0,1 0 1,0 0-1,-1 0 0,1-1 1,-1 1-1,0 0 0,1 0 1,-1 1-1,0-1 1,0 0-1,1 0 0,-1 0 1,0 0-1,0 0 0,0 0 1,0 0-1,0 0 0,-1 0 1,1 0-1,0 0 0,0 0 1,-1 0-1,1 0 1,-1 0-1,1 0 0,-1 0 1,1 0-1,-1 0 0,1 0 1,-1 0-1,0-1 0,1 1 1,-1 0-1,0 0 1,0-1-1,0 1 0,0 0 1,0-1-1,0 1 0,1-1 1,-1 1-1,0-1 0,-3 1 1,-3 2 12,-1 1 1,1-2 0,-1 1-1,0-1 1,-11 2 0,-79-2-1445,108-3-3499,3-6 2890,2 1 459,20-3-2166</inkml:trace>
+  <inkml:trace contextRef="#ctx0" brushRef="#br0" timeOffset="7316.05">2430 1679 1153,'0'0'10468,"5"-3"-10137,3-4-283,1 0 0,-1 0 0,-1 0 0,1-1 0,-2 0 0,12-16 0,-16 20-51,1 0 0,-1-1 0,0 1 0,0-1 0,0 1 0,-1-1 0,1 0 1,-1 0-1,0 0 0,-1 0 0,1 0 0,-1 0 0,0 0 0,0 0 0,0 0 0,-1 0 0,-2-9 0,2 13-4,0 0 1,1-1 0,-1 1-1,0 0 1,0 0-1,0 0 1,0 0-1,0 0 1,0 0 0,0 0-1,-1 0 1,1 0-1,0 1 1,0-1-1,-1 0 1,1 1-1,0-1 1,-1 1 0,1-1-1,-1 1 1,1 0-1,0 0 1,-1-1-1,1 1 1,-1 0-1,1 0 1,-1 1 0,1-1-1,-3 0 1,2 1 27,-1-1 1,1 0-1,0 1 0,-1-1 1,1 1-1,0 0 1,0-1-1,-1 1 0,1 0 1,0 1-1,0-1 1,0 0-1,0 1 0,0-1 1,1 1-1,-1-1 1,0 1-1,-1 2 0,1 0 34,-1 1 0,1-1-1,0 1 1,1 0 0,-1 0-1,1 0 1,0 0 0,0 0-1,0 0 1,1 0 0,0 0-1,0 0 1,0 0 0,1 0-1,1 9 1,0-10-46,-1-1 1,1 1 0,-1-1-1,1 0 1,0 0-1,0 0 1,0 0-1,1 0 1,-1-1-1,1 1 1,-1-1-1,1 1 1,0-1-1,0 0 1,0 0-1,0 0 1,0-1 0,1 1-1,-1-1 1,0 1-1,1-1 1,5 1-1,-1 0-235,0 0-1,0 0 1,1-1-1,-1 0 1,0-1-1,1 0 1,-1 0-1,0-1 1,12-2-1,-17 3 1,-1-1 1,1-1-1,0 1 0,-1 0 1,1-1-1,0 1 0,-1-1 1,0 0-1,1 0 0,-1 0 1,0 0-1,0 0 0,0 0 1,0-1-1,0 1 0,-1-1 1,1 1-1,-1-1 0,1 1 1,-1-1-1,0 0 0,0 0 1,0 0-1,-1 0 0,1 0 1,-1 0-1,0 0 1,1-3-1,0-126 3742,-1 131-2673,1 1-733,1 1 0,0-1 0,-1 1 0,1 0 0,0 0 0,-1 0 0,1 0 0,-1 0 0,0 0 1,1 1-1,-1-1 0,0 0 0,1 1 0,-1-1 0,0 1 0,1 1 0,18 30 902,-17-29-885,37 91 769,-40-94-896,0-1-1,0 0 1,0 0-1,0 1 1,0-1-1,1 0 1,-1 0 0,0 0-1,0 1 1,0-1-1,0 0 1,0 0 0,0 0-1,1 0 1,-1 1-1,0-1 1,0 0 0,0 0-1,1 0 1,-1 0-1,0 0 1,0 0 0,0 1-1,1-1 1,-1 0-1,0 0 1,0 0-1,0 0 1,1 0 0,-1 0-1,0 0 1,0 0-1,1 0 1,-1 0 0,0 0-1,0 0 1,0 0-1,1 0 1,-1 0 0,0-1-1,0 1 1,1 0-1,-1 0 1,0 0-1,0 0 1,0 0 0,0 0-1,1 0 1,-1-1-1,0 1 1,0 0 0,0 0-1,0 0 1,1 0-1,-1-1 1,0 1 0,0 0-1,0 0 1,0 0-1,0-1 1,0 1 0,0 0-1,6-17-76,-6 15 52,10-40-516,-6 24 289,0 1-1,1-1 1,1 1-1,11-23 0,-16 45 330,0 1-1,1-1 1,-1 1-1,1-1 1,1 0-1,-1 0 1,1 0-1,4 7 1,-6-10-65,1 0 1,-1 0-1,0 0 1,1 0-1,-1 0 1,1 0 0,0 0-1,0 0 1,0-1-1,0 1 1,0-1-1,0 1 1,0-1-1,0 0 1,0 0-1,1 0 1,-1 0 0,0 0-1,1 0 1,-1-1-1,1 1 1,-1-1-1,1 0 1,3 0-1,-2-1-4,-1 0-1,1 0 1,-1-1-1,0 1 0,1-1 1,-1 0-1,0 0 1,0-1-1,0 1 0,-1 0 1,1-1-1,0 0 1,-1 0-1,0 1 1,3-6-1,9-8-18,-10 12 14,-1 0 0,1 0 1,-1 0-1,1 0 0,-1-1 0,-1 0 1,1 1-1,0-1 0,2-11 0,-9 46 452,3-26-404,0 0-1,1 0 1,-1 0 0,1 0 0,0 0 0,0 0 0,0 1 0,1 5-1,0-9-96,-1 0 0,1 1 0,0-1 0,0 0-1,-1 0 1,1 0 0,0 1 0,0-1-1,0 0 1,1 0 0,-1-1 0,0 1-1,0 0 1,0 0 0,1 0 0,-1-1-1,0 1 1,1-1 0,-1 1 0,1-1 0,-1 0-1,1 1 1,-1-1 0,0 0 0,1 0-1,-1 0 1,1 0 0,-1 0 0,3-1-1,6 1-2524,0 0-2909</inkml:trace>
+  <inkml:trace contextRef="#ctx0" brushRef="#br0" timeOffset="7693.62">3091 1242 6371,'0'0'6851,"0"11"-5821,0 9-891,1 0 0,1 0 1,0 0-1,2 0 0,1 0 0,0-1 0,1 1 1,1-1-1,1-1 0,13 23 0,-21-40-138,0-1-1,0 0 1,0 0 0,0 1-1,0-1 1,1 0-1,-1 0 1,0 0 0,0 1-1,0-1 1,0 0 0,0 0-1,1 0 1,-1 1-1,0-1 1,0 0 0,0 0-1,1 0 1,-1 0-1,0 0 1,0 0 0,0 0-1,1 1 1,-1-1-1,0 0 1,0 0 0,1 0-1,-1 0 1,0 0-1,0 0 1,0 0 0,1 0-1,-1 0 1,0 0-1,0 0 1,1 0 0,-1 0-1,0 0 1,0-1-1,1 1 1,-1 0 0,0 0-1,0 0 1,0 0 0,1 0-1,-1 0 1,0-1-1,0 1 1,0 0 0,0 0-1,1 0 1,-1 0-1,0-1 1,0 1 0,0 0-1,0-1 1,8-22 84,1-39 72,-8 54-151,1-15-286,0 7 448,-1 0 0,2 1-1,5-18 1,-7 30-393,0-1 0,0 1-1,0 0 1,1-1 0,0 1 0,-1 0-1,1 0 1,0 0 0,1 0 0,-1 1-1,0-1 1,1 0 0,-1 1 0,1 0-1,0 0 1,0 0 0,0 0 0,0 0-1,5-2 1,9-1-3446,2-2-2177</inkml:trace>
+  <inkml:trace contextRef="#ctx0" brushRef="#br0" timeOffset="8052.87">3389 1180 2529,'0'0'14311,"0"55"-13671,0-21-416,0-4 96,4 3-128,-3 2-192,1 5-96,-2-3-128,0-7-928,0 0-4291</inkml:trace>
+  <inkml:trace contextRef="#ctx0" brushRef="#br0" timeOffset="9043.27">3641 1352 2849,'0'0'5336,"0"0"-5315,0 0 0,0-1 1,0 1-1,0 0 0,0 0 0,0 0 0,0 0 1,0 0-1,0 0 0,0 0 0,0 0 0,0 0 0,0-1 1,0 1-1,0 0 0,0 0 0,0 0 0,0 0 1,0 0-1,0 0 0,0 0 0,0-1 0,0 1 0,0 0 1,0 0-1,0 0 0,0 0 0,0 0 0,0 0 1,0 0-1,0 0 0,0 0 0,0-1 0,0 1 1,0 0-1,0 0 0,0 0 0,0 0 0,0 0 0,-1 0 1,1 0-1,0 0 0,0 0 0,0 0 0,0 0 1,0 0-1,0 0 0,0 0 0,0-1 0,-1 1 0,1 0 1,0 0-1,0 0 0,0 0 0,0 0 0,0 0 1,0 0-1,0 0 0,0 0 0,-1 0 0,1 0 0,0 1 1,0-1-1,0 0 0,0 0 0,0 0 0,36-8 1537,68-25 0,-66 20-1278,61-14 1,-97 27-424,-11 2-3140</inkml:trace>
+  <inkml:trace contextRef="#ctx0" brushRef="#br0" timeOffset="9373.9">3845 1191 2561,'0'0'7171,"4"0"-6600,181-3 2690,-183 3-3232,-1 0 1,1 0-1,0 0 1,-1 0 0,1 0-1,-1 0 1,1 1 0,0-1-1,-1 0 1,1 1 0,-1 0-1,1-1 1,-1 1 0,0 0-1,1 0 1,-1 0-1,2 1 1,-2-1-13,-1 0-1,1 0 1,-1 0-1,1 0 1,-1 0 0,1-1-1,-1 1 1,0 0-1,0 0 1,1 0-1,-1 1 1,0-1 0,0 0-1,0 0 1,0 0-1,0 0 1,0 0-1,0 0 1,-1 0 0,1 1-1,-2 2 20,0 1 0,1-1-1,-2 0 1,1 0 0,0 0 0,-1-1 0,0 1-1,1 0 1,-2-1 0,-4 5 0,-30 23 45,21-19-366,0 2 1,1 0 0,-16 19-1,16-10-2324</inkml:trace>
+  <inkml:trace contextRef="#ctx0" brushRef="#br0" timeOffset="10898.34">4282 1158 240,'0'0'8351,"-8"-1"-7263,-1-2-700,-25-4 1268,40 7-649,27 1 1524,-27-1-2524,0 1 0,-1 0 0,1 0-1,0 0 1,0 1 0,-1 0 0,1 0 0,-1 1-1,0-1 1,0 1 0,0 0 0,0 1 0,6 4-1,-5-2 7,0 0 0,-1 0 0,0 0-1,0 0 1,0 1 0,-1 0 0,0 0-1,-1 0 1,1 0 0,-1 1 0,0-1-1,-1 1 1,0 0 0,0 0 0,-1 0-1,0 0 1,0 8 0,-2-15-7,1-1 1,0 1 0,-1 0-1,1-1 1,0 1 0,-1 0-1,1-1 1,-1 1 0,1-1-1,-1 1 1,1-1 0,-1 1-1,0-1 1,1 1 0,-1-1-1,0 0 1,1 1 0,-1-1-1,0 0 1,1 0 0,-1 1-1,0-1 1,0 0-1,1 0 1,-1 0 0,0 0-1,0 0 1,1 0 0,-1 0-1,0 0 1,0 0 0,1 0-1,-1-1 1,0 1 0,0 0-1,0-1 1,-1 1-13,0 0 0,0-1 1,-1 1-1,1-1 0,0 1 1,0-1-1,0 0 0,0 0 0,1 0 1,-1 0-1,0 0 0,0-1 0,0 1 1,-1-3-1,0 1-25,1 0 1,0 0 0,1 0-1,-1-1 1,0 1-1,1-1 1,0 0-1,0 1 1,0-1-1,0 0 1,1 1-1,-1-1 1,1 0 0,0 0-1,0 0 1,0 1-1,1-1 1,1-7-1,0 6 80,0 0 0,0 0 0,0 0 0,1 1 0,0-1-1,0 1 1,1-1 0,-1 1 0,1 0 0,0 0 0,8-6 0,-3 3-334,1 0 0,-1 1 0,1 1 0,1 0 0,14-6 0,-15 8-959,-1 0 0,1 0 0,0 1-1,0 0 1,17 0 0,-19 2-2870</inkml:trace>
+  <inkml:trace contextRef="#ctx0" brushRef="#br0" timeOffset="11571.64">4543 1150 1761,'0'0'7523,"-3"5"-6610,2-4-869,1-1 0,-1 0 0,1 1 0,-1-1 0,1 1 0,-1-1 0,1 1 0,-1-1 1,1 1-1,0 0 0,-1-1 0,1 1 0,0-1 0,0 1 0,-1 0 0,1-1 0,0 1 0,0 0 1,0-1-1,0 1 0,0 0 0,0 0 0,0-1 0,0 1 0,0 0 0,0-1 0,0 1 0,0 0 1,0-1-1,1 1 0,-1 0 0,0-1 0,0 1 0,1-1 0,-1 1 0,1 0 0,-1-1 0,0 1 1,1-1-1,-1 1 0,2 0 0,35 2 1596,-23-3-1627,-12-1-7,-1 1 0,0 0-1,0 0 1,0 0 0,0 0 0,0-1-1,-1 1 1,1-1 0,0 1 0,0-1-1,0 1 1,0-1 0,0 1 0,0-1-1,-1 0 1,1 1 0,0-1 0,0 0-1,-1 0 1,1 1 0,-1-1 0,1 0-1,-1 0 1,1 0 0,-1 0 0,1 0-1,-1 0 1,0 0 0,1 0 0,-1 0-1,0 0 1,0-1 0,0-35-100,-3 36 76,1 0-1,-1 0 1,0 1-1,1-1 1,-1 1-1,0-1 1,0 1-1,0 0 1,1 0-1,-1 0 1,0 1-1,0-1 1,0 0-1,-4 3 1,4-2 13,0 2-1,0-1 1,0 0 0,0 0-1,0 1 1,1 0 0,-1-1-1,1 1 1,0 0-1,0 0 1,0 1 0,0-1-1,0 0 1,1 1 0,-1-1-1,1 1 1,0-1 0,0 1-1,0-1 1,1 1 0,-1 0-1,1-1 1,0 1 0,0 0-1,1 6 1,-1-9-2,1 0 1,-1 0-1,1 1 0,0-1 1,-1 0-1,1 0 0,0 0 1,0 0-1,0-1 0,0 1 1,0 0-1,0 0 0,0 0 1,0-1-1,0 1 0,0 0 1,0-1-1,0 1 0,0-1 1,0 0-1,1 1 0,-1-1 1,0 0-1,0 0 0,1 1 1,-1-1-1,1 0 0,44 0 8,-33 0-2,-6 0-5,-1 0-1,1-1 1,0 1 0,-1-1-1,1-1 1,-1 1-1,1-1 1,-1 0-1,0-1 1,1 1-1,-1-1 1,-1-1-1,1 1 1,0-1 0,-1 0-1,0 0 1,0 0-1,0-1 1,0 0-1,-1 0 1,1 0-1,-1-1 1,6-11-1,-3 3 4,-1 0-1,-1-1 0,0 0 1,-1 0-1,-1 0 0,0-1 0,-1 1 1,-1-1-1,0-19 0,-1-34 511,9 162 507,-8 2-131,16 293 736,-9-277-1672,-8-111 51,0 0-1,0 1 1,-1-1 0,1 0-1,0 0 1,0 1 0,0-1-1,0 0 1,0 0-1,0 1 1,0-1 0,0 0-1,0 0 1,0 1 0,0-1-1,0 0 1,0 0 0,0 1-1,1-1 1,-1 0-1,0 0 1,0 1 0,0-1-1,0 0 1,0 0 0,0 0-1,1 1 1,-1-1 0,0 0-1,0 0 1,0 0-1,0 0 1,1 1 0,-1-1-1,0 0 1,0 0 0,1 0-1,-1 0 1,0 0-1,0 0 1,0 0 0,1 1-1,-1-1 1,0 0 0,1 0-1,10-10-96,9-18 3,-5 2 112,0 1 28,21-49-1,-33 66-38,0 1 1,-1 0 0,0-1-1,-1 0 1,1 1 0,-1-1-1,-1 0 1,1 0 0,-2 1-1,1-1 1,-1 0-1,-1-7 1,-1 8 30,-1 1 0,1 0 0,-1 0-1,-1 0 1,1 0 0,-1 1 0,0-1 0,0 1-1,0 0 1,-1 1 0,0 0 0,1 0 0,-2 0-1,-11-5 1,-18-15 398,36 24-440,0 0 0,-1-1-1,1 1 1,0 0 0,0 0 0,-1-1-1,1 1 1,0 0 0,0 0-1,0-1 1,-1 1 0,1 0 0,0 0-1,0-1 1,0 1 0,0 0 0,0-1-1,-1 1 1,1 0 0,0-1 0,0 1-1,0 0 1,0-1 0,0 1-1,0 0 1,0-1 0,0 1 0,0 0-1,1-1 1,-1 1 0,0 0 0,0-1-1,0 1 1,0 0 0,0-1 0,0 1-1,1 0 1,-1 0 0,0-1-1,0 1 1,0 0 0,1 0 0,-1-1-1,0 1 1,1 0 0,15-10-268,-13 8 281,112-70-3560,-74 45-1191</inkml:trace>
+  <inkml:trace contextRef="#ctx0" brushRef="#br0" timeOffset="12372.69">5128 1093 4578,'0'0'10207,"-11"-6"-8344,34 1-1438,-1 1 0,33-3 0,14 5-5227</inkml:trace>
+  <inkml:trace contextRef="#ctx0" brushRef="#br0" timeOffset="12735">5088 1226 1953,'0'0'10693,"111"10"-10565,-65-23-128,-5 1-288,-11 4-1409,-10 1-7363</inkml:trace>
+  <inkml:trace contextRef="#ctx0" brushRef="#br0" timeOffset="14620.85">5443 912 1217,'0'0'6643,"-18"-2"-417,18 8-6174,1-1-1,-1 1 0,2 0 1,-1-1-1,0 0 1,1 1-1,3 5 0,10 12-1183,6-11-4357,-14-11-242</inkml:trace>
+  <inkml:trace contextRef="#ctx0" brushRef="#br0" timeOffset="14951.32">5443 911 3265,'104'-70'8164,"-104"78"-8132,0 11 673,-2 6-97,2 5-480,0-3-128,0-2-96,10 1-160,1-7-961,2-1-4449</inkml:trace>
+  <inkml:trace contextRef="#ctx0" brushRef="#br0" timeOffset="16741.81">3938 220 1473,'0'0'7267,"-3"-13"-5981,-11-43-107,14 54-1115,0 1-1,-1 0 1,1 0-1,-1 0 1,0 0 0,1 0-1,-1 1 1,0-1-1,1 0 1,-1 0-1,0 0 1,0 1 0,0-1-1,0 0 1,0 1-1,0-1 1,0 0-1,0 1 1,0 0 0,0-1-1,0 1 1,0 0-1,0-1 1,-1 1-1,1 0 1,0 0 0,0 0-1,0 0 1,0 0-1,-2 0 1,1 0 39,-1 1-1,1-1 1,0 1 0,-1-1-1,1 1 1,0 0 0,-1 0-1,1 0 1,0 0 0,-4 3-1,1 1 7,1 1 0,-1 0 0,1 1 0,0-1 0,0 1 0,1 0 0,0 0 0,0 0 0,1 0 0,-1 1 0,2-1 0,-2 8 0,-2 16 268,-1 49 1,5-50-292,1 1-1,1-1 1,2 1 0,9 44-1,-10-66-151,0-1 0,1 1 0,0-1 0,1 0 0,-1 1 0,1-1-1,1-1 1,0 1 0,0-1 0,0 0 0,1 0 0,0 0 0,0-1-1,1 0 1,0 0 0,0-1 0,0 1 0,1-2 0,-1 1 0,10 3-1,-11-6-665,1 0 0,0 0-1,0 0 1,0-1 0,1-1-1,-1 1 1,8-1 0,17 0-5981</inkml:trace>
+  <inkml:trace contextRef="#ctx0" brushRef="#br0" timeOffset="17309.1">4109 310 2145,'0'0'6915,"-2"-4"-5901,2 4-963,0 0 0,0 0 1,0-1-1,0 1 0,0 0 1,0 0-1,0-1 0,0 1 0,0 0 1,0 0-1,-1-1 0,1 1 0,0 0 1,0 0-1,0 0 0,0-1 0,0 1 1,-1 0-1,1 0 0,0 0 0,0 0 1,0-1-1,-1 1 0,1 0 0,0 0 1,0 0-1,0 0 0,-1 0 0,1 0 1,0 0-1,0 0 0,-1-1 0,1 1 1,0 0-1,0 0 0,-1 0 1,1 0-1,0 0 0,0 0 0,-1 0 1,1 1-1,0-1 0,0 0 0,-1 0 1,1 0-1,0 0 0,0 0 0,0 0 1,-1 0-1,1 0 0,0 1 0,0-1 1,0 0-1,-1 0 0,1 0 0,0 0 1,0 1-1,0-1 0,0 0 0,-1 0 1,1 1-1,-5 26 1036,4 58-1285,2-64 522,0 109-100,3-140-221,0-1-1,1 1 0,1 0 1,-1 1-1,2-1 0,-1 1 0,1 0 1,0 1-1,1 0 0,0 0 1,1 0-1,-1 1 0,12-7 0,-19 14 1,0-1-1,-1 1 0,1 0 0,0-1 1,-1 1-1,1 0 0,0 0 0,0-1 1,-1 1-1,1 0 0,0 0 0,0 0 1,-1 0-1,1 0 0,0 0 0,0 0 1,-1 0-1,1 0 0,0 0 0,0 1 0,-1-1 1,1 0-1,0 1 0,-1-1 0,1 0 1,0 1-1,-1-1 0,1 0 0,0 1 1,-1-1-1,2 2 0,8 26 41,-11 35 29,0-59-92,0 0 0,-1 0-1,1-1 1,-1 1 0,0 0-1,0-1 1,0 0 0,0 1-1,-1-1 1,0 0 0,1 0-1,-1 0 1,0-1 0,0 1-1,-1-1 1,1 1 0,0-1-1,-1 0 1,0-1 0,1 1 0,-1 0-1,0-1 1,0 0 0,0 0-1,-5 1 1,7-2-188,2 0 151,-1 0 1,1 0-1,0 0 0,0 0 0,0 0 1,0 0-1,-1 0 0,1 0 0,0 0 1,0 0-1,0 0 0,0 0 1,-1 0-1,1 0 0,0 0 0,0 0 1,0-1-1,0 1 0,-1 0 1,1 0-1,0 0 0,0 0 0,0 0 1,0 0-1,0 0 0,0-1 1,0 1-1,-1 0 0,1 0 0,0 0 1,0 0-1,0 0 0,0-1 0,0 1 1,0 0-1,0 0 0,0 0 1,0 0-1,0-1 0,0 1 0,0 0 1,0 0-1,0 0 0,0 0 1,0-1-1,0 1 0,0 0 0,0 0 1,0 0-1,0 0 0,0-1 1,0 1-1,1 0 0,-1-16-4873</inkml:trace>
+  <inkml:trace contextRef="#ctx0" brushRef="#br0" timeOffset="17778.83">4351 241 6115,'0'0'7139,"0"93"-6307,0-58-223,0-1-289,1-4-160,3 0-160,-2-7 96,0-4-96,-2-8-192,0-1 64,0-6-512</inkml:trace>
+  <inkml:trace contextRef="#ctx0" brushRef="#br0" timeOffset="18140.91">4441 1 6115,'0'0'8964,"76"81"-8420,-41-27-32,-1 11-191,-7 2-257,-15 3-32,-12 7-32,-13 0-128,-30 1-545,-15-1-1600,-14-5-4770</inkml:trace>
+  <inkml:trace contextRef="#ctx0" brushRef="#br0" timeOffset="18819.37">3022 1671 1249,'0'0'8457,"-2"-5"-7209,2 3-1089,-1 1 0,1 0-1,-1-1 1,1 1 0,-1 0-1,0 0 1,1-1 0,-1 1 0,0 0-1,0 0 1,0 0 0,0 0-1,0 0 1,0 0 0,0 0-1,0 0 1,-1 0 0,1 1-1,0-1 1,0 0 0,-2 0 0,1 2-88,1-1 0,-1 0 0,1 1 0,-1-1 0,1 1 0,0 0 0,-1-1 0,1 1 0,0 0 0,-1 0 0,1 0 1,0 0-1,0 0 0,0 0 0,0 0 0,0 0 0,0 0 0,0 1 0,0-1 0,1 0 0,-1 1 0,0-1 0,1 0 1,-1 1-1,1-1 0,-1 2 0,-7 17-17,0 1 0,2 0 1,0 0-1,2 0 0,0 0 1,1 1-1,1-1 0,2 1 1,0 0-1,5 37 0,-4-53-52,0 0 1,1 0-1,0 0 0,0 0 0,0 0 0,1-1 0,0 1 0,0-1 0,0 0 0,1 0 0,0 0 0,-1 0 0,2-1 0,-1 1 0,1-1 0,-1 0 0,1 0 0,0-1 0,1 0 0,-1 0 0,8 4 0,-5-4-227,0 0 1,0-1-1,0 1 0,0-2 0,1 1 0,12 0 0,-12-2-714,1 0 0,0-1 0,-1 0 0,1 0 0,15-5 0,21-12-8524</inkml:trace>
+  <inkml:trace contextRef="#ctx0" brushRef="#br0" timeOffset="19320.77">3169 1631 3330,'0'0'6717,"-3"11"-6178,-2 15-195,1 1 0,1 0 0,2 0-1,0 0 1,2 1 0,6 34 0,-5-44-271,-1-12-56,-1 0 0,1 1 0,0-1 0,1 0 0,0 0 0,2 6 0,-4-12-13,1 0 0,-1 0 1,0 0-1,1 0 0,-1 0 1,0 0-1,1 0 0,-1-1 1,0 1-1,1 0 0,-1 0 1,0 0-1,1 0 0,-1 0 0,0 0 1,0-1-1,1 1 0,-1 0 1,0 0-1,0 0 0,1-1 1,-1 1-1,0 0 0,0 0 1,1-1-1,-1 1 0,0 0 1,0 0-1,0-1 0,0 1 1,1 0-1,-1-1 0,0 1 1,0 0-1,0-1 0,0 1 0,0 0 1,0-1-1,0 0 0,6-12 16,-4 7-14,0 0 0,0 0 1,0 1-1,1-1 0,0 1 1,0 0-1,0-1 0,0 2 1,1-1-1,0 0 0,0 1 1,1-1-1,-1 1 0,1 0 1,0 1-1,0-1 0,0 1 1,0 0-1,0 0 0,1 1 1,0 0-1,-1 0 0,1 0 1,0 0-1,0 1 0,7-1 1,-12 2-6,-1 0 1,1 0 0,0 0 0,0 1 0,-1-1-1,1 0 1,0 0 0,0 1 0,-1-1 0,1 0 0,0 1-1,-1-1 1,1 1 0,0-1 0,-1 1 0,1-1 0,-1 1-1,1-1 1,-1 1 0,1-1 0,-1 1 0,1 0 0,-1-1-1,1 1 1,-1 0 0,0 0 0,1 0 0,2 30 99,-3-27-77,0 1 0,-1-1 0,1 0 1,-1 1-1,0-1 0,-1 0 0,1 0 1,-1 0-1,0 1 0,0-2 0,-3 7 0,-1-5-107,-1-1 0,1 1 0,-1-1-1,0 0 1,0-1 0,0 0 0,0 0-1,-1 0 1,0-1 0,1 0 0,-1-1 0,0 1-1,0-1 1,-13-1 0,13-2-2644,7-8-2230</inkml:trace>
+  <inkml:trace contextRef="#ctx0" brushRef="#br0" timeOffset="19822.68">3369 1735 3201,'0'0'6905,"30"-3"-4333,-28 3-2541,0 1 1,0-1-1,-1 1 0,1 0 1,0-1-1,-1 1 1,1 0-1,-1 0 0,1 0 1,-1 1-1,1-1 1,-1 0-1,0 0 0,0 1 1,1-1-1,-1 1 1,0-1-1,0 1 0,0-1 1,-1 1-1,1 0 1,0-1-1,-1 1 0,1 0 1,-1 0-1,1 0 1,-1-1-1,0 1 0,0 0 1,0 0-1,0 2 1,1 71 263,-2-62-176,-6 62 89,24-73-298,-10-4 74,-1 1 0,0-1 1,1 0-1,-1 0 1,0 0-1,-1-1 1,1 0-1,0 0 1,-1-1-1,1 1 1,6-7-1,52-53-2903,-32 23-2299</inkml:trace>
+  <inkml:trace contextRef="#ctx0" brushRef="#br0" timeOffset="19823.68">3577 1626 8004,'0'0'6499,"127"45"-6179,-99-11-128,-14 3-64,-14 11 32,0 1-128,-26-1-32,-11-3-192,-5-5-608,1-5-3907</inkml:trace>
+  <inkml:trace contextRef="#ctx0" brushRef="#br0" timeOffset="20935.24">5765 869 1953,'0'0'8969,"0"-5"-7747,-4-11-137,-1 31 119,-2 39-46,6 3-886,10 100 0,-7-145-323,-2-19-48,0-1 68,0 0 1,0 0 0,1 1-1,-1-1 1,2 0 0,3-11 0,-3 15 23,1 0 0,0 0 0,1 0 0,-1 0 0,1 0 0,-1 1 1,1 0-1,0 0 0,1 0 0,-1 0 0,0 0 0,1 1 0,-1 0 1,1 0-1,0 0 0,0 1 0,0-1 0,0 1 0,0 0 0,8 0 0,-12 1 6,0 1 0,0-1 0,0 1 0,0-1 0,0 1-1,0-1 1,0 1 0,0 0 0,0 0 0,0-1-1,-1 1 1,1 0 0,0 0 0,0 0 0,-1 0 0,1 0-1,0 0 1,-1 0 0,1 0 0,-1 0 0,0 0-1,1 0 1,-1 0 0,0 0 0,1 0 0,-1 1 0,0-1-1,0 0 1,0 0 0,0 0 0,0 0 0,-1 2-1,2 1 4,-1-1 0,0 1-1,-1-1 1,1 1-1,-1 0 1,1-1 0,-1 1-1,0-1 1,0 1 0,-3 4-1,-1-3-78,1 0 0,-2-1 0,1 0 0,0 1 0,-1-2 0,0 1 0,0-1 0,0 1-1,0-2 1,0 1 0,-1-1 0,1 0 0,-1 0 0,0-1 0,1 1 0,-1-2 0,-11 1 0,15-16-6403,3-3-284</inkml:trace>
+  <inkml:trace contextRef="#ctx0" brushRef="#br0" timeOffset="21264.99">6006 875 3970,'0'0'9892,"-9"46"-9251,5-23-129,2 5-160,0-1-192,2 0-32,-2 1-128,2-6 0,-2 1-64,2-8-192,0-3-416,0-5-1441</inkml:trace>
+  <inkml:trace contextRef="#ctx0" brushRef="#br0" timeOffset="21846.17">6118 723 5410,'0'0'7588,"-7"-10"-7492,7 20 320,0 2-96,0 6-32,3-2-256,1-1-32,4-4-32,-1-1-224,2-1-448,1-3-1953,-1-6-2754</inkml:trace>
+  <inkml:trace contextRef="#ctx0" brushRef="#br0" timeOffset="22207.54">6119 723 4194,'128'-36'3169,"-128"31"929,0 10-3874,0 13 257,0 5-385,0 6-96,0-2-32,0 1-289,0-1-1535</inkml:trace>
+  <inkml:trace contextRef="#ctx0" brushRef="#br0" timeOffset="23134.62">4868 1553 336,'0'0'1233</inkml:trace>
+  <inkml:trace contextRef="#ctx0" brushRef="#br0" timeOffset="24298.65">5934 1260 1217,'0'0'13147</inkml:trace>
+  <inkml:trace contextRef="#ctx0" brushRef="#br0" timeOffset="25195.19">5509 1423 1569,'-3'0'8153,"29"-2"-13030</inkml:trace>
+  <inkml:trace contextRef="#ctx0" brushRef="#br0" timeOffset="26155.39">2101 1921 4610,'0'0'5016,"16"0"-2695,12-2-1847,-1-2-1,0-1 1,0-2 0,0 0 0,-1-2 0,41-18 0,-25 10-307,36-16-91,-42 16-99,0 3 0,1 0 0,71-14 0,-103 28-940,-12 4-976,1-1 1277,-14 11-2897</inkml:trace>
+  <inkml:trace contextRef="#ctx0" brushRef="#br0" timeOffset="26500.11">2100 2033 5186,'0'0'5064,"16"-3"-4253,264-71 1765,-60 12-2169,-214 60-493,-24 16-3158,7-5 534</inkml:trace>
+  <inkml:trace contextRef="#ctx0" brushRef="#br0" timeOffset="27410.75">5632 1408 1281,'0'0'7358,"-15"0"-6206,-59 0 2007,87-8-2449,375-103 853,-378 110-2033,-10 5-1392,-13 8-2556,1-1-1110</inkml:trace>
+  <inkml:trace contextRef="#ctx0" brushRef="#br0" timeOffset="27788.46">5505 1534 5154,'0'0'7193,"25"-7"-6686,155-49-128,-115 37-314,-23 8-10,-1-1-1,-1-3 0,58-28 1,-96 42-275,-10 3-247,-13 9-1306,5-2-959</inkml:trace>
+</inkml:ink>
+</file>
+
+<file path=word/ink/ink21.xml><?xml version="1.0" encoding="utf-8"?>
+<inkml:ink xmlns:inkml="http://www.w3.org/2003/InkML">
+  <inkml:definitions>
+    <inkml:context xml:id="ctx0">
+      <inkml:inkSource xml:id="inkSrc0">
+        <inkml:traceFormat>
+          <inkml:channel name="X" type="integer" min="-2.14748E9" max="2.14748E9" units="cm"/>
+          <inkml:channel name="Y" type="integer" min="-2.14748E9" max="2.14748E9" units="cm"/>
+          <inkml:channel name="F" type="integer" max="32767" units="dev"/>
+        </inkml:traceFormat>
+        <inkml:channelProperties>
+          <inkml:channelProperty channel="X" name="resolution" value="1000" units="1/cm"/>
+          <inkml:channelProperty channel="Y" name="resolution" value="1000" units="1/cm"/>
+          <inkml:channelProperty channel="F" name="resolution" value="0" units="1/dev"/>
+        </inkml:channelProperties>
+      </inkml:inkSource>
+      <inkml:timestamp xml:id="ts0" timeString="2023-10-18T06:43:00.480"/>
+    </inkml:context>
+    <inkml:brush xml:id="br0">
+      <inkml:brushProperty name="width" value="0.05" units="cm"/>
+      <inkml:brushProperty name="height" value="0.05" units="cm"/>
+      <inkml:brushProperty name="color" value="#E71224"/>
+    </inkml:brush>
+  </inkml:definitions>
+  <inkml:trace contextRef="#ctx0" brushRef="#br0">1 68 2177,'0'0'4077,"1"-18"1669,8 31-5165,-9-12-566,0 0 0,1 0-1,-1 0 1,0-1 0,1 1 0,-1 0-1,1 0 1,-1-1 0,1 1-1,-1 0 1,1-1 0,-1 1 0,1-1-1,0 1 1,-1-1 0,1 1 0,0-1-1,0 1 1,-1-1 0,1 0 0,0 1-1,0-1 1,-1 0 0,1 1-1,0-1 1,0 0 0,0 0 0,0 0-1,-1 0 1,1 0 0,0 0 0,2 0-1,7-1-62,0-1 1,-1 1-1,1-2 0,0 1 0,-1-1 0,1-1 0,-1 1 0,0-2 0,0 1 0,0-1 1,9-8-1,-15 11-61,46-27-2382</inkml:trace>
+</inkml:ink>
+</file>
+
+<file path=word/ink/ink22.xml><?xml version="1.0" encoding="utf-8"?>
+<inkml:ink xmlns:inkml="http://www.w3.org/2003/InkML">
+  <inkml:definitions>
+    <inkml:context xml:id="ctx0">
+      <inkml:inkSource xml:id="inkSrc0">
+        <inkml:traceFormat>
+          <inkml:channel name="X" type="integer" min="-2.14748E9" max="2.14748E9" units="cm"/>
+          <inkml:channel name="Y" type="integer" min="-2.14748E9" max="2.14748E9" units="cm"/>
+          <inkml:channel name="F" type="integer" max="32767" units="dev"/>
+        </inkml:traceFormat>
+        <inkml:channelProperties>
+          <inkml:channelProperty channel="X" name="resolution" value="1000" units="1/cm"/>
+          <inkml:channelProperty channel="Y" name="resolution" value="1000" units="1/cm"/>
+          <inkml:channelProperty channel="F" name="resolution" value="0" units="1/dev"/>
+        </inkml:channelProperties>
+      </inkml:inkSource>
+      <inkml:timestamp xml:id="ts0" timeString="2023-10-18T06:42:34.469"/>
+    </inkml:context>
+    <inkml:brush xml:id="br0">
+      <inkml:brushProperty name="width" value="0.05" units="cm"/>
+      <inkml:brushProperty name="height" value="0.05" units="cm"/>
+      <inkml:brushProperty name="color" value="#E71224"/>
+    </inkml:brush>
+  </inkml:definitions>
+  <inkml:trace contextRef="#ctx0" brushRef="#br0">1 145 3618,'0'0'3020,"7"-1"-2967,57-1 823,149-11 1396,32-11-2088,32-4-128,183-19 579,-175 41-461,22-1-118,6-2 72,-65 4 693,59 3-122,-271 2-432,-45 0-3746</inkml:trace>
+</inkml:ink>
+</file>
+
+<file path=word/ink/ink23.xml><?xml version="1.0" encoding="utf-8"?>
+<inkml:ink xmlns:inkml="http://www.w3.org/2003/InkML">
+  <inkml:definitions>
+    <inkml:context xml:id="ctx0">
+      <inkml:inkSource xml:id="inkSrc0">
+        <inkml:traceFormat>
+          <inkml:channel name="X" type="integer" min="-2.14748E9" max="2.14748E9" units="cm"/>
+          <inkml:channel name="Y" type="integer" min="-2.14748E9" max="2.14748E9" units="cm"/>
+          <inkml:channel name="F" type="integer" max="32767" units="dev"/>
+        </inkml:traceFormat>
+        <inkml:channelProperties>
+          <inkml:channelProperty channel="X" name="resolution" value="1000" units="1/cm"/>
+          <inkml:channelProperty channel="Y" name="resolution" value="1000" units="1/cm"/>
+          <inkml:channelProperty channel="F" name="resolution" value="0" units="1/dev"/>
+        </inkml:channelProperties>
+      </inkml:inkSource>
+      <inkml:timestamp xml:id="ts0" timeString="2023-10-18T06:43:53.389"/>
+    </inkml:context>
+    <inkml:brush xml:id="br0">
+      <inkml:brushProperty name="width" value="0.05" units="cm"/>
+      <inkml:brushProperty name="height" value="0.05" units="cm"/>
+      <inkml:brushProperty name="color" value="#E71224"/>
+    </inkml:brush>
+  </inkml:definitions>
+  <inkml:trace contextRef="#ctx0" brushRef="#br0">1493 15 656,'0'0'2732,"-5"0"-1985,-32-5 436,-64-5 1988,27 12-2331,0 4-1,-105 20 1,80-16-665,65-7-148,-43 7 0,9 7 2,33-8-8,-1-1-1,-39 3 1,-151 20 17,0 1-7,213-31-44,1 0 0,-1 1-1,-18 6 1,28-7 12,0 0 0,0 0-1,0 0 1,0 0 0,0 1 0,0-1 0,0 1 0,0 0 0,1 0 0,-1 0 0,1 0-1,-1 0 1,1 0 0,0 1 0,0-1 0,0 1 0,0 0 0,-1 3 0,-8 19 206,8-20-163,1 0-1,0 1 1,0-1 0,0 1 0,0-1 0,1 1-1,0 0 1,-1 8 0,3 45 207,2 0-1,3 0 1,2-1 0,24 87-1,-24-84-201,-8-52-32,1 0 0,0 1 0,0-1 0,1 0 0,0 0 0,0 0 0,5 10 0,-5-16-12,0 0 0,0 0-1,0-1 1,1 1 0,-1-1-1,0 1 1,1-1 0,0 0 0,-1 0-1,1 0 1,0-1 0,0 1-1,0 0 1,0-1 0,1 0 0,-1 0-1,0 0 1,0 0 0,1-1 0,-1 1-1,0-1 1,1 0 0,-1 0-1,6 0 1,22 1 79,-1-2 0,0-1 1,0-1-1,51-13 0,-65 12-64,96-29 72,135-21-1,-206 46-63,41-14 0,-55 14-17,0 0 0,1 2 0,0 1 0,43-2-1,-35 5 8,0-2-1,-1-2 0,55-15 0,24-5 106,-39 12-191,74-24 1,-145 37 87,-1 0 1,1 0-1,-1-1 0,1 1 0,-1-1 1,1 0-1,-1 0 0,0 0 0,0 0 0,0-1 1,0 1-1,-1-1 0,1 0 0,-1 0 1,1 0-1,-1 0 0,0 0 0,0 0 1,0-1-1,-1 1 0,3-7 0,-1-3 71,-1 1 0,0-1 1,-1 0-1,0 0 0,-2-15 0,1 7-54,-2-14 0,-2 0 1,-1 0-1,-2 1 0,-13-41 0,19 71-12,0 0 0,0 0-1,0 0 1,-1 0-1,1 0 1,-1 0 0,0 1-1,0-1 1,-1 1 0,-2-4-1,2 5-20,0 1-1,0-1 1,0 1-1,0-1 1,0 1 0,0 0-1,0 0 1,0 1-1,-1-1 1,1 0-1,0 1 1,0 0-1,-1 0 1,-4 1-1,-4-5-4029,5 4-225</inkml:trace>
+</inkml:ink>
+</file>
+
+<file path=word/ink/ink24.xml><?xml version="1.0" encoding="utf-8"?>
+<inkml:ink xmlns:inkml="http://www.w3.org/2003/InkML">
+  <inkml:definitions>
+    <inkml:context xml:id="ctx0">
+      <inkml:inkSource xml:id="inkSrc0">
+        <inkml:traceFormat>
+          <inkml:channel name="X" type="integer" min="-2.14748E9" max="2.14748E9" units="cm"/>
+          <inkml:channel name="Y" type="integer" min="-2.14748E9" max="2.14748E9" units="cm"/>
+          <inkml:channel name="F" type="integer" max="32767" units="dev"/>
+        </inkml:traceFormat>
+        <inkml:channelProperties>
+          <inkml:channelProperty channel="X" name="resolution" value="1000" units="1/cm"/>
+          <inkml:channelProperty channel="Y" name="resolution" value="1000" units="1/cm"/>
+          <inkml:channelProperty channel="F" name="resolution" value="0" units="1/dev"/>
+        </inkml:channelProperties>
+      </inkml:inkSource>
+      <inkml:timestamp xml:id="ts0" timeString="2023-10-18T06:43:17.635"/>
+    </inkml:context>
+    <inkml:brush xml:id="br0">
+      <inkml:brushProperty name="width" value="0.05" units="cm"/>
+      <inkml:brushProperty name="height" value="0.05" units="cm"/>
+      <inkml:brushProperty name="color" value="#E71224"/>
+    </inkml:brush>
+  </inkml:definitions>
+  <inkml:trace contextRef="#ctx0" brushRef="#br0">64 26 3073,'0'0'6627,"-41"-2"-1798,42 8-4685,0 1 0,0 0 0,0-1 0,1 1 0,0-1 0,0 0 0,1 0-1,5 11 1,34 49 449,-28-46-517,21 31-105,3-3 1,62 64 0,-93-107-518</inkml:trace>
+  <inkml:trace contextRef="#ctx0" brushRef="#br0" timeOffset="331.15">229 48 4290,'0'0'10021,"-78"49"-9285,47 6-416,-1 3-256,1 3 96,6-8-160,9-3-96,5-5-64,7-6-224,4-6-1281,0-8-2657</inkml:trace>
+  <inkml:trace contextRef="#ctx0" brushRef="#br0" timeOffset="817.37">357 159 16,'0'0'10986,"0"15"-9961,0 256 1408,0-405-3390,0 106 996,2-1 1,2 1 0,0 0 0,10-31 0,8 13 44,-21 44-83,0 1 1,1-1 0,-1 1 0,1-1 0,0 1 0,-1 0 0,1-1 0,0 1-1,0 0 1,0 0 0,-1 0 0,1 1 0,0-1 0,0 0 0,1 1 0,-1-1-1,0 1 1,0 0 0,0-1 0,3 1 0,-4 1-2,1-1 1,-1 1-1,0 0 0,1-1 1,-1 1-1,0 0 1,1 0-1,-1 0 0,0 0 1,0 0-1,0 0 0,0 0 1,0 0-1,0 0 0,0 0 1,0 1-1,0-1 1,-1 0-1,1 1 0,0-1 1,-1 1-1,1-1 0,-1 3 1,14 47 275,-11-36-91,52 173 225,-57-200-424,1 0 0,0 1 0,1-1 0,0 0 0,3-14 0,-1-5-8,-2 19 25,1-1 0,1 0 1,0 1-1,0-1 1,1 1-1,1 0 0,0 0 1,0 0-1,2 0 1,10-17-1,-16 28-3,0 0 1,1 0-1,-1 0 1,1 1-1,-1-1 0,1 0 1,-1 0-1,1 1 0,-1-1 1,1 0-1,0 1 0,-1-1 1,1 1-1,0-1 1,0 1-1,-1-1 0,1 1 1,0-1-1,0 1 0,0 0 1,0 0-1,-1-1 1,1 1-1,0 0 0,0 0 1,0 0-1,0 0 0,0 0 1,0 0-1,1 0 1,-1 1 2,0 0 1,1 0 0,-1 1 0,0-1-1,0 0 1,0 0 0,0 1 0,0-1-1,-1 1 1,1-1 0,0 1 0,-1-1-1,1 1 1,-1-1 0,1 3 0,9 67 443,-9-68-363,1 42 99,-3-31-213,1 1 0,1-1 0,0 0 0,1 1 0,1-1 0,0 0 0,1 0 0,0 0 0,11 23 0,-15-37-133,1 1 0,-1-1 1,0 1-1,1-1 0,-1 1 1,1-1-1,-1 1 0,1-1 1,-1 1-1,1-1 0,-1 0 1,1 1-1,-1-1 0,1 0 1,0 1-1,-1-1 0,1 0 1,-1 0-1,1 0 0,0 1 1,-1-1-1,1 0 1,0 0-1,-1 0 0,1 0 1,0 0-1,-1 0 0,1 0 1,0-1-1,0 1 0,8-6-6747</inkml:trace>
+  <inkml:trace contextRef="#ctx0" brushRef="#br0" timeOffset="1145.94">821 1 6691,'0'0'8388,"-8"137"-7652,1-82-288,5-2-31,2-6-193,0-8-160,0-11-64,17-8-64,7-8 0,7-12-224,8 0 95,2-5-735,2-17-1281,-2 0-2625</inkml:trace>
+  <inkml:trace contextRef="#ctx0" brushRef="#br0" timeOffset="1553.85">1147 223 6243,'0'0'10597,"129"-28"-10245,-55 13-192,4 3-32,-6 4-128,-14 4-160,-19 4-384,-19 0-1633,-12 0-2273</inkml:trace>
+  <inkml:trace contextRef="#ctx0" brushRef="#br0" timeOffset="1554.85">1519 64 5635,'0'0'10468,"80"17"-10212,-64 15-159,-10 11-65,-6 2-32,-13 7-96,-19-7-993,-7-5-4129</inkml:trace>
 </inkml:ink>
 </file>
 
@@ -5056,7 +7455,7 @@
   <inkml:trace contextRef="#ctx0" brushRef="#br0">8257 383 720,'0'0'14455,"-75"5"-12278,75-13-1121,17-4-639,16-1-321,11-2-64,-3 4 32,-4 7-64,-8 3-320,-8 1-1025,-10 0-2529</inkml:trace>
   <inkml:trace contextRef="#ctx0" brushRef="#br0" timeOffset="360.86">8284 436 1569,'0'0'6627,"-6"80"-4706,8-46 128,10 1-897,-5-1-191,-7-3-609,0-1-32,-2-6-256,-18-7 0,-5-6 32,-4-7-96,-1-2-96,3-2-192,4 0-897,11-8-2176,12-6-3843</inkml:trace>
   <inkml:trace contextRef="#ctx0" brushRef="#br0" timeOffset="855.72">8583 522 5378,'0'0'4952,"-16"-2"-4909,-50-6 5,63 8-35,1 0 0,0 0 0,-1 1-1,1-1 1,0 1 0,0-1 0,-1 1 0,1 0 0,0 0 0,0 0 0,0 0 0,0 1 0,0-1 0,0 0-1,0 1 1,0-1 0,1 1 0,-1 0 0,1 0 0,-1-1 0,1 1 0,-1 0 0,1 0 0,0 0 0,0 1 0,0-1-1,0 2 1,-2 3 83,1 0-1,0 0 1,1 0-1,0-1 1,0 2-1,0 8 1,1-14-92,-1-1 1,1 1 0,0 0 0,0 0 0,0 0 0,1 0-1,-1-1 1,0 1 0,1 0 0,-1 0 0,1 0 0,0-1 0,-1 1-1,1 0 1,0-1 0,0 1 0,0-1 0,0 1 0,0-1-1,1 1 1,-1-1 0,0 0 0,1 0 0,-1 1 0,1-1-1,-1 0 1,1 0 0,-1-1 0,1 1 0,0 0 0,0 0 0,-1-1-1,1 1 1,0-1 0,0 1 0,0-1 0,-1 0 0,1 0-1,0 0 1,0 0 0,0 0 0,0 0 0,-1-1 0,1 1-1,0 0 1,0-1 0,0 0 0,-1 1 0,1-1 0,0 0-1,-1 0 1,1 0 0,2-2 0,-1 1-37,-1 0-1,1 0 1,-1 0 0,0-1-1,1 1 1,-1-1 0,0 1-1,-1-1 1,1 0 0,0 0-1,-1 0 1,1 0 0,-1 0-1,0 0 1,1-3 0,7-54-865,-6 30 934,-2 30-28,-1 0-1,0-1 0,0 1 0,0 0 0,0-1 1,1 1-1,-1 0 0,0 0 0,0 0 0,1-1 0,-1 1 1,0 0-1,0 0 0,1 0 0,-1-1 0,0 1 1,0 0-1,1 0 0,-1 0 0,0 0 0,1 0 1,-1 0-1,0 0 0,1 0 0,-1 0 0,0 0 0,1 0 1,-1 0-1,0 0 0,1 0 0,-1 0 0,0 0 1,1 0-1,-1 0 0,0 0 0,1 0 0,-1 0 1,0 1-1,0-1 0,1 0 0,-1 0 0,0 0 0,0 0 1,1 1-1,-1-1 0,0 0 0,0 0 0,1 1 1,-1-1-1,0 0 0,0 1 0,0-1 0,0 0 1,1 1-1,17 17 379,-15-15-307,1 1-90,0 1 0,0-1-1,0 0 1,1 0 0,0 0-1,0 0 1,0-1 0,0 0-1,1 0 1,-1 0 0,1-1-1,-1 0 1,1 0 0,9 2-1,-14-4-36,0-1-1,0 1 1,0-1-1,0 1 1,0-1-1,0 1 0,0-1 1,0 1-1,-1-1 1,1 0-1,0 1 0,0-1 1,-1 0-1,1 0 1,0 0-1,-1 0 1,1 0-1,-1 1 0,1-1 1,-1 0-1,1-2 1,11-30-718,-5 14 229,-5 15 479,0 0 1,0 0-1,1 0 1,-1 1 0,1-1-1,0 1 1,0-1-1,1 1 1,3-3 0,-6 5 73,0 0 1,0 1 0,0-1-1,0 1 1,0 0 0,0-1-1,0 1 1,0 0 0,0 0-1,0-1 1,0 1 0,0 0-1,0 0 1,0 0 0,0 0-1,0 1 1,0-1 0,0 0-1,0 0 1,0 1 0,0-1-1,0 0 1,0 1 0,0-1-1,0 1 1,0-1 0,0 1-1,0 0 1,0-1 0,-1 1-1,1 0 1,0-1 0,-1 1-1,1 0 1,0 0 0,-1 0-1,1 0 1,-1 0 0,1 0-1,-1 0 1,1 0 0,-1 0-1,1 2 1,1 3 150,-1-4-104,0 0-1,-1-1 0,1 1 0,0 0 0,0 0 0,-1 0 1,2-1-1,-1 1 0,0-1 0,0 1 0,0-1 0,1 1 1,-1-1-1,1 0 0,-1 1 0,1-1 0,-1 0 0,1 0 1,0 0-1,-1 0 0,5 1 0,-4-6 135,0 1 0,0-1-1,0 0 1,0 0 0,0 0 0,-1 0-1,0 0 1,0 0 0,1-8 0,2-1-79,17-38-35,-19 47-282,0 1 0,0 0 0,0 0-1,0 0 1,0 0 0,1 0 0,-1 1 0,1-1 0,0 1 0,0 0 0,0-1 0,0 1 0,4-2 0,5 2-2785</inkml:trace>
-  <inkml:trace contextRef="#ctx0" brushRef="#br0" timeOffset="1209.09">9133 375 4450,'0'0'4434,"-15"-6"-3895,-47-19-64,60 25-452,1-1 1,0 1-1,-1-1 0,1 1 1,-1 0-1,1 0 1,-1 0-1,1-1 1,-1 2-1,1-1 0,-1 0 1,1 0-1,-1 0 1,1 1-1,0-1 0,-1 0 1,1 1-1,-1 0 1,1-1-1,0 1 0,0 0 1,-1-1-1,1 1 1,0 0-1,0 0 0,0 0 1,0 0-1,0 0 1,0 0-1,0 1 0,0-1 1,0 0-1,1 0 1,-1 1-1,0-1 0,0 3 1,-1 1 144,0 0 0,1 0 1,0 1-1,0-1 0,0 1 0,0 8 0,24-14 478,23-11-264,-37 9-328,0-1 1,1 1-1,-1 1 1,15-1-1,-20 2-69,0 0 1,-1 1-1,1-1 1,0 1-1,-1 0 1,1 0-1,0 0 1,-1 1-1,0-1 1,1 1-1,-1 0 1,0 0-1,0 0 1,0 0-1,5 5 1,35 36-1699,-22-19-811</inkml:trace>
+  <inkml:trace contextRef="#ctx0" brushRef="#br0" timeOffset="1209.08">9133 375 4450,'0'0'4434,"-15"-6"-3895,-47-19-64,60 25-452,1-1 1,0 1-1,-1-1 0,1 1 1,-1 0-1,1 0 1,-1 0-1,1-1 1,-1 2-1,1-1 0,-1 0 1,1 0-1,-1 0 1,1 1-1,0-1 0,-1 0 1,1 1-1,-1 0 1,1-1-1,0 1 0,0 0 1,-1-1-1,1 1 1,0 0-1,0 0 0,0 0 1,0 0-1,0 0 1,0 0-1,0 1 0,0-1 1,0 0-1,1 0 1,-1 1-1,0-1 0,0 3 1,-1 1 144,0 0 0,1 0 1,0 1-1,0-1 0,0 1 0,0 8 0,24-14 478,23-11-264,-37 9-328,0-1 1,1 1-1,-1 1 1,15-1-1,-20 2-69,0 0 1,-1 1-1,1-1 1,0 1-1,-1 0 1,1 0-1,0 0 1,-1 1-1,0-1 1,1 1-1,-1 0 1,0 0-1,0 0 1,0 0-1,5 5 1,35 36-1699,-22-19-811</inkml:trace>
   <inkml:trace contextRef="#ctx0" brushRef="#br0" timeOffset="1539.16">9461 323 10373,'0'0'4418,"2"16"-4376,-1-3-15,4 57 90,-4-64-110,-2 0-1,1 0 0,-1 1 1,1-1-1,-2 0 0,1 0 1,-1 0-1,0 0 0,0 0 1,-4 6-1,6-11-16,0 0 1,-1 0-1,1 0 1,-1 0-1,1 0 1,0-1-1,-1 1 1,0 0-1,1 0 1,-1-1-1,1 1 1,-1 0-1,0-1 1,0 1-1,1-1 1,-1 1-1,0-1 1,0 1-1,0-1 1,0 1-1,1-1 1,-1 0-1,0 0 1,-2 1-1,3-2-19,-1 1 0,0-1-1,1 0 1,-1 0 0,1 1-1,-1-1 1,1 0 0,-1 0-1,1 0 1,-1 0 0,1 0-1,0 0 1,0 0 0,-1 1-1,1-1 1,0 0 0,0 0-1,0-2 1,1-63-1109,-1 57 1027,3-25 78,1 0 0,2 0 1,1 0-1,2 1 0,25-63 0,-23 82 1338,-4 24-837,0 32-276,-7-35 25,32 189-35,-27-171-1836,-4-8-1841</inkml:trace>
   <inkml:trace contextRef="#ctx0" brushRef="#br0" timeOffset="1978.15">9469 332 2817,'0'0'3559,"18"-5"-2881,211-47-315,-226 52-319,1-1 0,-1 1 0,0-1 0,1 0 1,-1 0-1,0-1 0,1 1 0,-1-1 0,0 1 1,0-1-1,0 0 0,0 0 0,0-1 0,-1 1 0,1 0 1,-1-1-1,1 0 0,-1 1 0,0-1 0,0 0 1,0 0-1,-1 0 0,1 0 0,1-6 0,-1 18 4629,3 40-3877,0 9 39,14 60-1,-9-69-611,-3 0 0,1 56-1,-36-182-328,17 24 69,3 0 1,2 0 0,2 0 0,4-55-1,-1 101 39,2-1 0,-1 1 0,1-1 0,1 1 0,-1-1 0,1 1 0,5-12 0,-7 17-1,1 1-1,0-1 1,0 0-1,0 0 1,0 1-1,0-1 1,1 0-1,-1 1 1,0 0-1,1-1 1,-1 1-1,1 0 0,0-1 1,-1 1-1,1 0 1,0 0-1,-1 0 1,1 1-1,0-1 1,0 0-1,0 1 1,0-1-1,0 1 1,0-1-1,0 1 1,0 0-1,0 0 1,0 0-1,0 0 0,0 0 1,0 1-1,0-1 1,2 1-1,-2 0-1,0 0-1,0 0 0,-1 0 1,1 0-1,0 0 0,-1 1 0,1-1 1,-1 0-1,1 1 0,-1-1 1,0 1-1,0-1 0,0 1 0,0 0 1,0-1-1,0 1 0,0 0 1,0 0-1,-1 0 0,1-1 1,0 1-1,-1 0 0,0 0 0,1 4 1,1 56-41,-3-45 52,-18 134-1782,22-147-1061,10-3-1772</inkml:trace>
   <inkml:trace contextRef="#ctx0" brushRef="#br0" timeOffset="2307.59">10066 260 5507,'0'0'6984,"0"14"-6210,2 8-614,-1 61 754,-1-76-811,0 0 1,-1-1 0,0 1-1,0-1 1,0 1 0,-1-1-1,0 0 1,0 0 0,-1 0-1,-4 8 1,7-14-101,0 1-1,0-1 1,0 0 0,-1 0-1,1 1 1,0-1 0,0 0-1,0 1 1,-1-1 0,1 0-1,0 0 1,0 0 0,-1 1-1,1-1 1,0 0 0,-1 0-1,1 0 1,0 0 0,-1 1-1,1-1 1,0 0 0,-1 0-1,1 0 1,0 0 0,-1 0-1,1 0 1,0 0 0,-1 0-1,1 0 1,0 0 0,-1 0-1,1 0 1,0 0 0,-1 0-1,1-1 1,0 1 0,0 0-1,-1 0 1,1 0 0,0 0-1,-1-1 1,1 1 0,0 0-1,0 0 1,-1 0-1,1-1 1,0 1 0,0 0-1,-1 0 1,1-1 0,0 1-1,0 0 1,0-1 0,0 1-1,0 0 1,-1-1 0,1 1-1,0 0 1,0-1 0,0 1-1,0 0 1,0-1 0,-6-23 32,6 24-40,-6-56 23,3 0 1,1 0 0,8-63-1,-4 101 1,0 1 1,1 0-1,5-17 0,-7 31-8,-1 0-1,1 0 0,0 0 1,0 1-1,0-1 1,0 0-1,0 1 0,0-1 1,1 1-1,0 0 1,-1-1-1,1 1 0,0 0 1,0 0-1,0 0 0,0 0 1,0 0-1,1 0 1,-1 1-1,0-1 0,1 1 1,-1 0-1,1-1 1,0 1-1,-1 0 0,6 0 1,-6 1-5,0 0 1,-1 1 0,1-1 0,0 1-1,-1-1 1,1 1 0,0 0-1,-1 0 1,1-1 0,-1 1 0,1 0-1,-1 1 1,0-1 0,1 0-1,-1 0 1,0 1 0,0-1 0,0 0-1,0 1 1,0-1 0,0 1-1,0-1 1,-1 1 0,1 0 0,0-1-1,-1 1 1,0 0 0,1 0-1,-1-1 1,0 3 0,6 61 103,-6-58-97,1 13-235,-1 0 0,-1 0 0,-1 0 0,-1 0 0,0 0 0,-2-1 0,0 0 0,-1 1 0,-15 30 0,-5 1-4426</inkml:trace>
@@ -5225,7 +7624,7 @@
   <inkml:trace contextRef="#ctx0" brushRef="#br0" timeOffset="13481.94">6315 889 5763,'0'0'11013,"-43"37"-10373,38-24-96,-1 7-192,0 5-128,-1 2-159,1 3-65,-3 0-97,4-3-287,-3 0-2689,-3-5-7108</inkml:trace>
   <inkml:trace contextRef="#ctx0" brushRef="#br0" timeOffset="14063.39">6432 617 1537,'0'0'10741,"8"-3"-9829,-4 1-807,0 0-1,1 0 1,-1 0 0,1 1 0,-1 0-1,1 0 1,0 0 0,-1 1-1,1-1 1,0 1 0,0 0 0,-1 0-1,1 1 1,0 0 0,-1-1-1,1 2 1,0-1 0,-1 0 0,1 1-1,-1 0 1,0 0 0,1 0-1,4 4 1,-1 0-68,0 1 0,-1-1 0,0 1-1,-1 0 1,0 1 0,0-1 0,0 1 0,-1 0 0,0 1-1,-1-1 1,0 1 0,0 0 0,0 0 0,-2 0-1,1 1 1,-1-1 0,0 1 0,-1-1 0,0 17 0,-1-25 91,1-5-113,0 0-1,-1 0 1,1 0 0,-1 0 0,0 0 0,0 0 0,-2-7 0,1 1-33,2 1 30,1 0 1,0 1-1,0-1 0,1 1 1,-1 0-1,2-1 1,-1 1-1,1 1 0,1-1 1,-1 0-1,1 1 1,1 0-1,7-8 0,39-36-1122,1 14-3598,-41 31 1207</inkml:trace>
   <inkml:trace contextRef="#ctx0" brushRef="#br0" timeOffset="15005.34">6892 623 5827,'0'0'6680,"3"7"-5986,14 22 59,-17-28-728,0-1-1,1 0 1,-1 1-1,1-1 1,-1 1-1,1-1 1,0 0-1,-1 0 1,1 1-1,-1-1 1,1 0-1,0 0 1,-1 0-1,1 1 1,0-1-1,-1 0 1,1 0-1,-1 0 1,1 0-1,0 0 1,-1 0-1,2-1 1,0 1 2,-1-1 1,0 0 0,0 0 0,1 0 0,-1 0 0,0 0-1,0 0 1,0 0 0,0 0 0,0 0 0,0-1-1,0 1 1,0 0 0,1-3 0,-1 0-24,1 0 1,0-1-1,-1 1 1,0 0-1,0-1 0,-1 1 1,1-1-1,-1 1 1,0-1-1,0 1 1,0-1-1,-1 1 0,-1-7 1,2 10-11,0 0 1,0-1-1,-1 1 0,1 0 1,-1-1-1,1 1 0,-1 0 1,1-1-1,-1 1 1,0 0-1,0 0 0,1 0 1,-1 0-1,0 0 0,0 0 1,0 0-1,0 0 0,0 0 1,0 0-1,-1 0 1,1 1-1,0-1 0,0 0 1,-1 1-1,1-1 0,0 1 1,-1 0-1,1-1 1,0 1-1,-1 0 0,1 0 1,-1 0-1,1 0 0,0 0 1,-1 0-1,1 0 0,0 0 1,-1 1-1,1-1 1,-1 0-1,1 1 0,0-1 1,0 1-1,-1-1 0,1 1 1,-2 1-1,0 0 9,1 1-1,-1-1 1,0 1 0,1 0-1,-1 0 1,1 0 0,0 0 0,0 0-1,0 0 1,1 1 0,-1-1-1,1 1 1,0-1 0,-1 1-1,2-1 1,-1 1 0,0 0-1,0 5 1,1-6 1,-1 0 0,1 0-1,-1 1 1,1-1 0,0 0 0,0 0-1,1 1 1,-1-1 0,1 0-1,-1 0 1,1 1 0,0-1 0,0 0-1,1 0 1,-1 0 0,0 0 0,1-1-1,0 1 1,0 0 0,0-1 0,3 4-1,4-1-29,1 0-1,0-1 0,0 0 1,1-1-1,-1 0 0,1-1 1,0 0-1,0 0 0,14-1 1,25-4-4387,-48 3 4288,-1-1 0,1 0 0,-1 0 0,1 0 1,-1 0-1,0 0 0,1 0 0,-1 0 0,0-1 0,0 1 0,0 0 0,0-1 0,0 1 1,0-1-1,0 1 0,0-1 0,-1 1 0,1-1 0,-1 0 0,1 1 0,-1-1 0,0 0 1,1 1-1,-1-1 0,0-3 0,1-53 662,-1 45-522,0 4-78,3-37 2449,-3 46-2296,1-1-1,-1 0 1,0 0-1,1 0 1,-1 0-1,1 1 1,-1-1-1,1 0 0,-1 0 1,1 1-1,0-1 1,-1 0-1,1 1 1,0-1-1,-1 1 1,1-1-1,0 1 0,0-1 1,0 1-1,-1-1 1,1 1-1,0 0 1,0-1-1,0 1 1,0 0-1,0 0 1,0 0-1,0 0 0,0 0 1,-1 0-1,1 0 1,0 0-1,0 0 1,0 0-1,0 0 1,0 1-1,0-1 1,0 0-1,0 1 0,-1-1 1,1 0-1,0 1 1,1 0-1,0 1-49,0-1 1,0 1-1,-1-1 0,1 1 0,-1 0 0,1-1 0,-1 1 0,1 0 1,-1 0-1,0 0 0,0 0 0,0 0 0,0 0 0,0 1 0,0 2 1,10 39 120,-9-33-95,3 29 63,6 19-13,-11-59-114,0 0 0,1 0-1,-1 0 1,0 0-1,0 0 1,0 0-1,1 0 1,-1 0-1,0 0 1,0 0 0,1 0-1,-1 0 1,0 0-1,0 0 1,1 0-1,-1 0 1,0 0-1,0 0 1,1 0-1,-1 0 1,0 0 0,0-1-1,0 1 1,1 0-1,-1 0 1,0 0-1,0 0 1,0 0-1,1-1 1,-1 1 0,0 0-1,0 0 1,0 0-1,0-1 1,0 1-1,0 0 1,1 0-1,-1-1 1,0 1 0,0 0-1,0 0 1,0-1-1,0 1 1,0 0-1,0 0 1,0-1-1,0 1 1,0 0-1,0 0 1,0 0 0,0-1-1,0 1 1,6-17-37,0-13-172,-4 16 174,1 1 1,0-1-1,1 1 1,0 0-1,1 0 1,0 0-1,1 1 0,0-1 1,1 2-1,10-14 1,-16 24 33,-1 0 1,1 0 0,-1 1-1,1-1 1,-1 0-1,1 1 1,-1-1 0,1 1-1,-1-1 1,1 0-1,0 1 1,-1-1-1,1 1 1,0 0 0,0-1-1,-1 1 1,1-1-1,0 1 1,0 0-1,0 0 1,-1 0 0,1-1-1,0 1 1,0 0-1,0 0 1,0 0-1,-1 0 1,1 0 0,0 0-1,0 0 1,0 1-1,0-1 1,-1 0-1,1 0 1,0 1 0,0-1-1,-1 0 1,1 1-1,0-1 1,0 1-1,-1-1 1,1 1 0,-1-1-1,1 1 1,0 0-1,-1-1 1,1 1 0,-1 0-1,1-1 1,-1 1-1,0 0 1,1 0-1,-1-1 1,0 1 0,1 0-1,-1 1 1,13 57 300,-12-47-150,1 2-75,-1-7-47,-1 0 1,1 0-1,1 0 0,-1 0 1,1-1-1,1 1 1,-1 0-1,1-1 0,0 0 1,5 8-1,-2-50 66,10-48-100,-15 77 12,2 1 1,-1-1 0,0 1-1,1 0 1,0-1 0,1 1-1,-1 1 1,1-1-1,1 0 1,5-6 0,-9 12-8,-1-1-1,1 1 1,0-1 0,0 1 0,-1-1 0,1 1 0,0 0-1,-1-1 1,1 1 0,0 0 0,0 0 0,0-1 0,-1 1-1,1 0 1,0 0 0,0 0 0,0 0 0,-1 0 0,1 0 0,0 0-1,0 1 1,0-1 0,-1 0 0,1 0 0,0 1 0,0-1-1,-1 0 1,1 1 0,0-1 0,0 1 0,-1-1 0,1 1-1,-1-1 1,1 1 0,0-1 0,-1 1 0,1-1 0,-1 1-1,1 0 1,-1-1 0,0 1 0,1 0 0,-1 0 0,1 0-1,20 45 382,-14-28-241,-5-14-141,1 1 1,0-1-1,-1 0 0,2 0 1,-1 0-1,0 0 0,1-1 1,-1 1-1,1-1 1,0 0-1,0 0 0,1 0 1,-1 0-1,1-1 0,-1 0 1,1 0-1,8 2 0,31 0-2647,-22-5-1734</inkml:trace>
-  <inkml:trace contextRef="#ctx0" brushRef="#br0" timeOffset="15365.85">7683 458 6627,'0'0'6222,"-9"7"-5934,4-4-234,1 1 0,-1 0 0,1 0 1,0 1-1,1-1 0,-1 1 0,1 0 0,0 0 1,-5 10-1,6-11-1,1-1 0,0 0 1,0 1-1,0-1 0,1 1 0,-1-1 0,1 1 1,0-1-1,0 1 0,0-1 0,0 1 0,0-1 1,1 1-1,0-1 0,0 1 0,0-1 1,0 1-1,0-1 0,1 0 0,-1 0 0,1 0 1,3 5-1,-3-5-44,0-1 0,0 1 1,0-1-1,0 0 0,0 0 1,0 0-1,1 0 0,-1 0 0,1 0 1,-1-1-1,1 1 0,0-1 1,-1 0-1,1 0 0,0 0 0,0 0 1,0 0-1,0 0 0,0-1 1,0 0-1,0 1 0,0-1 1,0 0-1,0-1 0,0 1 0,0 0 1,0-1-1,0 0 0,0 1 1,0-1-1,0-1 0,0 1 0,0 0 1,-1-1-1,1 1 0,-1-1 1,1 0-1,-1 0 0,1 0 0,-1 0 1,0 0-1,0 0 0,0-1 1,0 1-1,-1-1 0,1 1 1,0-1-1,-1 0 0,0 1 0,0-1 1,0 0-1,0 0 0,0 0 1,-1 0-1,1 0 0,-1 0 0,1-5 1,-1 0 11,1 1 0,-1-1 1,0 1-1,-1 0 0,1-1 0,-1 1 1,-1 0-1,0-1 0,0 1 1,-4-10-1,4 14-27,1 0 0,-1 0 1,0 1-1,0-1 0,-1 1 0,1-1 1,-1 1-1,1 0 0,-1 0 1,1 0-1,-1 0 0,0 0 0,0 0 1,0 1-1,0 0 0,0-1 0,-1 1 1,1 0-1,0 1 0,0-1 0,-1 0 1,1 1-1,0 0 0,-7 0 0,9 0-22,-1 0-1,1 0 0,0 0 0,-1 1 0,1-1 0,0 0 0,0 1 0,-1-1 0,1 1 0,0-1 1,0 1-1,0-1 0,-1 1 0,1 0 0,0 0 0,0 0 0,0-1 0,0 1 0,0 0 0,1 0 1,-1 0-1,0 0 0,0 1 0,1-1 0,-1 0 0,0 3 0,-4 21-5337,5-12-1747</inkml:trace>
+  <inkml:trace contextRef="#ctx0" brushRef="#br0" timeOffset="15365.84">7683 458 6627,'0'0'6222,"-9"7"-5934,4-4-234,1 1 0,-1 0 0,1 0 1,0 1-1,1-1 0,-1 1 0,1 0 0,0 0 1,-5 10-1,6-11-1,1-1 0,0 0 1,0 1-1,0-1 0,1 1 0,-1-1 0,1 1 1,0-1-1,0 1 0,0-1 0,0 1 0,0-1 1,1 1-1,0-1 0,0 1 0,0-1 1,0 1-1,0-1 0,1 0 0,-1 0 0,1 0 1,3 5-1,-3-5-44,0-1 0,0 1 1,0-1-1,0 0 0,0 0 1,0 0-1,1 0 0,-1 0 0,1 0 1,-1-1-1,1 1 0,0-1 1,-1 0-1,1 0 0,0 0 0,0 0 1,0 0-1,0 0 0,0-1 1,0 0-1,0 1 0,0-1 1,0 0-1,0-1 0,0 1 0,0 0 1,0-1-1,0 0 0,0 1 1,0-1-1,0-1 0,0 1 0,0 0 1,-1-1-1,1 1 0,-1-1 1,1 0-1,-1 0 0,1 0 0,-1 0 1,0 0-1,0 0 0,0-1 1,0 1-1,-1-1 0,1 1 1,0-1-1,-1 0 0,0 1 0,0-1 1,0 0-1,0 0 0,0 0 1,-1 0-1,1 0 0,-1 0 0,1-5 1,-1 0 11,1 1 0,-1-1 1,0 1-1,-1 0 0,1-1 0,-1 1 1,-1 0-1,0-1 0,0 1 1,-4-10-1,4 14-27,1 0 0,-1 0 1,0 1-1,0-1 0,-1 1 0,1-1 1,-1 1-1,1 0 0,-1 0 1,1 0-1,-1 0 0,0 0 0,0 0 1,0 1-1,0 0 0,0-1 0,-1 1 1,1 0-1,0 1 0,0-1 0,-1 0 1,1 1-1,0 0 0,-7 0 0,9 0-22,-1 0-1,1 0 0,0 0 0,-1 1 0,1-1 0,0 0 0,0 1 0,-1-1 0,1 1 0,0-1 1,0 1-1,0-1 0,-1 1 0,1 0 0,0 0 0,0 0 0,0-1 0,0 1 0,0 0 0,1 0 1,-1 0-1,0 0 0,0 1 0,1-1 0,-1 0 0,0 3 0,-4 21-5337,5-12-1747</inkml:trace>
   <inkml:trace contextRef="#ctx0" brushRef="#br0" timeOffset="15695.25">7884 398 9124,'0'0'6654,"4"10"-6275,0 0-296,38 79 281,-36-78-344,0 0 0,0-1 0,1 0 0,0 0 0,1 0 0,13 11 0,-20-20-16,0 1-1,0-1 1,0 0 0,0 0 0,0 0 0,0 0 0,1 0 0,-1 0 0,0-1-1,0 1 1,1 0 0,-1-1 0,1 1 0,-1 0 0,1-1 0,-1 0 0,1 1-1,-1-1 1,1 0 0,-1 0 0,1 0 0,-1 0 0,1 0 0,-1 0 0,1 0 0,-1-1-1,1 1 1,-1-1 0,1 1 0,-1-1 0,1 1 0,-1-1 0,0 0 0,1 1-1,-1-1 1,0 0 0,0 0 0,1 0 0,-1 0 0,0 0 0,0-1 0,0 1-1,0 0 1,0 0 0,-1-1 0,1 1 0,0 0 0,-1-1 0,1 1 0,-1-1-1,2-2 1,1-8 37,0 0 0,0 0 0,-1-1-1,1-23 1,-2 20-15,0 1 0,1 0 0,7-28 0,-8 39-248,0 0 0,0 0 0,1 1 0,0-1 0,0 0-1,0 1 1,0-1 0,0 1 0,1 0 0,-1-1 0,1 1 0,0 0 0,0 1 0,0-1 0,0 0 0,1 1-1,-1 0 1,1 0 0,6-3 0,8 1-4201</inkml:trace>
   <inkml:trace contextRef="#ctx0" brushRef="#br0" timeOffset="16056.34">8270 447 8932,'0'0'4370,"11"7"-4178,33 21 96,-43-28-276,-1 0-1,1 1 0,-1-1 1,0 0-1,1 0 0,-1 1 0,1-1 1,-1 0-1,1 0 0,-1 0 1,1 0-1,-1 0 0,1 0 1,-1 0-1,1 0 0,-1 0 0,1 0 1,-1 0-1,1 0 0,-1 0 1,1 0-1,-1 0 0,1-1 1,-1 1-1,1 0 0,-1 0 1,0-1-1,1 1 0,-1 0 0,1 0 1,-1-1-1,0 1 0,1 0 1,-1-1-1,0 1 0,1-1 1,-1 1-1,0 0 0,1-1 0,-1 1 1,0-1-1,0 1 0,0-1 1,0 1-1,1-1 0,-1 1 1,0-1-1,0 1 0,0-1 1,0 0-1,0-27 95,0 24-100,0-8 11,1 5-35,-1-1 0,0 0 0,-1 1 1,0-1-1,-3-14 0,4 21 16,-1 0-1,1 0 1,-1 0 0,0-1 0,1 1-1,-1 0 1,0 0 0,0 0 0,0 0-1,1 0 1,-1 0 0,0 0 0,0 1-1,0-1 1,-1 0 0,1 0 0,0 1-1,0-1 1,0 1 0,0-1 0,-1 1-1,1-1 1,0 1 0,-1 0 0,1 0-1,0 0 1,0-1 0,-1 1 0,1 0-1,0 1 1,-1-1 0,1 0-1,0 0 1,-1 1 0,1-1 0,0 0-1,0 1 1,-1-1 0,1 1 0,0 0-1,0-1 1,-1 2 0,-2 0 12,1 1 1,0-1-1,0 1 0,0 0 0,0 0 1,0 0-1,0 0 0,1 1 1,0-1-1,-1 1 0,1-1 1,1 1-1,-1 0 0,0 0 1,1 0-1,0 0 0,0 0 1,0 0-1,1 0 0,-1 0 1,1 7-1,-1-6 35,1 0 0,-1 1 0,1-1 0,1 1 0,-1-1 0,1 0 0,0 1 0,0-1 0,0 0 0,1 0 0,0 0 0,0 0 0,0 0 0,1 0 0,-1 0 0,5 5 0,1-4-185,0 0 0,0 0-1,1-1 1,-1 0-1,1-1 1,0 0 0,0 0-1,1-1 1,-1 0 0,1 0-1,0-1 1,19 1-1,10-2-4346</inkml:trace>
   <inkml:trace contextRef="#ctx0" brushRef="#br0" timeOffset="16057.34">8578 560 8932,'0'0'8068,"-52"106"-7620,41-70-416,-2 1-32,-6-2-544,-5-3-3842</inkml:trace>
@@ -5254,7 +7653,7 @@
   <inkml:trace contextRef="#ctx0" brushRef="#br0" timeOffset="38789.11">841 1997 5058,'0'0'7070,"-11"20"-3970,26-22-2939,-1-1 0,1 0 0,-1-1 0,0-1 0,0 0 0,-1 0 0,1-2 0,24-15 0,20-9-153,-54 29-19,-8 7 24,0-1 0,0 0 0,1 1 0,0-1-1,0 1 1,0 0 0,0 0 0,1 1 0,0-1-1,0 0 1,0 1 0,0-1 0,0 7 0,-1 11-121,1-1 0,1 25 0,-1 14-4032,-1-46-374</inkml:trace>
   <inkml:trace contextRef="#ctx0" brushRef="#br0" timeOffset="39151.18">840 2197 208,'0'0'7283,"-84"88"-5362,32-33-32,-13 10-736,-9 7-321,-8 2-192,-3 4-95,-6 3-321,2-5-192,7-5 64,17-16-96,22-17-32,21-14 0,17-14-96,5-9-449,11-4-4577</inkml:trace>
   <inkml:trace contextRef="#ctx0" brushRef="#br0" timeOffset="40016.3">2577 1897 4034,'0'0'6355,"0"8"-4893,0 31 3137,0-57-4188,-1 6-453,1 0-2,0-1 0,0 1 0,1-1 0,3-13 0,-3 25 18,-1-1-1,0 1 1,0-1-1,1 0 1,-1 1-1,1-1 1,-1 1 0,1 0-1,-1-1 1,1 1-1,0-1 1,0 1 0,0 0-1,0 0 1,0-1-1,0 1 1,0 0 0,0 0-1,0 0 1,1 0-1,-1 0 1,0 1 0,1-1-1,-1 0 1,1 1-1,-1-1 1,0 0-1,1 1 1,-1 0 0,1-1-1,0 1 1,-1 0-1,1 0 1,-1 0 0,1 0-1,-1 0 1,1 0-1,0 0 1,-1 1 0,1-1-1,2 1 1,-3 0-136,1 0 0,-1 0 0,1 0 0,-1 0 0,0 0 0,0 0-1,0 1 1,1-1 0,-1 0 0,0 1 0,0-1 0,-1 0 0,1 1 0,0-1 0,0 1 0,-1-1 0,1 1 0,0 2 0,6 18-3349</inkml:trace>
-  <inkml:trace contextRef="#ctx0" brushRef="#br0" timeOffset="40346.62">2668 2067 7908,'0'0'5410,"81"112"-4097,-42-55-513,8 9 0,1 11-223,-3 5-161,-3 0-96,-5-2-192,-1-5-96,-3-9-32,-5-15-160,-8-14 64,-5-17-416,-7-11-737,-5-9-1408,5-5-3522</inkml:trace>
+  <inkml:trace contextRef="#ctx0" brushRef="#br0" timeOffset="40346.61">2668 2067 7908,'0'0'5410,"81"112"-4097,-42-55-513,8 9 0,1 11-223,-3 5-161,-3 0-96,-5-2-192,-1-5-96,-3-9-32,-5-15-160,-8-14 64,-5-17-416,-7-11-737,-5-9-1408,5-5-3522</inkml:trace>
 </inkml:ink>
 </file>
 
@@ -5299,7 +7698,7 @@
   <inkml:trace contextRef="#ctx0" brushRef="#br0" timeOffset="6959.88">8682 1265 8484,'0'0'6301,"9"3"-6039,-7-2-254,1 0 6,0 0-1,0-1 0,0 1 1,0-1-1,0 1 0,0-1 1,0 0-1,0 0 0,5-1 0,-7 1-10,1-1-1,-1 1 0,1-1 1,-1 0-1,0 0 0,0 0 1,1 0-1,-1 0 0,0 0 0,0 0 1,0 0-1,0 0 0,0 0 1,0-1-1,0 1 0,-1 0 0,1-1 1,0 1-1,-1-1 0,1 1 1,-1 0-1,1-1 0,-1 1 1,0-1-1,0 0 0,0 1 0,0-1 1,0-1-1,1-3-39,0-1 0,-1 0 0,1 0 0,-2 1 1,1-1-1,-1 0 0,0 1 0,-3-12 0,3 17 38,0-1-1,0 0 1,0 1 0,0-1-1,0 0 1,0 1-1,-1 0 1,1-1 0,0 1-1,-1 0 1,0 0 0,1-1-1,-1 1 1,1 1 0,-1-1-1,0 0 1,0 0 0,0 0-1,1 1 1,-1-1 0,0 1-1,0 0 1,0 0-1,0-1 1,0 1 0,0 0-1,0 0 1,0 1 0,0-1-1,0 0 1,1 1 0,-1-1-1,0 1 1,-3 1 0,1 0 90,0 0 1,0 0-1,0 0 1,0 1 0,1-1-1,-1 1 1,1 0-1,-1 0 1,1 0 0,0 1-1,0-1 1,1 1-1,-1 0 1,1-1 0,0 1-1,0 0 1,0 1-1,0-1 1,1 0 0,-1 0-1,1 1 1,0-1-1,1 1 1,-1 5 0,0-4 12,0-1 1,0 1-1,1-1 1,0 1-1,0 0 1,0-1-1,1 1 1,-1-1-1,1 1 1,1 0-1,-1-1 1,1 0-1,0 1 1,0-1 0,1 0-1,0 0 1,-1 0-1,2-1 1,3 6-1,-1-5-82,0-1 1,0 0-1,1 0 0,-1 0 0,1-1 1,0 0-1,0-1 0,0 1 0,0-1 0,14 2 1,4-1-207,48-1 1,-52-2-58,26-5-1737,-16-6-2615,1-5-7783</inkml:trace>
   <inkml:trace contextRef="#ctx0" brushRef="#br0" timeOffset="7587.96">6752 1127 8164,'0'0'1568,"30"-6"-1039,409-87 1674,354-20 750,6 36-3322,-471 48-865,-326 28-245,-7 0 484,-21 1-19,-43 0-471,-13 6-2010</inkml:trace>
   <inkml:trace contextRef="#ctx0" brushRef="#br0" timeOffset="8720.32">6831 1177 5410,'0'0'5945,"3"14"-5017,8 56 703,4 114-1,-3-23-585,6 320-917,3-485-662,120-47-812,85-26 617,-25 28 1044,3 9-1,0 8 1,263-6 0,-267 26 8,330-62 0,-455 60-150,137-7 0,-212 21-170,1 0 0,-1 0 0,0 0 0,0 0 0,1 0-1,-1 0 1,0 0 0,0 0 0,1 0 0,-1 0 0,0 0-1,0 0 1,1 0 0,-1-1 0,0 1 0,0 0-1,1 0 1,-1 0 0,0 0 0,0 0 0,1-1 0,-1 1-1,0 0 1,0 0 0,0 0 0,0 0 0,1-1 0,-1 1-1,0 0 1,0 0 0,0-1 0,0 1 0,0 0-1,0 0 1,0-1 0,0 1 0,1 0 0,-1 0 0,0-1-1,0 1 1,0 0 0,0 0 0,0-1 0,0 1-1,0 0 1,-1 0 0,1-1 0,0 1 0,0 0 0,0 0-1,0-1 1,0 1 0,0 0 0,-1-1 0,-11-19 722,-6-12-127,13 3-609,2-1 0,1 1 0,4-54 0,0 16 17,-3-377-38,-1 415 134,-1-1 1,-2 1-1,-10-37 0,8 39 27,1 0-1,1-1 1,-1-43-1,6 70-154,-13 32-545,12-20 334,-4 19-258,-2-15-5750,-6-10-4408</inkml:trace>
-  <inkml:trace contextRef="#ctx0" brushRef="#br0" timeOffset="10132.36">3745 1485 6883,'0'0'5058,"11"0"-4860,40 0-123,0-4 0,0-1 1,89-21-1,-50 8-61,6 0-156,527-89 752,4 38-3661,-599 65 2382,-22 2 626,-16-1 296,8 3 98,-22-2-590,14 3 4476,-10 394 667,21-330-4654,3-1 1,19 101 0,-23-143-428,-16-21-135,-1-2 246,-17 4 39,0 1 1,0 1-1,1 2 0,0 2 1,-36 14-1,-26 6 22,-668 127 49,-11-58 77,660-85-110,96-10-54,25-4-171,24-3 44,-18 0 41,-1 0 1,0-1-1,-1 0 1,1 0-1,-1-2 1,0 1-1,-1-1 1,1-1-1,-2 0 1,1 0-1,13-16 1,-5 3-4979,-10 7 2146</inkml:trace>
+  <inkml:trace contextRef="#ctx0" brushRef="#br0" timeOffset="10132.35">3745 1485 6883,'0'0'5058,"11"0"-4860,40 0-123,0-4 0,0-1 1,89-21-1,-50 8-61,6 0-156,527-89 752,4 38-3661,-599 65 2382,-22 2 626,-16-1 296,8 3 98,-22-2-590,14 3 4476,-10 394 667,21-330-4654,3-1 1,19 101 0,-23-143-428,-16-21-135,-1-2 246,-17 4 39,0 1 1,0 1-1,1 2 0,0 2 1,-36 14-1,-26 6 22,-668 127 49,-11-58 77,660-85-110,96-10-54,25-4-171,24-3 44,-18 0 41,-1 0 1,0-1-1,-1 0 1,1 0-1,-1-2 1,0 1-1,-1-1 1,1-1-1,-2 0 1,1 0-1,13-16 1,-5 3-4979,-10 7 2146</inkml:trace>
   <inkml:trace contextRef="#ctx0" brushRef="#br0" timeOffset="10524.82">3729 1483 6787,'0'0'8938,"2"7"-8154,11 99 196,-4 0 0,-5 116 0,-4-145-1177,-1 42 82,4-40-6053,-3-63-6657</inkml:trace>
   <inkml:trace contextRef="#ctx0" brushRef="#br0" timeOffset="11831.68">0 1722 7940,'24'-8'384,"1064"-301"3687,-405 184-2398,-225 91-4066,-435 34 1645,-35 0 563,-33 1 493,29 1-170,1 0 0,0 1-1,1 1 1,-24 9 0,38-13-169,1 0 1,-1 0-1,0 0 1,1 0 0,-1 0-1,0 0 1,1 0-1,-1 0 1,0 0 0,1 0-1,-1 0 1,0 1-1,1-1 1,-1 0 0,0 0-1,0 0 1,1 1-1,-1-1 1,0 0 0,0 0-1,1 1 1,-1-1-1,0 0 1,0 0-1,0 1 1,1-1 0,-1 0-1,0 1 1,0-1-1,0 0 1,0 1 0,0-1-1,0 0 1,0 1-1,0-1 1,0 0 0,0 1-1,0-1 1,0 0-1,0 1 1,0-1-1,0 0 1,0 1 0,0-1-1,0 0 1,0 1-1,-1-1 1,1 0 0,0 1-1,0-1 1,0 0-1,-1 0 1,1 1 0,0-1-1,0 0 1,-1 0-1,1 1 1,0-1 0,0 0-1,-1 0 1,1 0-1,0 0 1,-1 1-1,1-1 1,0 0 0,-1 0-1,1 0 1,1 0 33,-1 1 1,1-1-1,0 1 1,0-1-1,0 0 1,-1 1-1,1 0 1,0-1 0,-1 1-1,1-1 1,-1 1-1,1 0 1,0-1-1,-1 1 1,1 0-1,-1 0 1,0 0-1,1 1 1,-5 77 2282,0 27-474,9-54-467,23 94 1,-16-98-847,-3 2 0,4 63 0,-12 41-275,6-143-254,-25-10 2,-3 4 27,0 0 0,0 1 0,0 1 0,-32 16-1,-8 3 2,-436 129 43,-13-42-16,334-84-11,-1-8 0,-271-3 0,434-17-26,-32-3 45,46 2-39,-1 0 0,1 0 0,-1 0 0,1 0 0,-1 0 0,0 0-1,1-1 1,-1 1 0,1 0 0,0 0 0,-1 0 0,1-1-1,-1 1 1,1 0 0,-1-1 0,1 1 0,0 0 0,-1-1 0,1 1-1,-1-1 1,1 1 0,0 0 0,0-1 0,-1 1 0,1-1-1,0 1 1,0-1 0,0 1 0,-1-1 0,1 1 0,0-1 0,0 1-1,0-1 1,0 1 0,0-1 0,0 1 0,0-1 0,0 0-1,0 1 1,0-1 0,0 1 0,0-1 0,1 1 0,-1-1 0,0 1-1,0-1 1,1 1 0,-1 0 0,0-1 0,0 1 0,1-1-1,-1 1 1,0-1 0,1 1 0,-1 0 0,1-1 0,-1 1 0,1 0-1,-1 0 1,0-1 0,1 1 0,-1 0 0,2-1 0,-2 1 3,1-1 0,0 0 0,-1 0 0,1 0 0,-1 0 0,1 0 0,-1 0 0,0 0 1,1 0-1,-1 0 0,0 0 0,0 0 0,1 0 0,-1 0 0,0 0 0,0 0 0,0 0 0,-1-1 1,1 1-5,0 0 0,0 0 0,0 1 0,0-1 0,0 0 0,0 0 0,0 0 0,0 1 0,0-1 0,1 0 0,-1 0 0,0 0 0,0 1 0,1-1 0,-1 0 0,0 1 0,1-1 1,-1 0-1,1 1 0,-1-1 0,1 0 0,-1 1 0,1-1 0,0 1 0,-1-1 0,1 1 0,-1-1 0,1 1 0,1-1 0,5-3 17,-4 4-334,-1-1 0,0 0 0,0 0 0,0 0-1,-1 0 1,1 0 0,0-1 0,0 1 0,-1 0 0,1-1 0,0 1-1,-1-1 1,1 0 0,-1 1 0,0-1 0,0 0 0,0 0 0,0 0-1,0 0 1,0 0 0,1-2 0,2-20-3872</inkml:trace>
   <inkml:trace contextRef="#ctx0" brushRef="#br0" timeOffset="12161.84">203 1771 5827,'0'0'10693,"-17"104"-9381,17-26-736,0 7-127,9 2-193,8 0-128,0-7-128,-3-6-128,-1-2-192,-9-9-1921,-4-11-7620</inkml:trace>

</xml_diff>

<commit_message>
notes and programs - monday
</commit_message>
<xml_diff>
--- a/Notes.docx
+++ b/Notes.docx
@@ -658,7 +658,15 @@
     <w:p/>
     <w:p>
       <w:r>
-        <w:t>LocalDate is present in java.time package which you must import.</w:t>
+        <w:t xml:space="preserve">LocalDate is present in </w:t>
+      </w:r>
+      <w:proofErr w:type="gramStart"/>
+      <w:r>
+        <w:t>java.time</w:t>
+      </w:r>
+      <w:proofErr w:type="gramEnd"/>
+      <w:r>
+        <w:t xml:space="preserve"> package which you must import.</w:t>
       </w:r>
     </w:p>
     <w:p>
@@ -674,21 +682,31 @@
         <w:t xml:space="preserve"> are part of </w:t>
       </w:r>
       <w:proofErr w:type="spellStart"/>
+      <w:proofErr w:type="gramStart"/>
       <w:r>
         <w:t>java.lang</w:t>
       </w:r>
       <w:proofErr w:type="spellEnd"/>
+      <w:proofErr w:type="gramEnd"/>
       <w:r>
         <w:t xml:space="preserve"> which you don’t have to import</w:t>
       </w:r>
     </w:p>
     <w:p/>
     <w:p>
-      <w:r>
-        <w:rPr>
-          <w:highlight w:val="yellow"/>
-        </w:rPr>
-        <w:t>toString():</w:t>
+      <w:proofErr w:type="gramStart"/>
+      <w:r>
+        <w:rPr>
+          <w:highlight w:val="yellow"/>
+        </w:rPr>
+        <w:t>toString(</w:t>
+      </w:r>
+      <w:proofErr w:type="gramEnd"/>
+      <w:r>
+        <w:rPr>
+          <w:highlight w:val="yellow"/>
+        </w:rPr>
+        <w:t>):</w:t>
       </w:r>
       <w:r>
         <w:t xml:space="preserve"> It is called when you print the object, by default it returns memory address </w:t>
@@ -708,7 +726,21 @@
         <w:rPr>
           <w:highlight w:val="yellow"/>
         </w:rPr>
-        <w:t>Signature of toString():</w:t>
+        <w:t xml:space="preserve">Signature of </w:t>
+      </w:r>
+      <w:proofErr w:type="gramStart"/>
+      <w:r>
+        <w:rPr>
+          <w:highlight w:val="yellow"/>
+        </w:rPr>
+        <w:t>toString(</w:t>
+      </w:r>
+      <w:proofErr w:type="gramEnd"/>
+      <w:r>
+        <w:rPr>
+          <w:highlight w:val="yellow"/>
+        </w:rPr>
+        <w:t>):</w:t>
       </w:r>
       <w:r>
         <w:t xml:space="preserve"> public String toString()</w:t>
@@ -725,7 +757,15 @@
     </w:p>
     <w:p>
       <w:r>
-        <w:t>Since we don’t have the database we are maintaining the user data in an array.</w:t>
+        <w:t xml:space="preserve">Since we don’t have the </w:t>
+      </w:r>
+      <w:proofErr w:type="gramStart"/>
+      <w:r>
+        <w:t>database</w:t>
+      </w:r>
+      <w:proofErr w:type="gramEnd"/>
+      <w:r>
+        <w:t xml:space="preserve"> we are maintaining the user data in an array.</w:t>
       </w:r>
     </w:p>
     <w:p>
@@ -742,7 +782,15 @@
       </w:r>
       <w:r>
         <w:br/>
-        <w:t xml:space="preserve">      User[] users = new User[5]; </w:t>
+        <w:t xml:space="preserve">      </w:t>
+      </w:r>
+      <w:proofErr w:type="gramStart"/>
+      <w:r>
+        <w:t>User[</w:t>
+      </w:r>
+      <w:proofErr w:type="gramEnd"/>
+      <w:r>
+        <w:t xml:space="preserve">] users = new User[5]; </w:t>
       </w:r>
       <w:r>
         <w:br/>
@@ -787,12 +835,17 @@
         <w:t xml:space="preserve">User </w:t>
       </w:r>
       <w:proofErr w:type="spellStart"/>
+      <w:proofErr w:type="gramStart"/>
       <w:r>
         <w:t>findByName</w:t>
       </w:r>
       <w:proofErr w:type="spellEnd"/>
       <w:r>
-        <w:t xml:space="preserve">(String name) { </w:t>
+        <w:t>(</w:t>
+      </w:r>
+      <w:proofErr w:type="gramEnd"/>
+      <w:r>
+        <w:t xml:space="preserve">String name) { </w:t>
       </w:r>
       <w:r>
         <w:br/>
@@ -824,12 +877,17 @@
         <w:t xml:space="preserve">User </w:t>
       </w:r>
       <w:proofErr w:type="spellStart"/>
+      <w:proofErr w:type="gramStart"/>
       <w:r>
         <w:t>findByName</w:t>
       </w:r>
       <w:proofErr w:type="spellEnd"/>
       <w:r>
-        <w:t xml:space="preserve">(String name) </w:t>
+        <w:t>(</w:t>
+      </w:r>
+      <w:proofErr w:type="gramEnd"/>
+      <w:r>
+        <w:t xml:space="preserve">String name) </w:t>
       </w:r>
       <w:r>
         <w:rPr>
@@ -871,12 +929,17 @@
         <w:t xml:space="preserve">    </w:t>
       </w:r>
       <w:proofErr w:type="spellStart"/>
+      <w:proofErr w:type="gramStart"/>
       <w:r>
         <w:t>UserNotFoundException</w:t>
       </w:r>
       <w:proofErr w:type="spellEnd"/>
       <w:r>
-        <w:t xml:space="preserve">(String message) { … } </w:t>
+        <w:t>(</w:t>
+      </w:r>
+      <w:proofErr w:type="gramEnd"/>
+      <w:r>
+        <w:t xml:space="preserve">String message) { … } </w:t>
       </w:r>
       <w:r>
         <w:br/>
@@ -889,8 +952,13 @@
       </w:r>
     </w:p>
     <w:p>
-      <w:r>
-        <w:t xml:space="preserve">If(…) { </w:t>
+      <w:proofErr w:type="gramStart"/>
+      <w:r>
+        <w:t>If(</w:t>
+      </w:r>
+      <w:proofErr w:type="gramEnd"/>
+      <w:r>
+        <w:t xml:space="preserve">…) { </w:t>
       </w:r>
       <w:r>
         <w:br/>
@@ -920,8 +988,13 @@
         <w:t xml:space="preserve"> You must create all the exception classes related to your requirement in a separate package like </w:t>
       </w:r>
       <w:proofErr w:type="spellStart"/>
-      <w:r>
-        <w:t>com.npci.exceptions</w:t>
+      <w:proofErr w:type="gramStart"/>
+      <w:r>
+        <w:t>com.npci</w:t>
+      </w:r>
+      <w:proofErr w:type="gramEnd"/>
+      <w:r>
+        <w:t>.exceptions</w:t>
       </w:r>
       <w:proofErr w:type="spellEnd"/>
     </w:p>
@@ -1211,9 +1284,14 @@
     </w:p>
     <w:p>
       <w:r>
-        <w:t>mysql&gt; create table employees(</w:t>
+        <w:t xml:space="preserve">mysql&gt; create table </w:t>
+      </w:r>
+      <w:proofErr w:type="gramStart"/>
+      <w:r>
+        <w:t>employees(</w:t>
       </w:r>
       <w:proofErr w:type="spellStart"/>
+      <w:proofErr w:type="gramEnd"/>
       <w:r>
         <w:t>employee_id</w:t>
       </w:r>
@@ -1246,7 +1324,15 @@
     <w:p/>
     <w:p>
       <w:r>
-        <w:t>mysql&gt; insert into employees values(500, 'Alex', 99008800);</w:t>
+        <w:t xml:space="preserve">mysql&gt; insert into employees </w:t>
+      </w:r>
+      <w:proofErr w:type="gramStart"/>
+      <w:r>
+        <w:t>values(</w:t>
+      </w:r>
+      <w:proofErr w:type="gramEnd"/>
+      <w:r>
+        <w:t>500, 'Alex', 99008800);</w:t>
       </w:r>
     </w:p>
     <w:p>
@@ -1257,7 +1343,15 @@
     <w:p/>
     <w:p>
       <w:r>
-        <w:t>mysql&gt; insert into employees values(501, 'Bruce', null);</w:t>
+        <w:t xml:space="preserve">mysql&gt; insert into employees </w:t>
+      </w:r>
+      <w:proofErr w:type="gramStart"/>
+      <w:r>
+        <w:t>values(</w:t>
+      </w:r>
+      <w:proofErr w:type="gramEnd"/>
+      <w:r>
+        <w:t>501, 'Bruce', null);</w:t>
       </w:r>
     </w:p>
     <w:p>
@@ -1268,7 +1362,15 @@
     <w:p/>
     <w:p>
       <w:r>
-        <w:t>mysql&gt; insert into employees values(502, 'Charles', null);</w:t>
+        <w:t xml:space="preserve">mysql&gt; insert into employees </w:t>
+      </w:r>
+      <w:proofErr w:type="gramStart"/>
+      <w:r>
+        <w:t>values(</w:t>
+      </w:r>
+      <w:proofErr w:type="gramEnd"/>
+      <w:r>
+        <w:t>502, 'Charles', null);</w:t>
       </w:r>
     </w:p>
     <w:p>
@@ -1376,7 +1478,15 @@
     </w:p>
     <w:p>
       <w:r>
-        <w:t>Rows matched: 1  Changed: 1  Warnings: 0</w:t>
+        <w:t xml:space="preserve">Rows matched: </w:t>
+      </w:r>
+      <w:proofErr w:type="gramStart"/>
+      <w:r>
+        <w:t>1  Changed</w:t>
+      </w:r>
+      <w:proofErr w:type="gramEnd"/>
+      <w:r>
+        <w:t>: 1  Warnings: 0</w:t>
       </w:r>
     </w:p>
     <w:p/>
@@ -1406,8 +1516,13 @@
         <w:t>ERROR 1062 (23000): Duplicate entry '8899888' for key '</w:t>
       </w:r>
       <w:proofErr w:type="spellStart"/>
-      <w:r>
-        <w:t>employees.phone_number</w:t>
+      <w:proofErr w:type="gramStart"/>
+      <w:r>
+        <w:t>employees.phone</w:t>
+      </w:r>
+      <w:proofErr w:type="gramEnd"/>
+      <w:r>
+        <w:t>_number</w:t>
       </w:r>
       <w:proofErr w:type="spellEnd"/>
       <w:r>
@@ -1442,7 +1557,15 @@
     </w:p>
     <w:p>
       <w:r>
-        <w:t>Rows matched: 1  Changed: 1  Warnings: 0</w:t>
+        <w:t xml:space="preserve">Rows matched: </w:t>
+      </w:r>
+      <w:proofErr w:type="gramStart"/>
+      <w:r>
+        <w:t>1  Changed</w:t>
+      </w:r>
+      <w:proofErr w:type="gramEnd"/>
+      <w:r>
+        <w:t>: 1  Warnings: 0</w:t>
       </w:r>
     </w:p>
     <w:p/>
@@ -1458,7 +1581,15 @@
     </w:p>
     <w:p>
       <w:r>
-        <w:t>Records: 0  Duplicates: 0  Warnings: 0</w:t>
+        <w:t xml:space="preserve">Records: </w:t>
+      </w:r>
+      <w:proofErr w:type="gramStart"/>
+      <w:r>
+        <w:t>0  Duplicates</w:t>
+      </w:r>
+      <w:proofErr w:type="gramEnd"/>
+      <w:r>
+        <w:t>: 0  Warnings: 0</w:t>
       </w:r>
     </w:p>
     <w:p/>
@@ -1543,7 +1674,15 @@
       </w:r>
       <w:proofErr w:type="spellEnd"/>
       <w:r>
-        <w:t xml:space="preserve"> varchar(20), add column pan varchar(10);</w:t>
+        <w:t xml:space="preserve"> </w:t>
+      </w:r>
+      <w:proofErr w:type="gramStart"/>
+      <w:r>
+        <w:t>varchar(</w:t>
+      </w:r>
+      <w:proofErr w:type="gramEnd"/>
+      <w:r>
+        <w:t>20), add column pan varchar(10);</w:t>
       </w:r>
     </w:p>
     <w:p>
@@ -1553,7 +1692,15 @@
     </w:p>
     <w:p>
       <w:r>
-        <w:t>Records: 0  Duplicates: 0  Warnings: 0</w:t>
+        <w:t xml:space="preserve">Records: </w:t>
+      </w:r>
+      <w:proofErr w:type="gramStart"/>
+      <w:r>
+        <w:t>0  Duplicates</w:t>
+      </w:r>
+      <w:proofErr w:type="gramEnd"/>
+      <w:r>
+        <w:t>: 0  Warnings: 0</w:t>
       </w:r>
     </w:p>
     <w:p/>
@@ -1600,7 +1747,15 @@
       </w:r>
       <w:proofErr w:type="spellEnd"/>
       <w:r>
-        <w:t xml:space="preserve"> | varchar(15) | YES  |     | NULL    |       |</w:t>
+        <w:t xml:space="preserve"> | </w:t>
+      </w:r>
+      <w:proofErr w:type="gramStart"/>
+      <w:r>
+        <w:t>varchar(</w:t>
+      </w:r>
+      <w:proofErr w:type="gramEnd"/>
+      <w:r>
+        <w:t>15) | YES  |     | NULL    |       |</w:t>
       </w:r>
     </w:p>
     <w:p>
@@ -1609,16 +1764,32 @@
       </w:r>
       <w:proofErr w:type="spellStart"/>
       <w:r>
-        <w:t>phone_number</w:t>
+        <w:t>phone_</w:t>
+      </w:r>
+      <w:proofErr w:type="gramStart"/>
+      <w:r>
+        <w:t>number</w:t>
       </w:r>
       <w:proofErr w:type="spellEnd"/>
       <w:r>
-        <w:t xml:space="preserve">  | int         | YES  | UNI | NULL    |       |</w:t>
-      </w:r>
-    </w:p>
-    <w:p>
-      <w:r>
-        <w:t>| salary        | double      | YES  |     | NULL    |       |</w:t>
+        <w:t xml:space="preserve">  |</w:t>
+      </w:r>
+      <w:proofErr w:type="gramEnd"/>
+      <w:r>
+        <w:t xml:space="preserve"> int         | YES  | UNI | NULL    |       |</w:t>
+      </w:r>
+    </w:p>
+    <w:p>
+      <w:r>
+        <w:t xml:space="preserve">| salary        | double      | </w:t>
+      </w:r>
+      <w:proofErr w:type="gramStart"/>
+      <w:r>
+        <w:t>YES  |</w:t>
+      </w:r>
+      <w:proofErr w:type="gramEnd"/>
+      <w:r>
+        <w:t xml:space="preserve">     | NULL    |       |</w:t>
       </w:r>
     </w:p>
     <w:p>
@@ -1631,12 +1802,28 @@
       </w:r>
       <w:proofErr w:type="spellEnd"/>
       <w:r>
-        <w:t xml:space="preserve">      | varchar(20) | YES  |     | NULL    |       |</w:t>
-      </w:r>
-    </w:p>
-    <w:p>
-      <w:r>
-        <w:t>| pan           | varchar(10) | YES  |     | NULL    |       |</w:t>
+        <w:t xml:space="preserve">      | </w:t>
+      </w:r>
+      <w:proofErr w:type="gramStart"/>
+      <w:r>
+        <w:t>varchar(</w:t>
+      </w:r>
+      <w:proofErr w:type="gramEnd"/>
+      <w:r>
+        <w:t>20) | YES  |     | NULL    |       |</w:t>
+      </w:r>
+    </w:p>
+    <w:p>
+      <w:r>
+        <w:t xml:space="preserve">| pan           | </w:t>
+      </w:r>
+      <w:proofErr w:type="gramStart"/>
+      <w:r>
+        <w:t>varchar(</w:t>
+      </w:r>
+      <w:proofErr w:type="gramEnd"/>
+      <w:r>
+        <w:t>10) | YES  |     | NULL    |       |</w:t>
       </w:r>
     </w:p>
     <w:p>
@@ -1670,7 +1857,15 @@
     </w:p>
     <w:p>
       <w:r>
-        <w:t>Records: 0  Duplicates: 0  Warnings: 0</w:t>
+        <w:t xml:space="preserve">Records: </w:t>
+      </w:r>
+      <w:proofErr w:type="gramStart"/>
+      <w:r>
+        <w:t>0  Duplicates</w:t>
+      </w:r>
+      <w:proofErr w:type="gramEnd"/>
+      <w:r>
+        <w:t>: 0  Warnings: 0</w:t>
       </w:r>
     </w:p>
     <w:p/>
@@ -1718,7 +1913,15 @@
       </w:r>
       <w:proofErr w:type="spellEnd"/>
       <w:r>
-        <w:t xml:space="preserve"> | varchar(15) | YES  |     | NULL    |       |</w:t>
+        <w:t xml:space="preserve"> | </w:t>
+      </w:r>
+      <w:proofErr w:type="gramStart"/>
+      <w:r>
+        <w:t>varchar(</w:t>
+      </w:r>
+      <w:proofErr w:type="gramEnd"/>
+      <w:r>
+        <w:t>15) | YES  |     | NULL    |       |</w:t>
       </w:r>
     </w:p>
     <w:p>
@@ -1727,16 +1930,94 @@
       </w:r>
       <w:proofErr w:type="spellStart"/>
       <w:r>
+        <w:t>phone_</w:t>
+      </w:r>
+      <w:proofErr w:type="gramStart"/>
+      <w:r>
+        <w:t>number</w:t>
+      </w:r>
+      <w:proofErr w:type="spellEnd"/>
+      <w:r>
+        <w:t xml:space="preserve">  |</w:t>
+      </w:r>
+      <w:proofErr w:type="gramEnd"/>
+      <w:r>
+        <w:t xml:space="preserve"> int         | YES  | UNI | NULL    |       |</w:t>
+      </w:r>
+    </w:p>
+    <w:p>
+      <w:r>
+        <w:t>+---------------+-------------+------+-----+---------+-------+</w:t>
+      </w:r>
+    </w:p>
+    <w:p>
+      <w:r>
+        <w:t>3 rows in set (0.00 sec)</w:t>
+      </w:r>
+    </w:p>
+    <w:p/>
+    <w:p>
+      <w:r>
+        <w:t>mysql&gt; select * from employees;</w:t>
+      </w:r>
+    </w:p>
+    <w:p>
+      <w:r>
+        <w:t>+-------------+---------------+--------------+</w:t>
+      </w:r>
+    </w:p>
+    <w:p>
+      <w:r>
+        <w:t xml:space="preserve">| </w:t>
+      </w:r>
+      <w:proofErr w:type="spellStart"/>
+      <w:r>
+        <w:t>employee_id</w:t>
+      </w:r>
+      <w:proofErr w:type="spellEnd"/>
+      <w:r>
+        <w:t xml:space="preserve"> | </w:t>
+      </w:r>
+      <w:proofErr w:type="spellStart"/>
+      <w:r>
+        <w:t>employee_name</w:t>
+      </w:r>
+      <w:proofErr w:type="spellEnd"/>
+      <w:r>
+        <w:t xml:space="preserve"> | </w:t>
+      </w:r>
+      <w:proofErr w:type="spellStart"/>
+      <w:r>
         <w:t>phone_number</w:t>
       </w:r>
       <w:proofErr w:type="spellEnd"/>
       <w:r>
-        <w:t xml:space="preserve">  | int         | YES  | UNI | NULL    |       |</w:t>
-      </w:r>
-    </w:p>
-    <w:p>
-      <w:r>
-        <w:t>+---------------+-------------+------+-----+---------+-------+</w:t>
+        <w:t xml:space="preserve"> |</w:t>
+      </w:r>
+    </w:p>
+    <w:p>
+      <w:r>
+        <w:t>+-------------+---------------+--------------+</w:t>
+      </w:r>
+    </w:p>
+    <w:p>
+      <w:r>
+        <w:t>|         500 | Alex          |     99008800 |</w:t>
+      </w:r>
+    </w:p>
+    <w:p>
+      <w:r>
+        <w:t>|         501 | Bruce         |      8899888 |</w:t>
+      </w:r>
+    </w:p>
+    <w:p>
+      <w:r>
+        <w:t>|         502 | Charles       |      8899898 |</w:t>
+      </w:r>
+    </w:p>
+    <w:p>
+      <w:r>
+        <w:t>+-------------+---------------+--------------+</w:t>
       </w:r>
     </w:p>
     <w:p>
@@ -1747,120 +2028,134 @@
     <w:p/>
     <w:p>
       <w:r>
-        <w:t>mysql&gt; select * from employees;</w:t>
-      </w:r>
-    </w:p>
-    <w:p>
-      <w:r>
-        <w:t>+-------------+---------------+--------------+</w:t>
+        <w:t xml:space="preserve">mysql&gt; select </w:t>
+      </w:r>
+      <w:proofErr w:type="gramStart"/>
+      <w:r>
+        <w:t>databases(</w:t>
+      </w:r>
+      <w:proofErr w:type="gramEnd"/>
+      <w:r>
+        <w:t>);</w:t>
+      </w:r>
+    </w:p>
+    <w:p>
+      <w:r>
+        <w:t>ERROR 1064 (42000): You have an error in your SQL syntax; check the manual that corresponds to your MySQL server version for the right syntax to use near '</w:t>
+      </w:r>
+      <w:proofErr w:type="gramStart"/>
+      <w:r>
+        <w:t>databases(</w:t>
+      </w:r>
+      <w:proofErr w:type="gramEnd"/>
+      <w:r>
+        <w:t>)' at line 1</w:t>
+      </w:r>
+    </w:p>
+    <w:p>
+      <w:r>
+        <w:t xml:space="preserve">mysql&gt; select </w:t>
+      </w:r>
+      <w:proofErr w:type="gramStart"/>
+      <w:r>
+        <w:t>database(</w:t>
+      </w:r>
+      <w:proofErr w:type="gramEnd"/>
+      <w:r>
+        <w:t>);</w:t>
+      </w:r>
+    </w:p>
+    <w:p>
+      <w:r>
+        <w:t>+------------+</w:t>
       </w:r>
     </w:p>
     <w:p>
       <w:r>
         <w:t xml:space="preserve">| </w:t>
       </w:r>
+      <w:proofErr w:type="gramStart"/>
+      <w:r>
+        <w:t>database(</w:t>
+      </w:r>
+      <w:proofErr w:type="gramEnd"/>
+      <w:r>
+        <w:t>) |</w:t>
+      </w:r>
+    </w:p>
+    <w:p>
+      <w:r>
+        <w:t>+------------+</w:t>
+      </w:r>
+    </w:p>
+    <w:p>
+      <w:r>
+        <w:t xml:space="preserve">| </w:t>
+      </w:r>
       <w:proofErr w:type="spellStart"/>
       <w:r>
-        <w:t>employee_id</w:t>
+        <w:t>npci_db</w:t>
       </w:r>
       <w:proofErr w:type="spellEnd"/>
       <w:r>
-        <w:t xml:space="preserve"> | </w:t>
-      </w:r>
-      <w:proofErr w:type="spellStart"/>
-      <w:r>
-        <w:t>employee_name</w:t>
-      </w:r>
-      <w:proofErr w:type="spellEnd"/>
-      <w:r>
-        <w:t xml:space="preserve"> | </w:t>
-      </w:r>
-      <w:proofErr w:type="spellStart"/>
-      <w:r>
-        <w:t>phone_number</w:t>
-      </w:r>
-      <w:proofErr w:type="spellEnd"/>
-      <w:r>
-        <w:t xml:space="preserve"> |</w:t>
-      </w:r>
-    </w:p>
-    <w:p>
-      <w:r>
-        <w:t>+-------------+---------------+--------------+</w:t>
-      </w:r>
-    </w:p>
-    <w:p>
-      <w:r>
-        <w:t>|         500 | Alex          |     99008800 |</w:t>
-      </w:r>
-    </w:p>
-    <w:p>
-      <w:r>
-        <w:t>|         501 | Bruce         |      8899888 |</w:t>
-      </w:r>
-    </w:p>
-    <w:p>
-      <w:r>
-        <w:t>|         502 | Charles       |      8899898 |</w:t>
-      </w:r>
-    </w:p>
-    <w:p>
-      <w:r>
-        <w:t>+-------------+---------------+--------------+</w:t>
-      </w:r>
-    </w:p>
-    <w:p>
-      <w:r>
-        <w:t>3 rows in set (0.00 sec)</w:t>
+        <w:t xml:space="preserve">    |</w:t>
+      </w:r>
+    </w:p>
+    <w:p>
+      <w:r>
+        <w:t>+------------+</w:t>
+      </w:r>
+    </w:p>
+    <w:p>
+      <w:r>
+        <w:t>1 row in set (0.00 sec)</w:t>
       </w:r>
     </w:p>
     <w:p/>
     <w:p>
       <w:r>
-        <w:t>mysql&gt; select databases();</w:t>
-      </w:r>
-    </w:p>
-    <w:p>
-      <w:r>
-        <w:t>ERROR 1064 (42000): You have an error in your SQL syntax; check the manual that corresponds to your MySQL server version for the right syntax to use near 'databases()' at line 1</w:t>
-      </w:r>
-    </w:p>
-    <w:p>
-      <w:r>
-        <w:t>mysql&gt; select database();</w:t>
-      </w:r>
-    </w:p>
-    <w:p>
-      <w:r>
-        <w:t>+------------+</w:t>
-      </w:r>
-    </w:p>
-    <w:p>
-      <w:r>
-        <w:t>| database() |</w:t>
-      </w:r>
-    </w:p>
-    <w:p>
-      <w:r>
-        <w:t>+------------+</w:t>
+        <w:t xml:space="preserve">mysql&gt; select </w:t>
+      </w:r>
+      <w:proofErr w:type="gramStart"/>
+      <w:r>
+        <w:t>PI(</w:t>
+      </w:r>
+      <w:proofErr w:type="gramEnd"/>
+      <w:r>
+        <w:t>);</w:t>
+      </w:r>
+    </w:p>
+    <w:p>
+      <w:r>
+        <w:t>+----------+</w:t>
       </w:r>
     </w:p>
     <w:p>
       <w:r>
         <w:t xml:space="preserve">| </w:t>
       </w:r>
-      <w:proofErr w:type="spellStart"/>
-      <w:r>
-        <w:t>npci_db</w:t>
-      </w:r>
-      <w:proofErr w:type="spellEnd"/>
-      <w:r>
-        <w:t xml:space="preserve">    |</w:t>
-      </w:r>
-    </w:p>
-    <w:p>
-      <w:r>
-        <w:t>+------------+</w:t>
+      <w:proofErr w:type="gramStart"/>
+      <w:r>
+        <w:t>PI(</w:t>
+      </w:r>
+      <w:proofErr w:type="gramEnd"/>
+      <w:r>
+        <w:t>)     |</w:t>
+      </w:r>
+    </w:p>
+    <w:p>
+      <w:r>
+        <w:t>+----------+</w:t>
+      </w:r>
+    </w:p>
+    <w:p>
+      <w:r>
+        <w:t>| 3.141593 |</w:t>
+      </w:r>
+    </w:p>
+    <w:p>
+      <w:r>
+        <w:t>+----------+</w:t>
       </w:r>
     </w:p>
     <w:p>
@@ -1871,43 +2166,15 @@
     <w:p/>
     <w:p>
       <w:r>
-        <w:t>mysql&gt; select PI();</w:t>
-      </w:r>
-    </w:p>
-    <w:p>
-      <w:r>
-        <w:t>+----------+</w:t>
-      </w:r>
-    </w:p>
-    <w:p>
-      <w:r>
-        <w:t>| PI()     |</w:t>
-      </w:r>
-    </w:p>
-    <w:p>
-      <w:r>
-        <w:t>+----------+</w:t>
-      </w:r>
-    </w:p>
-    <w:p>
-      <w:r>
-        <w:t>| 3.141593 |</w:t>
-      </w:r>
-    </w:p>
-    <w:p>
-      <w:r>
-        <w:t>+----------+</w:t>
-      </w:r>
-    </w:p>
-    <w:p>
-      <w:r>
-        <w:t>1 row in set (0.00 sec)</w:t>
-      </w:r>
-    </w:p>
-    <w:p/>
-    <w:p>
-      <w:r>
-        <w:t>mysql&gt; select now();</w:t>
+        <w:t xml:space="preserve">mysql&gt; select </w:t>
+      </w:r>
+      <w:proofErr w:type="gramStart"/>
+      <w:r>
+        <w:t>now(</w:t>
+      </w:r>
+      <w:proofErr w:type="gramEnd"/>
+      <w:r>
+        <w:t>);</w:t>
       </w:r>
     </w:p>
     <w:p>
@@ -1917,7 +2184,15 @@
     </w:p>
     <w:p>
       <w:r>
-        <w:t>| now()               |</w:t>
+        <w:t xml:space="preserve">| </w:t>
+      </w:r>
+      <w:proofErr w:type="gramStart"/>
+      <w:r>
+        <w:t>now(</w:t>
+      </w:r>
+      <w:proofErr w:type="gramEnd"/>
+      <w:r>
+        <w:t>)               |</w:t>
       </w:r>
     </w:p>
     <w:p>
@@ -2126,7 +2401,15 @@
       </w:r>
       <w:proofErr w:type="spellStart"/>
       <w:r>
-        <w:t>table_name.column_names</w:t>
+        <w:t>table_</w:t>
+      </w:r>
+      <w:proofErr w:type="gramStart"/>
+      <w:r>
+        <w:t>name.column</w:t>
+      </w:r>
+      <w:proofErr w:type="gramEnd"/>
+      <w:r>
+        <w:t>_names</w:t>
       </w:r>
       <w:proofErr w:type="spellEnd"/>
       <w:r>
@@ -2143,8 +2426,13 @@
         <w:t xml:space="preserve">Select </w:t>
       </w:r>
       <w:proofErr w:type="spellStart"/>
-      <w:r>
-        <w:t>alias.column_names</w:t>
+      <w:proofErr w:type="gramStart"/>
+      <w:r>
+        <w:t>alias.column</w:t>
+      </w:r>
+      <w:proofErr w:type="gramEnd"/>
+      <w:r>
+        <w:t>_names</w:t>
       </w:r>
       <w:proofErr w:type="spellEnd"/>
       <w:r>
@@ -2206,7 +2494,15 @@
     </w:p>
     <w:p>
       <w:r>
-        <w:t>Create table students(column, … index index_name(column));</w:t>
+        <w:t xml:space="preserve">Create table </w:t>
+      </w:r>
+      <w:proofErr w:type="gramStart"/>
+      <w:r>
+        <w:t>students(</w:t>
+      </w:r>
+      <w:proofErr w:type="gramEnd"/>
+      <w:r>
+        <w:t>column, … index index_name(column));</w:t>
       </w:r>
     </w:p>
     <w:p>
@@ -2274,7 +2570,15 @@
     </w:p>
     <w:p>
       <w:r>
-        <w:t xml:space="preserve">Create procedure procedure_name(arguments, arguments) </w:t>
+        <w:t>Create procedure procedure_</w:t>
+      </w:r>
+      <w:proofErr w:type="gramStart"/>
+      <w:r>
+        <w:t>name(</w:t>
+      </w:r>
+      <w:proofErr w:type="gramEnd"/>
+      <w:r>
+        <w:t xml:space="preserve">arguments, arguments) </w:t>
       </w:r>
     </w:p>
     <w:p>
@@ -2296,7 +2600,15 @@
         <w:t>Note:</w:t>
       </w:r>
       <w:r>
-        <w:t xml:space="preserve"> Since ; is terminal statement &amp; </w:t>
+        <w:t xml:space="preserve"> </w:t>
+      </w:r>
+      <w:proofErr w:type="gramStart"/>
+      <w:r>
+        <w:t>Since ;</w:t>
+      </w:r>
+      <w:proofErr w:type="gramEnd"/>
+      <w:r>
+        <w:t xml:space="preserve"> is terminal statement &amp; </w:t>
       </w:r>
       <w:proofErr w:type="spellStart"/>
       <w:r>
@@ -2346,8 +2658,13 @@
         <w:t xml:space="preserve"> Create all the design pattern classes in a separate package like </w:t>
       </w:r>
       <w:proofErr w:type="spellStart"/>
-      <w:r>
-        <w:t>com.npci.utility</w:t>
+      <w:proofErr w:type="gramStart"/>
+      <w:r>
+        <w:t>com.npci</w:t>
+      </w:r>
+      <w:proofErr w:type="gramEnd"/>
+      <w:r>
+        <w:t>.utility</w:t>
       </w:r>
       <w:proofErr w:type="spellEnd"/>
     </w:p>
@@ -2409,7 +2726,15 @@
     </w:p>
     <w:p>
       <w:r>
-        <w:t>These provide set of API’s to maintain the data</w:t>
+        <w:t xml:space="preserve">These provide set of </w:t>
+      </w:r>
+      <w:proofErr w:type="gramStart"/>
+      <w:r>
+        <w:t>API’s</w:t>
+      </w:r>
+      <w:proofErr w:type="gramEnd"/>
+      <w:r>
+        <w:t xml:space="preserve"> to maintain the data</w:t>
       </w:r>
       <w:r>
         <w:t xml:space="preserve"> in various way </w:t>
@@ -2809,7 +3134,15 @@
         <w:t>HashSet:</w:t>
       </w:r>
       <w:r>
-        <w:t xml:space="preserve"> It maintains the elements in random order, its retrieval is faster compare to other implementations</w:t>
+        <w:t xml:space="preserve"> It maintains the elements in random order, its retrieval is faster </w:t>
+      </w:r>
+      <w:proofErr w:type="gramStart"/>
+      <w:r>
+        <w:t>compare</w:t>
+      </w:r>
+      <w:proofErr w:type="gramEnd"/>
+      <w:r>
+        <w:t xml:space="preserve"> to other implementations</w:t>
       </w:r>
     </w:p>
     <w:p>
@@ -2855,10 +3188,12 @@
         <w:t xml:space="preserve">Set.add(obj) &gt;&gt; </w:t>
       </w:r>
       <w:proofErr w:type="spellStart"/>
+      <w:proofErr w:type="gramStart"/>
       <w:r>
         <w:t>obj.hashCode</w:t>
       </w:r>
       <w:proofErr w:type="spellEnd"/>
+      <w:proofErr w:type="gramEnd"/>
       <w:r>
         <w:t xml:space="preserve">() == if object collides &gt;&gt; </w:t>
       </w:r>
@@ -2876,10 +3211,12 @@
         <w:t xml:space="preserve">Set.add(obj) &gt;&gt; </w:t>
       </w:r>
       <w:proofErr w:type="spellStart"/>
+      <w:proofErr w:type="gramStart"/>
       <w:r>
         <w:t>obj.hashCode</w:t>
       </w:r>
       <w:proofErr w:type="spellEnd"/>
+      <w:proofErr w:type="gramEnd"/>
       <w:r>
         <w:t>() == if doesn’t collide &gt;&gt; adds it</w:t>
       </w:r>
@@ -2912,15 +3249,28 @@
       </w:r>
       <w:proofErr w:type="spellEnd"/>
       <w:r>
-        <w:t xml:space="preserve"> using main method, but we can write test cases for each methods</w:t>
-      </w:r>
+        <w:t xml:space="preserve"> using main method, but we can write test cases for each </w:t>
+      </w:r>
+      <w:proofErr w:type="gramStart"/>
+      <w:r>
+        <w:t>methods</w:t>
+      </w:r>
+      <w:proofErr w:type="gramEnd"/>
       <w:r>
         <w:t>.</w:t>
       </w:r>
     </w:p>
     <w:p>
       <w:r>
-        <w:t>Test Cases will give Green report if test passes else gives Red report when the test fails</w:t>
+        <w:t xml:space="preserve">Test Cases will give </w:t>
+      </w:r>
+      <w:proofErr w:type="gramStart"/>
+      <w:r>
+        <w:t>Green</w:t>
+      </w:r>
+      <w:proofErr w:type="gramEnd"/>
+      <w:r>
+        <w:t xml:space="preserve"> report if test passes else gives Red report when the test fails</w:t>
       </w:r>
     </w:p>
     <w:p>
@@ -2948,7 +3298,15 @@
       </w:r>
       <w:r>
         <w:br/>
-        <w:t xml:space="preserve">   public int add(int x, int y) { return x + y; } </w:t>
+        <w:t xml:space="preserve">   public int </w:t>
+      </w:r>
+      <w:proofErr w:type="gramStart"/>
+      <w:r>
+        <w:t>add(</w:t>
+      </w:r>
+      <w:proofErr w:type="gramEnd"/>
+      <w:r>
+        <w:t xml:space="preserve">int x, int y) { return x + y; } </w:t>
       </w:r>
       <w:r>
         <w:br/>
@@ -2957,7 +3315,15 @@
     </w:p>
     <w:p>
       <w:r>
-        <w:t xml:space="preserve">From main: Calculator c = new Calculator(); </w:t>
+        <w:t xml:space="preserve">From main: Calculator c = new </w:t>
+      </w:r>
+      <w:proofErr w:type="gramStart"/>
+      <w:r>
+        <w:t>Calculator(</w:t>
+      </w:r>
+      <w:proofErr w:type="gramEnd"/>
+      <w:r>
+        <w:t xml:space="preserve">); </w:t>
       </w:r>
       <w:proofErr w:type="spellStart"/>
       <w:r>
@@ -2970,10 +3336,18 @@
     </w:p>
     <w:p>
       <w:r>
-        <w:t>From test case Calculator c = new Calculator</w:t>
-      </w:r>
-      <w:r>
-        <w:t>()</w:t>
+        <w:t xml:space="preserve">From test case Calculator c = new </w:t>
+      </w:r>
+      <w:proofErr w:type="gramStart"/>
+      <w:r>
+        <w:t>Calculator</w:t>
+      </w:r>
+      <w:r>
+        <w:t>(</w:t>
+      </w:r>
+      <w:proofErr w:type="gramEnd"/>
+      <w:r>
+        <w:t>)</w:t>
       </w:r>
       <w:r>
         <w:t>;</w:t>
@@ -2984,16 +3358,22 @@
         <w:t xml:space="preserve">int result = </w:t>
       </w:r>
       <w:proofErr w:type="spellStart"/>
+      <w:proofErr w:type="gramStart"/>
       <w:r>
         <w:t>c.add</w:t>
       </w:r>
       <w:proofErr w:type="spellEnd"/>
       <w:r>
-        <w:t>(20, 30);</w:t>
+        <w:t>(</w:t>
+      </w:r>
+      <w:proofErr w:type="gramEnd"/>
+      <w:r>
+        <w:t>20, 30);</w:t>
       </w:r>
     </w:p>
     <w:p>
       <w:proofErr w:type="spellStart"/>
+      <w:proofErr w:type="gramStart"/>
       <w:r>
         <w:t>assertEquals</w:t>
       </w:r>
@@ -3001,6 +3381,7 @@
       <w:r>
         <w:t>(</w:t>
       </w:r>
+      <w:proofErr w:type="gramEnd"/>
       <w:r>
         <w:t>5</w:t>
       </w:r>
@@ -3108,7 +3489,15 @@
     </w:p>
     <w:p>
       <w:r>
-        <w:t>Design the classes &amp; interfaces accordingly, write the code such that it must be loosely coupled apply appropriate design patterns so that the client must able to get the multiple implementation of the service layer without changing the code</w:t>
+        <w:t xml:space="preserve">Design the classes &amp; interfaces accordingly, write the code such that it must be loosely coupled apply appropriate design patterns so that the client must able to get the multiple </w:t>
+      </w:r>
+      <w:proofErr w:type="gramStart"/>
+      <w:r>
+        <w:t>implementation</w:t>
+      </w:r>
+      <w:proofErr w:type="gramEnd"/>
+      <w:r>
+        <w:t xml:space="preserve"> of the service layer without changing the code</w:t>
       </w:r>
     </w:p>
     <w:p>
@@ -3242,7 +3631,15 @@
     </w:p>
     <w:p>
       <w:r>
-        <w:t xml:space="preserve">Comparator&lt;String&gt; comparator = new Comparator&lt;String&gt;() { </w:t>
+        <w:t>Comparator&lt;String&gt; comparator = new Comparator&lt;String</w:t>
+      </w:r>
+      <w:proofErr w:type="gramStart"/>
+      <w:r>
+        <w:t>&gt;(</w:t>
+      </w:r>
+      <w:proofErr w:type="gramEnd"/>
+      <w:r>
+        <w:t xml:space="preserve">) { </w:t>
       </w:r>
       <w:r>
         <w:br/>
@@ -3263,7 +3660,15 @@
     </w:p>
     <w:p>
       <w:r>
-        <w:t>Comparator&lt;String&gt; comparator2 = (a, b) -&gt; b.compareTo(a) // return b.compareTo(a) // -ve goes towards right side</w:t>
+        <w:t xml:space="preserve">Comparator&lt;String&gt; comparator2 = (a, b) -&gt; </w:t>
+      </w:r>
+      <w:proofErr w:type="gramStart"/>
+      <w:r>
+        <w:t>b.compareTo</w:t>
+      </w:r>
+      <w:proofErr w:type="gramEnd"/>
+      <w:r>
+        <w:t>(a) // return b.compareTo(a) // -ve goes towards right side</w:t>
       </w:r>
     </w:p>
     <w:p>
@@ -3276,7 +3681,15 @@
     </w:p>
     <w:p>
       <w:r>
-        <w:t>Set&lt;String&gt; string1 = new TreeSet() // uses Comparable of String</w:t>
+        <w:t xml:space="preserve">Set&lt;String&gt; string1 = new </w:t>
+      </w:r>
+      <w:proofErr w:type="gramStart"/>
+      <w:r>
+        <w:t>TreeSet(</w:t>
+      </w:r>
+      <w:proofErr w:type="gramEnd"/>
+      <w:r>
+        <w:t>) // uses Comparable of String</w:t>
       </w:r>
       <w:r>
         <w:br/>
@@ -3296,7 +3709,15 @@
     </w:p>
     <w:p>
       <w:r>
-        <w:t>Set&lt;String&gt; string3 = new TreeSet( (a, b) -&gt; b.compareTo(a) );</w:t>
+        <w:t xml:space="preserve">Set&lt;String&gt; string3 = new </w:t>
+      </w:r>
+      <w:proofErr w:type="gramStart"/>
+      <w:r>
+        <w:t>TreeSet( (</w:t>
+      </w:r>
+      <w:proofErr w:type="gramEnd"/>
+      <w:r>
+        <w:t>a, b) -&gt; b.compareTo(a) );</w:t>
       </w:r>
     </w:p>
     <w:p>
@@ -3388,7 +3809,15 @@
           </w:tcPr>
           <w:p>
             <w:r>
-              <w:t>It has a method compareTo(T t)</w:t>
+              <w:t xml:space="preserve">It has a method </w:t>
+            </w:r>
+            <w:proofErr w:type="gramStart"/>
+            <w:r>
+              <w:t>compareTo(</w:t>
+            </w:r>
+            <w:proofErr w:type="gramEnd"/>
+            <w:r>
+              <w:t>T t)</w:t>
             </w:r>
           </w:p>
         </w:tc>
@@ -3398,7 +3827,15 @@
           </w:tcPr>
           <w:p>
             <w:r>
-              <w:t>It has a method compare(T t1, T t2)</w:t>
+              <w:t xml:space="preserve">It has a method </w:t>
+            </w:r>
+            <w:proofErr w:type="gramStart"/>
+            <w:r>
+              <w:t>compare(</w:t>
+            </w:r>
+            <w:proofErr w:type="gramEnd"/>
+            <w:r>
+              <w:t>T t1, T t2)</w:t>
             </w:r>
           </w:p>
         </w:tc>
@@ -3531,7 +3968,15 @@
         <w:t xml:space="preserve"> </w:t>
       </w:r>
       <w:r>
-        <w:t>It is an environment where spring creates &amp; maintains all the reusable objects and supplies those objects to another objects if required</w:t>
+        <w:t xml:space="preserve">It is an environment where spring creates &amp; maintains all the reusable objects and supplies those objects to </w:t>
+      </w:r>
+      <w:proofErr w:type="gramStart"/>
+      <w:r>
+        <w:t>another</w:t>
+      </w:r>
+      <w:proofErr w:type="gramEnd"/>
+      <w:r>
+        <w:t xml:space="preserve"> objects if required</w:t>
       </w:r>
       <w:r>
         <w:t xml:space="preserve"> (Supplying Dao to the Service)</w:t>
@@ -3551,7 +3996,15 @@
       </w:r>
       <w:r>
         <w:br/>
-        <w:t xml:space="preserve">class EmployeeDaoV1 implements EmployeeDao { } </w:t>
+        <w:t xml:space="preserve">class EmployeeDaoV1 implements EmployeeDao </w:t>
+      </w:r>
+      <w:proofErr w:type="gramStart"/>
+      <w:r>
+        <w:t>{ }</w:t>
+      </w:r>
+      <w:proofErr w:type="gramEnd"/>
+      <w:r>
+        <w:t xml:space="preserve"> </w:t>
       </w:r>
       <w:r>
         <w:br/>
@@ -3634,10 +4087,12 @@
         <w:t xml:space="preserve">   EmployeeDao dao = </w:t>
       </w:r>
       <w:proofErr w:type="spellStart"/>
+      <w:proofErr w:type="gramStart"/>
       <w:r>
         <w:t>factory.getInstance</w:t>
       </w:r>
       <w:proofErr w:type="spellEnd"/>
+      <w:proofErr w:type="gramEnd"/>
       <w:r>
         <w:t>();</w:t>
       </w:r>
@@ -3930,7 +4385,15 @@
       </w:r>
       <w:r>
         <w:br/>
-        <w:t xml:space="preserve">class EmployeeDaoV1 implements EmployeeDao { } </w:t>
+        <w:t xml:space="preserve">class EmployeeDaoV1 implements EmployeeDao </w:t>
+      </w:r>
+      <w:proofErr w:type="gramStart"/>
+      <w:r>
+        <w:t>{ }</w:t>
+      </w:r>
+      <w:proofErr w:type="gramEnd"/>
+      <w:r>
+        <w:t xml:space="preserve"> </w:t>
       </w:r>
       <w:r>
         <w:br/>
@@ -4130,12 +4593,17 @@
         <w:t xml:space="preserve">   </w:t>
       </w:r>
       <w:proofErr w:type="spellStart"/>
+      <w:proofErr w:type="gramStart"/>
       <w:r>
         <w:t>setDao</w:t>
       </w:r>
       <w:proofErr w:type="spellEnd"/>
       <w:r>
-        <w:t>(EmployeeDao dao) { this.dao = dao; }</w:t>
+        <w:t>(</w:t>
+      </w:r>
+      <w:proofErr w:type="gramEnd"/>
+      <w:r>
+        <w:t>EmployeeDao dao) { this.dao = dao; }</w:t>
       </w:r>
       <w:r>
         <w:t xml:space="preserve"> // spring supplies the DAO object</w:t>
@@ -4446,8 +4914,13 @@
       <w:pPr>
         <w:pStyle w:val="ListParagraph"/>
       </w:pPr>
-      <w:r>
-        <w:t>context.getBean(“b1”);</w:t>
+      <w:proofErr w:type="gramStart"/>
+      <w:r>
+        <w:t>context.getBean</w:t>
+      </w:r>
+      <w:proofErr w:type="gramEnd"/>
+      <w:r>
+        <w:t>(“b1”);</w:t>
       </w:r>
     </w:p>
     <w:p>
@@ -4622,10 +5095,18 @@
         <w:t xml:space="preserve">database </w:t>
       </w:r>
       <w:r>
-        <w:t>configuration logic</w:t>
-      </w:r>
-      <w:r>
-        <w:t>(url, username, password, driver-class)</w:t>
+        <w:t xml:space="preserve">configuration </w:t>
+      </w:r>
+      <w:proofErr w:type="gramStart"/>
+      <w:r>
+        <w:t>logic</w:t>
+      </w:r>
+      <w:r>
+        <w:t>(</w:t>
+      </w:r>
+      <w:proofErr w:type="gramEnd"/>
+      <w:r>
+        <w:t>url, username, password, driver-class)</w:t>
       </w:r>
     </w:p>
     <w:p>
@@ -4637,7 +5118,15 @@
         </w:numPr>
       </w:pPr>
       <w:r>
-        <w:t>ORM users HQL/JPQL(database independent) instead of SQL queries (which are database dependent)</w:t>
+        <w:t>ORM users HQL/</w:t>
+      </w:r>
+      <w:proofErr w:type="gramStart"/>
+      <w:r>
+        <w:t>JPQL(</w:t>
+      </w:r>
+      <w:proofErr w:type="gramEnd"/>
+      <w:r>
+        <w:t>database independent) instead of SQL queries (which are database dependent)</w:t>
       </w:r>
     </w:p>
     <w:p>
@@ -4688,7 +5177,21 @@
         <w:rPr>
           <w:color w:val="FF0000"/>
         </w:rPr>
-        <w:t xml:space="preserve">Table employee – id(int - </w:t>
+        <w:t xml:space="preserve">Table employee – </w:t>
+      </w:r>
+      <w:proofErr w:type="gramStart"/>
+      <w:r>
+        <w:rPr>
+          <w:color w:val="FF0000"/>
+        </w:rPr>
+        <w:t>id(</w:t>
+      </w:r>
+      <w:proofErr w:type="gramEnd"/>
+      <w:r>
+        <w:rPr>
+          <w:color w:val="FF0000"/>
+        </w:rPr>
+        <w:t xml:space="preserve">int - </w:t>
       </w:r>
       <w:proofErr w:type="spellStart"/>
       <w:r>
@@ -4739,7 +5242,15 @@
       </w:r>
       <w:r>
         <w:br/>
-        <w:t>@Table(name = “employee”) // optional if table &amp; class names are same</w:t>
+        <w:t>@</w:t>
+      </w:r>
+      <w:proofErr w:type="gramStart"/>
+      <w:r>
+        <w:t>Table(</w:t>
+      </w:r>
+      <w:proofErr w:type="gramEnd"/>
+      <w:r>
+        <w:t>name = “employee”) // optional if table &amp; class names are same</w:t>
       </w:r>
       <w:r>
         <w:br/>
@@ -5009,8 +5520,13 @@
           <w:numId w:val="17"/>
         </w:numPr>
       </w:pPr>
-      <w:r>
-        <w:t>save(T t): saves the entity</w:t>
+      <w:proofErr w:type="gramStart"/>
+      <w:r>
+        <w:t>save(</w:t>
+      </w:r>
+      <w:proofErr w:type="gramEnd"/>
+      <w:r>
+        <w:t>T t): saves the entity</w:t>
       </w:r>
     </w:p>
     <w:p>
@@ -5021,8 +5537,13 @@
           <w:numId w:val="17"/>
         </w:numPr>
       </w:pPr>
-      <w:r>
-        <w:t>get(ID, T): returns the entity based on the primary</w:t>
+      <w:proofErr w:type="gramStart"/>
+      <w:r>
+        <w:t>get(</w:t>
+      </w:r>
+      <w:proofErr w:type="gramEnd"/>
+      <w:r>
+        <w:t>ID, T): returns the entity based on the primary</w:t>
       </w:r>
     </w:p>
     <w:p/>
@@ -5129,12 +5650,17 @@
         <w:t xml:space="preserve">void </w:t>
       </w:r>
       <w:proofErr w:type="spellStart"/>
+      <w:proofErr w:type="gramStart"/>
       <w:r>
         <w:t>createEmployees</w:t>
       </w:r>
       <w:proofErr w:type="spellEnd"/>
       <w:r>
-        <w:t>(Employee employee1, Employee… employee);</w:t>
+        <w:t>(</w:t>
+      </w:r>
+      <w:proofErr w:type="gramEnd"/>
+      <w:r>
+        <w:t>Employee employee1, Employee… employee);</w:t>
       </w:r>
     </w:p>
     <w:p>
@@ -5149,12 +5675,17 @@
         <w:t xml:space="preserve">Employee </w:t>
       </w:r>
       <w:proofErr w:type="spellStart"/>
+      <w:proofErr w:type="gramStart"/>
       <w:r>
         <w:t>createEmployee</w:t>
       </w:r>
       <w:proofErr w:type="spellEnd"/>
       <w:r>
-        <w:t>(Employee employee);</w:t>
+        <w:t>(</w:t>
+      </w:r>
+      <w:proofErr w:type="gramEnd"/>
+      <w:r>
+        <w:t>Employee employee);</w:t>
       </w:r>
     </w:p>
     <w:p>
@@ -5166,7 +5697,15 @@
         </w:numPr>
       </w:pPr>
       <w:r>
-        <w:t>Employee findEmployee(int id) throws EmployeeNotFoundException</w:t>
+        <w:t xml:space="preserve">Employee </w:t>
+      </w:r>
+      <w:proofErr w:type="gramStart"/>
+      <w:r>
+        <w:t>findEmployee(</w:t>
+      </w:r>
+      <w:proofErr w:type="gramEnd"/>
+      <w:r>
+        <w:t>int id) throws EmployeeNotFoundException</w:t>
       </w:r>
     </w:p>
     <w:p>
@@ -5178,7 +5717,15 @@
         </w:numPr>
       </w:pPr>
       <w:r>
-        <w:t>void deleteEmployee(int id) throws EmployeeNotFoundException</w:t>
+        <w:t xml:space="preserve">void </w:t>
+      </w:r>
+      <w:proofErr w:type="gramStart"/>
+      <w:r>
+        <w:t>deleteEmployee(</w:t>
+      </w:r>
+      <w:proofErr w:type="gramEnd"/>
+      <w:r>
+        <w:t>int id) throws EmployeeNotFoundException</w:t>
       </w:r>
     </w:p>
     <w:p>
@@ -5193,12 +5740,17 @@
         <w:t xml:space="preserve">List&lt;Employee&gt; </w:t>
       </w:r>
       <w:proofErr w:type="spellStart"/>
+      <w:proofErr w:type="gramStart"/>
       <w:r>
         <w:t>findEmployeesByName</w:t>
       </w:r>
       <w:proofErr w:type="spellEnd"/>
       <w:r>
-        <w:t>(String name);</w:t>
+        <w:t>(</w:t>
+      </w:r>
+      <w:proofErr w:type="gramEnd"/>
+      <w:r>
+        <w:t>String name);</w:t>
       </w:r>
     </w:p>
     <w:p>
@@ -5210,7 +5762,15 @@
         </w:numPr>
       </w:pPr>
       <w:r>
-        <w:t>List&lt;Employee&gt; findEmployees();</w:t>
+        <w:t xml:space="preserve">List&lt;Employee&gt; </w:t>
+      </w:r>
+      <w:proofErr w:type="gramStart"/>
+      <w:r>
+        <w:t>findEmployees(</w:t>
+      </w:r>
+      <w:proofErr w:type="gramEnd"/>
+      <w:r>
+        <w:t>);</w:t>
       </w:r>
     </w:p>
     <w:p>
@@ -5344,23 +5904,7 @@
         <w:t>Profile / User</w:t>
       </w:r>
       <w:r>
-        <w:t xml:space="preserve"> – profileId, name, </w:t>
-      </w:r>
-      <w:proofErr w:type="spellStart"/>
-      <w:r>
-        <w:t>emailId</w:t>
-      </w:r>
-      <w:proofErr w:type="spellEnd"/>
-      <w:r>
-        <w:t xml:space="preserve">, password, dob, phone, </w:t>
-      </w:r>
-      <w:proofErr w:type="spellStart"/>
-      <w:r>
-        <w:t>wallet_id_ref</w:t>
-      </w:r>
-      <w:proofErr w:type="spellEnd"/>
-      <w:r>
-        <w:t xml:space="preserve">, </w:t>
+        <w:t xml:space="preserve"> – profileId, name, emailId, password, dob, phone, wallet_id_ref, </w:t>
       </w:r>
       <w:proofErr w:type="spellStart"/>
       <w:r>
@@ -5380,23 +5924,7 @@
         <w:t>Wallet</w:t>
       </w:r>
       <w:r>
-        <w:t xml:space="preserve"> – </w:t>
-      </w:r>
-      <w:proofErr w:type="spellStart"/>
-      <w:r>
-        <w:t>wallet_id</w:t>
-      </w:r>
-      <w:proofErr w:type="spellEnd"/>
-      <w:r>
-        <w:t xml:space="preserve">, </w:t>
-      </w:r>
-      <w:proofErr w:type="spellStart"/>
-      <w:r>
-        <w:t>account_number</w:t>
-      </w:r>
-      <w:proofErr w:type="spellEnd"/>
-      <w:r>
-        <w:t xml:space="preserve">, </w:t>
+        <w:t xml:space="preserve"> – wallet_id, account_number, </w:t>
       </w:r>
       <w:proofErr w:type="spellStart"/>
       <w:r>
@@ -5416,15 +5944,7 @@
         <w:t>Account</w:t>
       </w:r>
       <w:r>
-        <w:t xml:space="preserve"> – </w:t>
-      </w:r>
-      <w:proofErr w:type="spellStart"/>
-      <w:r>
-        <w:t>account_number</w:t>
-      </w:r>
-      <w:proofErr w:type="spellEnd"/>
-      <w:r>
-        <w:t>, amount</w:t>
+        <w:t xml:space="preserve"> – account_number, amount</w:t>
       </w:r>
     </w:p>
     <w:p>
@@ -5438,27 +5958,105 @@
       <w:r>
         <w:t xml:space="preserve">Contact – </w:t>
       </w:r>
+      <w:r>
+        <w:t xml:space="preserve">contact_id, </w:t>
+      </w:r>
+      <w:r>
+        <w:t>profile_id_</w:t>
+      </w:r>
+      <w:proofErr w:type="gramStart"/>
+      <w:r>
+        <w:t>ref ,</w:t>
+      </w:r>
+      <w:proofErr w:type="gramEnd"/>
+      <w:r>
+        <w:t xml:space="preserve"> wallet_id_ref</w:t>
+      </w:r>
+    </w:p>
+    <w:p/>
+    <w:p>
+      <w:r>
+        <w:rPr>
+          <w:highlight w:val="yellow"/>
+        </w:rPr>
+        <w:t>Note:</w:t>
+      </w:r>
+      <w:r>
+        <w:t xml:space="preserve"> When Profile is registered, Account &amp; Wallet entries should be created </w:t>
+      </w:r>
+    </w:p>
+    <w:p>
+      <w:r>
+        <w:t>Account table – account_</w:t>
+      </w:r>
+      <w:proofErr w:type="gramStart"/>
+      <w:r>
+        <w:t>number(</w:t>
+      </w:r>
+      <w:proofErr w:type="gramEnd"/>
+      <w:r>
+        <w:t>primary key), amount</w:t>
+      </w:r>
+    </w:p>
+    <w:p>
+      <w:r>
+        <w:t>Wallet table – wallet_</w:t>
+      </w:r>
+      <w:proofErr w:type="gramStart"/>
+      <w:r>
+        <w:t>id(</w:t>
+      </w:r>
+      <w:proofErr w:type="gramEnd"/>
+      <w:r>
+        <w:t xml:space="preserve">primary key), account_number(foreign key), </w:t>
+      </w:r>
       <w:proofErr w:type="spellStart"/>
       <w:r>
-        <w:t>contact_id</w:t>
+        <w:t>wallet_amount</w:t>
       </w:r>
       <w:proofErr w:type="spellEnd"/>
-      <w:r>
-        <w:t xml:space="preserve">, </w:t>
+    </w:p>
+    <w:p>
+      <w:r>
+        <w:t>Profile table – profile_</w:t>
+      </w:r>
+      <w:proofErr w:type="gramStart"/>
+      <w:r>
+        <w:t>id(</w:t>
+      </w:r>
+      <w:proofErr w:type="gramEnd"/>
+      <w:r>
+        <w:t xml:space="preserve">primary key), name, </w:t>
       </w:r>
       <w:proofErr w:type="spellStart"/>
       <w:r>
-        <w:t>profile_id_ref</w:t>
+        <w:t>email_id</w:t>
       </w:r>
       <w:proofErr w:type="spellEnd"/>
       <w:r>
-        <w:t xml:space="preserve"> , </w:t>
+        <w:t xml:space="preserve">, password, dob, phone, wallet_id_ref(foreign key), </w:t>
       </w:r>
       <w:proofErr w:type="spellStart"/>
       <w:r>
-        <w:t>wallet_id_ref</w:t>
+        <w:t>account_ref</w:t>
       </w:r>
       <w:proofErr w:type="spellEnd"/>
+      <w:r>
+        <w:t>(foreign key)</w:t>
+      </w:r>
+    </w:p>
+    <w:p>
+      <w:r>
+        <w:t>Contact – contact_</w:t>
+      </w:r>
+      <w:proofErr w:type="gramStart"/>
+      <w:r>
+        <w:t>id(</w:t>
+      </w:r>
+      <w:proofErr w:type="gramEnd"/>
+      <w:r>
+        <w:t>primary key), profile_id_ref(foreign key), wallet_id_ref(foreign key)</w:t>
+      </w:r>
     </w:p>
     <w:p/>
     <w:p>
@@ -5466,160 +6064,45 @@
         <w:rPr>
           <w:highlight w:val="yellow"/>
         </w:rPr>
-        <w:t>Note:</w:t>
-      </w:r>
-      <w:r>
-        <w:t xml:space="preserve"> When Profile is registered, Account &amp; Wallet entries should be created </w:t>
-      </w:r>
-    </w:p>
-    <w:p>
-      <w:r>
-        <w:t xml:space="preserve">Account table – </w:t>
+        <w:t xml:space="preserve">Spring </w:t>
+      </w:r>
+      <w:r>
+        <w:rPr>
+          <w:highlight w:val="yellow"/>
+        </w:rPr>
+        <w:t>a</w:t>
+      </w:r>
+      <w:r>
+        <w:rPr>
+          <w:highlight w:val="yellow"/>
+        </w:rPr>
+        <w:t>nnotation configurations/ Java configurations</w:t>
+      </w:r>
+    </w:p>
+    <w:p>
+      <w:r>
+        <w:t>It simplifies the bean configurations with the help of annotations instead of declaring the beans in the XML file</w:t>
+      </w:r>
+    </w:p>
+    <w:p>
+      <w:r>
+        <w:rPr>
+          <w:highlight w:val="yellow"/>
+        </w:rPr>
+        <w:t>XML based configuration</w:t>
+      </w:r>
+    </w:p>
+    <w:p>
+      <w:r>
+        <w:t>&lt;bean id = “b1” class = “</w:t>
       </w:r>
       <w:proofErr w:type="spellStart"/>
-      <w:r>
-        <w:t>account_number</w:t>
+      <w:proofErr w:type="gramStart"/>
+      <w:r>
+        <w:t>com.EmployeeDaoImpl</w:t>
       </w:r>
       <w:proofErr w:type="spellEnd"/>
-      <w:r>
-        <w:t>(primary key), amount</w:t>
-      </w:r>
-    </w:p>
-    <w:p>
-      <w:r>
-        <w:t xml:space="preserve">Wallet table – </w:t>
-      </w:r>
-      <w:proofErr w:type="spellStart"/>
-      <w:r>
-        <w:t>wallet_id</w:t>
-      </w:r>
-      <w:proofErr w:type="spellEnd"/>
-      <w:r>
-        <w:t xml:space="preserve">(primary key), </w:t>
-      </w:r>
-      <w:proofErr w:type="spellStart"/>
-      <w:r>
-        <w:t>account_number</w:t>
-      </w:r>
-      <w:proofErr w:type="spellEnd"/>
-      <w:r>
-        <w:t xml:space="preserve">(foreign key), </w:t>
-      </w:r>
-      <w:proofErr w:type="spellStart"/>
-      <w:r>
-        <w:t>wallet_amount</w:t>
-      </w:r>
-      <w:proofErr w:type="spellEnd"/>
-    </w:p>
-    <w:p>
-      <w:r>
-        <w:t xml:space="preserve">Profile table – </w:t>
-      </w:r>
-      <w:proofErr w:type="spellStart"/>
-      <w:r>
-        <w:t>profile_id</w:t>
-      </w:r>
-      <w:proofErr w:type="spellEnd"/>
-      <w:r>
-        <w:t xml:space="preserve">(primary key), name, </w:t>
-      </w:r>
-      <w:proofErr w:type="spellStart"/>
-      <w:r>
-        <w:t>email_id</w:t>
-      </w:r>
-      <w:proofErr w:type="spellEnd"/>
-      <w:r>
-        <w:t xml:space="preserve">, password, dob, phone, </w:t>
-      </w:r>
-      <w:proofErr w:type="spellStart"/>
-      <w:r>
-        <w:t>wallet_id_ref</w:t>
-      </w:r>
-      <w:proofErr w:type="spellEnd"/>
-      <w:r>
-        <w:t xml:space="preserve">(foreign key), </w:t>
-      </w:r>
-      <w:proofErr w:type="spellStart"/>
-      <w:r>
-        <w:t>account_ref</w:t>
-      </w:r>
-      <w:proofErr w:type="spellEnd"/>
-      <w:r>
-        <w:t>(foreign key)</w:t>
-      </w:r>
-    </w:p>
-    <w:p>
-      <w:r>
-        <w:t xml:space="preserve">Contact – </w:t>
-      </w:r>
-      <w:proofErr w:type="spellStart"/>
-      <w:r>
-        <w:t>contact_id</w:t>
-      </w:r>
-      <w:proofErr w:type="spellEnd"/>
-      <w:r>
-        <w:t xml:space="preserve">(primary key), </w:t>
-      </w:r>
-      <w:proofErr w:type="spellStart"/>
-      <w:r>
-        <w:t>profile_id_ref</w:t>
-      </w:r>
-      <w:proofErr w:type="spellEnd"/>
-      <w:r>
-        <w:t xml:space="preserve">(foreign key), </w:t>
-      </w:r>
-      <w:proofErr w:type="spellStart"/>
-      <w:r>
-        <w:t>wallet_id_ref</w:t>
-      </w:r>
-      <w:proofErr w:type="spellEnd"/>
-      <w:r>
-        <w:t>(foreign key)</w:t>
-      </w:r>
-    </w:p>
-    <w:p/>
-    <w:p>
-      <w:r>
-        <w:rPr>
-          <w:highlight w:val="yellow"/>
-        </w:rPr>
-        <w:t xml:space="preserve">Spring </w:t>
-      </w:r>
-      <w:r>
-        <w:rPr>
-          <w:highlight w:val="yellow"/>
-        </w:rPr>
-        <w:t>a</w:t>
-      </w:r>
-      <w:r>
-        <w:rPr>
-          <w:highlight w:val="yellow"/>
-        </w:rPr>
-        <w:t>nnotation configurations/ Java configurations</w:t>
-      </w:r>
-    </w:p>
-    <w:p>
-      <w:r>
-        <w:t>It simplifies the bean configurations with the help of annotations instead of declaring the beans in the XML file</w:t>
-      </w:r>
-    </w:p>
-    <w:p>
-      <w:r>
-        <w:rPr>
-          <w:highlight w:val="yellow"/>
-        </w:rPr>
-        <w:t>XML based configuration</w:t>
-      </w:r>
-    </w:p>
-    <w:p>
-      <w:r>
-        <w:t>&lt;bean id = “b1” class = “</w:t>
-      </w:r>
-      <w:proofErr w:type="spellStart"/>
-      <w:r>
-        <w:t>com.EmployeeDaoImpl</w:t>
-      </w:r>
-      <w:proofErr w:type="spellEnd"/>
+      <w:proofErr w:type="gramEnd"/>
       <w:r>
         <w:t>”&gt;</w:t>
       </w:r>
@@ -5661,10 +6144,12 @@
         <w:t>&lt;bean id = “b2” class = “</w:t>
       </w:r>
       <w:proofErr w:type="spellStart"/>
+      <w:proofErr w:type="gramStart"/>
       <w:r>
         <w:t>com.EmployeeServiceImpl</w:t>
       </w:r>
       <w:proofErr w:type="spellEnd"/>
+      <w:proofErr w:type="gramEnd"/>
       <w:r>
         <w:t>”&gt;</w:t>
       </w:r>
@@ -5730,10 +6215,18 @@
     <w:p>
       <w:r>
         <w:br/>
-        <w:t>@Repository</w:t>
-      </w:r>
-      <w:r>
-        <w:t>(name = “</w:t>
+        <w:t>@</w:t>
+      </w:r>
+      <w:proofErr w:type="gramStart"/>
+      <w:r>
+        <w:t>Repository</w:t>
+      </w:r>
+      <w:r>
+        <w:t>(</w:t>
+      </w:r>
+      <w:proofErr w:type="gramEnd"/>
+      <w:r>
+        <w:t>name = “</w:t>
       </w:r>
       <w:proofErr w:type="spellStart"/>
       <w:r>
@@ -5848,8 +6341,13 @@
         <w:t>&lt;</w:t>
       </w:r>
       <w:proofErr w:type="spellStart"/>
-      <w:r>
-        <w:t>context:component-scan</w:t>
+      <w:proofErr w:type="gramStart"/>
+      <w:r>
+        <w:t>context:component</w:t>
+      </w:r>
+      <w:proofErr w:type="gramEnd"/>
+      <w:r>
+        <w:t>-scan</w:t>
       </w:r>
       <w:proofErr w:type="spellEnd"/>
       <w:r>
@@ -5916,7 +6414,15 @@
         </w:numPr>
       </w:pPr>
       <w:r>
-        <w:t>Provides web server for web application internally which is called as embedded server(Tomcat by default)</w:t>
+        <w:t xml:space="preserve">Provides web server for web application internally which is called as embedded </w:t>
+      </w:r>
+      <w:proofErr w:type="gramStart"/>
+      <w:r>
+        <w:t>server(</w:t>
+      </w:r>
+      <w:proofErr w:type="gramEnd"/>
+      <w:r>
+        <w:t>Tomcat by default)</w:t>
       </w:r>
       <w:r>
         <w:t>, you can change your embedded servers to JBoss(Undertow), Eclipse(Jetty)</w:t>
@@ -6010,12 +6516,14 @@
       <w:r>
         <w:t xml:space="preserve">uses </w:t>
       </w:r>
+      <w:proofErr w:type="gramStart"/>
       <w:r>
         <w:rPr>
           <w:color w:val="FF0000"/>
         </w:rPr>
         <w:t>application.properties</w:t>
       </w:r>
+      <w:proofErr w:type="gramEnd"/>
       <w:r>
         <w:t xml:space="preserve">: It is a property file to configure your application like datasource properties, server properties, cloud properties </w:t>
       </w:r>
@@ -6028,7 +6536,15 @@
         <w:t>Note:</w:t>
       </w:r>
       <w:r>
-        <w:t xml:space="preserve"> Spring.io(Spring </w:t>
+        <w:t xml:space="preserve"> </w:t>
+      </w:r>
+      <w:proofErr w:type="gramStart"/>
+      <w:r>
+        <w:t>Spring.io(</w:t>
+      </w:r>
+      <w:proofErr w:type="gramEnd"/>
+      <w:r>
+        <w:t xml:space="preserve">Spring </w:t>
       </w:r>
       <w:proofErr w:type="spellStart"/>
       <w:r>
@@ -6050,7 +6566,15 @@
     </w:p>
     <w:p>
       <w:r>
-        <w:t xml:space="preserve">It provides auto-implementation for DAO layer, you need to extend the interface it provides </w:t>
+        <w:t xml:space="preserve">It provides auto-implementation for DAO </w:t>
+      </w:r>
+      <w:proofErr w:type="gramStart"/>
+      <w:r>
+        <w:t>layer,</w:t>
+      </w:r>
+      <w:proofErr w:type="gramEnd"/>
+      <w:r>
+        <w:t xml:space="preserve"> you need to extend the interface it provides </w:t>
       </w:r>
     </w:p>
     <w:p>
@@ -6097,7 +6621,15 @@
     </w:p>
     <w:p>
       <w:r>
-        <w:t>These interfaces has crud methods like save(T t), deleteById(ID id), findById(ID id), findAll()</w:t>
+        <w:t xml:space="preserve">These interfaces has crud methods like </w:t>
+      </w:r>
+      <w:proofErr w:type="gramStart"/>
+      <w:r>
+        <w:t>save(</w:t>
+      </w:r>
+      <w:proofErr w:type="gramEnd"/>
+      <w:r>
+        <w:t>T t), deleteById(ID id), findById(ID id), findAll()</w:t>
       </w:r>
       <w:r>
         <w:br/>
@@ -6128,7 +6660,15 @@
         <w:t>&lt;</w:t>
       </w:r>
       <w:r>
-        <w:t xml:space="preserve">Employee, Integer&gt; { } </w:t>
+        <w:t xml:space="preserve">Employee, Integer&gt; </w:t>
+      </w:r>
+      <w:proofErr w:type="gramStart"/>
+      <w:r>
+        <w:t>{ }</w:t>
+      </w:r>
+      <w:proofErr w:type="gramEnd"/>
+      <w:r>
+        <w:t xml:space="preserve"> </w:t>
       </w:r>
     </w:p>
     <w:p>
@@ -6141,7 +6681,15 @@
       </w:r>
       <w:proofErr w:type="spellEnd"/>
       <w:r>
-        <w:t xml:space="preserve"> implements save(Employee t), deleteById(Integer id), findById(Integer id), findAll() methods automatically so that when you call them they perform CRUD operations on Employee entity</w:t>
+        <w:t xml:space="preserve"> implements </w:t>
+      </w:r>
+      <w:proofErr w:type="gramStart"/>
+      <w:r>
+        <w:t>save(</w:t>
+      </w:r>
+      <w:proofErr w:type="gramEnd"/>
+      <w:r>
+        <w:t>Employee t), deleteById(Integer id), findById(Integer id), findAll() methods automatically so that when you call them they perform CRUD operations on Employee entity</w:t>
       </w:r>
     </w:p>
     <w:p>
@@ -6198,12 +6746,17 @@
     </w:p>
     <w:p>
       <w:proofErr w:type="spellStart"/>
+      <w:proofErr w:type="gramStart"/>
       <w:r>
         <w:t>op.get</w:t>
       </w:r>
       <w:proofErr w:type="spellEnd"/>
       <w:r>
-        <w:t>(); // returns employee or null</w:t>
+        <w:t>(</w:t>
+      </w:r>
+      <w:proofErr w:type="gramEnd"/>
+      <w:r>
+        <w:t>); // returns employee or null</w:t>
       </w:r>
       <w:r>
         <w:br/>
@@ -6374,6 +6927,9 @@
     </w:p>
     <w:p>
       <w:r>
+        <w:rPr>
+          <w:noProof/>
+        </w:rPr>
         <w:drawing>
           <wp:inline distT="0" distB="0" distL="0" distR="0" wp14:anchorId="4201FC31" wp14:editId="5EB38F88">
             <wp:extent cx="3860800" cy="3197534"/>
@@ -6419,7 +6975,15 @@
         <w:t>UDDI</w:t>
       </w:r>
       <w:r>
-        <w:t>: Uniform Description Discovery Integration, which is used to register the interfaces &amp; classes so that Consumer can use them to send/receive the data to/from the Producer , the data will be XML format</w:t>
+        <w:t xml:space="preserve">: Uniform Description Discovery Integration, which is used to register the interfaces &amp; classes so that Consumer can use them to send/receive the data to/from the </w:t>
+      </w:r>
+      <w:proofErr w:type="gramStart"/>
+      <w:r>
+        <w:t>Producer ,</w:t>
+      </w:r>
+      <w:proofErr w:type="gramEnd"/>
+      <w:r>
+        <w:t xml:space="preserve"> the data will be XML format</w:t>
       </w:r>
     </w:p>
     <w:p>
@@ -6459,6 +7023,9 @@
     <w:p/>
     <w:p>
       <w:r>
+        <w:rPr>
+          <w:noProof/>
+        </w:rPr>
         <w:lastRenderedPageBreak/>
         <w:drawing>
           <wp:inline distT="0" distB="0" distL="0" distR="0" wp14:anchorId="425883FF" wp14:editId="47AF99E8">
@@ -6521,22 +7088,54 @@
     </w:p>
     <w:p>
       <w:r>
-        <w:t xml:space="preserve">1. GET : Retrieval </w:t>
-      </w:r>
-    </w:p>
-    <w:p>
-      <w:r>
-        <w:t>2. POST : Create / Store new resource</w:t>
-      </w:r>
-    </w:p>
-    <w:p>
-      <w:r>
-        <w:t>3. PUT : Update the resource</w:t>
-      </w:r>
-    </w:p>
-    <w:p>
-      <w:r>
-        <w:t>4. DELETE : Delete the resource</w:t>
+        <w:t xml:space="preserve">1. </w:t>
+      </w:r>
+      <w:proofErr w:type="gramStart"/>
+      <w:r>
+        <w:t>GET :</w:t>
+      </w:r>
+      <w:proofErr w:type="gramEnd"/>
+      <w:r>
+        <w:t xml:space="preserve"> Retrieval </w:t>
+      </w:r>
+    </w:p>
+    <w:p>
+      <w:r>
+        <w:t xml:space="preserve">2. </w:t>
+      </w:r>
+      <w:proofErr w:type="gramStart"/>
+      <w:r>
+        <w:t>POST :</w:t>
+      </w:r>
+      <w:proofErr w:type="gramEnd"/>
+      <w:r>
+        <w:t xml:space="preserve"> Create / Store new resource</w:t>
+      </w:r>
+    </w:p>
+    <w:p>
+      <w:r>
+        <w:t xml:space="preserve">3. </w:t>
+      </w:r>
+      <w:proofErr w:type="gramStart"/>
+      <w:r>
+        <w:t>PUT :</w:t>
+      </w:r>
+      <w:proofErr w:type="gramEnd"/>
+      <w:r>
+        <w:t xml:space="preserve"> Update the resource</w:t>
+      </w:r>
+    </w:p>
+    <w:p>
+      <w:r>
+        <w:t xml:space="preserve">4. </w:t>
+      </w:r>
+      <w:proofErr w:type="gramStart"/>
+      <w:r>
+        <w:t>DELETE :</w:t>
+      </w:r>
+      <w:proofErr w:type="gramEnd"/>
+      <w:r>
+        <w:t xml:space="preserve"> Delete the resource</w:t>
       </w:r>
     </w:p>
     <w:p>
@@ -6569,7 +7168,15 @@
       </w:r>
       <w:r>
         <w:br/>
-        <w:t xml:space="preserve">public Employee findEmployee() { </w:t>
+        <w:t xml:space="preserve">public Employee </w:t>
+      </w:r>
+      <w:proofErr w:type="gramStart"/>
+      <w:r>
+        <w:t>findEmployee(</w:t>
+      </w:r>
+      <w:proofErr w:type="gramEnd"/>
+      <w:r>
+        <w:t xml:space="preserve">) { </w:t>
       </w:r>
       <w:r>
         <w:br/>
@@ -6629,12 +7236,17 @@
         <w:t xml:space="preserve">     public ResponseEntity&lt;Object&gt; </w:t>
       </w:r>
       <w:proofErr w:type="spellStart"/>
+      <w:proofErr w:type="gramStart"/>
       <w:r>
         <w:t>getEmployees</w:t>
       </w:r>
       <w:proofErr w:type="spellEnd"/>
       <w:r>
-        <w:t xml:space="preserve">() { </w:t>
+        <w:t>(</w:t>
+      </w:r>
+      <w:proofErr w:type="gramEnd"/>
+      <w:r>
+        <w:t xml:space="preserve">) { </w:t>
       </w:r>
       <w:proofErr w:type="spellStart"/>
       <w:r>
@@ -6705,13 +7317,7 @@
         </w:r>
       </w:hyperlink>
       <w:r>
-        <w:t xml:space="preserve">     </w:t>
-      </w:r>
-      <w:r>
-        <w:t>POST</w:t>
-      </w:r>
-      <w:r>
-        <w:t xml:space="preserve"> &gt;&gt; </w:t>
+        <w:t xml:space="preserve">     POST &gt;&gt; </w:t>
       </w:r>
       <w:proofErr w:type="spellStart"/>
       <w:r>
@@ -6735,7 +7341,15 @@
     </w:p>
     <w:p>
       <w:r>
-        <w:t>One to One Mapping : @OneToOne</w:t>
+        <w:t xml:space="preserve">One to One </w:t>
+      </w:r>
+      <w:proofErr w:type="gramStart"/>
+      <w:r>
+        <w:t>Mapping :</w:t>
+      </w:r>
+      <w:proofErr w:type="gramEnd"/>
+      <w:r>
+        <w:t xml:space="preserve"> @OneToOne</w:t>
       </w:r>
       <w:r>
         <w:t xml:space="preserve">: Employee &amp; </w:t>
@@ -6748,7 +7362,15 @@
     </w:p>
     <w:p>
       <w:r>
-        <w:t>One to Many Mapping: @OneToMany</w:t>
+        <w:t xml:space="preserve">One to Many </w:t>
+      </w:r>
+      <w:proofErr w:type="gramStart"/>
+      <w:r>
+        <w:t>Mapping</w:t>
+      </w:r>
+      <w:proofErr w:type="gramEnd"/>
+      <w:r>
+        <w:t>: @OneToMany</w:t>
       </w:r>
       <w:r>
         <w:t>: State &amp; City</w:t>
@@ -6764,7 +7386,15 @@
     </w:p>
     <w:p>
       <w:r>
-        <w:t>Many to Many Mapping: @ManyToMany</w:t>
+        <w:t xml:space="preserve">Many to Many </w:t>
+      </w:r>
+      <w:proofErr w:type="gramStart"/>
+      <w:r>
+        <w:t>Mapping</w:t>
+      </w:r>
+      <w:proofErr w:type="gramEnd"/>
+      <w:r>
+        <w:t>: @ManyToMany</w:t>
       </w:r>
       <w:r>
         <w:t>: Student &amp; Course</w:t>
@@ -6801,7 +7431,15 @@
       </w:r>
       <w:r>
         <w:br/>
-        <w:t xml:space="preserve">      @JoinTable(name = “contact”,….)</w:t>
+        <w:t xml:space="preserve">      @</w:t>
+      </w:r>
+      <w:proofErr w:type="gramStart"/>
+      <w:r>
+        <w:t>JoinTable(</w:t>
+      </w:r>
+      <w:proofErr w:type="gramEnd"/>
+      <w:r>
+        <w:t>name = “contact”,….)</w:t>
       </w:r>
       <w:r>
         <w:br/>
@@ -6909,6 +7547,838 @@
         <w:t>Create webservices with appropriate URL’s &amp; HTTP methods that will perform all the operations through Postman</w:t>
       </w:r>
     </w:p>
+    <w:p/>
+    <w:p>
+      <w:r>
+        <w:rPr>
+          <w:highlight w:val="yellow"/>
+        </w:rPr>
+        <w:t>Writing our own queries in DAO which returns the result based on some condition</w:t>
+      </w:r>
+    </w:p>
+    <w:p>
+      <w:r>
+        <w:t>You need to write JPQL which is a query for the entity not for the table.</w:t>
+      </w:r>
+    </w:p>
+    <w:p>
+      <w:r>
+        <w:rPr>
+          <w:highlight w:val="yellow"/>
+        </w:rPr>
+        <w:t>Examples</w:t>
+      </w:r>
+    </w:p>
+    <w:p>
+      <w:r>
+        <w:t xml:space="preserve">Select e from Employee e: It selects all the entities of Employee </w:t>
+      </w:r>
+    </w:p>
+    <w:p>
+      <w:r>
+        <w:t>Select e from Employee e where e.name = ?1: This takes a value to the ?1 and applies a where condition on the name property of Employee entity</w:t>
+      </w:r>
+    </w:p>
+    <w:p>
+      <w:r>
+        <w:t xml:space="preserve">Select e from Employee e where </w:t>
+      </w:r>
+      <w:proofErr w:type="spellStart"/>
+      <w:proofErr w:type="gramStart"/>
+      <w:r>
+        <w:t>e.email</w:t>
+      </w:r>
+      <w:proofErr w:type="spellEnd"/>
+      <w:proofErr w:type="gramEnd"/>
+      <w:r>
+        <w:t xml:space="preserve"> = ?1 and </w:t>
+      </w:r>
+      <w:proofErr w:type="spellStart"/>
+      <w:r>
+        <w:t>e.password</w:t>
+      </w:r>
+      <w:proofErr w:type="spellEnd"/>
+      <w:r>
+        <w:t xml:space="preserve"> = ?2: This takes 2 values for ?1 &amp; ?2 to get an entity that matches to email &amp; password properties</w:t>
+      </w:r>
+    </w:p>
+    <w:p/>
+    <w:p/>
+    <w:p>
+      <w:r>
+        <w:rPr>
+          <w:highlight w:val="yellow"/>
+        </w:rPr>
+        <w:t>Microservices:</w:t>
+      </w:r>
+      <w:r>
+        <w:t xml:space="preserve"> </w:t>
+      </w:r>
+    </w:p>
+    <w:p>
+      <w:r>
+        <w:t>These are small independent services from other services which are loosely coupled</w:t>
+      </w:r>
+    </w:p>
+    <w:p>
+      <w:r>
+        <w:rPr>
+          <w:highlight w:val="yellow"/>
+        </w:rPr>
+        <w:t>Advantages</w:t>
+      </w:r>
+    </w:p>
+    <w:p>
+      <w:pPr>
+        <w:pStyle w:val="ListParagraph"/>
+        <w:numPr>
+          <w:ilvl w:val="0"/>
+          <w:numId w:val="28"/>
+        </w:numPr>
+      </w:pPr>
+      <w:r>
+        <w:t>You can create the services that are independent from other services</w:t>
+      </w:r>
+    </w:p>
+    <w:p>
+      <w:pPr>
+        <w:pStyle w:val="ListParagraph"/>
+        <w:numPr>
+          <w:ilvl w:val="0"/>
+          <w:numId w:val="28"/>
+        </w:numPr>
+      </w:pPr>
+      <w:r>
+        <w:t xml:space="preserve">If any service </w:t>
+      </w:r>
+      <w:proofErr w:type="gramStart"/>
+      <w:r>
+        <w:t>go</w:t>
+      </w:r>
+      <w:proofErr w:type="gramEnd"/>
+      <w:r>
+        <w:t xml:space="preserve"> do</w:t>
+      </w:r>
+      <w:r>
+        <w:t>wn</w:t>
+      </w:r>
+      <w:r>
+        <w:t xml:space="preserve"> it doesn’t affect</w:t>
+      </w:r>
+      <w:r>
+        <w:t xml:space="preserve"> the</w:t>
+      </w:r>
+      <w:r>
+        <w:t xml:space="preserve"> other services</w:t>
+      </w:r>
+    </w:p>
+    <w:p>
+      <w:pPr>
+        <w:pStyle w:val="ListParagraph"/>
+        <w:numPr>
+          <w:ilvl w:val="0"/>
+          <w:numId w:val="28"/>
+        </w:numPr>
+      </w:pPr>
+      <w:r>
+        <w:t>You can scale a particular service you want</w:t>
+      </w:r>
+    </w:p>
+    <w:p>
+      <w:pPr>
+        <w:pStyle w:val="ListParagraph"/>
+        <w:numPr>
+          <w:ilvl w:val="0"/>
+          <w:numId w:val="28"/>
+        </w:numPr>
+      </w:pPr>
+      <w:r>
+        <w:t>You can create the services from any technology</w:t>
+      </w:r>
+      <w:r>
+        <w:t>/language</w:t>
+      </w:r>
+      <w:r>
+        <w:t xml:space="preserve"> you want</w:t>
+      </w:r>
+    </w:p>
+    <w:p>
+      <w:pPr>
+        <w:pStyle w:val="ListParagraph"/>
+        <w:numPr>
+          <w:ilvl w:val="0"/>
+          <w:numId w:val="28"/>
+        </w:numPr>
+      </w:pPr>
+      <w:r>
+        <w:t>Microservices are webservices hence there wouldn’t be any problem in exchanging the data between other services</w:t>
+      </w:r>
+    </w:p>
+    <w:p>
+      <w:r>
+        <w:rPr>
+          <w:highlight w:val="yellow"/>
+        </w:rPr>
+        <w:t>Design patterns in Microservice</w:t>
+      </w:r>
+    </w:p>
+    <w:p>
+      <w:pPr>
+        <w:pStyle w:val="ListParagraph"/>
+        <w:numPr>
+          <w:ilvl w:val="0"/>
+          <w:numId w:val="29"/>
+        </w:numPr>
+      </w:pPr>
+      <w:r>
+        <w:rPr>
+          <w:highlight w:val="yellow"/>
+        </w:rPr>
+        <w:t>Service Discovery</w:t>
+      </w:r>
+      <w:r>
+        <w:rPr>
+          <w:highlight w:val="yellow"/>
+        </w:rPr>
+        <w:t>:</w:t>
+      </w:r>
+      <w:r>
+        <w:t xml:space="preserve"> It is a program that registers all the microservices with their instance-ids &amp; physical address</w:t>
+      </w:r>
+    </w:p>
+    <w:p>
+      <w:pPr>
+        <w:pStyle w:val="ListParagraph"/>
+        <w:numPr>
+          <w:ilvl w:val="0"/>
+          <w:numId w:val="29"/>
+        </w:numPr>
+      </w:pPr>
+      <w:proofErr w:type="gramStart"/>
+      <w:r>
+        <w:rPr>
+          <w:highlight w:val="yellow"/>
+        </w:rPr>
+        <w:t>Client Side</w:t>
+      </w:r>
+      <w:proofErr w:type="gramEnd"/>
+      <w:r>
+        <w:rPr>
+          <w:highlight w:val="yellow"/>
+        </w:rPr>
+        <w:t xml:space="preserve"> Load Balancer</w:t>
+      </w:r>
+      <w:r>
+        <w:rPr>
+          <w:highlight w:val="yellow"/>
+        </w:rPr>
+        <w:t>:</w:t>
+      </w:r>
+      <w:r>
+        <w:t xml:space="preserve"> It is a program that resolves the physical address of the remote service using their instance-id by querying the service discovery</w:t>
+      </w:r>
+    </w:p>
+    <w:p>
+      <w:pPr>
+        <w:pStyle w:val="ListParagraph"/>
+        <w:numPr>
+          <w:ilvl w:val="0"/>
+          <w:numId w:val="29"/>
+        </w:numPr>
+      </w:pPr>
+      <w:r>
+        <w:rPr>
+          <w:highlight w:val="yellow"/>
+        </w:rPr>
+        <w:t>Circuit Breaker</w:t>
+      </w:r>
+      <w:r>
+        <w:rPr>
+          <w:highlight w:val="yellow"/>
+        </w:rPr>
+        <w:t>:</w:t>
+      </w:r>
+      <w:r>
+        <w:t xml:space="preserve"> </w:t>
+      </w:r>
+      <w:r>
+        <w:t>It is a program that breaks the request flow whenever is required</w:t>
+      </w:r>
+    </w:p>
+    <w:p>
+      <w:pPr>
+        <w:pStyle w:val="ListParagraph"/>
+        <w:numPr>
+          <w:ilvl w:val="0"/>
+          <w:numId w:val="29"/>
+        </w:numPr>
+      </w:pPr>
+      <w:r>
+        <w:t>Distributed Configuration</w:t>
+      </w:r>
+    </w:p>
+    <w:p>
+      <w:pPr>
+        <w:pStyle w:val="ListParagraph"/>
+        <w:numPr>
+          <w:ilvl w:val="0"/>
+          <w:numId w:val="29"/>
+        </w:numPr>
+      </w:pPr>
+      <w:r>
+        <w:lastRenderedPageBreak/>
+        <w:t>Distributed Tracing</w:t>
+      </w:r>
+    </w:p>
+    <w:p>
+      <w:pPr>
+        <w:pStyle w:val="ListParagraph"/>
+        <w:numPr>
+          <w:ilvl w:val="0"/>
+          <w:numId w:val="29"/>
+        </w:numPr>
+      </w:pPr>
+      <w:r>
+        <w:t>Security</w:t>
+      </w:r>
+    </w:p>
+    <w:p>
+      <w:r>
+        <w:rPr>
+          <w:highlight w:val="yellow"/>
+        </w:rPr>
+        <w:t>Note:</w:t>
+      </w:r>
+      <w:r>
+        <w:t xml:space="preserve"> All the above design patters are implemented by spring framework using a library called spring-cloud</w:t>
+      </w:r>
+    </w:p>
+    <w:p>
+      <w:r>
+        <w:rPr>
+          <w:highlight w:val="yellow"/>
+        </w:rPr>
+        <w:t>Service Discovery:</w:t>
+      </w:r>
+      <w:r>
+        <w:t xml:space="preserve"> It is a program to register all the microservices </w:t>
+      </w:r>
+    </w:p>
+    <w:p>
+      <w:r>
+        <w:t xml:space="preserve">Spring Cloud gives you a program which is called as Eureka Server that acts like Service Discovery </w:t>
+      </w:r>
+    </w:p>
+    <w:p>
+      <w:r>
+        <w:rPr>
+          <w:highlight w:val="yellow"/>
+        </w:rPr>
+        <w:t>Libraries required</w:t>
+      </w:r>
+    </w:p>
+    <w:p>
+      <w:pPr>
+        <w:pStyle w:val="ListParagraph"/>
+        <w:numPr>
+          <w:ilvl w:val="0"/>
+          <w:numId w:val="30"/>
+        </w:numPr>
+      </w:pPr>
+      <w:r>
+        <w:t>Eureka Server</w:t>
+      </w:r>
+    </w:p>
+    <w:p>
+      <w:pPr>
+        <w:pStyle w:val="ListParagraph"/>
+        <w:numPr>
+          <w:ilvl w:val="0"/>
+          <w:numId w:val="30"/>
+        </w:numPr>
+      </w:pPr>
+      <w:r>
+        <w:t>Dev tools</w:t>
+      </w:r>
+    </w:p>
+    <w:p>
+      <w:r>
+        <w:rPr>
+          <w:highlight w:val="yellow"/>
+        </w:rPr>
+        <w:t>Microservice:</w:t>
+      </w:r>
+      <w:r>
+        <w:t xml:space="preserve"> It is a webservice that will register to the service discovery with an instance-id</w:t>
+      </w:r>
+    </w:p>
+    <w:p>
+      <w:r>
+        <w:rPr>
+          <w:highlight w:val="yellow"/>
+        </w:rPr>
+        <w:t>Libraries required</w:t>
+      </w:r>
+      <w:r>
+        <w:t xml:space="preserve"> </w:t>
+      </w:r>
+    </w:p>
+    <w:p>
+      <w:pPr>
+        <w:pStyle w:val="ListParagraph"/>
+        <w:numPr>
+          <w:ilvl w:val="0"/>
+          <w:numId w:val="31"/>
+        </w:numPr>
+      </w:pPr>
+      <w:r>
+        <w:t>Eureka Client (but this is part of spring-cloud, hence you need to add spring cloud version in the pom.xml)</w:t>
+      </w:r>
+    </w:p>
+    <w:p>
+      <w:proofErr w:type="gramStart"/>
+      <w:r>
+        <w:rPr>
+          <w:highlight w:val="yellow"/>
+        </w:rPr>
+        <w:t>application.properties</w:t>
+      </w:r>
+      <w:proofErr w:type="gramEnd"/>
+    </w:p>
+    <w:p>
+      <w:r>
+        <w:t>spring.application.name = instance-id-name</w:t>
+      </w:r>
+    </w:p>
+    <w:p/>
+    <w:p/>
+    <w:p>
+      <w:r>
+        <w:rPr>
+          <w:highlight w:val="yellow"/>
+        </w:rPr>
+        <w:t>Steps to develop service discovery &amp; microservice</w:t>
+      </w:r>
+    </w:p>
+    <w:p>
+      <w:r>
+        <w:rPr>
+          <w:highlight w:val="yellow"/>
+        </w:rPr>
+        <w:t>Service Discovery</w:t>
+      </w:r>
+      <w:r>
+        <w:t xml:space="preserve"> </w:t>
+      </w:r>
+    </w:p>
+    <w:p>
+      <w:pPr>
+        <w:pStyle w:val="ListParagraph"/>
+        <w:numPr>
+          <w:ilvl w:val="0"/>
+          <w:numId w:val="32"/>
+        </w:numPr>
+      </w:pPr>
+      <w:r>
+        <w:t>Eureka Server – need to add this library</w:t>
+      </w:r>
+    </w:p>
+    <w:p>
+      <w:pPr>
+        <w:pStyle w:val="ListParagraph"/>
+        <w:numPr>
+          <w:ilvl w:val="0"/>
+          <w:numId w:val="32"/>
+        </w:numPr>
+      </w:pPr>
+      <w:r>
+        <w:t>@EnableEurekaServer – need to be added on the main class</w:t>
+      </w:r>
+    </w:p>
+    <w:p>
+      <w:pPr>
+        <w:pStyle w:val="ListParagraph"/>
+        <w:numPr>
+          <w:ilvl w:val="0"/>
+          <w:numId w:val="32"/>
+        </w:numPr>
+      </w:pPr>
+      <w:r>
+        <w:t>Disable client features – fetch-registry &amp; register with eureka must be made false</w:t>
+      </w:r>
+    </w:p>
+    <w:p>
+      <w:r>
+        <w:rPr>
+          <w:highlight w:val="yellow"/>
+        </w:rPr>
+        <w:t>Microservice</w:t>
+      </w:r>
+    </w:p>
+    <w:p>
+      <w:pPr>
+        <w:pStyle w:val="ListParagraph"/>
+        <w:numPr>
+          <w:ilvl w:val="0"/>
+          <w:numId w:val="33"/>
+        </w:numPr>
+      </w:pPr>
+      <w:r>
+        <w:t xml:space="preserve">Eureka Client – this automatically registers &amp; fetches registry </w:t>
+      </w:r>
+    </w:p>
+    <w:p>
+      <w:pPr>
+        <w:pStyle w:val="ListParagraph"/>
+        <w:numPr>
+          <w:ilvl w:val="0"/>
+          <w:numId w:val="33"/>
+        </w:numPr>
+      </w:pPr>
+      <w:proofErr w:type="gramStart"/>
+      <w:r>
+        <w:t>application.properties</w:t>
+      </w:r>
+      <w:proofErr w:type="gramEnd"/>
+      <w:r>
+        <w:t xml:space="preserve"> – instance-id</w:t>
+      </w:r>
+    </w:p>
+    <w:p/>
+    <w:p>
+      <w:r>
+        <w:rPr>
+          <w:highlight w:val="yellow"/>
+        </w:rPr>
+        <w:t>Second Microservice</w:t>
+      </w:r>
+      <w:r>
+        <w:t>: This can also be registered in the service discovery</w:t>
+      </w:r>
+    </w:p>
+    <w:p>
+      <w:r>
+        <w:rPr>
+          <w:highlight w:val="yellow"/>
+        </w:rPr>
+        <w:t>Libraries –</w:t>
+      </w:r>
+      <w:r>
+        <w:t xml:space="preserve"> </w:t>
+      </w:r>
+    </w:p>
+    <w:p>
+      <w:pPr>
+        <w:pStyle w:val="ListParagraph"/>
+        <w:numPr>
+          <w:ilvl w:val="0"/>
+          <w:numId w:val="34"/>
+        </w:numPr>
+      </w:pPr>
+      <w:r>
+        <w:t>Eureka Client</w:t>
+      </w:r>
+    </w:p>
+    <w:p>
+      <w:pPr>
+        <w:pStyle w:val="ListParagraph"/>
+        <w:numPr>
+          <w:ilvl w:val="0"/>
+          <w:numId w:val="34"/>
+        </w:numPr>
+      </w:pPr>
+      <w:r>
+        <w:t>Web</w:t>
+      </w:r>
+    </w:p>
+    <w:p>
+      <w:pPr>
+        <w:pStyle w:val="ListParagraph"/>
+        <w:numPr>
+          <w:ilvl w:val="0"/>
+          <w:numId w:val="34"/>
+        </w:numPr>
+      </w:pPr>
+      <w:r>
+        <w:t>Dev tools</w:t>
+      </w:r>
+    </w:p>
+    <w:p/>
+    <w:p>
+      <w:r>
+        <w:rPr>
+          <w:highlight w:val="yellow"/>
+        </w:rPr>
+        <w:lastRenderedPageBreak/>
+        <w:t>Intercommunication between the microservices</w:t>
+      </w:r>
+    </w:p>
+    <w:p>
+      <w:r>
+        <w:t>When a client microservice service wants to access the remote microservice it must use remote microservice instance-id</w:t>
+      </w:r>
+    </w:p>
+    <w:p>
+      <w:r>
+        <w:t xml:space="preserve">In Spring </w:t>
+      </w:r>
+      <w:proofErr w:type="gramStart"/>
+      <w:r>
+        <w:t>Boot</w:t>
+      </w:r>
+      <w:proofErr w:type="gramEnd"/>
+      <w:r>
+        <w:t xml:space="preserve"> you will </w:t>
+      </w:r>
+      <w:r>
+        <w:t>use</w:t>
+      </w:r>
+      <w:r>
+        <w:t xml:space="preserve"> RestTemplate object to access the remote service</w:t>
+      </w:r>
+    </w:p>
+    <w:p>
+      <w:r>
+        <w:rPr>
+          <w:highlight w:val="yellow"/>
+        </w:rPr>
+        <w:t>RestTemplate:</w:t>
+      </w:r>
+      <w:r>
+        <w:t xml:space="preserve"> It is the class that helps to make HTTP calls </w:t>
+      </w:r>
+      <w:r>
+        <w:t xml:space="preserve">it provides various methods for HTTP methods </w:t>
+      </w:r>
+      <w:r>
+        <w:br/>
+      </w:r>
+      <w:r>
+        <w:br/>
+      </w:r>
+      <w:r>
+        <w:rPr>
+          <w:color w:val="FF0000"/>
+        </w:rPr>
+        <w:t>@Bean</w:t>
+      </w:r>
+      <w:r>
+        <w:rPr>
+          <w:color w:val="FF0000"/>
+        </w:rPr>
+        <w:br/>
+        <w:t>@LoadBalanced</w:t>
+      </w:r>
+      <w:r>
+        <w:rPr>
+          <w:color w:val="FF0000"/>
+        </w:rPr>
+        <w:br/>
+      </w:r>
+      <w:r>
+        <w:t xml:space="preserve">public RestTemplate </w:t>
+      </w:r>
+      <w:proofErr w:type="gramStart"/>
+      <w:r>
+        <w:t>createTemplate(</w:t>
+      </w:r>
+      <w:proofErr w:type="gramEnd"/>
+      <w:r>
+        <w:t xml:space="preserve">RestTemplateBuilder builder) { </w:t>
+      </w:r>
+      <w:r>
+        <w:br/>
+        <w:t xml:space="preserve">  return builder.build();</w:t>
+      </w:r>
+      <w:r>
+        <w:br/>
+        <w:t>}</w:t>
+      </w:r>
+      <w:r>
+        <w:br/>
+      </w:r>
+      <w:r>
+        <w:br/>
+        <w:t>@Autowired</w:t>
+      </w:r>
+      <w:r>
+        <w:t xml:space="preserve"> // spring supplies RestTemplate</w:t>
+      </w:r>
+      <w:r>
+        <w:br/>
+        <w:t>RestTemplate rest;</w:t>
+      </w:r>
+      <w:r>
+        <w:br/>
+      </w:r>
+      <w:r>
+        <w:br/>
+        <w:t>//http GET request</w:t>
+      </w:r>
+    </w:p>
+    <w:p>
+      <w:proofErr w:type="spellStart"/>
+      <w:proofErr w:type="gramStart"/>
+      <w:r>
+        <w:t>rest.getForObject</w:t>
+      </w:r>
+      <w:proofErr w:type="spellEnd"/>
+      <w:proofErr w:type="gramEnd"/>
+      <w:r>
+        <w:t xml:space="preserve">(“http://EMPLOYEE-APP/api/findAll “)  &gt;&gt; </w:t>
+      </w:r>
+      <w:proofErr w:type="spellStart"/>
+      <w:r>
+        <w:t>LoadBalanced</w:t>
+      </w:r>
+      <w:proofErr w:type="spellEnd"/>
+      <w:r>
+        <w:t xml:space="preserve"> queries the Service Discovery &amp; determines the physical address of EMPLOYEE-APP &gt;&gt; and prepares the request as </w:t>
+      </w:r>
+      <w:r>
+        <w:br/>
+        <w:t xml:space="preserve">http://ip:port/api/findAll </w:t>
+      </w:r>
+    </w:p>
+    <w:p/>
+    <w:p>
+      <w:r>
+        <w:rPr>
+          <w:highlight w:val="yellow"/>
+        </w:rPr>
+        <w:t>4 tables</w:t>
+      </w:r>
+    </w:p>
+    <w:p>
+      <w:r>
+        <w:rPr>
+          <w:highlight w:val="yellow"/>
+        </w:rPr>
+        <w:t>Account:</w:t>
+      </w:r>
+      <w:r>
+        <w:t xml:space="preserve"> account_</w:t>
+      </w:r>
+      <w:proofErr w:type="gramStart"/>
+      <w:r>
+        <w:t>number(</w:t>
+      </w:r>
+      <w:proofErr w:type="gramEnd"/>
+      <w:r>
+        <w:t>primary key), balance</w:t>
+      </w:r>
+    </w:p>
+    <w:p>
+      <w:r>
+        <w:t xml:space="preserve">create table </w:t>
+      </w:r>
+      <w:proofErr w:type="gramStart"/>
+      <w:r>
+        <w:t>account(</w:t>
+      </w:r>
+      <w:proofErr w:type="gramEnd"/>
+      <w:r>
+        <w:t>account_number int primary key auto_increment, balance double)auto_increment=5000;</w:t>
+      </w:r>
+    </w:p>
+    <w:p>
+      <w:r>
+        <w:rPr>
+          <w:highlight w:val="yellow"/>
+        </w:rPr>
+        <w:t>Wallet:</w:t>
+      </w:r>
+      <w:r>
+        <w:t xml:space="preserve"> wallet_</w:t>
+      </w:r>
+      <w:proofErr w:type="gramStart"/>
+      <w:r>
+        <w:t>id(</w:t>
+      </w:r>
+      <w:proofErr w:type="gramEnd"/>
+      <w:r>
+        <w:t>primary key), amount, account_number_ref(foreign key)</w:t>
+      </w:r>
+    </w:p>
+    <w:p>
+      <w:r>
+        <w:t xml:space="preserve">create table </w:t>
+      </w:r>
+      <w:proofErr w:type="gramStart"/>
+      <w:r>
+        <w:t>wallet(</w:t>
+      </w:r>
+      <w:proofErr w:type="gramEnd"/>
+      <w:r>
+        <w:t>wallet_id int primary key auto_increment, amount double, account_number_ref int, foreign key(account_number_ref) references account(account_number))auto_increment=1000;</w:t>
+      </w:r>
+    </w:p>
+    <w:p>
+      <w:r>
+        <w:rPr>
+          <w:highlight w:val="yellow"/>
+        </w:rPr>
+        <w:t>Profile:</w:t>
+      </w:r>
+      <w:r>
+        <w:t xml:space="preserve"> profile_</w:t>
+      </w:r>
+      <w:proofErr w:type="gramStart"/>
+      <w:r>
+        <w:t>id(</w:t>
+      </w:r>
+      <w:proofErr w:type="gramEnd"/>
+      <w:r>
+        <w:t>primary key), name, email, dob, phone, wallet_id_ref(foreign key)</w:t>
+      </w:r>
+    </w:p>
+    <w:p>
+      <w:r>
+        <w:t xml:space="preserve">create table </w:t>
+      </w:r>
+      <w:proofErr w:type="gramStart"/>
+      <w:r>
+        <w:t>profile(</w:t>
+      </w:r>
+      <w:proofErr w:type="gramEnd"/>
+      <w:r>
+        <w:t>profile_id int primary key auto_increment, name varchar(15), emailId varchar(20), password varchar(20), dob date, phone bigint, wallet_id_ref int, foreign key(wallet_id_ref) references wallet(wallet_id));</w:t>
+      </w:r>
+    </w:p>
+    <w:p>
+      <w:r>
+        <w:rPr>
+          <w:highlight w:val="yellow"/>
+        </w:rPr>
+        <w:t>Contact:</w:t>
+      </w:r>
+      <w:r>
+        <w:t xml:space="preserve"> contact_</w:t>
+      </w:r>
+      <w:proofErr w:type="gramStart"/>
+      <w:r>
+        <w:t>id(</w:t>
+      </w:r>
+      <w:proofErr w:type="gramEnd"/>
+      <w:r>
+        <w:t>primary key), profile_id_ref(foreign key), wallet_id_ref(foreign key)</w:t>
+      </w:r>
+    </w:p>
+    <w:p>
+      <w:r>
+        <w:t xml:space="preserve">create table </w:t>
+      </w:r>
+      <w:proofErr w:type="gramStart"/>
+      <w:r>
+        <w:t>contact(</w:t>
+      </w:r>
+      <w:proofErr w:type="gramEnd"/>
+      <w:r>
+        <w:t>contact_id int primary key auto_increment, profile_id_ref int, wallet_id_ref int, foreign key(profile_id_ref) references profile(profile_id), foreign key(wallet_id_ref) references wallet(wallet_id))auto_increment=500;</w:t>
+      </w:r>
+    </w:p>
+    <w:p/>
+    <w:p/>
     <w:p/>
     <w:p/>
     <w:sectPr>
@@ -7102,6 +8572,95 @@
     </w:lvl>
   </w:abstractNum>
   <w:abstractNum w:abstractNumId="2" w15:restartNumberingAfterBreak="0">
+    <w:nsid w:val="068413FD"/>
+    <w:multiLevelType w:val="hybridMultilevel"/>
+    <w:tmpl w:val="E3B88B6E"/>
+    <w:lvl w:ilvl="0" w:tplc="0409000F">
+      <w:start w:val="1"/>
+      <w:numFmt w:val="decimal"/>
+      <w:lvlText w:val="%1."/>
+      <w:lvlJc w:val="left"/>
+      <w:pPr>
+        <w:ind w:left="720" w:hanging="360"/>
+      </w:pPr>
+      <w:rPr>
+        <w:rFonts w:hint="default"/>
+      </w:rPr>
+    </w:lvl>
+    <w:lvl w:ilvl="1" w:tplc="04090019" w:tentative="1">
+      <w:start w:val="1"/>
+      <w:numFmt w:val="lowerLetter"/>
+      <w:lvlText w:val="%2."/>
+      <w:lvlJc w:val="left"/>
+      <w:pPr>
+        <w:ind w:left="1440" w:hanging="360"/>
+      </w:pPr>
+    </w:lvl>
+    <w:lvl w:ilvl="2" w:tplc="0409001B" w:tentative="1">
+      <w:start w:val="1"/>
+      <w:numFmt w:val="lowerRoman"/>
+      <w:lvlText w:val="%3."/>
+      <w:lvlJc w:val="right"/>
+      <w:pPr>
+        <w:ind w:left="2160" w:hanging="180"/>
+      </w:pPr>
+    </w:lvl>
+    <w:lvl w:ilvl="3" w:tplc="0409000F" w:tentative="1">
+      <w:start w:val="1"/>
+      <w:numFmt w:val="decimal"/>
+      <w:lvlText w:val="%4."/>
+      <w:lvlJc w:val="left"/>
+      <w:pPr>
+        <w:ind w:left="2880" w:hanging="360"/>
+      </w:pPr>
+    </w:lvl>
+    <w:lvl w:ilvl="4" w:tplc="04090019" w:tentative="1">
+      <w:start w:val="1"/>
+      <w:numFmt w:val="lowerLetter"/>
+      <w:lvlText w:val="%5."/>
+      <w:lvlJc w:val="left"/>
+      <w:pPr>
+        <w:ind w:left="3600" w:hanging="360"/>
+      </w:pPr>
+    </w:lvl>
+    <w:lvl w:ilvl="5" w:tplc="0409001B" w:tentative="1">
+      <w:start w:val="1"/>
+      <w:numFmt w:val="lowerRoman"/>
+      <w:lvlText w:val="%6."/>
+      <w:lvlJc w:val="right"/>
+      <w:pPr>
+        <w:ind w:left="4320" w:hanging="180"/>
+      </w:pPr>
+    </w:lvl>
+    <w:lvl w:ilvl="6" w:tplc="0409000F" w:tentative="1">
+      <w:start w:val="1"/>
+      <w:numFmt w:val="decimal"/>
+      <w:lvlText w:val="%7."/>
+      <w:lvlJc w:val="left"/>
+      <w:pPr>
+        <w:ind w:left="5040" w:hanging="360"/>
+      </w:pPr>
+    </w:lvl>
+    <w:lvl w:ilvl="7" w:tplc="04090019" w:tentative="1">
+      <w:start w:val="1"/>
+      <w:numFmt w:val="lowerLetter"/>
+      <w:lvlText w:val="%8."/>
+      <w:lvlJc w:val="left"/>
+      <w:pPr>
+        <w:ind w:left="5760" w:hanging="360"/>
+      </w:pPr>
+    </w:lvl>
+    <w:lvl w:ilvl="8" w:tplc="0409001B" w:tentative="1">
+      <w:start w:val="1"/>
+      <w:numFmt w:val="lowerRoman"/>
+      <w:lvlText w:val="%9."/>
+      <w:lvlJc w:val="right"/>
+      <w:pPr>
+        <w:ind w:left="6480" w:hanging="180"/>
+      </w:pPr>
+    </w:lvl>
+  </w:abstractNum>
+  <w:abstractNum w:abstractNumId="3" w15:restartNumberingAfterBreak="0">
     <w:nsid w:val="06CF69A9"/>
     <w:multiLevelType w:val="hybridMultilevel"/>
     <w:tmpl w:val="E376D4F4"/>
@@ -7190,7 +8749,7 @@
       </w:pPr>
     </w:lvl>
   </w:abstractNum>
-  <w:abstractNum w:abstractNumId="3" w15:restartNumberingAfterBreak="0">
+  <w:abstractNum w:abstractNumId="4" w15:restartNumberingAfterBreak="0">
     <w:nsid w:val="08BD7E61"/>
     <w:multiLevelType w:val="hybridMultilevel"/>
     <w:tmpl w:val="95A666EC"/>
@@ -7279,7 +8838,274 @@
       </w:pPr>
     </w:lvl>
   </w:abstractNum>
-  <w:abstractNum w:abstractNumId="4" w15:restartNumberingAfterBreak="0">
+  <w:abstractNum w:abstractNumId="5" w15:restartNumberingAfterBreak="0">
+    <w:nsid w:val="0D5406B1"/>
+    <w:multiLevelType w:val="hybridMultilevel"/>
+    <w:tmpl w:val="6BE6B95E"/>
+    <w:lvl w:ilvl="0" w:tplc="0409000F">
+      <w:start w:val="1"/>
+      <w:numFmt w:val="decimal"/>
+      <w:lvlText w:val="%1."/>
+      <w:lvlJc w:val="left"/>
+      <w:pPr>
+        <w:ind w:left="720" w:hanging="360"/>
+      </w:pPr>
+      <w:rPr>
+        <w:rFonts w:hint="default"/>
+      </w:rPr>
+    </w:lvl>
+    <w:lvl w:ilvl="1" w:tplc="04090019" w:tentative="1">
+      <w:start w:val="1"/>
+      <w:numFmt w:val="lowerLetter"/>
+      <w:lvlText w:val="%2."/>
+      <w:lvlJc w:val="left"/>
+      <w:pPr>
+        <w:ind w:left="1440" w:hanging="360"/>
+      </w:pPr>
+    </w:lvl>
+    <w:lvl w:ilvl="2" w:tplc="0409001B" w:tentative="1">
+      <w:start w:val="1"/>
+      <w:numFmt w:val="lowerRoman"/>
+      <w:lvlText w:val="%3."/>
+      <w:lvlJc w:val="right"/>
+      <w:pPr>
+        <w:ind w:left="2160" w:hanging="180"/>
+      </w:pPr>
+    </w:lvl>
+    <w:lvl w:ilvl="3" w:tplc="0409000F" w:tentative="1">
+      <w:start w:val="1"/>
+      <w:numFmt w:val="decimal"/>
+      <w:lvlText w:val="%4."/>
+      <w:lvlJc w:val="left"/>
+      <w:pPr>
+        <w:ind w:left="2880" w:hanging="360"/>
+      </w:pPr>
+    </w:lvl>
+    <w:lvl w:ilvl="4" w:tplc="04090019" w:tentative="1">
+      <w:start w:val="1"/>
+      <w:numFmt w:val="lowerLetter"/>
+      <w:lvlText w:val="%5."/>
+      <w:lvlJc w:val="left"/>
+      <w:pPr>
+        <w:ind w:left="3600" w:hanging="360"/>
+      </w:pPr>
+    </w:lvl>
+    <w:lvl w:ilvl="5" w:tplc="0409001B" w:tentative="1">
+      <w:start w:val="1"/>
+      <w:numFmt w:val="lowerRoman"/>
+      <w:lvlText w:val="%6."/>
+      <w:lvlJc w:val="right"/>
+      <w:pPr>
+        <w:ind w:left="4320" w:hanging="180"/>
+      </w:pPr>
+    </w:lvl>
+    <w:lvl w:ilvl="6" w:tplc="0409000F" w:tentative="1">
+      <w:start w:val="1"/>
+      <w:numFmt w:val="decimal"/>
+      <w:lvlText w:val="%7."/>
+      <w:lvlJc w:val="left"/>
+      <w:pPr>
+        <w:ind w:left="5040" w:hanging="360"/>
+      </w:pPr>
+    </w:lvl>
+    <w:lvl w:ilvl="7" w:tplc="04090019" w:tentative="1">
+      <w:start w:val="1"/>
+      <w:numFmt w:val="lowerLetter"/>
+      <w:lvlText w:val="%8."/>
+      <w:lvlJc w:val="left"/>
+      <w:pPr>
+        <w:ind w:left="5760" w:hanging="360"/>
+      </w:pPr>
+    </w:lvl>
+    <w:lvl w:ilvl="8" w:tplc="0409001B" w:tentative="1">
+      <w:start w:val="1"/>
+      <w:numFmt w:val="lowerRoman"/>
+      <w:lvlText w:val="%9."/>
+      <w:lvlJc w:val="right"/>
+      <w:pPr>
+        <w:ind w:left="6480" w:hanging="180"/>
+      </w:pPr>
+    </w:lvl>
+  </w:abstractNum>
+  <w:abstractNum w:abstractNumId="6" w15:restartNumberingAfterBreak="0">
+    <w:nsid w:val="0DF363E7"/>
+    <w:multiLevelType w:val="hybridMultilevel"/>
+    <w:tmpl w:val="07D27E26"/>
+    <w:lvl w:ilvl="0" w:tplc="0409000F">
+      <w:start w:val="1"/>
+      <w:numFmt w:val="decimal"/>
+      <w:lvlText w:val="%1."/>
+      <w:lvlJc w:val="left"/>
+      <w:pPr>
+        <w:ind w:left="720" w:hanging="360"/>
+      </w:pPr>
+      <w:rPr>
+        <w:rFonts w:hint="default"/>
+      </w:rPr>
+    </w:lvl>
+    <w:lvl w:ilvl="1" w:tplc="04090019" w:tentative="1">
+      <w:start w:val="1"/>
+      <w:numFmt w:val="lowerLetter"/>
+      <w:lvlText w:val="%2."/>
+      <w:lvlJc w:val="left"/>
+      <w:pPr>
+        <w:ind w:left="1440" w:hanging="360"/>
+      </w:pPr>
+    </w:lvl>
+    <w:lvl w:ilvl="2" w:tplc="0409001B" w:tentative="1">
+      <w:start w:val="1"/>
+      <w:numFmt w:val="lowerRoman"/>
+      <w:lvlText w:val="%3."/>
+      <w:lvlJc w:val="right"/>
+      <w:pPr>
+        <w:ind w:left="2160" w:hanging="180"/>
+      </w:pPr>
+    </w:lvl>
+    <w:lvl w:ilvl="3" w:tplc="0409000F" w:tentative="1">
+      <w:start w:val="1"/>
+      <w:numFmt w:val="decimal"/>
+      <w:lvlText w:val="%4."/>
+      <w:lvlJc w:val="left"/>
+      <w:pPr>
+        <w:ind w:left="2880" w:hanging="360"/>
+      </w:pPr>
+    </w:lvl>
+    <w:lvl w:ilvl="4" w:tplc="04090019" w:tentative="1">
+      <w:start w:val="1"/>
+      <w:numFmt w:val="lowerLetter"/>
+      <w:lvlText w:val="%5."/>
+      <w:lvlJc w:val="left"/>
+      <w:pPr>
+        <w:ind w:left="3600" w:hanging="360"/>
+      </w:pPr>
+    </w:lvl>
+    <w:lvl w:ilvl="5" w:tplc="0409001B" w:tentative="1">
+      <w:start w:val="1"/>
+      <w:numFmt w:val="lowerRoman"/>
+      <w:lvlText w:val="%6."/>
+      <w:lvlJc w:val="right"/>
+      <w:pPr>
+        <w:ind w:left="4320" w:hanging="180"/>
+      </w:pPr>
+    </w:lvl>
+    <w:lvl w:ilvl="6" w:tplc="0409000F" w:tentative="1">
+      <w:start w:val="1"/>
+      <w:numFmt w:val="decimal"/>
+      <w:lvlText w:val="%7."/>
+      <w:lvlJc w:val="left"/>
+      <w:pPr>
+        <w:ind w:left="5040" w:hanging="360"/>
+      </w:pPr>
+    </w:lvl>
+    <w:lvl w:ilvl="7" w:tplc="04090019" w:tentative="1">
+      <w:start w:val="1"/>
+      <w:numFmt w:val="lowerLetter"/>
+      <w:lvlText w:val="%8."/>
+      <w:lvlJc w:val="left"/>
+      <w:pPr>
+        <w:ind w:left="5760" w:hanging="360"/>
+      </w:pPr>
+    </w:lvl>
+    <w:lvl w:ilvl="8" w:tplc="0409001B" w:tentative="1">
+      <w:start w:val="1"/>
+      <w:numFmt w:val="lowerRoman"/>
+      <w:lvlText w:val="%9."/>
+      <w:lvlJc w:val="right"/>
+      <w:pPr>
+        <w:ind w:left="6480" w:hanging="180"/>
+      </w:pPr>
+    </w:lvl>
+  </w:abstractNum>
+  <w:abstractNum w:abstractNumId="7" w15:restartNumberingAfterBreak="0">
+    <w:nsid w:val="10F66B60"/>
+    <w:multiLevelType w:val="hybridMultilevel"/>
+    <w:tmpl w:val="29E2240E"/>
+    <w:lvl w:ilvl="0" w:tplc="0409000F">
+      <w:start w:val="1"/>
+      <w:numFmt w:val="decimal"/>
+      <w:lvlText w:val="%1."/>
+      <w:lvlJc w:val="left"/>
+      <w:pPr>
+        <w:ind w:left="720" w:hanging="360"/>
+      </w:pPr>
+      <w:rPr>
+        <w:rFonts w:hint="default"/>
+      </w:rPr>
+    </w:lvl>
+    <w:lvl w:ilvl="1" w:tplc="04090019" w:tentative="1">
+      <w:start w:val="1"/>
+      <w:numFmt w:val="lowerLetter"/>
+      <w:lvlText w:val="%2."/>
+      <w:lvlJc w:val="left"/>
+      <w:pPr>
+        <w:ind w:left="1440" w:hanging="360"/>
+      </w:pPr>
+    </w:lvl>
+    <w:lvl w:ilvl="2" w:tplc="0409001B" w:tentative="1">
+      <w:start w:val="1"/>
+      <w:numFmt w:val="lowerRoman"/>
+      <w:lvlText w:val="%3."/>
+      <w:lvlJc w:val="right"/>
+      <w:pPr>
+        <w:ind w:left="2160" w:hanging="180"/>
+      </w:pPr>
+    </w:lvl>
+    <w:lvl w:ilvl="3" w:tplc="0409000F" w:tentative="1">
+      <w:start w:val="1"/>
+      <w:numFmt w:val="decimal"/>
+      <w:lvlText w:val="%4."/>
+      <w:lvlJc w:val="left"/>
+      <w:pPr>
+        <w:ind w:left="2880" w:hanging="360"/>
+      </w:pPr>
+    </w:lvl>
+    <w:lvl w:ilvl="4" w:tplc="04090019" w:tentative="1">
+      <w:start w:val="1"/>
+      <w:numFmt w:val="lowerLetter"/>
+      <w:lvlText w:val="%5."/>
+      <w:lvlJc w:val="left"/>
+      <w:pPr>
+        <w:ind w:left="3600" w:hanging="360"/>
+      </w:pPr>
+    </w:lvl>
+    <w:lvl w:ilvl="5" w:tplc="0409001B" w:tentative="1">
+      <w:start w:val="1"/>
+      <w:numFmt w:val="lowerRoman"/>
+      <w:lvlText w:val="%6."/>
+      <w:lvlJc w:val="right"/>
+      <w:pPr>
+        <w:ind w:left="4320" w:hanging="180"/>
+      </w:pPr>
+    </w:lvl>
+    <w:lvl w:ilvl="6" w:tplc="0409000F" w:tentative="1">
+      <w:start w:val="1"/>
+      <w:numFmt w:val="decimal"/>
+      <w:lvlText w:val="%7."/>
+      <w:lvlJc w:val="left"/>
+      <w:pPr>
+        <w:ind w:left="5040" w:hanging="360"/>
+      </w:pPr>
+    </w:lvl>
+    <w:lvl w:ilvl="7" w:tplc="04090019" w:tentative="1">
+      <w:start w:val="1"/>
+      <w:numFmt w:val="lowerLetter"/>
+      <w:lvlText w:val="%8."/>
+      <w:lvlJc w:val="left"/>
+      <w:pPr>
+        <w:ind w:left="5760" w:hanging="360"/>
+      </w:pPr>
+    </w:lvl>
+    <w:lvl w:ilvl="8" w:tplc="0409001B" w:tentative="1">
+      <w:start w:val="1"/>
+      <w:numFmt w:val="lowerRoman"/>
+      <w:lvlText w:val="%9."/>
+      <w:lvlJc w:val="right"/>
+      <w:pPr>
+        <w:ind w:left="6480" w:hanging="180"/>
+      </w:pPr>
+    </w:lvl>
+  </w:abstractNum>
+  <w:abstractNum w:abstractNumId="8" w15:restartNumberingAfterBreak="0">
     <w:nsid w:val="11AE6E23"/>
     <w:multiLevelType w:val="hybridMultilevel"/>
     <w:tmpl w:val="C016B914"/>
@@ -7368,7 +9194,7 @@
       </w:pPr>
     </w:lvl>
   </w:abstractNum>
-  <w:abstractNum w:abstractNumId="5" w15:restartNumberingAfterBreak="0">
+  <w:abstractNum w:abstractNumId="9" w15:restartNumberingAfterBreak="0">
     <w:nsid w:val="11CA22CA"/>
     <w:multiLevelType w:val="hybridMultilevel"/>
     <w:tmpl w:val="60BEDCDE"/>
@@ -7457,7 +9283,7 @@
       </w:pPr>
     </w:lvl>
   </w:abstractNum>
-  <w:abstractNum w:abstractNumId="6" w15:restartNumberingAfterBreak="0">
+  <w:abstractNum w:abstractNumId="10" w15:restartNumberingAfterBreak="0">
     <w:nsid w:val="13864048"/>
     <w:multiLevelType w:val="hybridMultilevel"/>
     <w:tmpl w:val="17EC10F4"/>
@@ -7570,7 +9396,7 @@
       </w:rPr>
     </w:lvl>
   </w:abstractNum>
-  <w:abstractNum w:abstractNumId="7" w15:restartNumberingAfterBreak="0">
+  <w:abstractNum w:abstractNumId="11" w15:restartNumberingAfterBreak="0">
     <w:nsid w:val="189D020D"/>
     <w:multiLevelType w:val="hybridMultilevel"/>
     <w:tmpl w:val="DAB8434C"/>
@@ -7659,7 +9485,7 @@
       </w:pPr>
     </w:lvl>
   </w:abstractNum>
-  <w:abstractNum w:abstractNumId="8" w15:restartNumberingAfterBreak="0">
+  <w:abstractNum w:abstractNumId="12" w15:restartNumberingAfterBreak="0">
     <w:nsid w:val="29D9301F"/>
     <w:multiLevelType w:val="hybridMultilevel"/>
     <w:tmpl w:val="67549F1E"/>
@@ -7748,7 +9574,7 @@
       </w:pPr>
     </w:lvl>
   </w:abstractNum>
-  <w:abstractNum w:abstractNumId="9" w15:restartNumberingAfterBreak="0">
+  <w:abstractNum w:abstractNumId="13" w15:restartNumberingAfterBreak="0">
     <w:nsid w:val="2A720319"/>
     <w:multiLevelType w:val="hybridMultilevel"/>
     <w:tmpl w:val="C7186480"/>
@@ -7837,7 +9663,7 @@
       </w:pPr>
     </w:lvl>
   </w:abstractNum>
-  <w:abstractNum w:abstractNumId="10" w15:restartNumberingAfterBreak="0">
+  <w:abstractNum w:abstractNumId="14" w15:restartNumberingAfterBreak="0">
     <w:nsid w:val="2AC46B3D"/>
     <w:multiLevelType w:val="hybridMultilevel"/>
     <w:tmpl w:val="4C3ACD46"/>
@@ -7926,7 +9752,7 @@
       </w:pPr>
     </w:lvl>
   </w:abstractNum>
-  <w:abstractNum w:abstractNumId="11" w15:restartNumberingAfterBreak="0">
+  <w:abstractNum w:abstractNumId="15" w15:restartNumberingAfterBreak="0">
     <w:nsid w:val="31B94D98"/>
     <w:multiLevelType w:val="hybridMultilevel"/>
     <w:tmpl w:val="58F2AAEE"/>
@@ -8015,7 +9841,96 @@
       </w:pPr>
     </w:lvl>
   </w:abstractNum>
-  <w:abstractNum w:abstractNumId="12" w15:restartNumberingAfterBreak="0">
+  <w:abstractNum w:abstractNumId="16" w15:restartNumberingAfterBreak="0">
+    <w:nsid w:val="369D60A8"/>
+    <w:multiLevelType w:val="hybridMultilevel"/>
+    <w:tmpl w:val="5FC6B072"/>
+    <w:lvl w:ilvl="0" w:tplc="0409000F">
+      <w:start w:val="1"/>
+      <w:numFmt w:val="decimal"/>
+      <w:lvlText w:val="%1."/>
+      <w:lvlJc w:val="left"/>
+      <w:pPr>
+        <w:ind w:left="720" w:hanging="360"/>
+      </w:pPr>
+      <w:rPr>
+        <w:rFonts w:hint="default"/>
+      </w:rPr>
+    </w:lvl>
+    <w:lvl w:ilvl="1" w:tplc="04090019" w:tentative="1">
+      <w:start w:val="1"/>
+      <w:numFmt w:val="lowerLetter"/>
+      <w:lvlText w:val="%2."/>
+      <w:lvlJc w:val="left"/>
+      <w:pPr>
+        <w:ind w:left="1440" w:hanging="360"/>
+      </w:pPr>
+    </w:lvl>
+    <w:lvl w:ilvl="2" w:tplc="0409001B" w:tentative="1">
+      <w:start w:val="1"/>
+      <w:numFmt w:val="lowerRoman"/>
+      <w:lvlText w:val="%3."/>
+      <w:lvlJc w:val="right"/>
+      <w:pPr>
+        <w:ind w:left="2160" w:hanging="180"/>
+      </w:pPr>
+    </w:lvl>
+    <w:lvl w:ilvl="3" w:tplc="0409000F" w:tentative="1">
+      <w:start w:val="1"/>
+      <w:numFmt w:val="decimal"/>
+      <w:lvlText w:val="%4."/>
+      <w:lvlJc w:val="left"/>
+      <w:pPr>
+        <w:ind w:left="2880" w:hanging="360"/>
+      </w:pPr>
+    </w:lvl>
+    <w:lvl w:ilvl="4" w:tplc="04090019" w:tentative="1">
+      <w:start w:val="1"/>
+      <w:numFmt w:val="lowerLetter"/>
+      <w:lvlText w:val="%5."/>
+      <w:lvlJc w:val="left"/>
+      <w:pPr>
+        <w:ind w:left="3600" w:hanging="360"/>
+      </w:pPr>
+    </w:lvl>
+    <w:lvl w:ilvl="5" w:tplc="0409001B" w:tentative="1">
+      <w:start w:val="1"/>
+      <w:numFmt w:val="lowerRoman"/>
+      <w:lvlText w:val="%6."/>
+      <w:lvlJc w:val="right"/>
+      <w:pPr>
+        <w:ind w:left="4320" w:hanging="180"/>
+      </w:pPr>
+    </w:lvl>
+    <w:lvl w:ilvl="6" w:tplc="0409000F" w:tentative="1">
+      <w:start w:val="1"/>
+      <w:numFmt w:val="decimal"/>
+      <w:lvlText w:val="%7."/>
+      <w:lvlJc w:val="left"/>
+      <w:pPr>
+        <w:ind w:left="5040" w:hanging="360"/>
+      </w:pPr>
+    </w:lvl>
+    <w:lvl w:ilvl="7" w:tplc="04090019" w:tentative="1">
+      <w:start w:val="1"/>
+      <w:numFmt w:val="lowerLetter"/>
+      <w:lvlText w:val="%8."/>
+      <w:lvlJc w:val="left"/>
+      <w:pPr>
+        <w:ind w:left="5760" w:hanging="360"/>
+      </w:pPr>
+    </w:lvl>
+    <w:lvl w:ilvl="8" w:tplc="0409001B" w:tentative="1">
+      <w:start w:val="1"/>
+      <w:numFmt w:val="lowerRoman"/>
+      <w:lvlText w:val="%9."/>
+      <w:lvlJc w:val="right"/>
+      <w:pPr>
+        <w:ind w:left="6480" w:hanging="180"/>
+      </w:pPr>
+    </w:lvl>
+  </w:abstractNum>
+  <w:abstractNum w:abstractNumId="17" w15:restartNumberingAfterBreak="0">
     <w:nsid w:val="385E2899"/>
     <w:multiLevelType w:val="hybridMultilevel"/>
     <w:tmpl w:val="45D20CB6"/>
@@ -8104,7 +10019,7 @@
       </w:pPr>
     </w:lvl>
   </w:abstractNum>
-  <w:abstractNum w:abstractNumId="13" w15:restartNumberingAfterBreak="0">
+  <w:abstractNum w:abstractNumId="18" w15:restartNumberingAfterBreak="0">
     <w:nsid w:val="3A5516F1"/>
     <w:multiLevelType w:val="hybridMultilevel"/>
     <w:tmpl w:val="A67A02A8"/>
@@ -8193,7 +10108,7 @@
       </w:pPr>
     </w:lvl>
   </w:abstractNum>
-  <w:abstractNum w:abstractNumId="14" w15:restartNumberingAfterBreak="0">
+  <w:abstractNum w:abstractNumId="19" w15:restartNumberingAfterBreak="0">
     <w:nsid w:val="3B4752B2"/>
     <w:multiLevelType w:val="hybridMultilevel"/>
     <w:tmpl w:val="44D27EA8"/>
@@ -8282,7 +10197,96 @@
       </w:pPr>
     </w:lvl>
   </w:abstractNum>
-  <w:abstractNum w:abstractNumId="15" w15:restartNumberingAfterBreak="0">
+  <w:abstractNum w:abstractNumId="20" w15:restartNumberingAfterBreak="0">
+    <w:nsid w:val="3F7101DE"/>
+    <w:multiLevelType w:val="hybridMultilevel"/>
+    <w:tmpl w:val="534E41AA"/>
+    <w:lvl w:ilvl="0" w:tplc="0409000F">
+      <w:start w:val="1"/>
+      <w:numFmt w:val="decimal"/>
+      <w:lvlText w:val="%1."/>
+      <w:lvlJc w:val="left"/>
+      <w:pPr>
+        <w:ind w:left="720" w:hanging="360"/>
+      </w:pPr>
+      <w:rPr>
+        <w:rFonts w:hint="default"/>
+      </w:rPr>
+    </w:lvl>
+    <w:lvl w:ilvl="1" w:tplc="04090019" w:tentative="1">
+      <w:start w:val="1"/>
+      <w:numFmt w:val="lowerLetter"/>
+      <w:lvlText w:val="%2."/>
+      <w:lvlJc w:val="left"/>
+      <w:pPr>
+        <w:ind w:left="1440" w:hanging="360"/>
+      </w:pPr>
+    </w:lvl>
+    <w:lvl w:ilvl="2" w:tplc="0409001B" w:tentative="1">
+      <w:start w:val="1"/>
+      <w:numFmt w:val="lowerRoman"/>
+      <w:lvlText w:val="%3."/>
+      <w:lvlJc w:val="right"/>
+      <w:pPr>
+        <w:ind w:left="2160" w:hanging="180"/>
+      </w:pPr>
+    </w:lvl>
+    <w:lvl w:ilvl="3" w:tplc="0409000F" w:tentative="1">
+      <w:start w:val="1"/>
+      <w:numFmt w:val="decimal"/>
+      <w:lvlText w:val="%4."/>
+      <w:lvlJc w:val="left"/>
+      <w:pPr>
+        <w:ind w:left="2880" w:hanging="360"/>
+      </w:pPr>
+    </w:lvl>
+    <w:lvl w:ilvl="4" w:tplc="04090019" w:tentative="1">
+      <w:start w:val="1"/>
+      <w:numFmt w:val="lowerLetter"/>
+      <w:lvlText w:val="%5."/>
+      <w:lvlJc w:val="left"/>
+      <w:pPr>
+        <w:ind w:left="3600" w:hanging="360"/>
+      </w:pPr>
+    </w:lvl>
+    <w:lvl w:ilvl="5" w:tplc="0409001B" w:tentative="1">
+      <w:start w:val="1"/>
+      <w:numFmt w:val="lowerRoman"/>
+      <w:lvlText w:val="%6."/>
+      <w:lvlJc w:val="right"/>
+      <w:pPr>
+        <w:ind w:left="4320" w:hanging="180"/>
+      </w:pPr>
+    </w:lvl>
+    <w:lvl w:ilvl="6" w:tplc="0409000F" w:tentative="1">
+      <w:start w:val="1"/>
+      <w:numFmt w:val="decimal"/>
+      <w:lvlText w:val="%7."/>
+      <w:lvlJc w:val="left"/>
+      <w:pPr>
+        <w:ind w:left="5040" w:hanging="360"/>
+      </w:pPr>
+    </w:lvl>
+    <w:lvl w:ilvl="7" w:tplc="04090019" w:tentative="1">
+      <w:start w:val="1"/>
+      <w:numFmt w:val="lowerLetter"/>
+      <w:lvlText w:val="%8."/>
+      <w:lvlJc w:val="left"/>
+      <w:pPr>
+        <w:ind w:left="5760" w:hanging="360"/>
+      </w:pPr>
+    </w:lvl>
+    <w:lvl w:ilvl="8" w:tplc="0409001B" w:tentative="1">
+      <w:start w:val="1"/>
+      <w:numFmt w:val="lowerRoman"/>
+      <w:lvlText w:val="%9."/>
+      <w:lvlJc w:val="right"/>
+      <w:pPr>
+        <w:ind w:left="6480" w:hanging="180"/>
+      </w:pPr>
+    </w:lvl>
+  </w:abstractNum>
+  <w:abstractNum w:abstractNumId="21" w15:restartNumberingAfterBreak="0">
     <w:nsid w:val="4D062B5D"/>
     <w:multiLevelType w:val="hybridMultilevel"/>
     <w:tmpl w:val="541402AC"/>
@@ -8371,7 +10375,7 @@
       </w:pPr>
     </w:lvl>
   </w:abstractNum>
-  <w:abstractNum w:abstractNumId="16" w15:restartNumberingAfterBreak="0">
+  <w:abstractNum w:abstractNumId="22" w15:restartNumberingAfterBreak="0">
     <w:nsid w:val="4D4F1683"/>
     <w:multiLevelType w:val="hybridMultilevel"/>
     <w:tmpl w:val="103AF1BA"/>
@@ -8460,7 +10464,7 @@
       </w:pPr>
     </w:lvl>
   </w:abstractNum>
-  <w:abstractNum w:abstractNumId="17" w15:restartNumberingAfterBreak="0">
+  <w:abstractNum w:abstractNumId="23" w15:restartNumberingAfterBreak="0">
     <w:nsid w:val="53F35F72"/>
     <w:multiLevelType w:val="hybridMultilevel"/>
     <w:tmpl w:val="1A56A76C"/>
@@ -8549,7 +10553,7 @@
       </w:pPr>
     </w:lvl>
   </w:abstractNum>
-  <w:abstractNum w:abstractNumId="18" w15:restartNumberingAfterBreak="0">
+  <w:abstractNum w:abstractNumId="24" w15:restartNumberingAfterBreak="0">
     <w:nsid w:val="58237346"/>
     <w:multiLevelType w:val="hybridMultilevel"/>
     <w:tmpl w:val="F7F4E5C2"/>
@@ -8638,7 +10642,7 @@
       </w:pPr>
     </w:lvl>
   </w:abstractNum>
-  <w:abstractNum w:abstractNumId="19" w15:restartNumberingAfterBreak="0">
+  <w:abstractNum w:abstractNumId="25" w15:restartNumberingAfterBreak="0">
     <w:nsid w:val="5A972BAD"/>
     <w:multiLevelType w:val="hybridMultilevel"/>
     <w:tmpl w:val="3E92C3F0"/>
@@ -8727,7 +10731,7 @@
       </w:pPr>
     </w:lvl>
   </w:abstractNum>
-  <w:abstractNum w:abstractNumId="20" w15:restartNumberingAfterBreak="0">
+  <w:abstractNum w:abstractNumId="26" w15:restartNumberingAfterBreak="0">
     <w:nsid w:val="5C7F4BDC"/>
     <w:multiLevelType w:val="hybridMultilevel"/>
     <w:tmpl w:val="3684F70E"/>
@@ -8816,7 +10820,7 @@
       </w:pPr>
     </w:lvl>
   </w:abstractNum>
-  <w:abstractNum w:abstractNumId="21" w15:restartNumberingAfterBreak="0">
+  <w:abstractNum w:abstractNumId="27" w15:restartNumberingAfterBreak="0">
     <w:nsid w:val="611231FA"/>
     <w:multiLevelType w:val="hybridMultilevel"/>
     <w:tmpl w:val="FBF80192"/>
@@ -8905,7 +10909,96 @@
       </w:pPr>
     </w:lvl>
   </w:abstractNum>
-  <w:abstractNum w:abstractNumId="22" w15:restartNumberingAfterBreak="0">
+  <w:abstractNum w:abstractNumId="28" w15:restartNumberingAfterBreak="0">
+    <w:nsid w:val="658E3D12"/>
+    <w:multiLevelType w:val="hybridMultilevel"/>
+    <w:tmpl w:val="42B8FE68"/>
+    <w:lvl w:ilvl="0" w:tplc="0409000F">
+      <w:start w:val="1"/>
+      <w:numFmt w:val="decimal"/>
+      <w:lvlText w:val="%1."/>
+      <w:lvlJc w:val="left"/>
+      <w:pPr>
+        <w:ind w:left="720" w:hanging="360"/>
+      </w:pPr>
+      <w:rPr>
+        <w:rFonts w:hint="default"/>
+      </w:rPr>
+    </w:lvl>
+    <w:lvl w:ilvl="1" w:tplc="04090019" w:tentative="1">
+      <w:start w:val="1"/>
+      <w:numFmt w:val="lowerLetter"/>
+      <w:lvlText w:val="%2."/>
+      <w:lvlJc w:val="left"/>
+      <w:pPr>
+        <w:ind w:left="1440" w:hanging="360"/>
+      </w:pPr>
+    </w:lvl>
+    <w:lvl w:ilvl="2" w:tplc="0409001B" w:tentative="1">
+      <w:start w:val="1"/>
+      <w:numFmt w:val="lowerRoman"/>
+      <w:lvlText w:val="%3."/>
+      <w:lvlJc w:val="right"/>
+      <w:pPr>
+        <w:ind w:left="2160" w:hanging="180"/>
+      </w:pPr>
+    </w:lvl>
+    <w:lvl w:ilvl="3" w:tplc="0409000F" w:tentative="1">
+      <w:start w:val="1"/>
+      <w:numFmt w:val="decimal"/>
+      <w:lvlText w:val="%4."/>
+      <w:lvlJc w:val="left"/>
+      <w:pPr>
+        <w:ind w:left="2880" w:hanging="360"/>
+      </w:pPr>
+    </w:lvl>
+    <w:lvl w:ilvl="4" w:tplc="04090019" w:tentative="1">
+      <w:start w:val="1"/>
+      <w:numFmt w:val="lowerLetter"/>
+      <w:lvlText w:val="%5."/>
+      <w:lvlJc w:val="left"/>
+      <w:pPr>
+        <w:ind w:left="3600" w:hanging="360"/>
+      </w:pPr>
+    </w:lvl>
+    <w:lvl w:ilvl="5" w:tplc="0409001B" w:tentative="1">
+      <w:start w:val="1"/>
+      <w:numFmt w:val="lowerRoman"/>
+      <w:lvlText w:val="%6."/>
+      <w:lvlJc w:val="right"/>
+      <w:pPr>
+        <w:ind w:left="4320" w:hanging="180"/>
+      </w:pPr>
+    </w:lvl>
+    <w:lvl w:ilvl="6" w:tplc="0409000F" w:tentative="1">
+      <w:start w:val="1"/>
+      <w:numFmt w:val="decimal"/>
+      <w:lvlText w:val="%7."/>
+      <w:lvlJc w:val="left"/>
+      <w:pPr>
+        <w:ind w:left="5040" w:hanging="360"/>
+      </w:pPr>
+    </w:lvl>
+    <w:lvl w:ilvl="7" w:tplc="04090019" w:tentative="1">
+      <w:start w:val="1"/>
+      <w:numFmt w:val="lowerLetter"/>
+      <w:lvlText w:val="%8."/>
+      <w:lvlJc w:val="left"/>
+      <w:pPr>
+        <w:ind w:left="5760" w:hanging="360"/>
+      </w:pPr>
+    </w:lvl>
+    <w:lvl w:ilvl="8" w:tplc="0409001B" w:tentative="1">
+      <w:start w:val="1"/>
+      <w:numFmt w:val="lowerRoman"/>
+      <w:lvlText w:val="%9."/>
+      <w:lvlJc w:val="right"/>
+      <w:pPr>
+        <w:ind w:left="6480" w:hanging="180"/>
+      </w:pPr>
+    </w:lvl>
+  </w:abstractNum>
+  <w:abstractNum w:abstractNumId="29" w15:restartNumberingAfterBreak="0">
     <w:nsid w:val="65EB4171"/>
     <w:multiLevelType w:val="hybridMultilevel"/>
     <w:tmpl w:val="130C331A"/>
@@ -8994,7 +11087,7 @@
       </w:pPr>
     </w:lvl>
   </w:abstractNum>
-  <w:abstractNum w:abstractNumId="23" w15:restartNumberingAfterBreak="0">
+  <w:abstractNum w:abstractNumId="30" w15:restartNumberingAfterBreak="0">
     <w:nsid w:val="664F3411"/>
     <w:multiLevelType w:val="hybridMultilevel"/>
     <w:tmpl w:val="3732D03E"/>
@@ -9083,7 +11176,7 @@
       </w:pPr>
     </w:lvl>
   </w:abstractNum>
-  <w:abstractNum w:abstractNumId="24" w15:restartNumberingAfterBreak="0">
+  <w:abstractNum w:abstractNumId="31" w15:restartNumberingAfterBreak="0">
     <w:nsid w:val="74175665"/>
     <w:multiLevelType w:val="hybridMultilevel"/>
     <w:tmpl w:val="7604DFB6"/>
@@ -9172,7 +11265,7 @@
       </w:pPr>
     </w:lvl>
   </w:abstractNum>
-  <w:abstractNum w:abstractNumId="25" w15:restartNumberingAfterBreak="0">
+  <w:abstractNum w:abstractNumId="32" w15:restartNumberingAfterBreak="0">
     <w:nsid w:val="7E1F3C2C"/>
     <w:multiLevelType w:val="hybridMultilevel"/>
     <w:tmpl w:val="6FCE8AF0"/>
@@ -9261,7 +11354,7 @@
       </w:pPr>
     </w:lvl>
   </w:abstractNum>
-  <w:abstractNum w:abstractNumId="26" w15:restartNumberingAfterBreak="0">
+  <w:abstractNum w:abstractNumId="33" w15:restartNumberingAfterBreak="0">
     <w:nsid w:val="7E58523D"/>
     <w:multiLevelType w:val="hybridMultilevel"/>
     <w:tmpl w:val="41B89F10"/>
@@ -9351,85 +11444,106 @@
     </w:lvl>
   </w:abstractNum>
   <w:num w:numId="1" w16cid:durableId="423428528">
-    <w:abstractNumId w:val="21"/>
+    <w:abstractNumId w:val="27"/>
   </w:num>
   <w:num w:numId="2" w16cid:durableId="1913464675">
-    <w:abstractNumId w:val="6"/>
+    <w:abstractNumId w:val="10"/>
   </w:num>
   <w:num w:numId="3" w16cid:durableId="547650335">
-    <w:abstractNumId w:val="5"/>
+    <w:abstractNumId w:val="9"/>
   </w:num>
   <w:num w:numId="4" w16cid:durableId="1123621600">
+    <w:abstractNumId w:val="31"/>
+  </w:num>
+  <w:num w:numId="5" w16cid:durableId="1560553064">
+    <w:abstractNumId w:val="25"/>
+  </w:num>
+  <w:num w:numId="6" w16cid:durableId="557593554">
+    <w:abstractNumId w:val="4"/>
+  </w:num>
+  <w:num w:numId="7" w16cid:durableId="1482501776">
     <w:abstractNumId w:val="24"/>
   </w:num>
-  <w:num w:numId="5" w16cid:durableId="1560553064">
-    <w:abstractNumId w:val="19"/>
-  </w:num>
-  <w:num w:numId="6" w16cid:durableId="557593554">
-    <w:abstractNumId w:val="3"/>
-  </w:num>
-  <w:num w:numId="7" w16cid:durableId="1482501776">
-    <w:abstractNumId w:val="18"/>
-  </w:num>
   <w:num w:numId="8" w16cid:durableId="1012955925">
-    <w:abstractNumId w:val="12"/>
+    <w:abstractNumId w:val="17"/>
   </w:num>
   <w:num w:numId="9" w16cid:durableId="1864436595">
-    <w:abstractNumId w:val="7"/>
+    <w:abstractNumId w:val="11"/>
   </w:num>
   <w:num w:numId="10" w16cid:durableId="1355420400">
-    <w:abstractNumId w:val="14"/>
+    <w:abstractNumId w:val="19"/>
   </w:num>
   <w:num w:numId="11" w16cid:durableId="2028167201">
     <w:abstractNumId w:val="1"/>
   </w:num>
   <w:num w:numId="12" w16cid:durableId="806166425">
-    <w:abstractNumId w:val="4"/>
+    <w:abstractNumId w:val="8"/>
   </w:num>
   <w:num w:numId="13" w16cid:durableId="106581280">
-    <w:abstractNumId w:val="16"/>
+    <w:abstractNumId w:val="22"/>
   </w:num>
   <w:num w:numId="14" w16cid:durableId="1417246066">
-    <w:abstractNumId w:val="9"/>
+    <w:abstractNumId w:val="13"/>
   </w:num>
   <w:num w:numId="15" w16cid:durableId="1140612359">
+    <w:abstractNumId w:val="33"/>
+  </w:num>
+  <w:num w:numId="16" w16cid:durableId="168254215">
+    <w:abstractNumId w:val="18"/>
+  </w:num>
+  <w:num w:numId="17" w16cid:durableId="1881700669">
+    <w:abstractNumId w:val="3"/>
+  </w:num>
+  <w:num w:numId="18" w16cid:durableId="1621259296">
+    <w:abstractNumId w:val="32"/>
+  </w:num>
+  <w:num w:numId="19" w16cid:durableId="404694025">
+    <w:abstractNumId w:val="30"/>
+  </w:num>
+  <w:num w:numId="20" w16cid:durableId="1414741650">
     <w:abstractNumId w:val="26"/>
   </w:num>
-  <w:num w:numId="16" w16cid:durableId="168254215">
-    <w:abstractNumId w:val="13"/>
+  <w:num w:numId="21" w16cid:durableId="29307304">
+    <w:abstractNumId w:val="14"/>
   </w:num>
-  <w:num w:numId="17" w16cid:durableId="1881700669">
-    <w:abstractNumId w:val="2"/>
+  <w:num w:numId="22" w16cid:durableId="2141530382">
+    <w:abstractNumId w:val="15"/>
   </w:num>
-  <w:num w:numId="18" w16cid:durableId="1621259296">
-    <w:abstractNumId w:val="25"/>
-  </w:num>
-  <w:num w:numId="19" w16cid:durableId="404694025">
+  <w:num w:numId="23" w16cid:durableId="1876963384">
     <w:abstractNumId w:val="23"/>
   </w:num>
-  <w:num w:numId="20" w16cid:durableId="1414741650">
-    <w:abstractNumId w:val="20"/>
-  </w:num>
-  <w:num w:numId="21" w16cid:durableId="29307304">
-    <w:abstractNumId w:val="10"/>
-  </w:num>
-  <w:num w:numId="22" w16cid:durableId="2141530382">
-    <w:abstractNumId w:val="11"/>
-  </w:num>
-  <w:num w:numId="23" w16cid:durableId="1876963384">
-    <w:abstractNumId w:val="17"/>
-  </w:num>
   <w:num w:numId="24" w16cid:durableId="809053528">
-    <w:abstractNumId w:val="8"/>
+    <w:abstractNumId w:val="12"/>
   </w:num>
   <w:num w:numId="25" w16cid:durableId="1993942722">
-    <w:abstractNumId w:val="15"/>
+    <w:abstractNumId w:val="21"/>
   </w:num>
   <w:num w:numId="26" w16cid:durableId="373962398">
     <w:abstractNumId w:val="0"/>
   </w:num>
   <w:num w:numId="27" w16cid:durableId="42340052">
-    <w:abstractNumId w:val="22"/>
+    <w:abstractNumId w:val="29"/>
+  </w:num>
+  <w:num w:numId="28" w16cid:durableId="970327957">
+    <w:abstractNumId w:val="6"/>
+  </w:num>
+  <w:num w:numId="29" w16cid:durableId="2146193120">
+    <w:abstractNumId w:val="20"/>
+  </w:num>
+  <w:num w:numId="30" w16cid:durableId="1202285791">
+    <w:abstractNumId w:val="2"/>
+  </w:num>
+  <w:num w:numId="31" w16cid:durableId="102848101">
+    <w:abstractNumId w:val="28"/>
+  </w:num>
+  <w:num w:numId="32" w16cid:durableId="1577472123">
+    <w:abstractNumId w:val="5"/>
+  </w:num>
+  <w:num w:numId="33" w16cid:durableId="2014604665">
+    <w:abstractNumId w:val="7"/>
+  </w:num>
+  <w:num w:numId="34" w16cid:durableId="184831442">
+    <w:abstractNumId w:val="16"/>
   </w:num>
 </w:numbering>
 </file>

</xml_diff>